<commit_message>
Finish analysis the program and design
</commit_message>
<xml_diff>
--- a/PSD/PSD Final Assignment Documentation.docx
+++ b/PSD/PSD Final Assignment Documentation.docx
@@ -921,6 +921,13 @@
     </w:p>
     <w:sdt>
       <w:sdtPr>
+        <w:rPr>
+          <w:rFonts w:ascii="Times New Roman" w:eastAsiaTheme="minorEastAsia" w:hAnsi="Times New Roman" w:cstheme="minorBidi"/>
+          <w:color w:val="auto"/>
+          <w:sz w:val="20"/>
+          <w:szCs w:val="22"/>
+          <w:lang w:val="en-MY" w:eastAsia="zh-CN"/>
+        </w:rPr>
         <w:id w:val="62996332"/>
         <w:docPartObj>
           <w:docPartGallery w:val="Table of Contents"/>
@@ -929,14 +936,9 @@
       </w:sdtPr>
       <w:sdtEndPr>
         <w:rPr>
-          <w:rFonts w:ascii="Times New Roman" w:eastAsiaTheme="minorEastAsia" w:hAnsi="Times New Roman" w:cstheme="minorBidi"/>
           <w:b/>
           <w:bCs/>
           <w:noProof/>
-          <w:color w:val="auto"/>
-          <w:sz w:val="20"/>
-          <w:szCs w:val="22"/>
-          <w:lang w:val="en-MY" w:eastAsia="zh-CN"/>
         </w:rPr>
       </w:sdtEndPr>
       <w:sdtContent>
@@ -1384,55 +1386,53 @@
       <w:r>
         <w:br w:type="page"/>
       </w:r>
-      <w:bookmarkStart w:id="0" w:name="_GoBack"/>
-      <w:bookmarkEnd w:id="0"/>
     </w:p>
     <w:p>
       <w:pPr>
         <w:pStyle w:val="Heading1"/>
       </w:pPr>
-      <w:bookmarkStart w:id="1" w:name="_Toc161084086"/>
+      <w:bookmarkStart w:id="0" w:name="_Toc161084086"/>
       <w:r>
         <w:lastRenderedPageBreak/>
         <w:t>Introduction</w:t>
       </w:r>
+      <w:bookmarkEnd w:id="0"/>
+    </w:p>
+    <w:p>
+      <w:pPr>
+        <w:jc w:val="left"/>
+      </w:pPr>
+    </w:p>
+    <w:p>
+      <w:pPr>
+        <w:jc w:val="left"/>
+      </w:pPr>
+      <w:r>
+        <w:t>This is the final assignment require by the school</w:t>
+      </w:r>
+      <w:r>
+        <w:t xml:space="preserve"> which is Technological University Dublin</w:t>
+      </w:r>
+      <w:r>
+        <w:t xml:space="preserve"> that we need to create and design a stock control system</w:t>
+      </w:r>
+      <w:r>
+        <w:t xml:space="preserve"> which will contains three steps. </w:t>
+      </w:r>
+      <w:r>
+        <w:br w:type="page"/>
+      </w:r>
+    </w:p>
+    <w:p/>
+    <w:p>
+      <w:pPr>
+        <w:pStyle w:val="Heading1"/>
+      </w:pPr>
+      <w:bookmarkStart w:id="1" w:name="_Toc161084087"/>
+      <w:r>
+        <w:t>Diary Report</w:t>
+      </w:r>
       <w:bookmarkEnd w:id="1"/>
-    </w:p>
-    <w:p>
-      <w:pPr>
-        <w:jc w:val="left"/>
-      </w:pPr>
-    </w:p>
-    <w:p>
-      <w:pPr>
-        <w:jc w:val="left"/>
-      </w:pPr>
-      <w:r>
-        <w:t>This is the final assignment require by the school</w:t>
-      </w:r>
-      <w:r>
-        <w:t xml:space="preserve"> which is Technological University Dublin</w:t>
-      </w:r>
-      <w:r>
-        <w:t xml:space="preserve"> that we need to create and design a stock control system</w:t>
-      </w:r>
-      <w:r>
-        <w:t xml:space="preserve"> which will contains three steps. </w:t>
-      </w:r>
-      <w:r>
-        <w:br w:type="page"/>
-      </w:r>
-    </w:p>
-    <w:p/>
-    <w:p>
-      <w:pPr>
-        <w:pStyle w:val="Heading1"/>
-      </w:pPr>
-      <w:bookmarkStart w:id="2" w:name="_Toc161084087"/>
-      <w:r>
-        <w:t>Diary Report</w:t>
-      </w:r>
-      <w:bookmarkEnd w:id="2"/>
     </w:p>
     <w:p/>
     <w:p>
@@ -1451,6 +1451,8 @@
       <w:pPr>
         <w:pStyle w:val="ListParagraph"/>
       </w:pPr>
+      <w:bookmarkStart w:id="2" w:name="_GoBack"/>
+      <w:bookmarkEnd w:id="2"/>
     </w:p>
     <w:p>
       <w:pPr>
@@ -1463,6 +1465,19 @@
       <w:r>
         <w:t xml:space="preserve">On this day, the developer has start creating the file for OOSD &amp; PSD and start doing the PSD documentation with the actual template. </w:t>
       </w:r>
+    </w:p>
+    <w:p/>
+    <w:p>
+      <w:pPr>
+        <w:pStyle w:val="ListParagraph"/>
+        <w:numPr>
+          <w:ilvl w:val="0"/>
+          <w:numId w:val="9"/>
+        </w:numPr>
+      </w:pPr>
+      <w:r>
+        <w:t>DAY 2 – 12/03/2024 - Tuesday</w:t>
+      </w:r>
       <w:r>
         <w:br w:type="page"/>
       </w:r>
@@ -1573,10 +1588,7 @@
         </w:numPr>
       </w:pPr>
       <w:r>
-        <w:t xml:space="preserve">This part will </w:t>
-      </w:r>
-      <w:r>
-        <w:t>convert the data in the program into variable name with the sample value.</w:t>
+        <w:t>This part will convert the data in the program into variable name with the sample value.</w:t>
       </w:r>
     </w:p>
     <w:p/>
@@ -1740,6 +1752,645 @@
       <w:bookmarkEnd w:id="5"/>
     </w:p>
     <w:p/>
+    <w:p>
+      <w:pPr>
+        <w:pStyle w:val="ListParagraph"/>
+        <w:numPr>
+          <w:ilvl w:val="0"/>
+          <w:numId w:val="12"/>
+        </w:numPr>
+        <w:spacing w:line="256" w:lineRule="auto"/>
+      </w:pPr>
+      <w:r>
+        <w:t>Creating the data type for Inventory</w:t>
+      </w:r>
+    </w:p>
+    <w:p/>
+    <w:p>
+      <w:pPr>
+        <w:pStyle w:val="ListParagraph"/>
+        <w:numPr>
+          <w:ilvl w:val="0"/>
+          <w:numId w:val="12"/>
+        </w:numPr>
+        <w:spacing w:line="256" w:lineRule="auto"/>
+      </w:pPr>
+      <w:r>
+        <w:t>Creating data type for Mobile</w:t>
+      </w:r>
+    </w:p>
+    <w:p>
+      <w:pPr>
+        <w:pStyle w:val="ListParagraph"/>
+      </w:pPr>
+    </w:p>
+    <w:p>
+      <w:pPr>
+        <w:pStyle w:val="ListParagraph"/>
+      </w:pPr>
+    </w:p>
+    <w:p>
+      <w:pPr>
+        <w:pStyle w:val="ListParagraph"/>
+        <w:numPr>
+          <w:ilvl w:val="0"/>
+          <w:numId w:val="12"/>
+        </w:numPr>
+        <w:spacing w:line="256" w:lineRule="auto"/>
+      </w:pPr>
+      <w:r>
+        <w:t xml:space="preserve">Creating data type for Mobile </w:t>
+      </w:r>
+    </w:p>
+    <w:p/>
+    <w:p>
+      <w:pPr>
+        <w:pStyle w:val="ListParagraph"/>
+        <w:numPr>
+          <w:ilvl w:val="0"/>
+          <w:numId w:val="12"/>
+        </w:numPr>
+        <w:spacing w:line="256" w:lineRule="auto"/>
+        <w:jc w:val="left"/>
+      </w:pPr>
+      <w:r>
+        <w:t>Ask the customer to enter the option 1 - 3</w:t>
+      </w:r>
+    </w:p>
+    <w:p>
+      <w:pPr>
+        <w:pStyle w:val="ListParagraph"/>
+      </w:pPr>
+    </w:p>
+    <w:p>
+      <w:pPr>
+        <w:pStyle w:val="ListParagraph"/>
+        <w:numPr>
+          <w:ilvl w:val="0"/>
+          <w:numId w:val="12"/>
+        </w:numPr>
+        <w:spacing w:line="256" w:lineRule="auto"/>
+        <w:jc w:val="left"/>
+      </w:pPr>
+      <w:r>
+        <w:t>Option 1 – Customer Menu</w:t>
+      </w:r>
+    </w:p>
+    <w:p>
+      <w:pPr>
+        <w:pStyle w:val="ListParagraph"/>
+        <w:numPr>
+          <w:ilvl w:val="1"/>
+          <w:numId w:val="12"/>
+        </w:numPr>
+        <w:spacing w:line="256" w:lineRule="auto"/>
+        <w:jc w:val="left"/>
+      </w:pPr>
+      <w:r>
+        <w:t>Display the menu 1 – 5.</w:t>
+      </w:r>
+    </w:p>
+    <w:p>
+      <w:pPr>
+        <w:pStyle w:val="ListParagraph"/>
+        <w:numPr>
+          <w:ilvl w:val="1"/>
+          <w:numId w:val="12"/>
+        </w:numPr>
+        <w:spacing w:line="256" w:lineRule="auto"/>
+        <w:jc w:val="left"/>
+      </w:pPr>
+      <w:r>
+        <w:t xml:space="preserve">Ask the customer to pick the option above. </w:t>
+      </w:r>
+    </w:p>
+    <w:p>
+      <w:pPr>
+        <w:pStyle w:val="ListParagraph"/>
+        <w:ind w:left="1080"/>
+        <w:jc w:val="left"/>
+      </w:pPr>
+    </w:p>
+    <w:p>
+      <w:pPr>
+        <w:pStyle w:val="ListParagraph"/>
+        <w:numPr>
+          <w:ilvl w:val="0"/>
+          <w:numId w:val="12"/>
+        </w:numPr>
+        <w:spacing w:line="256" w:lineRule="auto"/>
+        <w:jc w:val="left"/>
+      </w:pPr>
+      <w:r>
+        <w:t>Customer menu option 1 – Display all the mobile for sales</w:t>
+      </w:r>
+    </w:p>
+    <w:p>
+      <w:pPr>
+        <w:pStyle w:val="ListParagraph"/>
+        <w:jc w:val="left"/>
+      </w:pPr>
+      <w:r>
+        <w:t>6.1 If there is no stock, display no products found in stock</w:t>
+      </w:r>
+    </w:p>
+    <w:p>
+      <w:pPr>
+        <w:pStyle w:val="ListParagraph"/>
+        <w:jc w:val="left"/>
+      </w:pPr>
+    </w:p>
+    <w:p>
+      <w:pPr>
+        <w:pStyle w:val="ListParagraph"/>
+        <w:numPr>
+          <w:ilvl w:val="0"/>
+          <w:numId w:val="12"/>
+        </w:numPr>
+        <w:spacing w:line="256" w:lineRule="auto"/>
+        <w:jc w:val="left"/>
+      </w:pPr>
+      <w:r>
+        <w:t>Customer menu option 2 – Display all the laptop for sales</w:t>
+      </w:r>
+    </w:p>
+    <w:p>
+      <w:pPr>
+        <w:pStyle w:val="ListParagraph"/>
+        <w:jc w:val="left"/>
+      </w:pPr>
+      <w:r>
+        <w:t>7.1 If there is no stock, display no products found in stock</w:t>
+      </w:r>
+    </w:p>
+    <w:p>
+      <w:pPr>
+        <w:pStyle w:val="ListParagraph"/>
+      </w:pPr>
+    </w:p>
+    <w:p>
+      <w:pPr>
+        <w:pStyle w:val="ListParagraph"/>
+        <w:numPr>
+          <w:ilvl w:val="0"/>
+          <w:numId w:val="12"/>
+        </w:numPr>
+        <w:spacing w:line="256" w:lineRule="auto"/>
+        <w:jc w:val="left"/>
+      </w:pPr>
+      <w:r>
+        <w:t xml:space="preserve">Customer menu option 3 </w:t>
+      </w:r>
+    </w:p>
+    <w:p>
+      <w:pPr>
+        <w:pStyle w:val="ListParagraph"/>
+        <w:numPr>
+          <w:ilvl w:val="1"/>
+          <w:numId w:val="12"/>
+        </w:numPr>
+        <w:spacing w:line="256" w:lineRule="auto"/>
+        <w:jc w:val="left"/>
+      </w:pPr>
+      <w:r>
+        <w:t>Ask the customer what the branch of the phones.</w:t>
+      </w:r>
+    </w:p>
+    <w:p>
+      <w:pPr>
+        <w:pStyle w:val="ListParagraph"/>
+        <w:numPr>
+          <w:ilvl w:val="1"/>
+          <w:numId w:val="12"/>
+        </w:numPr>
+        <w:spacing w:line="256" w:lineRule="auto"/>
+        <w:jc w:val="left"/>
+      </w:pPr>
+      <w:r>
+        <w:t>Ask the customer how many you wished to purchase</w:t>
+      </w:r>
+    </w:p>
+    <w:p>
+      <w:pPr>
+        <w:pStyle w:val="ListParagraph"/>
+        <w:numPr>
+          <w:ilvl w:val="1"/>
+          <w:numId w:val="12"/>
+        </w:numPr>
+        <w:spacing w:line="256" w:lineRule="auto"/>
+        <w:jc w:val="left"/>
+      </w:pPr>
+      <w:r>
+        <w:t>If the branch of the laptop or currently no stock, display not found or no stock</w:t>
+      </w:r>
+    </w:p>
+    <w:p>
+      <w:pPr>
+        <w:pStyle w:val="ListParagraph"/>
+        <w:numPr>
+          <w:ilvl w:val="2"/>
+          <w:numId w:val="12"/>
+        </w:numPr>
+        <w:spacing w:line="256" w:lineRule="auto"/>
+        <w:jc w:val="left"/>
+      </w:pPr>
+      <w:r>
+        <w:t>If there is enough stock, calculate the prices and display purchase successful</w:t>
+      </w:r>
+    </w:p>
+    <w:p>
+      <w:pPr>
+        <w:pStyle w:val="ListParagraph"/>
+        <w:numPr>
+          <w:ilvl w:val="2"/>
+          <w:numId w:val="12"/>
+        </w:numPr>
+        <w:spacing w:line="256" w:lineRule="auto"/>
+        <w:jc w:val="left"/>
+      </w:pPr>
+      <w:r>
+        <w:t>If there is not enough stock, display the purchase couldn’t process due to not enough stock and no action taken.</w:t>
+      </w:r>
+    </w:p>
+    <w:p>
+      <w:pPr>
+        <w:pStyle w:val="ListParagraph"/>
+      </w:pPr>
+    </w:p>
+    <w:p>
+      <w:pPr>
+        <w:pStyle w:val="ListParagraph"/>
+        <w:numPr>
+          <w:ilvl w:val="0"/>
+          <w:numId w:val="12"/>
+        </w:numPr>
+        <w:spacing w:line="256" w:lineRule="auto"/>
+        <w:jc w:val="left"/>
+      </w:pPr>
+      <w:r>
+        <w:t xml:space="preserve">Customer menu option 4 </w:t>
+      </w:r>
+    </w:p>
+    <w:p>
+      <w:pPr>
+        <w:pStyle w:val="ListParagraph"/>
+        <w:numPr>
+          <w:ilvl w:val="1"/>
+          <w:numId w:val="12"/>
+        </w:numPr>
+        <w:spacing w:line="256" w:lineRule="auto"/>
+        <w:jc w:val="left"/>
+      </w:pPr>
+      <w:r>
+        <w:t>Ask the customer what the branch of the laptops.</w:t>
+      </w:r>
+    </w:p>
+    <w:p>
+      <w:pPr>
+        <w:pStyle w:val="ListParagraph"/>
+        <w:numPr>
+          <w:ilvl w:val="1"/>
+          <w:numId w:val="12"/>
+        </w:numPr>
+        <w:spacing w:line="256" w:lineRule="auto"/>
+        <w:jc w:val="left"/>
+      </w:pPr>
+      <w:r>
+        <w:t>Ask the customer how many you wished to purchase</w:t>
+      </w:r>
+    </w:p>
+    <w:p>
+      <w:pPr>
+        <w:pStyle w:val="ListParagraph"/>
+        <w:numPr>
+          <w:ilvl w:val="1"/>
+          <w:numId w:val="12"/>
+        </w:numPr>
+        <w:spacing w:line="256" w:lineRule="auto"/>
+        <w:jc w:val="left"/>
+      </w:pPr>
+      <w:r>
+        <w:t>If the branch of the laptop or currently no stock, display not found or no stock</w:t>
+      </w:r>
+    </w:p>
+    <w:p>
+      <w:pPr>
+        <w:pStyle w:val="ListParagraph"/>
+        <w:numPr>
+          <w:ilvl w:val="2"/>
+          <w:numId w:val="13"/>
+        </w:numPr>
+        <w:spacing w:line="256" w:lineRule="auto"/>
+        <w:jc w:val="left"/>
+      </w:pPr>
+      <w:r>
+        <w:t>If there is enough stock, calculate the prices and display purchase successful</w:t>
+      </w:r>
+    </w:p>
+    <w:p>
+      <w:pPr>
+        <w:pStyle w:val="ListParagraph"/>
+        <w:numPr>
+          <w:ilvl w:val="2"/>
+          <w:numId w:val="13"/>
+        </w:numPr>
+        <w:spacing w:line="256" w:lineRule="auto"/>
+        <w:jc w:val="left"/>
+      </w:pPr>
+      <w:r>
+        <w:t>If there is not enough stock, display the purchase couldn’t process due to not enough stock and no action taken.</w:t>
+      </w:r>
+    </w:p>
+    <w:p>
+      <w:pPr>
+        <w:pStyle w:val="ListParagraph"/>
+        <w:jc w:val="left"/>
+      </w:pPr>
+    </w:p>
+    <w:p>
+      <w:pPr>
+        <w:pStyle w:val="ListParagraph"/>
+      </w:pPr>
+    </w:p>
+    <w:p>
+      <w:pPr>
+        <w:pStyle w:val="ListParagraph"/>
+        <w:numPr>
+          <w:ilvl w:val="0"/>
+          <w:numId w:val="13"/>
+        </w:numPr>
+        <w:spacing w:line="256" w:lineRule="auto"/>
+        <w:jc w:val="left"/>
+      </w:pPr>
+      <w:r>
+        <w:t>Customer menu option 5 – Go back to the main menu</w:t>
+      </w:r>
+    </w:p>
+    <w:p>
+      <w:pPr>
+        <w:pStyle w:val="ListParagraph"/>
+      </w:pPr>
+    </w:p>
+    <w:p>
+      <w:pPr>
+        <w:pStyle w:val="ListParagraph"/>
+        <w:numPr>
+          <w:ilvl w:val="0"/>
+          <w:numId w:val="13"/>
+        </w:numPr>
+        <w:spacing w:line="256" w:lineRule="auto"/>
+        <w:jc w:val="left"/>
+      </w:pPr>
+      <w:r>
+        <w:lastRenderedPageBreak/>
+        <w:t xml:space="preserve">Option 2 – Staff Menu </w:t>
+      </w:r>
+    </w:p>
+    <w:p>
+      <w:pPr>
+        <w:pStyle w:val="ListParagraph"/>
+        <w:numPr>
+          <w:ilvl w:val="1"/>
+          <w:numId w:val="13"/>
+        </w:numPr>
+        <w:spacing w:line="256" w:lineRule="auto"/>
+        <w:jc w:val="left"/>
+      </w:pPr>
+      <w:r>
+        <w:t>Display the menu 1 – 4.</w:t>
+      </w:r>
+    </w:p>
+    <w:p>
+      <w:pPr>
+        <w:pStyle w:val="ListParagraph"/>
+        <w:numPr>
+          <w:ilvl w:val="1"/>
+          <w:numId w:val="13"/>
+        </w:numPr>
+        <w:spacing w:line="256" w:lineRule="auto"/>
+        <w:jc w:val="left"/>
+      </w:pPr>
+      <w:r>
+        <w:t xml:space="preserve">Ask the customer to pick the option above. </w:t>
+      </w:r>
+    </w:p>
+    <w:p>
+      <w:pPr>
+        <w:pStyle w:val="ListParagraph"/>
+        <w:ind w:left="1080"/>
+        <w:jc w:val="left"/>
+      </w:pPr>
+    </w:p>
+    <w:p>
+      <w:pPr>
+        <w:pStyle w:val="ListParagraph"/>
+        <w:numPr>
+          <w:ilvl w:val="0"/>
+          <w:numId w:val="13"/>
+        </w:numPr>
+        <w:spacing w:line="256" w:lineRule="auto"/>
+        <w:jc w:val="left"/>
+      </w:pPr>
+      <w:r>
+        <w:t>Staff Menu Option 1 – Ask the staff to add the new type of mobile phones to the stock list</w:t>
+      </w:r>
+    </w:p>
+    <w:p>
+      <w:pPr>
+        <w:pStyle w:val="ListParagraph"/>
+        <w:ind w:left="420"/>
+        <w:jc w:val="left"/>
+      </w:pPr>
+      <w:r>
+        <w:t>12.1 Ask the staff to input the brand of the mobile phone.</w:t>
+      </w:r>
+    </w:p>
+    <w:p>
+      <w:pPr>
+        <w:pStyle w:val="ListParagraph"/>
+        <w:ind w:left="420"/>
+        <w:jc w:val="left"/>
+      </w:pPr>
+      <w:r>
+        <w:t>12.2 Ask the staff to input the prices of the mobile phone.</w:t>
+      </w:r>
+    </w:p>
+    <w:p>
+      <w:pPr>
+        <w:pStyle w:val="ListParagraph"/>
+        <w:ind w:left="420"/>
+        <w:jc w:val="left"/>
+      </w:pPr>
+    </w:p>
+    <w:p>
+      <w:pPr>
+        <w:pStyle w:val="ListParagraph"/>
+        <w:numPr>
+          <w:ilvl w:val="0"/>
+          <w:numId w:val="13"/>
+        </w:numPr>
+        <w:spacing w:line="256" w:lineRule="auto"/>
+        <w:jc w:val="left"/>
+      </w:pPr>
+      <w:r>
+        <w:t>Staff Menu Option 2 – Ask the staff to add the new type of laptops to the stock list</w:t>
+      </w:r>
+    </w:p>
+    <w:p>
+      <w:pPr>
+        <w:pStyle w:val="ListParagraph"/>
+        <w:ind w:left="420"/>
+        <w:jc w:val="left"/>
+      </w:pPr>
+      <w:r>
+        <w:t>13.1 Ask the staff to input the brand of the laptop.</w:t>
+      </w:r>
+    </w:p>
+    <w:p>
+      <w:pPr>
+        <w:pStyle w:val="ListParagraph"/>
+        <w:ind w:left="420"/>
+        <w:jc w:val="left"/>
+      </w:pPr>
+      <w:r>
+        <w:t>13.2 Ask the staff to input the prices of the laptop.</w:t>
+      </w:r>
+    </w:p>
+    <w:p>
+      <w:pPr>
+        <w:pStyle w:val="ListParagraph"/>
+        <w:ind w:left="420"/>
+        <w:jc w:val="left"/>
+      </w:pPr>
+    </w:p>
+    <w:p>
+      <w:pPr>
+        <w:pStyle w:val="ListParagraph"/>
+        <w:numPr>
+          <w:ilvl w:val="0"/>
+          <w:numId w:val="13"/>
+        </w:numPr>
+        <w:spacing w:line="256" w:lineRule="auto"/>
+        <w:jc w:val="left"/>
+      </w:pPr>
+      <w:r>
+        <w:t>Staff Menu Option 3 – Update the stock level for new products with new delivery</w:t>
+      </w:r>
+    </w:p>
+    <w:p>
+      <w:pPr>
+        <w:pStyle w:val="ListParagraph"/>
+        <w:numPr>
+          <w:ilvl w:val="1"/>
+          <w:numId w:val="13"/>
+        </w:numPr>
+        <w:spacing w:line="256" w:lineRule="auto"/>
+        <w:jc w:val="left"/>
+      </w:pPr>
+      <w:r>
+        <w:t xml:space="preserve"> Ask the staff did you wish to update the stock level.</w:t>
+      </w:r>
+    </w:p>
+    <w:p>
+      <w:pPr>
+        <w:pStyle w:val="ListParagraph"/>
+        <w:numPr>
+          <w:ilvl w:val="1"/>
+          <w:numId w:val="13"/>
+        </w:numPr>
+        <w:spacing w:line="256" w:lineRule="auto"/>
+        <w:jc w:val="left"/>
+      </w:pPr>
+      <w:r>
+        <w:t>If yes, Ask the staff to input the brand.</w:t>
+      </w:r>
+    </w:p>
+    <w:p>
+      <w:pPr>
+        <w:pStyle w:val="ListParagraph"/>
+        <w:ind w:left="960"/>
+        <w:jc w:val="left"/>
+      </w:pPr>
+      <w:r>
+        <w:t>14.3.1 If the brand found on the list, Ask the staff how many you wished to purchase.</w:t>
+      </w:r>
+    </w:p>
+    <w:p>
+      <w:pPr>
+        <w:pStyle w:val="ListParagraph"/>
+        <w:ind w:left="960"/>
+        <w:jc w:val="left"/>
+      </w:pPr>
+      <w:r>
+        <w:t xml:space="preserve">14.3.2 Calculating the stock and prices in total. </w:t>
+      </w:r>
+    </w:p>
+    <w:p>
+      <w:pPr>
+        <w:pStyle w:val="ListParagraph"/>
+        <w:ind w:left="960"/>
+        <w:jc w:val="left"/>
+      </w:pPr>
+      <w:r>
+        <w:t>14.3.3 Display a message that the stock has been delivered.</w:t>
+      </w:r>
+    </w:p>
+    <w:p>
+      <w:pPr>
+        <w:pStyle w:val="ListParagraph"/>
+        <w:numPr>
+          <w:ilvl w:val="1"/>
+          <w:numId w:val="13"/>
+        </w:numPr>
+        <w:spacing w:line="256" w:lineRule="auto"/>
+        <w:jc w:val="left"/>
+      </w:pPr>
+      <w:r>
+        <w:t>If no, the delivery will be cancelling and display message to inform staff.</w:t>
+      </w:r>
+    </w:p>
+    <w:p>
+      <w:pPr>
+        <w:pStyle w:val="ListParagraph"/>
+        <w:ind w:left="1080"/>
+        <w:jc w:val="left"/>
+      </w:pPr>
+    </w:p>
+    <w:p>
+      <w:pPr>
+        <w:pStyle w:val="ListParagraph"/>
+        <w:numPr>
+          <w:ilvl w:val="0"/>
+          <w:numId w:val="13"/>
+        </w:numPr>
+        <w:spacing w:line="256" w:lineRule="auto"/>
+        <w:jc w:val="left"/>
+      </w:pPr>
+      <w:r>
+        <w:t>Staff menu Option 3 – Go back to the main menu.</w:t>
+      </w:r>
+    </w:p>
+    <w:p>
+      <w:pPr>
+        <w:pStyle w:val="ListParagraph"/>
+        <w:ind w:left="420"/>
+        <w:jc w:val="left"/>
+      </w:pPr>
+    </w:p>
+    <w:p>
+      <w:pPr>
+        <w:pStyle w:val="ListParagraph"/>
+        <w:numPr>
+          <w:ilvl w:val="0"/>
+          <w:numId w:val="13"/>
+        </w:numPr>
+        <w:spacing w:line="256" w:lineRule="auto"/>
+        <w:jc w:val="left"/>
+      </w:pPr>
+      <w:r>
+        <w:t>Option 3 – Exit the program.</w:t>
+      </w:r>
+    </w:p>
     <w:p>
       <w:r>
         <w:br w:type="page"/>
@@ -2070,6 +2721,100 @@
     </w:lvl>
   </w:abstractNum>
   <w:abstractNum w:abstractNumId="1" w15:restartNumberingAfterBreak="0">
+    <w:nsid w:val="17513918"/>
+    <w:multiLevelType w:val="multilevel"/>
+    <w:tmpl w:val="39C0D1AA"/>
+    <w:lvl w:ilvl="0">
+      <w:start w:val="1"/>
+      <w:numFmt w:val="decimal"/>
+      <w:lvlText w:val="%1."/>
+      <w:lvlJc w:val="left"/>
+      <w:pPr>
+        <w:ind w:left="720" w:hanging="360"/>
+      </w:pPr>
+    </w:lvl>
+    <w:lvl w:ilvl="1">
+      <w:start w:val="1"/>
+      <w:numFmt w:val="decimal"/>
+      <w:isLgl/>
+      <w:lvlText w:val="%1.%2"/>
+      <w:lvlJc w:val="left"/>
+      <w:pPr>
+        <w:ind w:left="1080" w:hanging="360"/>
+      </w:pPr>
+    </w:lvl>
+    <w:lvl w:ilvl="2">
+      <w:start w:val="1"/>
+      <w:numFmt w:val="decimal"/>
+      <w:isLgl/>
+      <w:lvlText w:val="%1.%2.%3"/>
+      <w:lvlJc w:val="left"/>
+      <w:pPr>
+        <w:ind w:left="1800" w:hanging="720"/>
+      </w:pPr>
+    </w:lvl>
+    <w:lvl w:ilvl="3">
+      <w:start w:val="1"/>
+      <w:numFmt w:val="decimal"/>
+      <w:isLgl/>
+      <w:lvlText w:val="%1.%2.%3.%4"/>
+      <w:lvlJc w:val="left"/>
+      <w:pPr>
+        <w:ind w:left="2160" w:hanging="720"/>
+      </w:pPr>
+    </w:lvl>
+    <w:lvl w:ilvl="4">
+      <w:start w:val="1"/>
+      <w:numFmt w:val="decimal"/>
+      <w:isLgl/>
+      <w:lvlText w:val="%1.%2.%3.%4.%5"/>
+      <w:lvlJc w:val="left"/>
+      <w:pPr>
+        <w:ind w:left="2520" w:hanging="720"/>
+      </w:pPr>
+    </w:lvl>
+    <w:lvl w:ilvl="5">
+      <w:start w:val="1"/>
+      <w:numFmt w:val="decimal"/>
+      <w:isLgl/>
+      <w:lvlText w:val="%1.%2.%3.%4.%5.%6"/>
+      <w:lvlJc w:val="left"/>
+      <w:pPr>
+        <w:ind w:left="3240" w:hanging="1080"/>
+      </w:pPr>
+    </w:lvl>
+    <w:lvl w:ilvl="6">
+      <w:start w:val="1"/>
+      <w:numFmt w:val="decimal"/>
+      <w:isLgl/>
+      <w:lvlText w:val="%1.%2.%3.%4.%5.%6.%7"/>
+      <w:lvlJc w:val="left"/>
+      <w:pPr>
+        <w:ind w:left="3600" w:hanging="1080"/>
+      </w:pPr>
+    </w:lvl>
+    <w:lvl w:ilvl="7">
+      <w:start w:val="1"/>
+      <w:numFmt w:val="decimal"/>
+      <w:isLgl/>
+      <w:lvlText w:val="%1.%2.%3.%4.%5.%6.%7.%8"/>
+      <w:lvlJc w:val="left"/>
+      <w:pPr>
+        <w:ind w:left="4320" w:hanging="1440"/>
+      </w:pPr>
+    </w:lvl>
+    <w:lvl w:ilvl="8">
+      <w:start w:val="1"/>
+      <w:numFmt w:val="decimal"/>
+      <w:isLgl/>
+      <w:lvlText w:val="%1.%2.%3.%4.%5.%6.%7.%8.%9"/>
+      <w:lvlJc w:val="left"/>
+      <w:pPr>
+        <w:ind w:left="4680" w:hanging="1440"/>
+      </w:pPr>
+    </w:lvl>
+  </w:abstractNum>
+  <w:abstractNum w:abstractNumId="2" w15:restartNumberingAfterBreak="0">
     <w:nsid w:val="1E393809"/>
     <w:multiLevelType w:val="hybridMultilevel"/>
     <w:tmpl w:val="B2ECBE34"/>
@@ -2158,7 +2903,7 @@
       </w:pPr>
     </w:lvl>
   </w:abstractNum>
-  <w:abstractNum w:abstractNumId="2" w15:restartNumberingAfterBreak="0">
+  <w:abstractNum w:abstractNumId="3" w15:restartNumberingAfterBreak="0">
     <w:nsid w:val="312221D4"/>
     <w:multiLevelType w:val="hybridMultilevel"/>
     <w:tmpl w:val="DA1C1AE4"/>
@@ -2271,7 +3016,7 @@
       </w:rPr>
     </w:lvl>
   </w:abstractNum>
-  <w:abstractNum w:abstractNumId="3" w15:restartNumberingAfterBreak="0">
+  <w:abstractNum w:abstractNumId="4" w15:restartNumberingAfterBreak="0">
     <w:nsid w:val="3922149A"/>
     <w:multiLevelType w:val="hybridMultilevel"/>
     <w:tmpl w:val="F4144574"/>
@@ -2357,7 +3102,7 @@
       </w:pPr>
     </w:lvl>
   </w:abstractNum>
-  <w:abstractNum w:abstractNumId="4" w15:restartNumberingAfterBreak="0">
+  <w:abstractNum w:abstractNumId="5" w15:restartNumberingAfterBreak="0">
     <w:nsid w:val="4D4470E2"/>
     <w:multiLevelType w:val="hybridMultilevel"/>
     <w:tmpl w:val="A23A2F18"/>
@@ -2470,7 +3215,7 @@
       </w:rPr>
     </w:lvl>
   </w:abstractNum>
-  <w:abstractNum w:abstractNumId="5" w15:restartNumberingAfterBreak="0">
+  <w:abstractNum w:abstractNumId="6" w15:restartNumberingAfterBreak="0">
     <w:nsid w:val="58D817D0"/>
     <w:multiLevelType w:val="hybridMultilevel"/>
     <w:tmpl w:val="81E24922"/>
@@ -2556,7 +3301,7 @@
       </w:pPr>
     </w:lvl>
   </w:abstractNum>
-  <w:abstractNum w:abstractNumId="6" w15:restartNumberingAfterBreak="0">
+  <w:abstractNum w:abstractNumId="7" w15:restartNumberingAfterBreak="0">
     <w:nsid w:val="5A7925AD"/>
     <w:multiLevelType w:val="hybridMultilevel"/>
     <w:tmpl w:val="73669AC2"/>
@@ -2645,7 +3390,7 @@
       </w:pPr>
     </w:lvl>
   </w:abstractNum>
-  <w:abstractNum w:abstractNumId="7" w15:restartNumberingAfterBreak="0">
+  <w:abstractNum w:abstractNumId="8" w15:restartNumberingAfterBreak="0">
     <w:nsid w:val="5B7A1A79"/>
     <w:multiLevelType w:val="hybridMultilevel"/>
     <w:tmpl w:val="225A57DA"/>
@@ -2758,7 +3503,93 @@
       </w:rPr>
     </w:lvl>
   </w:abstractNum>
-  <w:abstractNum w:abstractNumId="8" w15:restartNumberingAfterBreak="0">
+  <w:abstractNum w:abstractNumId="9" w15:restartNumberingAfterBreak="0">
+    <w:nsid w:val="6B2F2FDC"/>
+    <w:multiLevelType w:val="multilevel"/>
+    <w:tmpl w:val="A8EE2C46"/>
+    <w:lvl w:ilvl="0">
+      <w:start w:val="9"/>
+      <w:numFmt w:val="decimal"/>
+      <w:lvlText w:val="%1"/>
+      <w:lvlJc w:val="left"/>
+      <w:pPr>
+        <w:ind w:left="420" w:hanging="420"/>
+      </w:pPr>
+    </w:lvl>
+    <w:lvl w:ilvl="1">
+      <w:start w:val="2"/>
+      <w:numFmt w:val="decimal"/>
+      <w:lvlText w:val="%1.%2"/>
+      <w:lvlJc w:val="left"/>
+      <w:pPr>
+        <w:ind w:left="960" w:hanging="420"/>
+      </w:pPr>
+    </w:lvl>
+    <w:lvl w:ilvl="2">
+      <w:start w:val="2"/>
+      <w:numFmt w:val="decimal"/>
+      <w:lvlText w:val="%1.%2.%3"/>
+      <w:lvlJc w:val="left"/>
+      <w:pPr>
+        <w:ind w:left="1800" w:hanging="720"/>
+      </w:pPr>
+    </w:lvl>
+    <w:lvl w:ilvl="3">
+      <w:start w:val="1"/>
+      <w:numFmt w:val="decimal"/>
+      <w:lvlText w:val="%1.%2.%3.%4"/>
+      <w:lvlJc w:val="left"/>
+      <w:pPr>
+        <w:ind w:left="2340" w:hanging="720"/>
+      </w:pPr>
+    </w:lvl>
+    <w:lvl w:ilvl="4">
+      <w:start w:val="1"/>
+      <w:numFmt w:val="decimal"/>
+      <w:lvlText w:val="%1.%2.%3.%4.%5"/>
+      <w:lvlJc w:val="left"/>
+      <w:pPr>
+        <w:ind w:left="2880" w:hanging="720"/>
+      </w:pPr>
+    </w:lvl>
+    <w:lvl w:ilvl="5">
+      <w:start w:val="1"/>
+      <w:numFmt w:val="decimal"/>
+      <w:lvlText w:val="%1.%2.%3.%4.%5.%6"/>
+      <w:lvlJc w:val="left"/>
+      <w:pPr>
+        <w:ind w:left="3780" w:hanging="1080"/>
+      </w:pPr>
+    </w:lvl>
+    <w:lvl w:ilvl="6">
+      <w:start w:val="1"/>
+      <w:numFmt w:val="decimal"/>
+      <w:lvlText w:val="%1.%2.%3.%4.%5.%6.%7"/>
+      <w:lvlJc w:val="left"/>
+      <w:pPr>
+        <w:ind w:left="4320" w:hanging="1080"/>
+      </w:pPr>
+    </w:lvl>
+    <w:lvl w:ilvl="7">
+      <w:start w:val="1"/>
+      <w:numFmt w:val="decimal"/>
+      <w:lvlText w:val="%1.%2.%3.%4.%5.%6.%7.%8"/>
+      <w:lvlJc w:val="left"/>
+      <w:pPr>
+        <w:ind w:left="5220" w:hanging="1440"/>
+      </w:pPr>
+    </w:lvl>
+    <w:lvl w:ilvl="8">
+      <w:start w:val="1"/>
+      <w:numFmt w:val="decimal"/>
+      <w:lvlText w:val="%1.%2.%3.%4.%5.%6.%7.%8.%9"/>
+      <w:lvlJc w:val="left"/>
+      <w:pPr>
+        <w:ind w:left="5760" w:hanging="1440"/>
+      </w:pPr>
+    </w:lvl>
+  </w:abstractNum>
+  <w:abstractNum w:abstractNumId="10" w15:restartNumberingAfterBreak="0">
     <w:nsid w:val="6CE2782E"/>
     <w:multiLevelType w:val="hybridMultilevel"/>
     <w:tmpl w:val="C4AA449E"/>
@@ -2847,7 +3678,7 @@
       </w:pPr>
     </w:lvl>
   </w:abstractNum>
-  <w:abstractNum w:abstractNumId="9" w15:restartNumberingAfterBreak="0">
+  <w:abstractNum w:abstractNumId="11" w15:restartNumberingAfterBreak="0">
     <w:nsid w:val="6E435DFA"/>
     <w:multiLevelType w:val="hybridMultilevel"/>
     <w:tmpl w:val="FCEC984E"/>
@@ -2933,7 +3764,7 @@
       </w:pPr>
     </w:lvl>
   </w:abstractNum>
-  <w:abstractNum w:abstractNumId="10" w15:restartNumberingAfterBreak="0">
+  <w:abstractNum w:abstractNumId="12" w15:restartNumberingAfterBreak="0">
     <w:nsid w:val="79230F1A"/>
     <w:multiLevelType w:val="hybridMultilevel"/>
     <w:tmpl w:val="3B9424C2"/>
@@ -3047,37 +3878,97 @@
     </w:lvl>
   </w:abstractNum>
   <w:num w:numId="1">
-    <w:abstractNumId w:val="9"/>
+    <w:abstractNumId w:val="11"/>
   </w:num>
   <w:num w:numId="2">
-    <w:abstractNumId w:val="6"/>
+    <w:abstractNumId w:val="7"/>
   </w:num>
   <w:num w:numId="3">
-    <w:abstractNumId w:val="1"/>
+    <w:abstractNumId w:val="2"/>
   </w:num>
   <w:num w:numId="4">
     <w:abstractNumId w:val="0"/>
   </w:num>
   <w:num w:numId="5">
+    <w:abstractNumId w:val="12"/>
+  </w:num>
+  <w:num w:numId="6">
+    <w:abstractNumId w:val="6"/>
+  </w:num>
+  <w:num w:numId="7">
     <w:abstractNumId w:val="10"/>
   </w:num>
-  <w:num w:numId="6">
+  <w:num w:numId="8">
     <w:abstractNumId w:val="5"/>
   </w:num>
-  <w:num w:numId="7">
+  <w:num w:numId="9">
+    <w:abstractNumId w:val="4"/>
+  </w:num>
+  <w:num w:numId="10">
+    <w:abstractNumId w:val="3"/>
+  </w:num>
+  <w:num w:numId="11">
     <w:abstractNumId w:val="8"/>
   </w:num>
-  <w:num w:numId="8">
-    <w:abstractNumId w:val="4"/>
+  <w:num w:numId="12">
+    <w:abstractNumId w:val="1"/>
+    <w:lvlOverride w:ilvl="0">
+      <w:startOverride w:val="1"/>
+    </w:lvlOverride>
+    <w:lvlOverride w:ilvl="1">
+      <w:startOverride w:val="1"/>
+    </w:lvlOverride>
+    <w:lvlOverride w:ilvl="2">
+      <w:startOverride w:val="1"/>
+    </w:lvlOverride>
+    <w:lvlOverride w:ilvl="3">
+      <w:startOverride w:val="1"/>
+    </w:lvlOverride>
+    <w:lvlOverride w:ilvl="4">
+      <w:startOverride w:val="1"/>
+    </w:lvlOverride>
+    <w:lvlOverride w:ilvl="5">
+      <w:startOverride w:val="1"/>
+    </w:lvlOverride>
+    <w:lvlOverride w:ilvl="6">
+      <w:startOverride w:val="1"/>
+    </w:lvlOverride>
+    <w:lvlOverride w:ilvl="7">
+      <w:startOverride w:val="1"/>
+    </w:lvlOverride>
+    <w:lvlOverride w:ilvl="8">
+      <w:startOverride w:val="1"/>
+    </w:lvlOverride>
   </w:num>
-  <w:num w:numId="9">
-    <w:abstractNumId w:val="3"/>
-  </w:num>
-  <w:num w:numId="10">
-    <w:abstractNumId w:val="2"/>
-  </w:num>
-  <w:num w:numId="11">
-    <w:abstractNumId w:val="7"/>
+  <w:num w:numId="13">
+    <w:abstractNumId w:val="9"/>
+    <w:lvlOverride w:ilvl="0">
+      <w:startOverride w:val="9"/>
+    </w:lvlOverride>
+    <w:lvlOverride w:ilvl="1">
+      <w:startOverride w:val="2"/>
+    </w:lvlOverride>
+    <w:lvlOverride w:ilvl="2">
+      <w:startOverride w:val="2"/>
+    </w:lvlOverride>
+    <w:lvlOverride w:ilvl="3">
+      <w:startOverride w:val="1"/>
+    </w:lvlOverride>
+    <w:lvlOverride w:ilvl="4">
+      <w:startOverride w:val="1"/>
+    </w:lvlOverride>
+    <w:lvlOverride w:ilvl="5">
+      <w:startOverride w:val="1"/>
+    </w:lvlOverride>
+    <w:lvlOverride w:ilvl="6">
+      <w:startOverride w:val="1"/>
+    </w:lvlOverride>
+    <w:lvlOverride w:ilvl="7">
+      <w:startOverride w:val="1"/>
+    </w:lvlOverride>
+    <w:lvlOverride w:ilvl="8">
+      <w:startOverride w:val="1"/>
+    </w:lvlOverride>
   </w:num>
 </w:numbering>
 </file>
@@ -4076,7 +4967,7 @@
 </file>
 
 <file path=customXml/itemProps1.xml><?xml version="1.0" encoding="utf-8"?>
-<ds:datastoreItem xmlns:ds="http://schemas.openxmlformats.org/officeDocument/2006/customXml" ds:itemID="{2B08AC52-3A98-4FB0-8F37-7DAD875C3FDD}">
+<ds:datastoreItem xmlns:ds="http://schemas.openxmlformats.org/officeDocument/2006/customXml" ds:itemID="{E3728620-40B7-4026-BAFA-3A6FF00C0340}">
   <ds:schemaRefs>
     <ds:schemaRef ds:uri="http://schemas.openxmlformats.org/officeDocument/2006/bibliography"/>
   </ds:schemaRefs>

</xml_diff>

<commit_message>
fix not transfer file
</commit_message>
<xml_diff>
--- a/PSD/PSD Final Assignment Documentation.docx
+++ b/PSD/PSD Final Assignment Documentation.docx
@@ -1,6 +1,6 @@
 
 <file path=word/document.xml><?xml version="1.0" encoding="utf-8"?>
-<w:document xmlns:wpc="http://schemas.microsoft.com/office/word/2010/wordprocessingCanvas" xmlns:cx="http://schemas.microsoft.com/office/drawing/2014/chartex" xmlns:cx1="http://schemas.microsoft.com/office/drawing/2015/9/8/chartex" xmlns:mc="http://schemas.openxmlformats.org/markup-compatibility/2006" xmlns:o="urn:schemas-microsoft-com:office:office" xmlns:r="http://schemas.openxmlformats.org/officeDocument/2006/relationships" xmlns:m="http://schemas.openxmlformats.org/officeDocument/2006/math" xmlns:v="urn:schemas-microsoft-com:vml" xmlns:wp14="http://schemas.microsoft.com/office/word/2010/wordprocessingDrawing" xmlns:wp="http://schemas.openxmlformats.org/drawingml/2006/wordprocessingDrawing" xmlns:w10="urn:schemas-microsoft-com:office:word" xmlns:w="http://schemas.openxmlformats.org/wordprocessingml/2006/main" xmlns:w14="http://schemas.microsoft.com/office/word/2010/wordml" xmlns:w15="http://schemas.microsoft.com/office/word/2012/wordml" xmlns:w16se="http://schemas.microsoft.com/office/word/2015/wordml/symex" xmlns:wpg="http://schemas.microsoft.com/office/word/2010/wordprocessingGroup" xmlns:wpi="http://schemas.microsoft.com/office/word/2010/wordprocessingInk" xmlns:wne="http://schemas.microsoft.com/office/word/2006/wordml" xmlns:wps="http://schemas.microsoft.com/office/word/2010/wordprocessingShape" mc:Ignorable="w14 w15 w16se wp14">
+<w:document xmlns:wpc="http://schemas.microsoft.com/office/word/2010/wordprocessingCanvas" xmlns:cx="http://schemas.microsoft.com/office/drawing/2014/chartex" xmlns:cx1="http://schemas.microsoft.com/office/drawing/2015/9/8/chartex" xmlns:cx2="http://schemas.microsoft.com/office/drawing/2015/10/21/chartex" xmlns:cx3="http://schemas.microsoft.com/office/drawing/2016/5/9/chartex" xmlns:cx4="http://schemas.microsoft.com/office/drawing/2016/5/10/chartex" xmlns:cx5="http://schemas.microsoft.com/office/drawing/2016/5/11/chartex" xmlns:cx6="http://schemas.microsoft.com/office/drawing/2016/5/12/chartex" xmlns:cx7="http://schemas.microsoft.com/office/drawing/2016/5/13/chartex" xmlns:cx8="http://schemas.microsoft.com/office/drawing/2016/5/14/chartex" xmlns:mc="http://schemas.openxmlformats.org/markup-compatibility/2006" xmlns:aink="http://schemas.microsoft.com/office/drawing/2016/ink" xmlns:am3d="http://schemas.microsoft.com/office/drawing/2017/model3d" xmlns:o="urn:schemas-microsoft-com:office:office" xmlns:r="http://schemas.openxmlformats.org/officeDocument/2006/relationships" xmlns:m="http://schemas.openxmlformats.org/officeDocument/2006/math" xmlns:v="urn:schemas-microsoft-com:vml" xmlns:wp14="http://schemas.microsoft.com/office/word/2010/wordprocessingDrawing" xmlns:wp="http://schemas.openxmlformats.org/drawingml/2006/wordprocessingDrawing" xmlns:w10="urn:schemas-microsoft-com:office:word" xmlns:w="http://schemas.openxmlformats.org/wordprocessingml/2006/main" xmlns:w14="http://schemas.microsoft.com/office/word/2010/wordml" xmlns:w15="http://schemas.microsoft.com/office/word/2012/wordml" xmlns:w16cid="http://schemas.microsoft.com/office/word/2016/wordml/cid" xmlns:w16se="http://schemas.microsoft.com/office/word/2015/wordml/symex" xmlns:wpg="http://schemas.microsoft.com/office/word/2010/wordprocessingGroup" xmlns:wpi="http://schemas.microsoft.com/office/word/2010/wordprocessingInk" xmlns:wne="http://schemas.microsoft.com/office/word/2006/wordml" xmlns:wps="http://schemas.microsoft.com/office/word/2010/wordprocessingShape" mc:Ignorable="w14 w15 w16se w16cid wp14">
   <w:body>
     <w:p>
       <w:r>
@@ -97,7 +97,7 @@
               </wp:anchor>
             </w:drawing>
           </mc:Choice>
-          <mc:Fallback xmlns:w16cid="http://schemas.microsoft.com/office/word/2016/wordml/cid" xmlns:am3d="http://schemas.microsoft.com/office/drawing/2017/model3d" xmlns:aink="http://schemas.microsoft.com/office/drawing/2016/ink" xmlns:cx8="http://schemas.microsoft.com/office/drawing/2016/5/14/chartex" xmlns:cx7="http://schemas.microsoft.com/office/drawing/2016/5/13/chartex" xmlns:cx6="http://schemas.microsoft.com/office/drawing/2016/5/12/chartex" xmlns:cx5="http://schemas.microsoft.com/office/drawing/2016/5/11/chartex" xmlns:cx4="http://schemas.microsoft.com/office/drawing/2016/5/10/chartex" xmlns:cx3="http://schemas.microsoft.com/office/drawing/2016/5/9/chartex" xmlns:cx2="http://schemas.microsoft.com/office/drawing/2015/10/21/chartex">
+          <mc:Fallback>
             <w:pict>
               <v:rect w14:anchorId="65E916A0" id="Rectangle 1" o:spid="_x0000_s1026" style="position:absolute;left:0;text-align:left;margin-left:0;margin-top:3pt;width:329.4pt;height:48.6pt;z-index:251659264;visibility:visible;mso-wrap-style:square;mso-width-percent:0;mso-height-percent:0;mso-wrap-distance-left:9pt;mso-wrap-distance-top:0;mso-wrap-distance-right:9pt;mso-wrap-distance-bottom:0;mso-position-horizontal:left;mso-position-horizontal-relative:page;mso-position-vertical:absolute;mso-position-vertical-relative:text;mso-width-percent:0;mso-height-percent:0;mso-width-relative:margin;mso-height-relative:margin;v-text-anchor:middle" o:gfxdata="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" fillcolor="#4472c4 [3204]" strokecolor="#1f3763 [1604]" strokeweight="1pt">
                 <v:textbox>
@@ -1451,6 +1451,8 @@
       <w:pPr>
         <w:pStyle w:val="ListParagraph"/>
       </w:pPr>
+      <w:bookmarkStart w:id="2" w:name="_GoBack"/>
+      <w:bookmarkEnd w:id="2"/>
     </w:p>
     <w:p>
       <w:pPr>
@@ -1464,18 +1466,6 @@
         <w:t xml:space="preserve">On this day, the developer has start creating the file for OOSD &amp; PSD and start doing the PSD documentation with the actual template. </w:t>
       </w:r>
     </w:p>
-    <w:p>
-      <w:pPr>
-        <w:pStyle w:val="ListParagraph"/>
-        <w:numPr>
-          <w:ilvl w:val="0"/>
-          <w:numId w:val="11"/>
-        </w:numPr>
-      </w:pPr>
-      <w:r>
-        <w:t xml:space="preserve">Creating the file for coding. </w:t>
-      </w:r>
-    </w:p>
     <w:p/>
     <w:p>
       <w:pPr>
@@ -1486,19 +1476,7 @@
         </w:numPr>
       </w:pPr>
       <w:r>
-        <w:t>DAY 2 – 12/03/2024 – Tuesday</w:t>
-      </w:r>
-    </w:p>
-    <w:p>
-      <w:pPr>
-        <w:pStyle w:val="ListParagraph"/>
-        <w:numPr>
-          <w:ilvl w:val="0"/>
-          <w:numId w:val="11"/>
-        </w:numPr>
-      </w:pPr>
-      <w:r>
-        <w:t xml:space="preserve">Start the analysis the program and design. </w:t>
+        <w:t>DAY 2 – 12/03/2024 - Tuesday</w:t>
       </w:r>
       <w:r>
         <w:br w:type="page"/>
@@ -1508,7 +1486,7 @@
       <w:pPr>
         <w:pStyle w:val="Heading1"/>
       </w:pPr>
-      <w:bookmarkStart w:id="2" w:name="_Toc161084088"/>
+      <w:bookmarkStart w:id="3" w:name="_Toc161084088"/>
       <w:r>
         <w:lastRenderedPageBreak/>
         <w:t>Understanding of Project – Step</w:t>
@@ -1519,7 +1497,7 @@
       <w:r>
         <w:t>1</w:t>
       </w:r>
-      <w:bookmarkEnd w:id="2"/>
+      <w:bookmarkEnd w:id="3"/>
     </w:p>
     <w:p/>
     <w:p>
@@ -1633,12 +1611,12 @@
       <w:pPr>
         <w:pStyle w:val="Heading1"/>
       </w:pPr>
-      <w:bookmarkStart w:id="3" w:name="_Toc161084089"/>
+      <w:bookmarkStart w:id="4" w:name="_Toc161084089"/>
       <w:r>
         <w:lastRenderedPageBreak/>
         <w:t>Analysis of the Problem – Step 2</w:t>
       </w:r>
-      <w:bookmarkEnd w:id="3"/>
+      <w:bookmarkEnd w:id="4"/>
     </w:p>
     <w:p/>
     <w:p>
@@ -1646,16 +1624,7 @@
         <w:t xml:space="preserve">This section will be colouring all the coded numbered steps/task and analysis the thing that has to be done. However, this section will not include the actual code and any sort of text that relevant to the code itself, yet it will only analysis how the tasks </w:t>
       </w:r>
       <w:r>
-        <w:t>have</w:t>
-      </w:r>
-      <w:r>
-        <w:t xml:space="preserve"> been </w:t>
-      </w:r>
-      <w:r>
-        <w:t>distributed</w:t>
-      </w:r>
-      <w:r>
-        <w:t xml:space="preserve"> and </w:t>
+        <w:t xml:space="preserve">is been distribute and </w:t>
       </w:r>
       <w:r>
         <w:t>will be implemented</w:t>
@@ -1776,16 +1745,653 @@
       <w:pPr>
         <w:pStyle w:val="Heading2"/>
       </w:pPr>
-      <w:bookmarkStart w:id="4" w:name="_Toc161084090"/>
+      <w:bookmarkStart w:id="5" w:name="_Toc161084090"/>
       <w:r>
         <w:t>Analysis the tasks</w:t>
       </w:r>
-      <w:bookmarkEnd w:id="4"/>
+      <w:bookmarkEnd w:id="5"/>
     </w:p>
     <w:p/>
     <w:p>
-      <w:bookmarkStart w:id="5" w:name="_GoBack"/>
-      <w:bookmarkEnd w:id="5"/>
+      <w:pPr>
+        <w:pStyle w:val="ListParagraph"/>
+        <w:numPr>
+          <w:ilvl w:val="0"/>
+          <w:numId w:val="12"/>
+        </w:numPr>
+        <w:spacing w:line="256" w:lineRule="auto"/>
+      </w:pPr>
+      <w:r>
+        <w:t>Creating the data type for Inventory</w:t>
+      </w:r>
+    </w:p>
+    <w:p/>
+    <w:p>
+      <w:pPr>
+        <w:pStyle w:val="ListParagraph"/>
+        <w:numPr>
+          <w:ilvl w:val="0"/>
+          <w:numId w:val="12"/>
+        </w:numPr>
+        <w:spacing w:line="256" w:lineRule="auto"/>
+      </w:pPr>
+      <w:r>
+        <w:t>Creating data type for Mobile</w:t>
+      </w:r>
+    </w:p>
+    <w:p>
+      <w:pPr>
+        <w:pStyle w:val="ListParagraph"/>
+      </w:pPr>
+    </w:p>
+    <w:p>
+      <w:pPr>
+        <w:pStyle w:val="ListParagraph"/>
+      </w:pPr>
+    </w:p>
+    <w:p>
+      <w:pPr>
+        <w:pStyle w:val="ListParagraph"/>
+        <w:numPr>
+          <w:ilvl w:val="0"/>
+          <w:numId w:val="12"/>
+        </w:numPr>
+        <w:spacing w:line="256" w:lineRule="auto"/>
+      </w:pPr>
+      <w:r>
+        <w:t xml:space="preserve">Creating data type for Mobile </w:t>
+      </w:r>
+    </w:p>
+    <w:p/>
+    <w:p>
+      <w:pPr>
+        <w:pStyle w:val="ListParagraph"/>
+        <w:numPr>
+          <w:ilvl w:val="0"/>
+          <w:numId w:val="12"/>
+        </w:numPr>
+        <w:spacing w:line="256" w:lineRule="auto"/>
+        <w:jc w:val="left"/>
+      </w:pPr>
+      <w:r>
+        <w:t>Ask the customer to enter the option 1 - 3</w:t>
+      </w:r>
+    </w:p>
+    <w:p>
+      <w:pPr>
+        <w:pStyle w:val="ListParagraph"/>
+      </w:pPr>
+    </w:p>
+    <w:p>
+      <w:pPr>
+        <w:pStyle w:val="ListParagraph"/>
+        <w:numPr>
+          <w:ilvl w:val="0"/>
+          <w:numId w:val="12"/>
+        </w:numPr>
+        <w:spacing w:line="256" w:lineRule="auto"/>
+        <w:jc w:val="left"/>
+      </w:pPr>
+      <w:r>
+        <w:t>Option 1 – Customer Menu</w:t>
+      </w:r>
+    </w:p>
+    <w:p>
+      <w:pPr>
+        <w:pStyle w:val="ListParagraph"/>
+        <w:numPr>
+          <w:ilvl w:val="1"/>
+          <w:numId w:val="12"/>
+        </w:numPr>
+        <w:spacing w:line="256" w:lineRule="auto"/>
+        <w:jc w:val="left"/>
+      </w:pPr>
+      <w:r>
+        <w:t>Display the menu 1 – 5.</w:t>
+      </w:r>
+    </w:p>
+    <w:p>
+      <w:pPr>
+        <w:pStyle w:val="ListParagraph"/>
+        <w:numPr>
+          <w:ilvl w:val="1"/>
+          <w:numId w:val="12"/>
+        </w:numPr>
+        <w:spacing w:line="256" w:lineRule="auto"/>
+        <w:jc w:val="left"/>
+      </w:pPr>
+      <w:r>
+        <w:t xml:space="preserve">Ask the customer to pick the option above. </w:t>
+      </w:r>
+    </w:p>
+    <w:p>
+      <w:pPr>
+        <w:pStyle w:val="ListParagraph"/>
+        <w:ind w:left="1080"/>
+        <w:jc w:val="left"/>
+      </w:pPr>
+    </w:p>
+    <w:p>
+      <w:pPr>
+        <w:pStyle w:val="ListParagraph"/>
+        <w:numPr>
+          <w:ilvl w:val="0"/>
+          <w:numId w:val="12"/>
+        </w:numPr>
+        <w:spacing w:line="256" w:lineRule="auto"/>
+        <w:jc w:val="left"/>
+      </w:pPr>
+      <w:r>
+        <w:t>Customer menu option 1 – Display all the mobile for sales</w:t>
+      </w:r>
+    </w:p>
+    <w:p>
+      <w:pPr>
+        <w:pStyle w:val="ListParagraph"/>
+        <w:jc w:val="left"/>
+      </w:pPr>
+      <w:r>
+        <w:t>6.1 If there is no stock, display no products found in stock</w:t>
+      </w:r>
+    </w:p>
+    <w:p>
+      <w:pPr>
+        <w:pStyle w:val="ListParagraph"/>
+        <w:jc w:val="left"/>
+      </w:pPr>
+    </w:p>
+    <w:p>
+      <w:pPr>
+        <w:pStyle w:val="ListParagraph"/>
+        <w:numPr>
+          <w:ilvl w:val="0"/>
+          <w:numId w:val="12"/>
+        </w:numPr>
+        <w:spacing w:line="256" w:lineRule="auto"/>
+        <w:jc w:val="left"/>
+      </w:pPr>
+      <w:r>
+        <w:t>Customer menu option 2 – Display all the laptop for sales</w:t>
+      </w:r>
+    </w:p>
+    <w:p>
+      <w:pPr>
+        <w:pStyle w:val="ListParagraph"/>
+        <w:jc w:val="left"/>
+      </w:pPr>
+      <w:r>
+        <w:t>7.1 If there is no stock, display no products found in stock</w:t>
+      </w:r>
+    </w:p>
+    <w:p>
+      <w:pPr>
+        <w:pStyle w:val="ListParagraph"/>
+      </w:pPr>
+    </w:p>
+    <w:p>
+      <w:pPr>
+        <w:pStyle w:val="ListParagraph"/>
+        <w:numPr>
+          <w:ilvl w:val="0"/>
+          <w:numId w:val="12"/>
+        </w:numPr>
+        <w:spacing w:line="256" w:lineRule="auto"/>
+        <w:jc w:val="left"/>
+      </w:pPr>
+      <w:r>
+        <w:t xml:space="preserve">Customer menu option 3 </w:t>
+      </w:r>
+    </w:p>
+    <w:p>
+      <w:pPr>
+        <w:pStyle w:val="ListParagraph"/>
+        <w:numPr>
+          <w:ilvl w:val="1"/>
+          <w:numId w:val="12"/>
+        </w:numPr>
+        <w:spacing w:line="256" w:lineRule="auto"/>
+        <w:jc w:val="left"/>
+      </w:pPr>
+      <w:r>
+        <w:t>Ask the customer what the branch of the phones.</w:t>
+      </w:r>
+    </w:p>
+    <w:p>
+      <w:pPr>
+        <w:pStyle w:val="ListParagraph"/>
+        <w:numPr>
+          <w:ilvl w:val="1"/>
+          <w:numId w:val="12"/>
+        </w:numPr>
+        <w:spacing w:line="256" w:lineRule="auto"/>
+        <w:jc w:val="left"/>
+      </w:pPr>
+      <w:r>
+        <w:t>Ask the customer how many you wished to purchase</w:t>
+      </w:r>
+    </w:p>
+    <w:p>
+      <w:pPr>
+        <w:pStyle w:val="ListParagraph"/>
+        <w:numPr>
+          <w:ilvl w:val="1"/>
+          <w:numId w:val="12"/>
+        </w:numPr>
+        <w:spacing w:line="256" w:lineRule="auto"/>
+        <w:jc w:val="left"/>
+      </w:pPr>
+      <w:r>
+        <w:t>If the branch of the laptop or currently no stock, display not found or no stock</w:t>
+      </w:r>
+    </w:p>
+    <w:p>
+      <w:pPr>
+        <w:pStyle w:val="ListParagraph"/>
+        <w:numPr>
+          <w:ilvl w:val="2"/>
+          <w:numId w:val="12"/>
+        </w:numPr>
+        <w:spacing w:line="256" w:lineRule="auto"/>
+        <w:jc w:val="left"/>
+      </w:pPr>
+      <w:r>
+        <w:t>If there is enough stock, calculate the prices and display purchase successful</w:t>
+      </w:r>
+    </w:p>
+    <w:p>
+      <w:pPr>
+        <w:pStyle w:val="ListParagraph"/>
+        <w:numPr>
+          <w:ilvl w:val="2"/>
+          <w:numId w:val="12"/>
+        </w:numPr>
+        <w:spacing w:line="256" w:lineRule="auto"/>
+        <w:jc w:val="left"/>
+      </w:pPr>
+      <w:r>
+        <w:t>If there is not enough stock, display the purchase couldn’t process due to not enough stock and no action taken.</w:t>
+      </w:r>
+    </w:p>
+    <w:p>
+      <w:pPr>
+        <w:pStyle w:val="ListParagraph"/>
+      </w:pPr>
+    </w:p>
+    <w:p>
+      <w:pPr>
+        <w:pStyle w:val="ListParagraph"/>
+        <w:numPr>
+          <w:ilvl w:val="0"/>
+          <w:numId w:val="12"/>
+        </w:numPr>
+        <w:spacing w:line="256" w:lineRule="auto"/>
+        <w:jc w:val="left"/>
+      </w:pPr>
+      <w:r>
+        <w:t xml:space="preserve">Customer menu option 4 </w:t>
+      </w:r>
+    </w:p>
+    <w:p>
+      <w:pPr>
+        <w:pStyle w:val="ListParagraph"/>
+        <w:numPr>
+          <w:ilvl w:val="1"/>
+          <w:numId w:val="12"/>
+        </w:numPr>
+        <w:spacing w:line="256" w:lineRule="auto"/>
+        <w:jc w:val="left"/>
+      </w:pPr>
+      <w:r>
+        <w:t>Ask the customer what the branch of the laptops.</w:t>
+      </w:r>
+    </w:p>
+    <w:p>
+      <w:pPr>
+        <w:pStyle w:val="ListParagraph"/>
+        <w:numPr>
+          <w:ilvl w:val="1"/>
+          <w:numId w:val="12"/>
+        </w:numPr>
+        <w:spacing w:line="256" w:lineRule="auto"/>
+        <w:jc w:val="left"/>
+      </w:pPr>
+      <w:r>
+        <w:t>Ask the customer how many you wished to purchase</w:t>
+      </w:r>
+    </w:p>
+    <w:p>
+      <w:pPr>
+        <w:pStyle w:val="ListParagraph"/>
+        <w:numPr>
+          <w:ilvl w:val="1"/>
+          <w:numId w:val="12"/>
+        </w:numPr>
+        <w:spacing w:line="256" w:lineRule="auto"/>
+        <w:jc w:val="left"/>
+      </w:pPr>
+      <w:r>
+        <w:t>If the branch of the laptop or currently no stock, display not found or no stock</w:t>
+      </w:r>
+    </w:p>
+    <w:p>
+      <w:pPr>
+        <w:pStyle w:val="ListParagraph"/>
+        <w:numPr>
+          <w:ilvl w:val="2"/>
+          <w:numId w:val="13"/>
+        </w:numPr>
+        <w:spacing w:line="256" w:lineRule="auto"/>
+        <w:jc w:val="left"/>
+      </w:pPr>
+      <w:r>
+        <w:t>If there is enough stock, calculate the prices and display purchase successful</w:t>
+      </w:r>
+    </w:p>
+    <w:p>
+      <w:pPr>
+        <w:pStyle w:val="ListParagraph"/>
+        <w:numPr>
+          <w:ilvl w:val="2"/>
+          <w:numId w:val="13"/>
+        </w:numPr>
+        <w:spacing w:line="256" w:lineRule="auto"/>
+        <w:jc w:val="left"/>
+      </w:pPr>
+      <w:r>
+        <w:t>If there is not enough stock, display the purchase couldn’t process due to not enough stock and no action taken.</w:t>
+      </w:r>
+    </w:p>
+    <w:p>
+      <w:pPr>
+        <w:pStyle w:val="ListParagraph"/>
+        <w:jc w:val="left"/>
+      </w:pPr>
+    </w:p>
+    <w:p>
+      <w:pPr>
+        <w:pStyle w:val="ListParagraph"/>
+      </w:pPr>
+    </w:p>
+    <w:p>
+      <w:pPr>
+        <w:pStyle w:val="ListParagraph"/>
+        <w:numPr>
+          <w:ilvl w:val="0"/>
+          <w:numId w:val="13"/>
+        </w:numPr>
+        <w:spacing w:line="256" w:lineRule="auto"/>
+        <w:jc w:val="left"/>
+      </w:pPr>
+      <w:r>
+        <w:t>Customer menu option 5 – Go back to the main menu</w:t>
+      </w:r>
+    </w:p>
+    <w:p>
+      <w:pPr>
+        <w:pStyle w:val="ListParagraph"/>
+      </w:pPr>
+    </w:p>
+    <w:p>
+      <w:pPr>
+        <w:pStyle w:val="ListParagraph"/>
+        <w:numPr>
+          <w:ilvl w:val="0"/>
+          <w:numId w:val="13"/>
+        </w:numPr>
+        <w:spacing w:line="256" w:lineRule="auto"/>
+        <w:jc w:val="left"/>
+      </w:pPr>
+      <w:r>
+        <w:lastRenderedPageBreak/>
+        <w:t xml:space="preserve">Option 2 – Staff Menu </w:t>
+      </w:r>
+    </w:p>
+    <w:p>
+      <w:pPr>
+        <w:pStyle w:val="ListParagraph"/>
+        <w:numPr>
+          <w:ilvl w:val="1"/>
+          <w:numId w:val="13"/>
+        </w:numPr>
+        <w:spacing w:line="256" w:lineRule="auto"/>
+        <w:jc w:val="left"/>
+      </w:pPr>
+      <w:r>
+        <w:t>Display the menu 1 – 4.</w:t>
+      </w:r>
+    </w:p>
+    <w:p>
+      <w:pPr>
+        <w:pStyle w:val="ListParagraph"/>
+        <w:numPr>
+          <w:ilvl w:val="1"/>
+          <w:numId w:val="13"/>
+        </w:numPr>
+        <w:spacing w:line="256" w:lineRule="auto"/>
+        <w:jc w:val="left"/>
+      </w:pPr>
+      <w:r>
+        <w:t xml:space="preserve">Ask the customer to pick the option above. </w:t>
+      </w:r>
+    </w:p>
+    <w:p>
+      <w:pPr>
+        <w:pStyle w:val="ListParagraph"/>
+        <w:ind w:left="1080"/>
+        <w:jc w:val="left"/>
+      </w:pPr>
+    </w:p>
+    <w:p>
+      <w:pPr>
+        <w:pStyle w:val="ListParagraph"/>
+        <w:numPr>
+          <w:ilvl w:val="0"/>
+          <w:numId w:val="13"/>
+        </w:numPr>
+        <w:spacing w:line="256" w:lineRule="auto"/>
+        <w:jc w:val="left"/>
+      </w:pPr>
+      <w:r>
+        <w:t>Staff Menu Option 1 – Ask the staff to add the new type of mobile phones to the stock list</w:t>
+      </w:r>
+    </w:p>
+    <w:p>
+      <w:pPr>
+        <w:pStyle w:val="ListParagraph"/>
+        <w:ind w:left="420"/>
+        <w:jc w:val="left"/>
+      </w:pPr>
+      <w:r>
+        <w:t>12.1 Ask the staff to input the brand of the mobile phone.</w:t>
+      </w:r>
+    </w:p>
+    <w:p>
+      <w:pPr>
+        <w:pStyle w:val="ListParagraph"/>
+        <w:ind w:left="420"/>
+        <w:jc w:val="left"/>
+      </w:pPr>
+      <w:r>
+        <w:t>12.2 Ask the staff to input the prices of the mobile phone.</w:t>
+      </w:r>
+    </w:p>
+    <w:p>
+      <w:pPr>
+        <w:pStyle w:val="ListParagraph"/>
+        <w:ind w:left="420"/>
+        <w:jc w:val="left"/>
+      </w:pPr>
+    </w:p>
+    <w:p>
+      <w:pPr>
+        <w:pStyle w:val="ListParagraph"/>
+        <w:numPr>
+          <w:ilvl w:val="0"/>
+          <w:numId w:val="13"/>
+        </w:numPr>
+        <w:spacing w:line="256" w:lineRule="auto"/>
+        <w:jc w:val="left"/>
+      </w:pPr>
+      <w:r>
+        <w:t>Staff Menu Option 2 – Ask the staff to add the new type of laptops to the stock list</w:t>
+      </w:r>
+    </w:p>
+    <w:p>
+      <w:pPr>
+        <w:pStyle w:val="ListParagraph"/>
+        <w:ind w:left="420"/>
+        <w:jc w:val="left"/>
+      </w:pPr>
+      <w:r>
+        <w:t>13.1 Ask the staff to input the brand of the laptop.</w:t>
+      </w:r>
+    </w:p>
+    <w:p>
+      <w:pPr>
+        <w:pStyle w:val="ListParagraph"/>
+        <w:ind w:left="420"/>
+        <w:jc w:val="left"/>
+      </w:pPr>
+      <w:r>
+        <w:t>13.2 Ask the staff to input the prices of the laptop.</w:t>
+      </w:r>
+    </w:p>
+    <w:p>
+      <w:pPr>
+        <w:pStyle w:val="ListParagraph"/>
+        <w:ind w:left="420"/>
+        <w:jc w:val="left"/>
+      </w:pPr>
+    </w:p>
+    <w:p>
+      <w:pPr>
+        <w:pStyle w:val="ListParagraph"/>
+        <w:numPr>
+          <w:ilvl w:val="0"/>
+          <w:numId w:val="13"/>
+        </w:numPr>
+        <w:spacing w:line="256" w:lineRule="auto"/>
+        <w:jc w:val="left"/>
+      </w:pPr>
+      <w:r>
+        <w:t>Staff Menu Option 3 – Update the stock level for new products with new delivery</w:t>
+      </w:r>
+    </w:p>
+    <w:p>
+      <w:pPr>
+        <w:pStyle w:val="ListParagraph"/>
+        <w:numPr>
+          <w:ilvl w:val="1"/>
+          <w:numId w:val="13"/>
+        </w:numPr>
+        <w:spacing w:line="256" w:lineRule="auto"/>
+        <w:jc w:val="left"/>
+      </w:pPr>
+      <w:r>
+        <w:t xml:space="preserve"> Ask the staff did you wish to update the stock level.</w:t>
+      </w:r>
+    </w:p>
+    <w:p>
+      <w:pPr>
+        <w:pStyle w:val="ListParagraph"/>
+        <w:numPr>
+          <w:ilvl w:val="1"/>
+          <w:numId w:val="13"/>
+        </w:numPr>
+        <w:spacing w:line="256" w:lineRule="auto"/>
+        <w:jc w:val="left"/>
+      </w:pPr>
+      <w:r>
+        <w:t>If yes, Ask the staff to input the brand.</w:t>
+      </w:r>
+    </w:p>
+    <w:p>
+      <w:pPr>
+        <w:pStyle w:val="ListParagraph"/>
+        <w:ind w:left="960"/>
+        <w:jc w:val="left"/>
+      </w:pPr>
+      <w:r>
+        <w:t>14.3.1 If the brand found on the list, Ask the staff how many you wished to purchase.</w:t>
+      </w:r>
+    </w:p>
+    <w:p>
+      <w:pPr>
+        <w:pStyle w:val="ListParagraph"/>
+        <w:ind w:left="960"/>
+        <w:jc w:val="left"/>
+      </w:pPr>
+      <w:r>
+        <w:t xml:space="preserve">14.3.2 Calculating the stock and prices in total. </w:t>
+      </w:r>
+    </w:p>
+    <w:p>
+      <w:pPr>
+        <w:pStyle w:val="ListParagraph"/>
+        <w:ind w:left="960"/>
+        <w:jc w:val="left"/>
+      </w:pPr>
+      <w:r>
+        <w:t>14.3.3 Display a message that the stock has been delivered.</w:t>
+      </w:r>
+    </w:p>
+    <w:p>
+      <w:pPr>
+        <w:pStyle w:val="ListParagraph"/>
+        <w:numPr>
+          <w:ilvl w:val="1"/>
+          <w:numId w:val="13"/>
+        </w:numPr>
+        <w:spacing w:line="256" w:lineRule="auto"/>
+        <w:jc w:val="left"/>
+      </w:pPr>
+      <w:r>
+        <w:t>If no, the delivery will be cancelling and display message to inform staff.</w:t>
+      </w:r>
+    </w:p>
+    <w:p>
+      <w:pPr>
+        <w:pStyle w:val="ListParagraph"/>
+        <w:ind w:left="1080"/>
+        <w:jc w:val="left"/>
+      </w:pPr>
+    </w:p>
+    <w:p>
+      <w:pPr>
+        <w:pStyle w:val="ListParagraph"/>
+        <w:numPr>
+          <w:ilvl w:val="0"/>
+          <w:numId w:val="13"/>
+        </w:numPr>
+        <w:spacing w:line="256" w:lineRule="auto"/>
+        <w:jc w:val="left"/>
+      </w:pPr>
+      <w:r>
+        <w:t>Staff menu Option 3 – Go back to the main menu.</w:t>
+      </w:r>
+    </w:p>
+    <w:p>
+      <w:pPr>
+        <w:pStyle w:val="ListParagraph"/>
+        <w:ind w:left="420"/>
+        <w:jc w:val="left"/>
+      </w:pPr>
+    </w:p>
+    <w:p>
+      <w:pPr>
+        <w:pStyle w:val="ListParagraph"/>
+        <w:numPr>
+          <w:ilvl w:val="0"/>
+          <w:numId w:val="13"/>
+        </w:numPr>
+        <w:spacing w:line="256" w:lineRule="auto"/>
+        <w:jc w:val="left"/>
+      </w:pPr>
+      <w:r>
+        <w:t>Option 3 – Exit the program.</w:t>
+      </w:r>
+    </w:p>
+    <w:p>
       <w:r>
         <w:br w:type="page"/>
       </w:r>
@@ -1876,7 +2482,7 @@
 </file>
 
 <file path=word/endnotes.xml><?xml version="1.0" encoding="utf-8"?>
-<w:endnotes xmlns:wpc="http://schemas.microsoft.com/office/word/2010/wordprocessingCanvas" xmlns:cx="http://schemas.microsoft.com/office/drawing/2014/chartex" xmlns:cx1="http://schemas.microsoft.com/office/drawing/2015/9/8/chartex" xmlns:mc="http://schemas.openxmlformats.org/markup-compatibility/2006" xmlns:o="urn:schemas-microsoft-com:office:office" xmlns:r="http://schemas.openxmlformats.org/officeDocument/2006/relationships" xmlns:m="http://schemas.openxmlformats.org/officeDocument/2006/math" xmlns:v="urn:schemas-microsoft-com:vml" xmlns:wp14="http://schemas.microsoft.com/office/word/2010/wordprocessingDrawing" xmlns:wp="http://schemas.openxmlformats.org/drawingml/2006/wordprocessingDrawing" xmlns:w10="urn:schemas-microsoft-com:office:word" xmlns:w="http://schemas.openxmlformats.org/wordprocessingml/2006/main" xmlns:w14="http://schemas.microsoft.com/office/word/2010/wordml" xmlns:w15="http://schemas.microsoft.com/office/word/2012/wordml" xmlns:w16se="http://schemas.microsoft.com/office/word/2015/wordml/symex" xmlns:wpg="http://schemas.microsoft.com/office/word/2010/wordprocessingGroup" xmlns:wpi="http://schemas.microsoft.com/office/word/2010/wordprocessingInk" xmlns:wne="http://schemas.microsoft.com/office/word/2006/wordml" xmlns:wps="http://schemas.microsoft.com/office/word/2010/wordprocessingShape" mc:Ignorable="w14 w15 w16se wp14">
+<w:endnotes xmlns:wpc="http://schemas.microsoft.com/office/word/2010/wordprocessingCanvas" xmlns:cx="http://schemas.microsoft.com/office/drawing/2014/chartex" xmlns:cx1="http://schemas.microsoft.com/office/drawing/2015/9/8/chartex" xmlns:cx2="http://schemas.microsoft.com/office/drawing/2015/10/21/chartex" xmlns:cx3="http://schemas.microsoft.com/office/drawing/2016/5/9/chartex" xmlns:cx4="http://schemas.microsoft.com/office/drawing/2016/5/10/chartex" xmlns:cx5="http://schemas.microsoft.com/office/drawing/2016/5/11/chartex" xmlns:cx6="http://schemas.microsoft.com/office/drawing/2016/5/12/chartex" xmlns:cx7="http://schemas.microsoft.com/office/drawing/2016/5/13/chartex" xmlns:cx8="http://schemas.microsoft.com/office/drawing/2016/5/14/chartex" xmlns:mc="http://schemas.openxmlformats.org/markup-compatibility/2006" xmlns:aink="http://schemas.microsoft.com/office/drawing/2016/ink" xmlns:am3d="http://schemas.microsoft.com/office/drawing/2017/model3d" xmlns:o="urn:schemas-microsoft-com:office:office" xmlns:r="http://schemas.openxmlformats.org/officeDocument/2006/relationships" xmlns:m="http://schemas.openxmlformats.org/officeDocument/2006/math" xmlns:v="urn:schemas-microsoft-com:vml" xmlns:wp14="http://schemas.microsoft.com/office/word/2010/wordprocessingDrawing" xmlns:wp="http://schemas.openxmlformats.org/drawingml/2006/wordprocessingDrawing" xmlns:w10="urn:schemas-microsoft-com:office:word" xmlns:w="http://schemas.openxmlformats.org/wordprocessingml/2006/main" xmlns:w14="http://schemas.microsoft.com/office/word/2010/wordml" xmlns:w15="http://schemas.microsoft.com/office/word/2012/wordml" xmlns:w16cid="http://schemas.microsoft.com/office/word/2016/wordml/cid" xmlns:w16se="http://schemas.microsoft.com/office/word/2015/wordml/symex" xmlns:wpg="http://schemas.microsoft.com/office/word/2010/wordprocessingGroup" xmlns:wpi="http://schemas.microsoft.com/office/word/2010/wordprocessingInk" xmlns:wne="http://schemas.microsoft.com/office/word/2006/wordml" xmlns:wps="http://schemas.microsoft.com/office/word/2010/wordprocessingShape" mc:Ignorable="w14 w15 w16se w16cid wp14">
   <w:endnote w:type="separator" w:id="-1">
     <w:p>
       <w:pPr>
@@ -1901,7 +2507,7 @@
 </file>
 
 <file path=word/footer1.xml><?xml version="1.0" encoding="utf-8"?>
-<w:ftr xmlns:wpc="http://schemas.microsoft.com/office/word/2010/wordprocessingCanvas" xmlns:cx="http://schemas.microsoft.com/office/drawing/2014/chartex" xmlns:cx1="http://schemas.microsoft.com/office/drawing/2015/9/8/chartex" xmlns:mc="http://schemas.openxmlformats.org/markup-compatibility/2006" xmlns:o="urn:schemas-microsoft-com:office:office" xmlns:r="http://schemas.openxmlformats.org/officeDocument/2006/relationships" xmlns:m="http://schemas.openxmlformats.org/officeDocument/2006/math" xmlns:v="urn:schemas-microsoft-com:vml" xmlns:wp14="http://schemas.microsoft.com/office/word/2010/wordprocessingDrawing" xmlns:wp="http://schemas.openxmlformats.org/drawingml/2006/wordprocessingDrawing" xmlns:w10="urn:schemas-microsoft-com:office:word" xmlns:w="http://schemas.openxmlformats.org/wordprocessingml/2006/main" xmlns:w14="http://schemas.microsoft.com/office/word/2010/wordml" xmlns:w15="http://schemas.microsoft.com/office/word/2012/wordml" xmlns:w16se="http://schemas.microsoft.com/office/word/2015/wordml/symex" xmlns:wpg="http://schemas.microsoft.com/office/word/2010/wordprocessingGroup" xmlns:wpi="http://schemas.microsoft.com/office/word/2010/wordprocessingInk" xmlns:wne="http://schemas.microsoft.com/office/word/2006/wordml" xmlns:wps="http://schemas.microsoft.com/office/word/2010/wordprocessingShape" mc:Ignorable="w14 w15 w16se wp14">
+<w:ftr xmlns:wpc="http://schemas.microsoft.com/office/word/2010/wordprocessingCanvas" xmlns:cx="http://schemas.microsoft.com/office/drawing/2014/chartex" xmlns:cx1="http://schemas.microsoft.com/office/drawing/2015/9/8/chartex" xmlns:cx2="http://schemas.microsoft.com/office/drawing/2015/10/21/chartex" xmlns:cx3="http://schemas.microsoft.com/office/drawing/2016/5/9/chartex" xmlns:cx4="http://schemas.microsoft.com/office/drawing/2016/5/10/chartex" xmlns:cx5="http://schemas.microsoft.com/office/drawing/2016/5/11/chartex" xmlns:cx6="http://schemas.microsoft.com/office/drawing/2016/5/12/chartex" xmlns:cx7="http://schemas.microsoft.com/office/drawing/2016/5/13/chartex" xmlns:cx8="http://schemas.microsoft.com/office/drawing/2016/5/14/chartex" xmlns:mc="http://schemas.openxmlformats.org/markup-compatibility/2006" xmlns:aink="http://schemas.microsoft.com/office/drawing/2016/ink" xmlns:am3d="http://schemas.microsoft.com/office/drawing/2017/model3d" xmlns:o="urn:schemas-microsoft-com:office:office" xmlns:r="http://schemas.openxmlformats.org/officeDocument/2006/relationships" xmlns:m="http://schemas.openxmlformats.org/officeDocument/2006/math" xmlns:v="urn:schemas-microsoft-com:vml" xmlns:wp14="http://schemas.microsoft.com/office/word/2010/wordprocessingDrawing" xmlns:wp="http://schemas.openxmlformats.org/drawingml/2006/wordprocessingDrawing" xmlns:w10="urn:schemas-microsoft-com:office:word" xmlns:w="http://schemas.openxmlformats.org/wordprocessingml/2006/main" xmlns:w14="http://schemas.microsoft.com/office/word/2010/wordml" xmlns:w15="http://schemas.microsoft.com/office/word/2012/wordml" xmlns:w16cid="http://schemas.microsoft.com/office/word/2016/wordml/cid" xmlns:w16se="http://schemas.microsoft.com/office/word/2015/wordml/symex" xmlns:wpg="http://schemas.microsoft.com/office/word/2010/wordprocessingGroup" xmlns:wpi="http://schemas.microsoft.com/office/word/2010/wordprocessingInk" xmlns:wne="http://schemas.microsoft.com/office/word/2006/wordml" xmlns:wps="http://schemas.microsoft.com/office/word/2010/wordprocessingShape" mc:Ignorable="w14 w15 w16se w16cid wp14">
   <w:sdt>
     <w:sdtPr>
       <w:id w:val="969410970"/>
@@ -1943,7 +2549,7 @@
             <w:bCs/>
             <w:noProof/>
           </w:rPr>
-          <w:t>8</w:t>
+          <w:t>2</w:t>
         </w:r>
         <w:r>
           <w:rPr>
@@ -1979,7 +2585,7 @@
 </file>
 
 <file path=word/footnotes.xml><?xml version="1.0" encoding="utf-8"?>
-<w:footnotes xmlns:wpc="http://schemas.microsoft.com/office/word/2010/wordprocessingCanvas" xmlns:cx="http://schemas.microsoft.com/office/drawing/2014/chartex" xmlns:cx1="http://schemas.microsoft.com/office/drawing/2015/9/8/chartex" xmlns:mc="http://schemas.openxmlformats.org/markup-compatibility/2006" xmlns:o="urn:schemas-microsoft-com:office:office" xmlns:r="http://schemas.openxmlformats.org/officeDocument/2006/relationships" xmlns:m="http://schemas.openxmlformats.org/officeDocument/2006/math" xmlns:v="urn:schemas-microsoft-com:vml" xmlns:wp14="http://schemas.microsoft.com/office/word/2010/wordprocessingDrawing" xmlns:wp="http://schemas.openxmlformats.org/drawingml/2006/wordprocessingDrawing" xmlns:w10="urn:schemas-microsoft-com:office:word" xmlns:w="http://schemas.openxmlformats.org/wordprocessingml/2006/main" xmlns:w14="http://schemas.microsoft.com/office/word/2010/wordml" xmlns:w15="http://schemas.microsoft.com/office/word/2012/wordml" xmlns:w16se="http://schemas.microsoft.com/office/word/2015/wordml/symex" xmlns:wpg="http://schemas.microsoft.com/office/word/2010/wordprocessingGroup" xmlns:wpi="http://schemas.microsoft.com/office/word/2010/wordprocessingInk" xmlns:wne="http://schemas.microsoft.com/office/word/2006/wordml" xmlns:wps="http://schemas.microsoft.com/office/word/2010/wordprocessingShape" mc:Ignorable="w14 w15 w16se wp14">
+<w:footnotes xmlns:wpc="http://schemas.microsoft.com/office/word/2010/wordprocessingCanvas" xmlns:cx="http://schemas.microsoft.com/office/drawing/2014/chartex" xmlns:cx1="http://schemas.microsoft.com/office/drawing/2015/9/8/chartex" xmlns:cx2="http://schemas.microsoft.com/office/drawing/2015/10/21/chartex" xmlns:cx3="http://schemas.microsoft.com/office/drawing/2016/5/9/chartex" xmlns:cx4="http://schemas.microsoft.com/office/drawing/2016/5/10/chartex" xmlns:cx5="http://schemas.microsoft.com/office/drawing/2016/5/11/chartex" xmlns:cx6="http://schemas.microsoft.com/office/drawing/2016/5/12/chartex" xmlns:cx7="http://schemas.microsoft.com/office/drawing/2016/5/13/chartex" xmlns:cx8="http://schemas.microsoft.com/office/drawing/2016/5/14/chartex" xmlns:mc="http://schemas.openxmlformats.org/markup-compatibility/2006" xmlns:aink="http://schemas.microsoft.com/office/drawing/2016/ink" xmlns:am3d="http://schemas.microsoft.com/office/drawing/2017/model3d" xmlns:o="urn:schemas-microsoft-com:office:office" xmlns:r="http://schemas.openxmlformats.org/officeDocument/2006/relationships" xmlns:m="http://schemas.openxmlformats.org/officeDocument/2006/math" xmlns:v="urn:schemas-microsoft-com:vml" xmlns:wp14="http://schemas.microsoft.com/office/word/2010/wordprocessingDrawing" xmlns:wp="http://schemas.openxmlformats.org/drawingml/2006/wordprocessingDrawing" xmlns:w10="urn:schemas-microsoft-com:office:word" xmlns:w="http://schemas.openxmlformats.org/wordprocessingml/2006/main" xmlns:w14="http://schemas.microsoft.com/office/word/2010/wordml" xmlns:w15="http://schemas.microsoft.com/office/word/2012/wordml" xmlns:w16cid="http://schemas.microsoft.com/office/word/2016/wordml/cid" xmlns:w16se="http://schemas.microsoft.com/office/word/2015/wordml/symex" xmlns:wpg="http://schemas.microsoft.com/office/word/2010/wordprocessingGroup" xmlns:wpi="http://schemas.microsoft.com/office/word/2010/wordprocessingInk" xmlns:wne="http://schemas.microsoft.com/office/word/2006/wordml" xmlns:wps="http://schemas.microsoft.com/office/word/2010/wordprocessingShape" mc:Ignorable="w14 w15 w16se w16cid wp14">
   <w:footnote w:type="separator" w:id="-1">
     <w:p>
       <w:pPr>
@@ -2004,7 +2610,7 @@
 </file>
 
 <file path=word/header1.xml><?xml version="1.0" encoding="utf-8"?>
-<w:hdr xmlns:wpc="http://schemas.microsoft.com/office/word/2010/wordprocessingCanvas" xmlns:cx="http://schemas.microsoft.com/office/drawing/2014/chartex" xmlns:cx1="http://schemas.microsoft.com/office/drawing/2015/9/8/chartex" xmlns:mc="http://schemas.openxmlformats.org/markup-compatibility/2006" xmlns:o="urn:schemas-microsoft-com:office:office" xmlns:r="http://schemas.openxmlformats.org/officeDocument/2006/relationships" xmlns:m="http://schemas.openxmlformats.org/officeDocument/2006/math" xmlns:v="urn:schemas-microsoft-com:vml" xmlns:wp14="http://schemas.microsoft.com/office/word/2010/wordprocessingDrawing" xmlns:wp="http://schemas.openxmlformats.org/drawingml/2006/wordprocessingDrawing" xmlns:w10="urn:schemas-microsoft-com:office:word" xmlns:w="http://schemas.openxmlformats.org/wordprocessingml/2006/main" xmlns:w14="http://schemas.microsoft.com/office/word/2010/wordml" xmlns:w15="http://schemas.microsoft.com/office/word/2012/wordml" xmlns:w16se="http://schemas.microsoft.com/office/word/2015/wordml/symex" xmlns:wpg="http://schemas.microsoft.com/office/word/2010/wordprocessingGroup" xmlns:wpi="http://schemas.microsoft.com/office/word/2010/wordprocessingInk" xmlns:wne="http://schemas.microsoft.com/office/word/2006/wordml" xmlns:wps="http://schemas.microsoft.com/office/word/2010/wordprocessingShape" mc:Ignorable="w14 w15 w16se wp14">
+<w:hdr xmlns:wpc="http://schemas.microsoft.com/office/word/2010/wordprocessingCanvas" xmlns:cx="http://schemas.microsoft.com/office/drawing/2014/chartex" xmlns:cx1="http://schemas.microsoft.com/office/drawing/2015/9/8/chartex" xmlns:cx2="http://schemas.microsoft.com/office/drawing/2015/10/21/chartex" xmlns:cx3="http://schemas.microsoft.com/office/drawing/2016/5/9/chartex" xmlns:cx4="http://schemas.microsoft.com/office/drawing/2016/5/10/chartex" xmlns:cx5="http://schemas.microsoft.com/office/drawing/2016/5/11/chartex" xmlns:cx6="http://schemas.microsoft.com/office/drawing/2016/5/12/chartex" xmlns:cx7="http://schemas.microsoft.com/office/drawing/2016/5/13/chartex" xmlns:cx8="http://schemas.microsoft.com/office/drawing/2016/5/14/chartex" xmlns:mc="http://schemas.openxmlformats.org/markup-compatibility/2006" xmlns:aink="http://schemas.microsoft.com/office/drawing/2016/ink" xmlns:am3d="http://schemas.microsoft.com/office/drawing/2017/model3d" xmlns:o="urn:schemas-microsoft-com:office:office" xmlns:r="http://schemas.openxmlformats.org/officeDocument/2006/relationships" xmlns:m="http://schemas.openxmlformats.org/officeDocument/2006/math" xmlns:v="urn:schemas-microsoft-com:vml" xmlns:wp14="http://schemas.microsoft.com/office/word/2010/wordprocessingDrawing" xmlns:wp="http://schemas.openxmlformats.org/drawingml/2006/wordprocessingDrawing" xmlns:w10="urn:schemas-microsoft-com:office:word" xmlns:w="http://schemas.openxmlformats.org/wordprocessingml/2006/main" xmlns:w14="http://schemas.microsoft.com/office/word/2010/wordml" xmlns:w15="http://schemas.microsoft.com/office/word/2012/wordml" xmlns:w16cid="http://schemas.microsoft.com/office/word/2016/wordml/cid" xmlns:w16se="http://schemas.microsoft.com/office/word/2015/wordml/symex" xmlns:wpg="http://schemas.microsoft.com/office/word/2010/wordprocessingGroup" xmlns:wpi="http://schemas.microsoft.com/office/word/2010/wordprocessingInk" xmlns:wne="http://schemas.microsoft.com/office/word/2006/wordml" xmlns:wps="http://schemas.microsoft.com/office/word/2010/wordprocessingShape" mc:Ignorable="w14 w15 w16se w16cid wp14">
   <w:p>
     <w:pPr>
       <w:pStyle w:val="Header"/>
@@ -2024,7 +2630,7 @@
 </file>
 
 <file path=word/numbering.xml><?xml version="1.0" encoding="utf-8"?>
-<w:numbering xmlns:wpc="http://schemas.microsoft.com/office/word/2010/wordprocessingCanvas" xmlns:cx="http://schemas.microsoft.com/office/drawing/2014/chartex" xmlns:cx1="http://schemas.microsoft.com/office/drawing/2015/9/8/chartex" xmlns:mc="http://schemas.openxmlformats.org/markup-compatibility/2006" xmlns:o="urn:schemas-microsoft-com:office:office" xmlns:r="http://schemas.openxmlformats.org/officeDocument/2006/relationships" xmlns:m="http://schemas.openxmlformats.org/officeDocument/2006/math" xmlns:v="urn:schemas-microsoft-com:vml" xmlns:wp14="http://schemas.microsoft.com/office/word/2010/wordprocessingDrawing" xmlns:wp="http://schemas.openxmlformats.org/drawingml/2006/wordprocessingDrawing" xmlns:w10="urn:schemas-microsoft-com:office:word" xmlns:w="http://schemas.openxmlformats.org/wordprocessingml/2006/main" xmlns:w14="http://schemas.microsoft.com/office/word/2010/wordml" xmlns:w15="http://schemas.microsoft.com/office/word/2012/wordml" xmlns:w16se="http://schemas.microsoft.com/office/word/2015/wordml/symex" xmlns:wpg="http://schemas.microsoft.com/office/word/2010/wordprocessingGroup" xmlns:wpi="http://schemas.microsoft.com/office/word/2010/wordprocessingInk" xmlns:wne="http://schemas.microsoft.com/office/word/2006/wordml" xmlns:wps="http://schemas.microsoft.com/office/word/2010/wordprocessingShape" mc:Ignorable="w14 w15 w16se wp14">
+<w:numbering xmlns:wpc="http://schemas.microsoft.com/office/word/2010/wordprocessingCanvas" xmlns:cx="http://schemas.microsoft.com/office/drawing/2014/chartex" xmlns:cx1="http://schemas.microsoft.com/office/drawing/2015/9/8/chartex" xmlns:cx2="http://schemas.microsoft.com/office/drawing/2015/10/21/chartex" xmlns:cx3="http://schemas.microsoft.com/office/drawing/2016/5/9/chartex" xmlns:cx4="http://schemas.microsoft.com/office/drawing/2016/5/10/chartex" xmlns:cx5="http://schemas.microsoft.com/office/drawing/2016/5/11/chartex" xmlns:cx6="http://schemas.microsoft.com/office/drawing/2016/5/12/chartex" xmlns:cx7="http://schemas.microsoft.com/office/drawing/2016/5/13/chartex" xmlns:cx8="http://schemas.microsoft.com/office/drawing/2016/5/14/chartex" xmlns:mc="http://schemas.openxmlformats.org/markup-compatibility/2006" xmlns:aink="http://schemas.microsoft.com/office/drawing/2016/ink" xmlns:am3d="http://schemas.microsoft.com/office/drawing/2017/model3d" xmlns:o="urn:schemas-microsoft-com:office:office" xmlns:r="http://schemas.openxmlformats.org/officeDocument/2006/relationships" xmlns:m="http://schemas.openxmlformats.org/officeDocument/2006/math" xmlns:v="urn:schemas-microsoft-com:vml" xmlns:wp14="http://schemas.microsoft.com/office/word/2010/wordprocessingDrawing" xmlns:wp="http://schemas.openxmlformats.org/drawingml/2006/wordprocessingDrawing" xmlns:w10="urn:schemas-microsoft-com:office:word" xmlns:w="http://schemas.openxmlformats.org/wordprocessingml/2006/main" xmlns:w14="http://schemas.microsoft.com/office/word/2010/wordml" xmlns:w15="http://schemas.microsoft.com/office/word/2012/wordml" xmlns:w16cid="http://schemas.microsoft.com/office/word/2016/wordml/cid" xmlns:w16se="http://schemas.microsoft.com/office/word/2015/wordml/symex" xmlns:wpg="http://schemas.microsoft.com/office/word/2010/wordprocessingGroup" xmlns:wpi="http://schemas.microsoft.com/office/word/2010/wordprocessingInk" xmlns:wne="http://schemas.microsoft.com/office/word/2006/wordml" xmlns:wps="http://schemas.microsoft.com/office/word/2010/wordprocessingShape" mc:Ignorable="w14 w15 w16se w16cid wp14">
   <w:abstractNum w:abstractNumId="0" w15:restartNumberingAfterBreak="0">
     <w:nsid w:val="0F277B8C"/>
     <w:multiLevelType w:val="hybridMultilevel"/>
@@ -2115,6 +2721,100 @@
     </w:lvl>
   </w:abstractNum>
   <w:abstractNum w:abstractNumId="1" w15:restartNumberingAfterBreak="0">
+    <w:nsid w:val="17513918"/>
+    <w:multiLevelType w:val="multilevel"/>
+    <w:tmpl w:val="39C0D1AA"/>
+    <w:lvl w:ilvl="0">
+      <w:start w:val="1"/>
+      <w:numFmt w:val="decimal"/>
+      <w:lvlText w:val="%1."/>
+      <w:lvlJc w:val="left"/>
+      <w:pPr>
+        <w:ind w:left="720" w:hanging="360"/>
+      </w:pPr>
+    </w:lvl>
+    <w:lvl w:ilvl="1">
+      <w:start w:val="1"/>
+      <w:numFmt w:val="decimal"/>
+      <w:isLgl/>
+      <w:lvlText w:val="%1.%2"/>
+      <w:lvlJc w:val="left"/>
+      <w:pPr>
+        <w:ind w:left="1080" w:hanging="360"/>
+      </w:pPr>
+    </w:lvl>
+    <w:lvl w:ilvl="2">
+      <w:start w:val="1"/>
+      <w:numFmt w:val="decimal"/>
+      <w:isLgl/>
+      <w:lvlText w:val="%1.%2.%3"/>
+      <w:lvlJc w:val="left"/>
+      <w:pPr>
+        <w:ind w:left="1800" w:hanging="720"/>
+      </w:pPr>
+    </w:lvl>
+    <w:lvl w:ilvl="3">
+      <w:start w:val="1"/>
+      <w:numFmt w:val="decimal"/>
+      <w:isLgl/>
+      <w:lvlText w:val="%1.%2.%3.%4"/>
+      <w:lvlJc w:val="left"/>
+      <w:pPr>
+        <w:ind w:left="2160" w:hanging="720"/>
+      </w:pPr>
+    </w:lvl>
+    <w:lvl w:ilvl="4">
+      <w:start w:val="1"/>
+      <w:numFmt w:val="decimal"/>
+      <w:isLgl/>
+      <w:lvlText w:val="%1.%2.%3.%4.%5"/>
+      <w:lvlJc w:val="left"/>
+      <w:pPr>
+        <w:ind w:left="2520" w:hanging="720"/>
+      </w:pPr>
+    </w:lvl>
+    <w:lvl w:ilvl="5">
+      <w:start w:val="1"/>
+      <w:numFmt w:val="decimal"/>
+      <w:isLgl/>
+      <w:lvlText w:val="%1.%2.%3.%4.%5.%6"/>
+      <w:lvlJc w:val="left"/>
+      <w:pPr>
+        <w:ind w:left="3240" w:hanging="1080"/>
+      </w:pPr>
+    </w:lvl>
+    <w:lvl w:ilvl="6">
+      <w:start w:val="1"/>
+      <w:numFmt w:val="decimal"/>
+      <w:isLgl/>
+      <w:lvlText w:val="%1.%2.%3.%4.%5.%6.%7"/>
+      <w:lvlJc w:val="left"/>
+      <w:pPr>
+        <w:ind w:left="3600" w:hanging="1080"/>
+      </w:pPr>
+    </w:lvl>
+    <w:lvl w:ilvl="7">
+      <w:start w:val="1"/>
+      <w:numFmt w:val="decimal"/>
+      <w:isLgl/>
+      <w:lvlText w:val="%1.%2.%3.%4.%5.%6.%7.%8"/>
+      <w:lvlJc w:val="left"/>
+      <w:pPr>
+        <w:ind w:left="4320" w:hanging="1440"/>
+      </w:pPr>
+    </w:lvl>
+    <w:lvl w:ilvl="8">
+      <w:start w:val="1"/>
+      <w:numFmt w:val="decimal"/>
+      <w:isLgl/>
+      <w:lvlText w:val="%1.%2.%3.%4.%5.%6.%7.%8.%9"/>
+      <w:lvlJc w:val="left"/>
+      <w:pPr>
+        <w:ind w:left="4680" w:hanging="1440"/>
+      </w:pPr>
+    </w:lvl>
+  </w:abstractNum>
+  <w:abstractNum w:abstractNumId="2" w15:restartNumberingAfterBreak="0">
     <w:nsid w:val="1E393809"/>
     <w:multiLevelType w:val="hybridMultilevel"/>
     <w:tmpl w:val="B2ECBE34"/>
@@ -2203,7 +2903,7 @@
       </w:pPr>
     </w:lvl>
   </w:abstractNum>
-  <w:abstractNum w:abstractNumId="2" w15:restartNumberingAfterBreak="0">
+  <w:abstractNum w:abstractNumId="3" w15:restartNumberingAfterBreak="0">
     <w:nsid w:val="312221D4"/>
     <w:multiLevelType w:val="hybridMultilevel"/>
     <w:tmpl w:val="DA1C1AE4"/>
@@ -2316,7 +3016,7 @@
       </w:rPr>
     </w:lvl>
   </w:abstractNum>
-  <w:abstractNum w:abstractNumId="3" w15:restartNumberingAfterBreak="0">
+  <w:abstractNum w:abstractNumId="4" w15:restartNumberingAfterBreak="0">
     <w:nsid w:val="3922149A"/>
     <w:multiLevelType w:val="hybridMultilevel"/>
     <w:tmpl w:val="F4144574"/>
@@ -2402,7 +3102,7 @@
       </w:pPr>
     </w:lvl>
   </w:abstractNum>
-  <w:abstractNum w:abstractNumId="4" w15:restartNumberingAfterBreak="0">
+  <w:abstractNum w:abstractNumId="5" w15:restartNumberingAfterBreak="0">
     <w:nsid w:val="4D4470E2"/>
     <w:multiLevelType w:val="hybridMultilevel"/>
     <w:tmpl w:val="A23A2F18"/>
@@ -2515,7 +3215,7 @@
       </w:rPr>
     </w:lvl>
   </w:abstractNum>
-  <w:abstractNum w:abstractNumId="5" w15:restartNumberingAfterBreak="0">
+  <w:abstractNum w:abstractNumId="6" w15:restartNumberingAfterBreak="0">
     <w:nsid w:val="58D817D0"/>
     <w:multiLevelType w:val="hybridMultilevel"/>
     <w:tmpl w:val="81E24922"/>
@@ -2601,7 +3301,7 @@
       </w:pPr>
     </w:lvl>
   </w:abstractNum>
-  <w:abstractNum w:abstractNumId="6" w15:restartNumberingAfterBreak="0">
+  <w:abstractNum w:abstractNumId="7" w15:restartNumberingAfterBreak="0">
     <w:nsid w:val="5A7925AD"/>
     <w:multiLevelType w:val="hybridMultilevel"/>
     <w:tmpl w:val="73669AC2"/>
@@ -2690,7 +3390,7 @@
       </w:pPr>
     </w:lvl>
   </w:abstractNum>
-  <w:abstractNum w:abstractNumId="7" w15:restartNumberingAfterBreak="0">
+  <w:abstractNum w:abstractNumId="8" w15:restartNumberingAfterBreak="0">
     <w:nsid w:val="5B7A1A79"/>
     <w:multiLevelType w:val="hybridMultilevel"/>
     <w:tmpl w:val="225A57DA"/>
@@ -2803,7 +3503,93 @@
       </w:rPr>
     </w:lvl>
   </w:abstractNum>
-  <w:abstractNum w:abstractNumId="8" w15:restartNumberingAfterBreak="0">
+  <w:abstractNum w:abstractNumId="9" w15:restartNumberingAfterBreak="0">
+    <w:nsid w:val="6B2F2FDC"/>
+    <w:multiLevelType w:val="multilevel"/>
+    <w:tmpl w:val="A8EE2C46"/>
+    <w:lvl w:ilvl="0">
+      <w:start w:val="9"/>
+      <w:numFmt w:val="decimal"/>
+      <w:lvlText w:val="%1"/>
+      <w:lvlJc w:val="left"/>
+      <w:pPr>
+        <w:ind w:left="420" w:hanging="420"/>
+      </w:pPr>
+    </w:lvl>
+    <w:lvl w:ilvl="1">
+      <w:start w:val="2"/>
+      <w:numFmt w:val="decimal"/>
+      <w:lvlText w:val="%1.%2"/>
+      <w:lvlJc w:val="left"/>
+      <w:pPr>
+        <w:ind w:left="960" w:hanging="420"/>
+      </w:pPr>
+    </w:lvl>
+    <w:lvl w:ilvl="2">
+      <w:start w:val="2"/>
+      <w:numFmt w:val="decimal"/>
+      <w:lvlText w:val="%1.%2.%3"/>
+      <w:lvlJc w:val="left"/>
+      <w:pPr>
+        <w:ind w:left="1800" w:hanging="720"/>
+      </w:pPr>
+    </w:lvl>
+    <w:lvl w:ilvl="3">
+      <w:start w:val="1"/>
+      <w:numFmt w:val="decimal"/>
+      <w:lvlText w:val="%1.%2.%3.%4"/>
+      <w:lvlJc w:val="left"/>
+      <w:pPr>
+        <w:ind w:left="2340" w:hanging="720"/>
+      </w:pPr>
+    </w:lvl>
+    <w:lvl w:ilvl="4">
+      <w:start w:val="1"/>
+      <w:numFmt w:val="decimal"/>
+      <w:lvlText w:val="%1.%2.%3.%4.%5"/>
+      <w:lvlJc w:val="left"/>
+      <w:pPr>
+        <w:ind w:left="2880" w:hanging="720"/>
+      </w:pPr>
+    </w:lvl>
+    <w:lvl w:ilvl="5">
+      <w:start w:val="1"/>
+      <w:numFmt w:val="decimal"/>
+      <w:lvlText w:val="%1.%2.%3.%4.%5.%6"/>
+      <w:lvlJc w:val="left"/>
+      <w:pPr>
+        <w:ind w:left="3780" w:hanging="1080"/>
+      </w:pPr>
+    </w:lvl>
+    <w:lvl w:ilvl="6">
+      <w:start w:val="1"/>
+      <w:numFmt w:val="decimal"/>
+      <w:lvlText w:val="%1.%2.%3.%4.%5.%6.%7"/>
+      <w:lvlJc w:val="left"/>
+      <w:pPr>
+        <w:ind w:left="4320" w:hanging="1080"/>
+      </w:pPr>
+    </w:lvl>
+    <w:lvl w:ilvl="7">
+      <w:start w:val="1"/>
+      <w:numFmt w:val="decimal"/>
+      <w:lvlText w:val="%1.%2.%3.%4.%5.%6.%7.%8"/>
+      <w:lvlJc w:val="left"/>
+      <w:pPr>
+        <w:ind w:left="5220" w:hanging="1440"/>
+      </w:pPr>
+    </w:lvl>
+    <w:lvl w:ilvl="8">
+      <w:start w:val="1"/>
+      <w:numFmt w:val="decimal"/>
+      <w:lvlText w:val="%1.%2.%3.%4.%5.%6.%7.%8.%9"/>
+      <w:lvlJc w:val="left"/>
+      <w:pPr>
+        <w:ind w:left="5760" w:hanging="1440"/>
+      </w:pPr>
+    </w:lvl>
+  </w:abstractNum>
+  <w:abstractNum w:abstractNumId="10" w15:restartNumberingAfterBreak="0">
     <w:nsid w:val="6CE2782E"/>
     <w:multiLevelType w:val="hybridMultilevel"/>
     <w:tmpl w:val="C4AA449E"/>
@@ -2892,7 +3678,7 @@
       </w:pPr>
     </w:lvl>
   </w:abstractNum>
-  <w:abstractNum w:abstractNumId="9" w15:restartNumberingAfterBreak="0">
+  <w:abstractNum w:abstractNumId="11" w15:restartNumberingAfterBreak="0">
     <w:nsid w:val="6E435DFA"/>
     <w:multiLevelType w:val="hybridMultilevel"/>
     <w:tmpl w:val="FCEC984E"/>
@@ -2978,7 +3764,7 @@
       </w:pPr>
     </w:lvl>
   </w:abstractNum>
-  <w:abstractNum w:abstractNumId="10" w15:restartNumberingAfterBreak="0">
+  <w:abstractNum w:abstractNumId="12" w15:restartNumberingAfterBreak="0">
     <w:nsid w:val="79230F1A"/>
     <w:multiLevelType w:val="hybridMultilevel"/>
     <w:tmpl w:val="3B9424C2"/>
@@ -3092,43 +3878,103 @@
     </w:lvl>
   </w:abstractNum>
   <w:num w:numId="1">
-    <w:abstractNumId w:val="9"/>
+    <w:abstractNumId w:val="11"/>
   </w:num>
   <w:num w:numId="2">
-    <w:abstractNumId w:val="6"/>
+    <w:abstractNumId w:val="7"/>
   </w:num>
   <w:num w:numId="3">
-    <w:abstractNumId w:val="1"/>
+    <w:abstractNumId w:val="2"/>
   </w:num>
   <w:num w:numId="4">
     <w:abstractNumId w:val="0"/>
   </w:num>
   <w:num w:numId="5">
+    <w:abstractNumId w:val="12"/>
+  </w:num>
+  <w:num w:numId="6">
+    <w:abstractNumId w:val="6"/>
+  </w:num>
+  <w:num w:numId="7">
     <w:abstractNumId w:val="10"/>
   </w:num>
-  <w:num w:numId="6">
+  <w:num w:numId="8">
     <w:abstractNumId w:val="5"/>
   </w:num>
-  <w:num w:numId="7">
+  <w:num w:numId="9">
+    <w:abstractNumId w:val="4"/>
+  </w:num>
+  <w:num w:numId="10">
+    <w:abstractNumId w:val="3"/>
+  </w:num>
+  <w:num w:numId="11">
     <w:abstractNumId w:val="8"/>
   </w:num>
-  <w:num w:numId="8">
-    <w:abstractNumId w:val="4"/>
+  <w:num w:numId="12">
+    <w:abstractNumId w:val="1"/>
+    <w:lvlOverride w:ilvl="0">
+      <w:startOverride w:val="1"/>
+    </w:lvlOverride>
+    <w:lvlOverride w:ilvl="1">
+      <w:startOverride w:val="1"/>
+    </w:lvlOverride>
+    <w:lvlOverride w:ilvl="2">
+      <w:startOverride w:val="1"/>
+    </w:lvlOverride>
+    <w:lvlOverride w:ilvl="3">
+      <w:startOverride w:val="1"/>
+    </w:lvlOverride>
+    <w:lvlOverride w:ilvl="4">
+      <w:startOverride w:val="1"/>
+    </w:lvlOverride>
+    <w:lvlOverride w:ilvl="5">
+      <w:startOverride w:val="1"/>
+    </w:lvlOverride>
+    <w:lvlOverride w:ilvl="6">
+      <w:startOverride w:val="1"/>
+    </w:lvlOverride>
+    <w:lvlOverride w:ilvl="7">
+      <w:startOverride w:val="1"/>
+    </w:lvlOverride>
+    <w:lvlOverride w:ilvl="8">
+      <w:startOverride w:val="1"/>
+    </w:lvlOverride>
   </w:num>
-  <w:num w:numId="9">
-    <w:abstractNumId w:val="3"/>
-  </w:num>
-  <w:num w:numId="10">
-    <w:abstractNumId w:val="2"/>
-  </w:num>
-  <w:num w:numId="11">
-    <w:abstractNumId w:val="7"/>
+  <w:num w:numId="13">
+    <w:abstractNumId w:val="9"/>
+    <w:lvlOverride w:ilvl="0">
+      <w:startOverride w:val="9"/>
+    </w:lvlOverride>
+    <w:lvlOverride w:ilvl="1">
+      <w:startOverride w:val="2"/>
+    </w:lvlOverride>
+    <w:lvlOverride w:ilvl="2">
+      <w:startOverride w:val="2"/>
+    </w:lvlOverride>
+    <w:lvlOverride w:ilvl="3">
+      <w:startOverride w:val="1"/>
+    </w:lvlOverride>
+    <w:lvlOverride w:ilvl="4">
+      <w:startOverride w:val="1"/>
+    </w:lvlOverride>
+    <w:lvlOverride w:ilvl="5">
+      <w:startOverride w:val="1"/>
+    </w:lvlOverride>
+    <w:lvlOverride w:ilvl="6">
+      <w:startOverride w:val="1"/>
+    </w:lvlOverride>
+    <w:lvlOverride w:ilvl="7">
+      <w:startOverride w:val="1"/>
+    </w:lvlOverride>
+    <w:lvlOverride w:ilvl="8">
+      <w:startOverride w:val="1"/>
+    </w:lvlOverride>
   </w:num>
 </w:numbering>
 </file>
 
 <file path=word/styles.xml><?xml version="1.0" encoding="utf-8"?>
-<w:styles xmlns:mc="http://schemas.openxmlformats.org/markup-compatibility/2006" xmlns:r="http://schemas.openxmlformats.org/officeDocument/2006/relationships" xmlns:w="http://schemas.openxmlformats.org/wordprocessingml/2006/main" xmlns:w14="http://schemas.microsoft.com/office/word/2010/wordml" xmlns:w15="http://schemas.microsoft.com/office/word/2012/wordml" xmlns:w16se="http://schemas.microsoft.com/office/word/2015/wordml/symex" mc:Ignorable="w14 w15 w16se">
+<w:styles xmlns:mc="http://schemas.openxmlformats.org/markup-compatibility/2006" xmlns:r="http://schemas.openxmlformats.org/officeDocument/2006/relationships" xmlns:w="http://schemas.openxmlformats.org/wordprocessingml/2006/main" xmlns:w14="http://schemas.microsoft.com/office/word/2010/wordml" xmlns:w15="http://schemas.microsoft.com/office/word/2012/wordml" xmlns:w16cid="http://schemas.microsoft.com/office/word/2016/wordml/cid" xmlns:w16se="http://schemas.microsoft.com/office/word/2015/wordml/symex" mc:Ignorable="w14 w15 w16se w16cid">
   <w:docDefaults>
     <w:rPrDefault>
       <w:rPr>
@@ -3144,7 +3990,7 @@
       </w:pPr>
     </w:pPrDefault>
   </w:docDefaults>
-  <w:latentStyles w:defLockedState="0" w:defUIPriority="99" w:defSemiHidden="0" w:defUnhideWhenUsed="0" w:defQFormat="0" w:count="371">
+  <w:latentStyles w:defLockedState="0" w:defUIPriority="99" w:defSemiHidden="0" w:defUnhideWhenUsed="0" w:defQFormat="0" w:count="375">
     <w:lsdException w:name="Normal" w:uiPriority="0" w:qFormat="1"/>
     <w:lsdException w:name="heading 1" w:uiPriority="9" w:qFormat="1"/>
     <w:lsdException w:name="heading 2" w:semiHidden="1" w:uiPriority="9" w:unhideWhenUsed="1" w:qFormat="1"/>
@@ -3516,6 +4362,10 @@
     <w:lsdException w:name="List Table 5 Dark Accent 6" w:uiPriority="50"/>
     <w:lsdException w:name="List Table 6 Colorful Accent 6" w:uiPriority="51"/>
     <w:lsdException w:name="List Table 7 Colorful Accent 6" w:uiPriority="52"/>
+    <w:lsdException w:name="Mention" w:semiHidden="1" w:unhideWhenUsed="1"/>
+    <w:lsdException w:name="Smart Hyperlink" w:semiHidden="1" w:unhideWhenUsed="1"/>
+    <w:lsdException w:name="Hashtag" w:semiHidden="1" w:unhideWhenUsed="1"/>
+    <w:lsdException w:name="Unresolved Mention" w:semiHidden="1" w:unhideWhenUsed="1"/>
   </w:latentStyles>
   <w:style w:type="paragraph" w:default="1" w:styleId="Normal">
     <w:name w:val="Normal"/>
@@ -4117,7 +4967,7 @@
 </file>
 
 <file path=customXml/itemProps1.xml><?xml version="1.0" encoding="utf-8"?>
-<ds:datastoreItem xmlns:ds="http://schemas.openxmlformats.org/officeDocument/2006/customXml" ds:itemID="{0A167F70-9529-40AF-809D-7D8E0E06392E}">
+<ds:datastoreItem xmlns:ds="http://schemas.openxmlformats.org/officeDocument/2006/customXml" ds:itemID="{E3728620-40B7-4026-BAFA-3A6FF00C0340}">
   <ds:schemaRefs>
     <ds:schemaRef ds:uri="http://schemas.openxmlformats.org/officeDocument/2006/bibliography"/>
   </ds:schemaRefs>

</xml_diff>

<commit_message>
haven't fix the bug yet on menu 2
</commit_message>
<xml_diff>
--- a/PSD/PSD Final Assignment Documentation.docx
+++ b/PSD/PSD Final Assignment Documentation.docx
@@ -1,6 +1,6 @@
 
 <file path=word/document.xml><?xml version="1.0" encoding="utf-8"?>
-<w:document xmlns:wpc="http://schemas.microsoft.com/office/word/2010/wordprocessingCanvas" xmlns:cx="http://schemas.microsoft.com/office/drawing/2014/chartex" xmlns:cx1="http://schemas.microsoft.com/office/drawing/2015/9/8/chartex" xmlns:mc="http://schemas.openxmlformats.org/markup-compatibility/2006" xmlns:o="urn:schemas-microsoft-com:office:office" xmlns:r="http://schemas.openxmlformats.org/officeDocument/2006/relationships" xmlns:m="http://schemas.openxmlformats.org/officeDocument/2006/math" xmlns:v="urn:schemas-microsoft-com:vml" xmlns:wp14="http://schemas.microsoft.com/office/word/2010/wordprocessingDrawing" xmlns:wp="http://schemas.openxmlformats.org/drawingml/2006/wordprocessingDrawing" xmlns:w10="urn:schemas-microsoft-com:office:word" xmlns:w="http://schemas.openxmlformats.org/wordprocessingml/2006/main" xmlns:w14="http://schemas.microsoft.com/office/word/2010/wordml" xmlns:w15="http://schemas.microsoft.com/office/word/2012/wordml" xmlns:w16se="http://schemas.microsoft.com/office/word/2015/wordml/symex" xmlns:wpg="http://schemas.microsoft.com/office/word/2010/wordprocessingGroup" xmlns:wpi="http://schemas.microsoft.com/office/word/2010/wordprocessingInk" xmlns:wne="http://schemas.microsoft.com/office/word/2006/wordml" xmlns:wps="http://schemas.microsoft.com/office/word/2010/wordprocessingShape" mc:Ignorable="w14 w15 w16se wp14">
+<w:document xmlns:wpc="http://schemas.microsoft.com/office/word/2010/wordprocessingCanvas" xmlns:cx="http://schemas.microsoft.com/office/drawing/2014/chartex" xmlns:cx1="http://schemas.microsoft.com/office/drawing/2015/9/8/chartex" xmlns:cx2="http://schemas.microsoft.com/office/drawing/2015/10/21/chartex" xmlns:cx3="http://schemas.microsoft.com/office/drawing/2016/5/9/chartex" xmlns:cx4="http://schemas.microsoft.com/office/drawing/2016/5/10/chartex" xmlns:cx5="http://schemas.microsoft.com/office/drawing/2016/5/11/chartex" xmlns:cx6="http://schemas.microsoft.com/office/drawing/2016/5/12/chartex" xmlns:cx7="http://schemas.microsoft.com/office/drawing/2016/5/13/chartex" xmlns:cx8="http://schemas.microsoft.com/office/drawing/2016/5/14/chartex" xmlns:mc="http://schemas.openxmlformats.org/markup-compatibility/2006" xmlns:aink="http://schemas.microsoft.com/office/drawing/2016/ink" xmlns:am3d="http://schemas.microsoft.com/office/drawing/2017/model3d" xmlns:o="urn:schemas-microsoft-com:office:office" xmlns:r="http://schemas.openxmlformats.org/officeDocument/2006/relationships" xmlns:m="http://schemas.openxmlformats.org/officeDocument/2006/math" xmlns:v="urn:schemas-microsoft-com:vml" xmlns:wp14="http://schemas.microsoft.com/office/word/2010/wordprocessingDrawing" xmlns:wp="http://schemas.openxmlformats.org/drawingml/2006/wordprocessingDrawing" xmlns:w10="urn:schemas-microsoft-com:office:word" xmlns:w="http://schemas.openxmlformats.org/wordprocessingml/2006/main" xmlns:w14="http://schemas.microsoft.com/office/word/2010/wordml" xmlns:w15="http://schemas.microsoft.com/office/word/2012/wordml" xmlns:w16cid="http://schemas.microsoft.com/office/word/2016/wordml/cid" xmlns:w16se="http://schemas.microsoft.com/office/word/2015/wordml/symex" xmlns:wpg="http://schemas.microsoft.com/office/word/2010/wordprocessingGroup" xmlns:wpi="http://schemas.microsoft.com/office/word/2010/wordprocessingInk" xmlns:wne="http://schemas.microsoft.com/office/word/2006/wordml" xmlns:wps="http://schemas.microsoft.com/office/word/2010/wordprocessingShape" mc:Ignorable="w14 w15 w16se w16cid wp14">
   <w:body>
     <w:p>
       <w:r>
@@ -97,7 +97,7 @@
               </wp:anchor>
             </w:drawing>
           </mc:Choice>
-          <mc:Fallback xmlns:cx2="http://schemas.microsoft.com/office/drawing/2015/10/21/chartex" xmlns:cx3="http://schemas.microsoft.com/office/drawing/2016/5/9/chartex" xmlns:cx4="http://schemas.microsoft.com/office/drawing/2016/5/10/chartex" xmlns:cx5="http://schemas.microsoft.com/office/drawing/2016/5/11/chartex" xmlns:cx6="http://schemas.microsoft.com/office/drawing/2016/5/12/chartex" xmlns:cx7="http://schemas.microsoft.com/office/drawing/2016/5/13/chartex" xmlns:cx8="http://schemas.microsoft.com/office/drawing/2016/5/14/chartex" xmlns:aink="http://schemas.microsoft.com/office/drawing/2016/ink" xmlns:am3d="http://schemas.microsoft.com/office/drawing/2017/model3d" xmlns:w16cid="http://schemas.microsoft.com/office/word/2016/wordml/cid">
+          <mc:Fallback>
             <w:pict>
               <v:rect w14:anchorId="65E916A0" id="Rectangle 1" o:spid="_x0000_s1026" style="position:absolute;left:0;text-align:left;margin-left:0;margin-top:3pt;width:329.4pt;height:48.6pt;z-index:251659264;visibility:visible;mso-wrap-style:square;mso-width-percent:0;mso-height-percent:0;mso-wrap-distance-left:9pt;mso-wrap-distance-top:0;mso-wrap-distance-right:9pt;mso-wrap-distance-bottom:0;mso-position-horizontal:left;mso-position-horizontal-relative:page;mso-position-vertical:absolute;mso-position-vertical-relative:text;mso-width-percent:0;mso-height-percent:0;mso-width-relative:margin;mso-height-relative:margin;v-text-anchor:middle" o:gfxdata="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" fillcolor="#4472c4 [3204]" strokecolor="#1f3763 [1604]" strokeweight="1pt">
                 <v:textbox>
@@ -1442,8 +1442,14 @@
           <w:ilvl w:val="0"/>
           <w:numId w:val="9"/>
         </w:numPr>
-      </w:pPr>
-      <w:r>
+        <w:rPr>
+          <w:b/>
+        </w:rPr>
+      </w:pPr>
+      <w:r>
+        <w:rPr>
+          <w:b/>
+        </w:rPr>
         <w:t>DAY 1 – 11/03/2024 – Monday</w:t>
       </w:r>
     </w:p>
@@ -1484,10 +1490,154 @@
           <w:ilvl w:val="0"/>
           <w:numId w:val="9"/>
         </w:numPr>
-      </w:pPr>
-      <w:r>
-        <w:t>DAY 2 – 12/03/2024 - Tuesday</w:t>
-      </w:r>
+        <w:rPr>
+          <w:b/>
+        </w:rPr>
+      </w:pPr>
+      <w:r>
+        <w:rPr>
+          <w:b/>
+        </w:rPr>
+        <w:t xml:space="preserve">DAY 2 – 12/03/2024 </w:t>
+      </w:r>
+      <w:r>
+        <w:rPr>
+          <w:b/>
+        </w:rPr>
+        <w:t>–</w:t>
+      </w:r>
+      <w:r>
+        <w:rPr>
+          <w:b/>
+        </w:rPr>
+        <w:t xml:space="preserve"> Tuesday</w:t>
+      </w:r>
+    </w:p>
+    <w:p>
+      <w:pPr>
+        <w:pStyle w:val="ListParagraph"/>
+        <w:numPr>
+          <w:ilvl w:val="0"/>
+          <w:numId w:val="11"/>
+        </w:numPr>
+      </w:pPr>
+      <w:r>
+        <w:t xml:space="preserve">Start doing the analysing of the program and be able to finish the design with all the description and function I need in the program. </w:t>
+      </w:r>
+    </w:p>
+    <w:p>
+      <w:pPr>
+        <w:pStyle w:val="ListParagraph"/>
+        <w:numPr>
+          <w:ilvl w:val="0"/>
+          <w:numId w:val="11"/>
+        </w:numPr>
+      </w:pPr>
+      <w:r>
+        <w:t>Start coding the data type for inventory as super class, mobile and laptop as subclasses, and the driver class as well.</w:t>
+      </w:r>
+    </w:p>
+    <w:p>
+      <w:pPr>
+        <w:pStyle w:val="ListParagraph"/>
+        <w:numPr>
+          <w:ilvl w:val="0"/>
+          <w:numId w:val="11"/>
+        </w:numPr>
+      </w:pPr>
+      <w:r>
+        <w:t xml:space="preserve">Start coding the menu for the driver class which basically finish </w:t>
+      </w:r>
+      <w:r>
+        <w:t xml:space="preserve">half of the menu like main menu, and customer menu, also doing the design the validation for the </w:t>
+      </w:r>
+      <w:r>
+        <w:t>option. Furthermore, it was catching the error if the users accidently input the character instead of number, and I using try-catch statement here for catching the exception.</w:t>
+      </w:r>
+    </w:p>
+    <w:p/>
+    <w:p>
+      <w:pPr>
+        <w:pStyle w:val="ListParagraph"/>
+        <w:numPr>
+          <w:ilvl w:val="0"/>
+          <w:numId w:val="9"/>
+        </w:numPr>
+        <w:rPr>
+          <w:b/>
+        </w:rPr>
+      </w:pPr>
+      <w:r>
+        <w:rPr>
+          <w:b/>
+        </w:rPr>
+        <w:t>DAY 3 – 13/03/2024 – Wednesday</w:t>
+      </w:r>
+    </w:p>
+    <w:p>
+      <w:pPr>
+        <w:pStyle w:val="ListParagraph"/>
+        <w:numPr>
+          <w:ilvl w:val="0"/>
+          <w:numId w:val="11"/>
+        </w:numPr>
+      </w:pPr>
+      <w:r>
+        <w:t xml:space="preserve">Start coding the file handling system when customer menu required display to be able read from the file (csv file). This stage of design is also using try-catch statement to force java reading from the text file even though java think that’s wasn’t safe. </w:t>
+      </w:r>
+    </w:p>
+    <w:p>
+      <w:pPr>
+        <w:pStyle w:val="ListParagraph"/>
+        <w:numPr>
+          <w:ilvl w:val="0"/>
+          <w:numId w:val="11"/>
+        </w:numPr>
+      </w:pPr>
+      <w:r>
+        <w:t xml:space="preserve">Got a problem on menu option 2 which is when user click on the second option, it </w:t>
+      </w:r>
+      <w:r>
+        <w:t>requires</w:t>
+      </w:r>
+      <w:r>
+        <w:t xml:space="preserve"> user to enter the password, but having a bug there and not even finish fixing after 6 to 7 </w:t>
+      </w:r>
+      <w:r>
+        <w:t>hours</w:t>
+      </w:r>
+      <w:r>
+        <w:t xml:space="preserve">. The problem basically is when user enter the password, if system check it doesn’t have </w:t>
+      </w:r>
+      <w:r>
+        <w:t>an</w:t>
+      </w:r>
+      <w:r>
+        <w:t xml:space="preserve"> account, it will ask user to create a new password. After that, when I re-enter the new password it </w:t>
+      </w:r>
+      <w:r>
+        <w:t xml:space="preserve">asks me to create a new password again which doesn’t make sense. </w:t>
+      </w:r>
+      <w:r>
+        <w:t xml:space="preserve"> </w:t>
+      </w:r>
+      <w:r>
+        <w:t xml:space="preserve">But with this problem, I’m will do the simple version first and ask the lecture on Friday class. </w:t>
+      </w:r>
+    </w:p>
+    <w:p>
+      <w:pPr>
+        <w:pStyle w:val="ListParagraph"/>
+        <w:numPr>
+          <w:ilvl w:val="0"/>
+          <w:numId w:val="11"/>
+        </w:numPr>
+      </w:pPr>
+      <w:r>
+        <w:t>Start doing another coding for staff menu option 1 &amp; 2 which require java enter the products details and add to the list, also update to the text file. With this I watch a bunch of videos through YouTube that teach us how to do that. I use try catch statement again for import the products information to the file. After that, found two problems here, first when adding the program crash because couldn’t found the location, but I was able to fix it because there is a little mistake on located the file. Another problem is although the data is been import but it was a one cell which doesn’t look good. So, I did some research which I know we can using Array and spite method to import that data in order.</w:t>
+      </w:r>
+      <w:bookmarkStart w:id="2" w:name="_GoBack"/>
+      <w:bookmarkEnd w:id="2"/>
       <w:r>
         <w:br w:type="page"/>
       </w:r>
@@ -1496,7 +1646,7 @@
       <w:pPr>
         <w:pStyle w:val="Heading1"/>
       </w:pPr>
-      <w:bookmarkStart w:id="2" w:name="_Toc161084088"/>
+      <w:bookmarkStart w:id="3" w:name="_Toc161084088"/>
       <w:r>
         <w:lastRenderedPageBreak/>
         <w:t>Understanding of Project – Step</w:t>
@@ -1507,7 +1657,7 @@
       <w:r>
         <w:t>1</w:t>
       </w:r>
-      <w:bookmarkEnd w:id="2"/>
+      <w:bookmarkEnd w:id="3"/>
     </w:p>
     <w:p/>
     <w:p>
@@ -1621,12 +1771,12 @@
       <w:pPr>
         <w:pStyle w:val="Heading1"/>
       </w:pPr>
-      <w:bookmarkStart w:id="3" w:name="_Toc161084089"/>
+      <w:bookmarkStart w:id="4" w:name="_Toc161084089"/>
       <w:r>
         <w:lastRenderedPageBreak/>
         <w:t>Analysis of the Problem – Step 2</w:t>
       </w:r>
-      <w:bookmarkEnd w:id="3"/>
+      <w:bookmarkEnd w:id="4"/>
     </w:p>
     <w:p/>
     <w:p>
@@ -1803,11 +1953,11 @@
       <w:pPr>
         <w:pStyle w:val="Heading2"/>
       </w:pPr>
-      <w:bookmarkStart w:id="4" w:name="_Toc161084090"/>
+      <w:bookmarkStart w:id="5" w:name="_Toc161084090"/>
       <w:r>
         <w:t>Analysis the tasks</w:t>
       </w:r>
-      <w:bookmarkEnd w:id="4"/>
+      <w:bookmarkEnd w:id="5"/>
     </w:p>
     <w:p/>
     <w:p>
@@ -2313,12 +2463,7 @@
         <w:t>n’t</w:t>
       </w:r>
       <w:r>
-        <w:t xml:space="preserve"> registered yet</w:t>
-      </w:r>
-      <w:bookmarkStart w:id="5" w:name="_GoBack"/>
-      <w:bookmarkEnd w:id="5"/>
-      <w:r>
-        <w:t>, ask the staff to create the password</w:t>
+        <w:t xml:space="preserve"> registered yet, ask the staff to create the password</w:t>
       </w:r>
     </w:p>
     <w:p>
@@ -2544,8 +2689,13 @@
       <w:r>
         <w:t xml:space="preserve">If no, the delivery will be </w:t>
       </w:r>
-      <w:r>
-        <w:t>canceled,</w:t>
+      <w:proofErr w:type="spellStart"/>
+      <w:r>
+        <w:t>canceled</w:t>
+      </w:r>
+      <w:proofErr w:type="spellEnd"/>
+      <w:r>
+        <w:t>,</w:t>
       </w:r>
       <w:r>
         <w:t xml:space="preserve"> and display message to inform staff.</w:t>
@@ -2684,7 +2834,7 @@
 </file>
 
 <file path=word/endnotes.xml><?xml version="1.0" encoding="utf-8"?>
-<w:endnotes xmlns:wpc="http://schemas.microsoft.com/office/word/2010/wordprocessingCanvas" xmlns:cx="http://schemas.microsoft.com/office/drawing/2014/chartex" xmlns:cx1="http://schemas.microsoft.com/office/drawing/2015/9/8/chartex" xmlns:mc="http://schemas.openxmlformats.org/markup-compatibility/2006" xmlns:o="urn:schemas-microsoft-com:office:office" xmlns:r="http://schemas.openxmlformats.org/officeDocument/2006/relationships" xmlns:m="http://schemas.openxmlformats.org/officeDocument/2006/math" xmlns:v="urn:schemas-microsoft-com:vml" xmlns:wp14="http://schemas.microsoft.com/office/word/2010/wordprocessingDrawing" xmlns:wp="http://schemas.openxmlformats.org/drawingml/2006/wordprocessingDrawing" xmlns:w10="urn:schemas-microsoft-com:office:word" xmlns:w="http://schemas.openxmlformats.org/wordprocessingml/2006/main" xmlns:w14="http://schemas.microsoft.com/office/word/2010/wordml" xmlns:w15="http://schemas.microsoft.com/office/word/2012/wordml" xmlns:w16se="http://schemas.microsoft.com/office/word/2015/wordml/symex" xmlns:wpg="http://schemas.microsoft.com/office/word/2010/wordprocessingGroup" xmlns:wpi="http://schemas.microsoft.com/office/word/2010/wordprocessingInk" xmlns:wne="http://schemas.microsoft.com/office/word/2006/wordml" xmlns:wps="http://schemas.microsoft.com/office/word/2010/wordprocessingShape" mc:Ignorable="w14 w15 w16se wp14">
+<w:endnotes xmlns:wpc="http://schemas.microsoft.com/office/word/2010/wordprocessingCanvas" xmlns:cx="http://schemas.microsoft.com/office/drawing/2014/chartex" xmlns:cx1="http://schemas.microsoft.com/office/drawing/2015/9/8/chartex" xmlns:cx2="http://schemas.microsoft.com/office/drawing/2015/10/21/chartex" xmlns:cx3="http://schemas.microsoft.com/office/drawing/2016/5/9/chartex" xmlns:cx4="http://schemas.microsoft.com/office/drawing/2016/5/10/chartex" xmlns:cx5="http://schemas.microsoft.com/office/drawing/2016/5/11/chartex" xmlns:cx6="http://schemas.microsoft.com/office/drawing/2016/5/12/chartex" xmlns:cx7="http://schemas.microsoft.com/office/drawing/2016/5/13/chartex" xmlns:cx8="http://schemas.microsoft.com/office/drawing/2016/5/14/chartex" xmlns:mc="http://schemas.openxmlformats.org/markup-compatibility/2006" xmlns:aink="http://schemas.microsoft.com/office/drawing/2016/ink" xmlns:am3d="http://schemas.microsoft.com/office/drawing/2017/model3d" xmlns:o="urn:schemas-microsoft-com:office:office" xmlns:r="http://schemas.openxmlformats.org/officeDocument/2006/relationships" xmlns:m="http://schemas.openxmlformats.org/officeDocument/2006/math" xmlns:v="urn:schemas-microsoft-com:vml" xmlns:wp14="http://schemas.microsoft.com/office/word/2010/wordprocessingDrawing" xmlns:wp="http://schemas.openxmlformats.org/drawingml/2006/wordprocessingDrawing" xmlns:w10="urn:schemas-microsoft-com:office:word" xmlns:w="http://schemas.openxmlformats.org/wordprocessingml/2006/main" xmlns:w14="http://schemas.microsoft.com/office/word/2010/wordml" xmlns:w15="http://schemas.microsoft.com/office/word/2012/wordml" xmlns:w16cid="http://schemas.microsoft.com/office/word/2016/wordml/cid" xmlns:w16se="http://schemas.microsoft.com/office/word/2015/wordml/symex" xmlns:wpg="http://schemas.microsoft.com/office/word/2010/wordprocessingGroup" xmlns:wpi="http://schemas.microsoft.com/office/word/2010/wordprocessingInk" xmlns:wne="http://schemas.microsoft.com/office/word/2006/wordml" xmlns:wps="http://schemas.microsoft.com/office/word/2010/wordprocessingShape" mc:Ignorable="w14 w15 w16se w16cid wp14">
   <w:endnote w:type="separator" w:id="-1">
     <w:p>
       <w:pPr>
@@ -2709,7 +2859,7 @@
 </file>
 
 <file path=word/footer1.xml><?xml version="1.0" encoding="utf-8"?>
-<w:ftr xmlns:wpc="http://schemas.microsoft.com/office/word/2010/wordprocessingCanvas" xmlns:cx="http://schemas.microsoft.com/office/drawing/2014/chartex" xmlns:cx1="http://schemas.microsoft.com/office/drawing/2015/9/8/chartex" xmlns:mc="http://schemas.openxmlformats.org/markup-compatibility/2006" xmlns:o="urn:schemas-microsoft-com:office:office" xmlns:r="http://schemas.openxmlformats.org/officeDocument/2006/relationships" xmlns:m="http://schemas.openxmlformats.org/officeDocument/2006/math" xmlns:v="urn:schemas-microsoft-com:vml" xmlns:wp14="http://schemas.microsoft.com/office/word/2010/wordprocessingDrawing" xmlns:wp="http://schemas.openxmlformats.org/drawingml/2006/wordprocessingDrawing" xmlns:w10="urn:schemas-microsoft-com:office:word" xmlns:w="http://schemas.openxmlformats.org/wordprocessingml/2006/main" xmlns:w14="http://schemas.microsoft.com/office/word/2010/wordml" xmlns:w15="http://schemas.microsoft.com/office/word/2012/wordml" xmlns:w16se="http://schemas.microsoft.com/office/word/2015/wordml/symex" xmlns:wpg="http://schemas.microsoft.com/office/word/2010/wordprocessingGroup" xmlns:wpi="http://schemas.microsoft.com/office/word/2010/wordprocessingInk" xmlns:wne="http://schemas.microsoft.com/office/word/2006/wordml" xmlns:wps="http://schemas.microsoft.com/office/word/2010/wordprocessingShape" mc:Ignorable="w14 w15 w16se wp14">
+<w:ftr xmlns:wpc="http://schemas.microsoft.com/office/word/2010/wordprocessingCanvas" xmlns:cx="http://schemas.microsoft.com/office/drawing/2014/chartex" xmlns:cx1="http://schemas.microsoft.com/office/drawing/2015/9/8/chartex" xmlns:cx2="http://schemas.microsoft.com/office/drawing/2015/10/21/chartex" xmlns:cx3="http://schemas.microsoft.com/office/drawing/2016/5/9/chartex" xmlns:cx4="http://schemas.microsoft.com/office/drawing/2016/5/10/chartex" xmlns:cx5="http://schemas.microsoft.com/office/drawing/2016/5/11/chartex" xmlns:cx6="http://schemas.microsoft.com/office/drawing/2016/5/12/chartex" xmlns:cx7="http://schemas.microsoft.com/office/drawing/2016/5/13/chartex" xmlns:cx8="http://schemas.microsoft.com/office/drawing/2016/5/14/chartex" xmlns:mc="http://schemas.openxmlformats.org/markup-compatibility/2006" xmlns:aink="http://schemas.microsoft.com/office/drawing/2016/ink" xmlns:am3d="http://schemas.microsoft.com/office/drawing/2017/model3d" xmlns:o="urn:schemas-microsoft-com:office:office" xmlns:r="http://schemas.openxmlformats.org/officeDocument/2006/relationships" xmlns:m="http://schemas.openxmlformats.org/officeDocument/2006/math" xmlns:v="urn:schemas-microsoft-com:vml" xmlns:wp14="http://schemas.microsoft.com/office/word/2010/wordprocessingDrawing" xmlns:wp="http://schemas.openxmlformats.org/drawingml/2006/wordprocessingDrawing" xmlns:w10="urn:schemas-microsoft-com:office:word" xmlns:w="http://schemas.openxmlformats.org/wordprocessingml/2006/main" xmlns:w14="http://schemas.microsoft.com/office/word/2010/wordml" xmlns:w15="http://schemas.microsoft.com/office/word/2012/wordml" xmlns:w16cid="http://schemas.microsoft.com/office/word/2016/wordml/cid" xmlns:w16se="http://schemas.microsoft.com/office/word/2015/wordml/symex" xmlns:wpg="http://schemas.microsoft.com/office/word/2010/wordprocessingGroup" xmlns:wpi="http://schemas.microsoft.com/office/word/2010/wordprocessingInk" xmlns:wne="http://schemas.microsoft.com/office/word/2006/wordml" xmlns:wps="http://schemas.microsoft.com/office/word/2010/wordprocessingShape" mc:Ignorable="w14 w15 w16se w16cid wp14">
   <w:sdt>
     <w:sdtPr>
       <w:id w:val="969410970"/>
@@ -2787,7 +2937,7 @@
 </file>
 
 <file path=word/footnotes.xml><?xml version="1.0" encoding="utf-8"?>
-<w:footnotes xmlns:wpc="http://schemas.microsoft.com/office/word/2010/wordprocessingCanvas" xmlns:cx="http://schemas.microsoft.com/office/drawing/2014/chartex" xmlns:cx1="http://schemas.microsoft.com/office/drawing/2015/9/8/chartex" xmlns:mc="http://schemas.openxmlformats.org/markup-compatibility/2006" xmlns:o="urn:schemas-microsoft-com:office:office" xmlns:r="http://schemas.openxmlformats.org/officeDocument/2006/relationships" xmlns:m="http://schemas.openxmlformats.org/officeDocument/2006/math" xmlns:v="urn:schemas-microsoft-com:vml" xmlns:wp14="http://schemas.microsoft.com/office/word/2010/wordprocessingDrawing" xmlns:wp="http://schemas.openxmlformats.org/drawingml/2006/wordprocessingDrawing" xmlns:w10="urn:schemas-microsoft-com:office:word" xmlns:w="http://schemas.openxmlformats.org/wordprocessingml/2006/main" xmlns:w14="http://schemas.microsoft.com/office/word/2010/wordml" xmlns:w15="http://schemas.microsoft.com/office/word/2012/wordml" xmlns:w16se="http://schemas.microsoft.com/office/word/2015/wordml/symex" xmlns:wpg="http://schemas.microsoft.com/office/word/2010/wordprocessingGroup" xmlns:wpi="http://schemas.microsoft.com/office/word/2010/wordprocessingInk" xmlns:wne="http://schemas.microsoft.com/office/word/2006/wordml" xmlns:wps="http://schemas.microsoft.com/office/word/2010/wordprocessingShape" mc:Ignorable="w14 w15 w16se wp14">
+<w:footnotes xmlns:wpc="http://schemas.microsoft.com/office/word/2010/wordprocessingCanvas" xmlns:cx="http://schemas.microsoft.com/office/drawing/2014/chartex" xmlns:cx1="http://schemas.microsoft.com/office/drawing/2015/9/8/chartex" xmlns:cx2="http://schemas.microsoft.com/office/drawing/2015/10/21/chartex" xmlns:cx3="http://schemas.microsoft.com/office/drawing/2016/5/9/chartex" xmlns:cx4="http://schemas.microsoft.com/office/drawing/2016/5/10/chartex" xmlns:cx5="http://schemas.microsoft.com/office/drawing/2016/5/11/chartex" xmlns:cx6="http://schemas.microsoft.com/office/drawing/2016/5/12/chartex" xmlns:cx7="http://schemas.microsoft.com/office/drawing/2016/5/13/chartex" xmlns:cx8="http://schemas.microsoft.com/office/drawing/2016/5/14/chartex" xmlns:mc="http://schemas.openxmlformats.org/markup-compatibility/2006" xmlns:aink="http://schemas.microsoft.com/office/drawing/2016/ink" xmlns:am3d="http://schemas.microsoft.com/office/drawing/2017/model3d" xmlns:o="urn:schemas-microsoft-com:office:office" xmlns:r="http://schemas.openxmlformats.org/officeDocument/2006/relationships" xmlns:m="http://schemas.openxmlformats.org/officeDocument/2006/math" xmlns:v="urn:schemas-microsoft-com:vml" xmlns:wp14="http://schemas.microsoft.com/office/word/2010/wordprocessingDrawing" xmlns:wp="http://schemas.openxmlformats.org/drawingml/2006/wordprocessingDrawing" xmlns:w10="urn:schemas-microsoft-com:office:word" xmlns:w="http://schemas.openxmlformats.org/wordprocessingml/2006/main" xmlns:w14="http://schemas.microsoft.com/office/word/2010/wordml" xmlns:w15="http://schemas.microsoft.com/office/word/2012/wordml" xmlns:w16cid="http://schemas.microsoft.com/office/word/2016/wordml/cid" xmlns:w16se="http://schemas.microsoft.com/office/word/2015/wordml/symex" xmlns:wpg="http://schemas.microsoft.com/office/word/2010/wordprocessingGroup" xmlns:wpi="http://schemas.microsoft.com/office/word/2010/wordprocessingInk" xmlns:wne="http://schemas.microsoft.com/office/word/2006/wordml" xmlns:wps="http://schemas.microsoft.com/office/word/2010/wordprocessingShape" mc:Ignorable="w14 w15 w16se w16cid wp14">
   <w:footnote w:type="separator" w:id="-1">
     <w:p>
       <w:pPr>
@@ -2812,7 +2962,7 @@
 </file>
 
 <file path=word/header1.xml><?xml version="1.0" encoding="utf-8"?>
-<w:hdr xmlns:wpc="http://schemas.microsoft.com/office/word/2010/wordprocessingCanvas" xmlns:cx="http://schemas.microsoft.com/office/drawing/2014/chartex" xmlns:cx1="http://schemas.microsoft.com/office/drawing/2015/9/8/chartex" xmlns:mc="http://schemas.openxmlformats.org/markup-compatibility/2006" xmlns:o="urn:schemas-microsoft-com:office:office" xmlns:r="http://schemas.openxmlformats.org/officeDocument/2006/relationships" xmlns:m="http://schemas.openxmlformats.org/officeDocument/2006/math" xmlns:v="urn:schemas-microsoft-com:vml" xmlns:wp14="http://schemas.microsoft.com/office/word/2010/wordprocessingDrawing" xmlns:wp="http://schemas.openxmlformats.org/drawingml/2006/wordprocessingDrawing" xmlns:w10="urn:schemas-microsoft-com:office:word" xmlns:w="http://schemas.openxmlformats.org/wordprocessingml/2006/main" xmlns:w14="http://schemas.microsoft.com/office/word/2010/wordml" xmlns:w15="http://schemas.microsoft.com/office/word/2012/wordml" xmlns:w16se="http://schemas.microsoft.com/office/word/2015/wordml/symex" xmlns:wpg="http://schemas.microsoft.com/office/word/2010/wordprocessingGroup" xmlns:wpi="http://schemas.microsoft.com/office/word/2010/wordprocessingInk" xmlns:wne="http://schemas.microsoft.com/office/word/2006/wordml" xmlns:wps="http://schemas.microsoft.com/office/word/2010/wordprocessingShape" mc:Ignorable="w14 w15 w16se wp14">
+<w:hdr xmlns:wpc="http://schemas.microsoft.com/office/word/2010/wordprocessingCanvas" xmlns:cx="http://schemas.microsoft.com/office/drawing/2014/chartex" xmlns:cx1="http://schemas.microsoft.com/office/drawing/2015/9/8/chartex" xmlns:cx2="http://schemas.microsoft.com/office/drawing/2015/10/21/chartex" xmlns:cx3="http://schemas.microsoft.com/office/drawing/2016/5/9/chartex" xmlns:cx4="http://schemas.microsoft.com/office/drawing/2016/5/10/chartex" xmlns:cx5="http://schemas.microsoft.com/office/drawing/2016/5/11/chartex" xmlns:cx6="http://schemas.microsoft.com/office/drawing/2016/5/12/chartex" xmlns:cx7="http://schemas.microsoft.com/office/drawing/2016/5/13/chartex" xmlns:cx8="http://schemas.microsoft.com/office/drawing/2016/5/14/chartex" xmlns:mc="http://schemas.openxmlformats.org/markup-compatibility/2006" xmlns:aink="http://schemas.microsoft.com/office/drawing/2016/ink" xmlns:am3d="http://schemas.microsoft.com/office/drawing/2017/model3d" xmlns:o="urn:schemas-microsoft-com:office:office" xmlns:r="http://schemas.openxmlformats.org/officeDocument/2006/relationships" xmlns:m="http://schemas.openxmlformats.org/officeDocument/2006/math" xmlns:v="urn:schemas-microsoft-com:vml" xmlns:wp14="http://schemas.microsoft.com/office/word/2010/wordprocessingDrawing" xmlns:wp="http://schemas.openxmlformats.org/drawingml/2006/wordprocessingDrawing" xmlns:w10="urn:schemas-microsoft-com:office:word" xmlns:w="http://schemas.openxmlformats.org/wordprocessingml/2006/main" xmlns:w14="http://schemas.microsoft.com/office/word/2010/wordml" xmlns:w15="http://schemas.microsoft.com/office/word/2012/wordml" xmlns:w16cid="http://schemas.microsoft.com/office/word/2016/wordml/cid" xmlns:w16se="http://schemas.microsoft.com/office/word/2015/wordml/symex" xmlns:wpg="http://schemas.microsoft.com/office/word/2010/wordprocessingGroup" xmlns:wpi="http://schemas.microsoft.com/office/word/2010/wordprocessingInk" xmlns:wne="http://schemas.microsoft.com/office/word/2006/wordml" xmlns:wps="http://schemas.microsoft.com/office/word/2010/wordprocessingShape" mc:Ignorable="w14 w15 w16se w16cid wp14">
   <w:p>
     <w:pPr>
       <w:pStyle w:val="Header"/>
@@ -2832,7 +2982,7 @@
 </file>
 
 <file path=word/numbering.xml><?xml version="1.0" encoding="utf-8"?>
-<w:numbering xmlns:wpc="http://schemas.microsoft.com/office/word/2010/wordprocessingCanvas" xmlns:cx="http://schemas.microsoft.com/office/drawing/2014/chartex" xmlns:cx1="http://schemas.microsoft.com/office/drawing/2015/9/8/chartex" xmlns:mc="http://schemas.openxmlformats.org/markup-compatibility/2006" xmlns:o="urn:schemas-microsoft-com:office:office" xmlns:r="http://schemas.openxmlformats.org/officeDocument/2006/relationships" xmlns:m="http://schemas.openxmlformats.org/officeDocument/2006/math" xmlns:v="urn:schemas-microsoft-com:vml" xmlns:wp14="http://schemas.microsoft.com/office/word/2010/wordprocessingDrawing" xmlns:wp="http://schemas.openxmlformats.org/drawingml/2006/wordprocessingDrawing" xmlns:w10="urn:schemas-microsoft-com:office:word" xmlns:w="http://schemas.openxmlformats.org/wordprocessingml/2006/main" xmlns:w14="http://schemas.microsoft.com/office/word/2010/wordml" xmlns:w15="http://schemas.microsoft.com/office/word/2012/wordml" xmlns:w16se="http://schemas.microsoft.com/office/word/2015/wordml/symex" xmlns:wpg="http://schemas.microsoft.com/office/word/2010/wordprocessingGroup" xmlns:wpi="http://schemas.microsoft.com/office/word/2010/wordprocessingInk" xmlns:wne="http://schemas.microsoft.com/office/word/2006/wordml" xmlns:wps="http://schemas.microsoft.com/office/word/2010/wordprocessingShape" mc:Ignorable="w14 w15 w16se wp14">
+<w:numbering xmlns:wpc="http://schemas.microsoft.com/office/word/2010/wordprocessingCanvas" xmlns:cx="http://schemas.microsoft.com/office/drawing/2014/chartex" xmlns:cx1="http://schemas.microsoft.com/office/drawing/2015/9/8/chartex" xmlns:cx2="http://schemas.microsoft.com/office/drawing/2015/10/21/chartex" xmlns:cx3="http://schemas.microsoft.com/office/drawing/2016/5/9/chartex" xmlns:cx4="http://schemas.microsoft.com/office/drawing/2016/5/10/chartex" xmlns:cx5="http://schemas.microsoft.com/office/drawing/2016/5/11/chartex" xmlns:cx6="http://schemas.microsoft.com/office/drawing/2016/5/12/chartex" xmlns:cx7="http://schemas.microsoft.com/office/drawing/2016/5/13/chartex" xmlns:cx8="http://schemas.microsoft.com/office/drawing/2016/5/14/chartex" xmlns:mc="http://schemas.openxmlformats.org/markup-compatibility/2006" xmlns:aink="http://schemas.microsoft.com/office/drawing/2016/ink" xmlns:am3d="http://schemas.microsoft.com/office/drawing/2017/model3d" xmlns:o="urn:schemas-microsoft-com:office:office" xmlns:r="http://schemas.openxmlformats.org/officeDocument/2006/relationships" xmlns:m="http://schemas.openxmlformats.org/officeDocument/2006/math" xmlns:v="urn:schemas-microsoft-com:vml" xmlns:wp14="http://schemas.microsoft.com/office/word/2010/wordprocessingDrawing" xmlns:wp="http://schemas.openxmlformats.org/drawingml/2006/wordprocessingDrawing" xmlns:w10="urn:schemas-microsoft-com:office:word" xmlns:w="http://schemas.openxmlformats.org/wordprocessingml/2006/main" xmlns:w14="http://schemas.microsoft.com/office/word/2010/wordml" xmlns:w15="http://schemas.microsoft.com/office/word/2012/wordml" xmlns:w16cid="http://schemas.microsoft.com/office/word/2016/wordml/cid" xmlns:w16se="http://schemas.microsoft.com/office/word/2015/wordml/symex" xmlns:wpg="http://schemas.microsoft.com/office/word/2010/wordprocessingGroup" xmlns:wpi="http://schemas.microsoft.com/office/word/2010/wordprocessingInk" xmlns:wne="http://schemas.microsoft.com/office/word/2006/wordml" xmlns:wps="http://schemas.microsoft.com/office/word/2010/wordprocessingShape" mc:Ignorable="w14 w15 w16se w16cid wp14">
   <w:abstractNum w:abstractNumId="0" w15:restartNumberingAfterBreak="0">
     <w:nsid w:val="0F277B8C"/>
     <w:multiLevelType w:val="hybridMultilevel"/>
@@ -4176,7 +4326,7 @@
 </file>
 
 <file path=word/styles.xml><?xml version="1.0" encoding="utf-8"?>
-<w:styles xmlns:mc="http://schemas.openxmlformats.org/markup-compatibility/2006" xmlns:r="http://schemas.openxmlformats.org/officeDocument/2006/relationships" xmlns:w="http://schemas.openxmlformats.org/wordprocessingml/2006/main" xmlns:w14="http://schemas.microsoft.com/office/word/2010/wordml" xmlns:w15="http://schemas.microsoft.com/office/word/2012/wordml" xmlns:w16se="http://schemas.microsoft.com/office/word/2015/wordml/symex" mc:Ignorable="w14 w15 w16se">
+<w:styles xmlns:mc="http://schemas.openxmlformats.org/markup-compatibility/2006" xmlns:r="http://schemas.openxmlformats.org/officeDocument/2006/relationships" xmlns:w="http://schemas.openxmlformats.org/wordprocessingml/2006/main" xmlns:w14="http://schemas.microsoft.com/office/word/2010/wordml" xmlns:w15="http://schemas.microsoft.com/office/word/2012/wordml" xmlns:w16cid="http://schemas.microsoft.com/office/word/2016/wordml/cid" xmlns:w16se="http://schemas.microsoft.com/office/word/2015/wordml/symex" mc:Ignorable="w14 w15 w16se w16cid">
   <w:docDefaults>
     <w:rPrDefault>
       <w:rPr>
@@ -4192,7 +4342,7 @@
       </w:pPr>
     </w:pPrDefault>
   </w:docDefaults>
-  <w:latentStyles w:defLockedState="0" w:defUIPriority="99" w:defSemiHidden="0" w:defUnhideWhenUsed="0" w:defQFormat="0" w:count="371">
+  <w:latentStyles w:defLockedState="0" w:defUIPriority="99" w:defSemiHidden="0" w:defUnhideWhenUsed="0" w:defQFormat="0" w:count="375">
     <w:lsdException w:name="Normal" w:uiPriority="0" w:qFormat="1"/>
     <w:lsdException w:name="heading 1" w:uiPriority="9" w:qFormat="1"/>
     <w:lsdException w:name="heading 2" w:semiHidden="1" w:uiPriority="9" w:unhideWhenUsed="1" w:qFormat="1"/>
@@ -4298,7 +4448,6 @@
     <w:lsdException w:name="HTML Sample" w:semiHidden="1" w:unhideWhenUsed="1"/>
     <w:lsdException w:name="HTML Typewriter" w:semiHidden="1" w:unhideWhenUsed="1"/>
     <w:lsdException w:name="HTML Variable" w:semiHidden="1" w:unhideWhenUsed="1"/>
-    <w:lsdException w:name="Normal Table" w:semiHidden="1" w:unhideWhenUsed="1"/>
     <w:lsdException w:name="annotation subject" w:semiHidden="1" w:unhideWhenUsed="1"/>
     <w:lsdException w:name="No List" w:semiHidden="1" w:unhideWhenUsed="1"/>
     <w:lsdException w:name="Outline List 1" w:semiHidden="1" w:unhideWhenUsed="1"/>
@@ -4342,10 +4491,8 @@
     <w:lsdException w:name="Table Elegant" w:semiHidden="1" w:unhideWhenUsed="1"/>
     <w:lsdException w:name="Table Professional" w:semiHidden="1" w:unhideWhenUsed="1"/>
     <w:lsdException w:name="Table Subtle 1" w:semiHidden="1" w:unhideWhenUsed="1"/>
-    <w:lsdException w:name="Table Subtle 2" w:semiHidden="1" w:unhideWhenUsed="1"/>
     <w:lsdException w:name="Table Web 1" w:semiHidden="1" w:unhideWhenUsed="1"/>
     <w:lsdException w:name="Table Web 2" w:semiHidden="1" w:unhideWhenUsed="1"/>
-    <w:lsdException w:name="Table Web 3" w:semiHidden="1" w:unhideWhenUsed="1"/>
     <w:lsdException w:name="Balloon Text" w:semiHidden="1" w:unhideWhenUsed="1"/>
     <w:lsdException w:name="Table Grid" w:uiPriority="39"/>
     <w:lsdException w:name="Table Theme" w:semiHidden="1" w:unhideWhenUsed="1"/>
@@ -4564,6 +4711,10 @@
     <w:lsdException w:name="List Table 5 Dark Accent 6" w:uiPriority="50"/>
     <w:lsdException w:name="List Table 6 Colorful Accent 6" w:uiPriority="51"/>
     <w:lsdException w:name="List Table 7 Colorful Accent 6" w:uiPriority="52"/>
+    <w:lsdException w:name="Mention" w:semiHidden="1" w:unhideWhenUsed="1"/>
+    <w:lsdException w:name="Smart Hyperlink" w:semiHidden="1" w:unhideWhenUsed="1"/>
+    <w:lsdException w:name="Hashtag" w:semiHidden="1" w:unhideWhenUsed="1"/>
+    <w:lsdException w:name="Unresolved Mention" w:semiHidden="1" w:unhideWhenUsed="1"/>
   </w:latentStyles>
   <w:style w:type="paragraph" w:default="1" w:styleId="Normal">
     <w:name w:val="Normal"/>
@@ -5165,7 +5316,7 @@
 </file>
 
 <file path=customXml/itemProps1.xml><?xml version="1.0" encoding="utf-8"?>
-<ds:datastoreItem xmlns:ds="http://schemas.openxmlformats.org/officeDocument/2006/customXml" ds:itemID="{367E29CC-89DE-4D12-A318-29DFBD62FB76}">
+<ds:datastoreItem xmlns:ds="http://schemas.openxmlformats.org/officeDocument/2006/customXml" ds:itemID="{CC4D4C99-793E-4E27-B3A1-8CC87497578A}">
   <ds:schemaRefs>
     <ds:schemaRef ds:uri="http://schemas.openxmlformats.org/officeDocument/2006/bibliography"/>
   </ds:schemaRefs>

</xml_diff>

<commit_message>
updating the purchase system
</commit_message>
<xml_diff>
--- a/PSD/PSD Final Assignment Documentation.docx
+++ b/PSD/PSD Final Assignment Documentation.docx
@@ -1546,10 +1546,7 @@
         </w:numPr>
       </w:pPr>
       <w:r>
-        <w:t xml:space="preserve">Start coding the menu for the driver class which basically finish </w:t>
-      </w:r>
-      <w:r>
-        <w:t xml:space="preserve">half of the menu like main menu, and customer menu, also doing the design the validation for the </w:t>
+        <w:t xml:space="preserve">Start coding the menu for the driver class which basically finish half of the menu like main menu, and customer menu, also doing the design the validation for the </w:t>
       </w:r>
       <w:r>
         <w:t>option. Furthermore, it was catching the error if the users accidently input the character instead of number, and I using try-catch statement here for catching the exception.</w:t>
@@ -1634,11 +1631,123 @@
         </w:numPr>
       </w:pPr>
       <w:r>
-        <w:t>Start doing another coding for staff menu option 1 &amp; 2 which require java enter the products details and add to the list, also update to the text file. With this I watch a bunch of videos through YouTube that teach us how to do that. I use try catch statement again for import the products information to the file. After that, found two problems here, first when adding the program crash because couldn’t found the location, but I was able to fix it because there is a little mistake on located the file. Another problem is although the data is been import but it was a one cell which doesn’t look good. So, I did some research which I know we can using Array and spite method to import that data in order.</w:t>
+        <w:t xml:space="preserve">Start doing another coding for staff menu option 1 &amp; 2 which require java enter the products details and add to the list, also update to the text file. With this I watch a bunch of videos through YouTube that teach us how to do that. I use try catch statement again for import the products information to the file. After that, found two problems here, first when adding the program crash because couldn’t found the location, but I was able to fix it because there is a little mistake on located the file. Another problem is although the data is been import but it was a one cell which doesn’t look good. So, I did some research which I know we can </w:t>
+      </w:r>
+      <w:r>
+        <w:t>use</w:t>
+      </w:r>
+      <w:r>
+        <w:t xml:space="preserve"> Array and spite method to import that data in order.</w:t>
+      </w:r>
+    </w:p>
+    <w:p/>
+    <w:p>
+      <w:pPr>
+        <w:pStyle w:val="ListParagraph"/>
+        <w:numPr>
+          <w:ilvl w:val="0"/>
+          <w:numId w:val="9"/>
+        </w:numPr>
+        <w:rPr>
+          <w:b/>
+        </w:rPr>
+      </w:pPr>
+      <w:r>
+        <w:rPr>
+          <w:b/>
+        </w:rPr>
+        <w:t xml:space="preserve">DAY 4 – 14/03/2024 </w:t>
+      </w:r>
+      <w:r>
+        <w:rPr>
+          <w:b/>
+        </w:rPr>
+        <w:t>–</w:t>
+      </w:r>
+      <w:r>
+        <w:rPr>
+          <w:b/>
+        </w:rPr>
+        <w:t xml:space="preserve"> Thursday</w:t>
+      </w:r>
+    </w:p>
+    <w:p>
+      <w:pPr>
+        <w:pStyle w:val="ListParagraph"/>
+        <w:numPr>
+          <w:ilvl w:val="0"/>
+          <w:numId w:val="11"/>
+        </w:numPr>
+        <w:rPr>
+          <w:b/>
+        </w:rPr>
+      </w:pPr>
+      <w:r>
+        <w:t>Found a way to reducing the line of code, so instead of me create text file in all the method, I am going to create a pure module call “updateFileText” that can be call whenever the other method needs to use it</w:t>
+      </w:r>
+      <w:r>
+        <w:t xml:space="preserve"> for update text file</w:t>
+      </w:r>
+      <w:r>
+        <w:t>.</w:t>
+      </w:r>
+      <w:r>
+        <w:t xml:space="preserve"> </w:t>
       </w:r>
       <w:bookmarkStart w:id="2" w:name="_GoBack"/>
       <w:bookmarkEnd w:id="2"/>
-      <w:r>
+    </w:p>
+    <w:p>
+      <w:pPr>
+        <w:pStyle w:val="ListParagraph"/>
+        <w:numPr>
+          <w:ilvl w:val="0"/>
+          <w:numId w:val="11"/>
+        </w:numPr>
+        <w:rPr>
+          <w:b/>
+        </w:rPr>
+      </w:pPr>
+      <w:r>
+        <w:t xml:space="preserve">Start </w:t>
+      </w:r>
+      <w:r>
+        <w:t xml:space="preserve">doing the coding for update the stock and the delivery. I am able to finish the updating one, but the delivery one still need times to think about it. </w:t>
+      </w:r>
+    </w:p>
+    <w:p>
+      <w:pPr>
+        <w:pStyle w:val="ListParagraph"/>
+        <w:numPr>
+          <w:ilvl w:val="0"/>
+          <w:numId w:val="11"/>
+        </w:numPr>
+        <w:rPr>
+          <w:b/>
+        </w:rPr>
+      </w:pPr>
+      <w:r>
+        <w:t xml:space="preserve">Changing the code for display </w:t>
+      </w:r>
+      <w:r>
+        <w:t>mobile and chair for sales, instead for using reader and print out unorder list, I’m just going to print out by using toString method.</w:t>
+      </w:r>
+    </w:p>
+    <w:p>
+      <w:pPr>
+        <w:pStyle w:val="ListParagraph"/>
+        <w:numPr>
+          <w:ilvl w:val="0"/>
+          <w:numId w:val="11"/>
+        </w:numPr>
+        <w:rPr>
+          <w:b/>
+        </w:rPr>
+      </w:pPr>
+      <w:r>
+        <w:rPr>
+          <w:b/>
+        </w:rPr>
         <w:br w:type="page"/>
       </w:r>
     </w:p>
@@ -4448,6 +4557,7 @@
     <w:lsdException w:name="HTML Sample" w:semiHidden="1" w:unhideWhenUsed="1"/>
     <w:lsdException w:name="HTML Typewriter" w:semiHidden="1" w:unhideWhenUsed="1"/>
     <w:lsdException w:name="HTML Variable" w:semiHidden="1" w:unhideWhenUsed="1"/>
+    <w:lsdException w:name="Normal Table" w:semiHidden="1" w:unhideWhenUsed="1"/>
     <w:lsdException w:name="annotation subject" w:semiHidden="1" w:unhideWhenUsed="1"/>
     <w:lsdException w:name="No List" w:semiHidden="1" w:unhideWhenUsed="1"/>
     <w:lsdException w:name="Outline List 1" w:semiHidden="1" w:unhideWhenUsed="1"/>
@@ -4491,8 +4601,10 @@
     <w:lsdException w:name="Table Elegant" w:semiHidden="1" w:unhideWhenUsed="1"/>
     <w:lsdException w:name="Table Professional" w:semiHidden="1" w:unhideWhenUsed="1"/>
     <w:lsdException w:name="Table Subtle 1" w:semiHidden="1" w:unhideWhenUsed="1"/>
+    <w:lsdException w:name="Table Subtle 2" w:semiHidden="1" w:unhideWhenUsed="1"/>
     <w:lsdException w:name="Table Web 1" w:semiHidden="1" w:unhideWhenUsed="1"/>
     <w:lsdException w:name="Table Web 2" w:semiHidden="1" w:unhideWhenUsed="1"/>
+    <w:lsdException w:name="Table Web 3" w:semiHidden="1" w:unhideWhenUsed="1"/>
     <w:lsdException w:name="Balloon Text" w:semiHidden="1" w:unhideWhenUsed="1"/>
     <w:lsdException w:name="Table Grid" w:uiPriority="39"/>
     <w:lsdException w:name="Table Theme" w:semiHidden="1" w:unhideWhenUsed="1"/>
@@ -5316,7 +5428,7 @@
 </file>
 
 <file path=customXml/itemProps1.xml><?xml version="1.0" encoding="utf-8"?>
-<ds:datastoreItem xmlns:ds="http://schemas.openxmlformats.org/officeDocument/2006/customXml" ds:itemID="{CC4D4C99-793E-4E27-B3A1-8CC87497578A}">
+<ds:datastoreItem xmlns:ds="http://schemas.openxmlformats.org/officeDocument/2006/customXml" ds:itemID="{4967B71C-3454-456D-B56A-8EA3B4A598AA}">
   <ds:schemaRefs>
     <ds:schemaRef ds:uri="http://schemas.openxmlformats.org/officeDocument/2006/bibliography"/>
   </ds:schemaRefs>

</xml_diff>

<commit_message>
almost finish the program
</commit_message>
<xml_diff>
--- a/PSD/PSD Final Assignment Documentation.docx
+++ b/PSD/PSD Final Assignment Documentation.docx
@@ -1637,7 +1637,13 @@
         <w:t>use</w:t>
       </w:r>
       <w:r>
-        <w:t xml:space="preserve"> Array and spite method to import that data in order.</w:t>
+        <w:t xml:space="preserve"> Array and </w:t>
+      </w:r>
+      <w:r>
+        <w:t>comma</w:t>
+      </w:r>
+      <w:r>
+        <w:t xml:space="preserve"> method to import that data in order.</w:t>
       </w:r>
     </w:p>
     <w:p/>
@@ -1694,8 +1700,6 @@
       <w:r>
         <w:t xml:space="preserve"> </w:t>
       </w:r>
-      <w:bookmarkStart w:id="2" w:name="_GoBack"/>
-      <w:bookmarkEnd w:id="2"/>
     </w:p>
     <w:p>
       <w:pPr>
@@ -1731,6 +1735,45 @@
       </w:r>
       <w:r>
         <w:t>mobile and chair for sales, instead for using reader and print out unorder list, I’m just going to print out by using toString method.</w:t>
+      </w:r>
+    </w:p>
+    <w:p>
+      <w:pPr>
+        <w:pStyle w:val="ListParagraph"/>
+        <w:numPr>
+          <w:ilvl w:val="0"/>
+          <w:numId w:val="11"/>
+        </w:numPr>
+        <w:rPr>
+          <w:b/>
+        </w:rPr>
+      </w:pPr>
+      <w:r>
+        <w:t>Found some bug like calculation problem and update the prices</w:t>
+      </w:r>
+      <w:r>
+        <w:t xml:space="preserve"> to the text file</w:t>
+      </w:r>
+      <w:r>
+        <w:t>, but I am able to fix it because just a small little error there.</w:t>
+      </w:r>
+    </w:p>
+    <w:p>
+      <w:pPr>
+        <w:pStyle w:val="ListParagraph"/>
+        <w:numPr>
+          <w:ilvl w:val="0"/>
+          <w:numId w:val="11"/>
+        </w:numPr>
+        <w:rPr>
+          <w:b/>
+        </w:rPr>
+      </w:pPr>
+      <w:r>
+        <w:t>Complete most of the function like customer menu and staff menu</w:t>
+      </w:r>
+      <w:r>
+        <w:t xml:space="preserve">, but with some of the problem I have is not been fix yet like staff password and also the UI enhance. </w:t>
       </w:r>
     </w:p>
     <w:p>
@@ -1755,7 +1798,7 @@
       <w:pPr>
         <w:pStyle w:val="Heading1"/>
       </w:pPr>
-      <w:bookmarkStart w:id="3" w:name="_Toc161084088"/>
+      <w:bookmarkStart w:id="2" w:name="_Toc161084088"/>
       <w:r>
         <w:lastRenderedPageBreak/>
         <w:t>Understanding of Project – Step</w:t>
@@ -1766,7 +1809,7 @@
       <w:r>
         <w:t>1</w:t>
       </w:r>
-      <w:bookmarkEnd w:id="3"/>
+      <w:bookmarkEnd w:id="2"/>
     </w:p>
     <w:p/>
     <w:p>
@@ -1861,6 +1904,820 @@
       </w:r>
     </w:p>
     <w:p/>
+    <w:p>
+      <w:pPr>
+        <w:pStyle w:val="Heading2"/>
+      </w:pPr>
+      <w:r>
+        <w:t>Problem and Solving</w:t>
+      </w:r>
+    </w:p>
+    <w:p/>
+    <w:p>
+      <w:pPr>
+        <w:pStyle w:val="ListParagraph"/>
+        <w:numPr>
+          <w:ilvl w:val="0"/>
+          <w:numId w:val="14"/>
+        </w:numPr>
+      </w:pPr>
+      <w:r>
+        <w:t>Problem</w:t>
+      </w:r>
+    </w:p>
+    <w:p>
+      <w:pPr>
+        <w:pStyle w:val="ListParagraph"/>
+        <w:numPr>
+          <w:ilvl w:val="0"/>
+          <w:numId w:val="8"/>
+        </w:numPr>
+      </w:pPr>
+      <w:r>
+        <w:rPr>
+          <w:noProof/>
+        </w:rPr>
+        <w:drawing>
+          <wp:anchor distT="0" distB="0" distL="114300" distR="114300" simplePos="0" relativeHeight="251662336" behindDoc="0" locked="0" layoutInCell="1" allowOverlap="1" wp14:anchorId="08F2BAF6" wp14:editId="3A54700E">
+            <wp:simplePos x="0" y="0"/>
+            <wp:positionH relativeFrom="margin">
+              <wp:align>right</wp:align>
+            </wp:positionH>
+            <wp:positionV relativeFrom="paragraph">
+              <wp:posOffset>702945</wp:posOffset>
+            </wp:positionV>
+            <wp:extent cx="5318125" cy="2019300"/>
+            <wp:effectExtent l="0" t="0" r="0" b="0"/>
+            <wp:wrapSquare wrapText="bothSides"/>
+            <wp:docPr id="4" name="Picture 4" descr="C:\Users\anson\AppData\Local\Microsoft\Windows\INetCache\Content.MSO\42623235.tmp"/>
+            <wp:cNvGraphicFramePr>
+              <a:graphicFrameLocks xmlns:a="http://schemas.openxmlformats.org/drawingml/2006/main" noChangeAspect="1"/>
+            </wp:cNvGraphicFramePr>
+            <a:graphic xmlns:a="http://schemas.openxmlformats.org/drawingml/2006/main">
+              <a:graphicData uri="http://schemas.openxmlformats.org/drawingml/2006/picture">
+                <pic:pic xmlns:pic="http://schemas.openxmlformats.org/drawingml/2006/picture">
+                  <pic:nvPicPr>
+                    <pic:cNvPr id="0" name="Picture 1" descr="C:\Users\anson\AppData\Local\Microsoft\Windows\INetCache\Content.MSO\42623235.tmp"/>
+                    <pic:cNvPicPr>
+                      <a:picLocks noChangeAspect="1" noChangeArrowheads="1"/>
+                    </pic:cNvPicPr>
+                  </pic:nvPicPr>
+                  <pic:blipFill>
+                    <a:blip r:embed="rId9" cstate="print">
+                      <a:extLst>
+                        <a:ext uri="{28A0092B-C50C-407E-A947-70E740481C1C}">
+                          <a14:useLocalDpi xmlns:a14="http://schemas.microsoft.com/office/drawing/2010/main" val="0"/>
+                        </a:ext>
+                      </a:extLst>
+                    </a:blip>
+                    <a:srcRect/>
+                    <a:stretch>
+                      <a:fillRect/>
+                    </a:stretch>
+                  </pic:blipFill>
+                  <pic:spPr bwMode="auto">
+                    <a:xfrm>
+                      <a:off x="0" y="0"/>
+                      <a:ext cx="5336513" cy="2026767"/>
+                    </a:xfrm>
+                    <a:prstGeom prst="rect">
+                      <a:avLst/>
+                    </a:prstGeom>
+                    <a:noFill/>
+                    <a:ln>
+                      <a:noFill/>
+                    </a:ln>
+                  </pic:spPr>
+                </pic:pic>
+              </a:graphicData>
+            </a:graphic>
+            <wp14:sizeRelH relativeFrom="margin">
+              <wp14:pctWidth>0</wp14:pctWidth>
+            </wp14:sizeRelH>
+            <wp14:sizeRelV relativeFrom="margin">
+              <wp14:pctHeight>0</wp14:pctHeight>
+            </wp14:sizeRelV>
+          </wp:anchor>
+        </w:drawing>
+      </w:r>
+      <w:r>
+        <w:t xml:space="preserve">So basically, when we click on the staff menu, it will ask staff to enter the password. If password exits, it will go and show staff menu, but if it’s does not exist, ask staff to create. The problem here is when I already create a password and re-enter the password, it </w:t>
+      </w:r>
+      <w:r>
+        <w:t>keeps</w:t>
+      </w:r>
+      <w:r>
+        <w:t xml:space="preserve"> asking me to create a password which I already did. As the example below;</w:t>
+      </w:r>
+    </w:p>
+    <w:p>
+      <w:pPr>
+        <w:ind w:left="360"/>
+      </w:pPr>
+    </w:p>
+    <w:p/>
+    <w:p>
+      <w:pPr>
+        <w:ind w:left="360"/>
+      </w:pPr>
+    </w:p>
+    <w:p>
+      <w:pPr>
+        <w:ind w:left="360"/>
+      </w:pPr>
+    </w:p>
+    <w:p>
+      <w:pPr>
+        <w:ind w:left="360"/>
+      </w:pPr>
+    </w:p>
+    <w:p>
+      <w:pPr>
+        <w:ind w:left="360"/>
+      </w:pPr>
+    </w:p>
+    <w:p>
+      <w:pPr>
+        <w:ind w:left="360"/>
+      </w:pPr>
+    </w:p>
+    <w:p>
+      <w:pPr>
+        <w:ind w:left="360"/>
+      </w:pPr>
+    </w:p>
+    <w:p>
+      <w:pPr>
+        <w:ind w:left="360"/>
+      </w:pPr>
+    </w:p>
+    <w:p>
+      <w:pPr>
+        <w:pStyle w:val="ListParagraph"/>
+        <w:numPr>
+          <w:ilvl w:val="0"/>
+          <w:numId w:val="8"/>
+        </w:numPr>
+      </w:pPr>
+      <w:r>
+        <w:t>As the picture show, because the search method is always return null which mean not exits than the system will always go to create password method that ask user to input the new password.</w:t>
+      </w:r>
+    </w:p>
+    <w:p>
+      <w:r>
+        <w:t>Temporary solution</w:t>
+      </w:r>
+    </w:p>
+    <w:p>
+      <w:pPr>
+        <w:pStyle w:val="ListParagraph"/>
+        <w:numPr>
+          <w:ilvl w:val="0"/>
+          <w:numId w:val="8"/>
+        </w:numPr>
+      </w:pPr>
+      <w:r>
+        <w:t>So basically, I just setup a password as private and final which on one could access and changes the password</w:t>
+      </w:r>
+      <w:r>
+        <w:t xml:space="preserve"> as a global variable, also make a do while loop that keep tracking the correct password, if staff enter wrong three times, display massage that tell staff you have use all three attempts. </w:t>
+      </w:r>
+    </w:p>
+    <w:p/>
+    <w:p/>
+    <w:p/>
+    <w:p/>
+    <w:p>
+      <w:pPr>
+        <w:pStyle w:val="ListParagraph"/>
+        <w:numPr>
+          <w:ilvl w:val="0"/>
+          <w:numId w:val="14"/>
+        </w:numPr>
+      </w:pPr>
+      <w:r>
+        <w:lastRenderedPageBreak/>
+        <w:t xml:space="preserve">Problem </w:t>
+      </w:r>
+    </w:p>
+    <w:p>
+      <w:pPr>
+        <w:pStyle w:val="ListParagraph"/>
+        <w:numPr>
+          <w:ilvl w:val="0"/>
+          <w:numId w:val="8"/>
+        </w:numPr>
+      </w:pPr>
+      <w:r>
+        <w:t xml:space="preserve">The next problem is having trouble to update the text file include update the file after the action like adding stock, prices, and purchase.  After that, I watch a bunch of videos that teach how to implement the writer and reader, so that I could import the value to the text file. </w:t>
+      </w:r>
+    </w:p>
+    <w:p>
+      <w:pPr>
+        <w:pStyle w:val="ListParagraph"/>
+      </w:pPr>
+    </w:p>
+    <w:p>
+      <w:pPr>
+        <w:pStyle w:val="ListParagraph"/>
+      </w:pPr>
+      <w:r>
+        <w:t xml:space="preserve">Solution </w:t>
+      </w:r>
+    </w:p>
+    <w:p>
+      <w:pPr>
+        <w:pStyle w:val="ListParagraph"/>
+        <w:numPr>
+          <w:ilvl w:val="0"/>
+          <w:numId w:val="8"/>
+        </w:numPr>
+      </w:pPr>
+      <w:r>
+        <w:t xml:space="preserve">The solution here is using try catch statement that will try to catch the location that can create a file that store the value. But instead of </w:t>
+      </w:r>
+      <w:r>
+        <w:t xml:space="preserve">using try catch statement that import the file in most of the method which going to occupy a lot of unnecessary </w:t>
+      </w:r>
+      <w:r>
+        <w:t>space</w:t>
+      </w:r>
+      <w:r>
+        <w:t xml:space="preserve">, I just create a pure module that could be call whenever it needs. </w:t>
+      </w:r>
+    </w:p>
+    <w:p>
+      <w:pPr>
+        <w:pStyle w:val="ListParagraph"/>
+        <w:numPr>
+          <w:ilvl w:val="0"/>
+          <w:numId w:val="8"/>
+        </w:numPr>
+      </w:pPr>
+      <w:r>
+        <w:t xml:space="preserve">I also did a comma between the value which it will arrange the value organize by using array as well. </w:t>
+      </w:r>
+      <w:r>
+        <w:t>And I learn most of the thing through the lecture note, YouTube and google.</w:t>
+      </w:r>
+    </w:p>
+    <w:p/>
+    <w:p/>
+    <w:p/>
+    <w:p/>
+    <w:p/>
+    <w:p/>
+    <w:p/>
+    <w:p/>
+    <w:p/>
+    <w:p/>
+    <w:p/>
+    <w:p/>
+    <w:p/>
+    <w:p/>
+    <w:p/>
+    <w:p/>
+    <w:p/>
+    <w:p/>
+    <w:p/>
+    <w:p/>
+    <w:p/>
+    <w:p/>
+    <w:p/>
+    <w:p/>
+    <w:p/>
+    <w:p/>
+    <w:p>
+      <w:pPr>
+        <w:pStyle w:val="Heading2"/>
+      </w:pPr>
+      <w:r>
+        <w:lastRenderedPageBreak/>
+        <w:t xml:space="preserve">List all the </w:t>
+      </w:r>
+      <w:r>
+        <w:t>d</w:t>
+      </w:r>
+      <w:r>
+        <w:t xml:space="preserve">ata that need to store </w:t>
+      </w:r>
+      <w:r>
+        <w:t>in the resulting program</w:t>
+      </w:r>
+    </w:p>
+    <w:p/>
+    <w:tbl>
+      <w:tblPr>
+        <w:tblStyle w:val="TableGrid"/>
+        <w:tblW w:w="0" w:type="auto"/>
+        <w:tblLook w:val="04A0" w:firstRow="1" w:lastRow="0" w:firstColumn="1" w:lastColumn="0" w:noHBand="0" w:noVBand="1"/>
+      </w:tblPr>
+      <w:tblGrid>
+        <w:gridCol w:w="1745"/>
+        <w:gridCol w:w="1746"/>
+        <w:gridCol w:w="1709"/>
+        <w:gridCol w:w="3816"/>
+      </w:tblGrid>
+      <w:tr>
+        <w:tc>
+          <w:tcPr>
+            <w:tcW w:w="9016" w:type="dxa"/>
+            <w:gridSpan w:val="4"/>
+            <w:shd w:val="clear" w:color="auto" w:fill="1F3864" w:themeFill="accent1" w:themeFillShade="80"/>
+          </w:tcPr>
+          <w:p>
+            <w:pPr>
+              <w:jc w:val="center"/>
+            </w:pPr>
+            <w:r>
+              <w:t>Inventory (Super Class)</w:t>
+            </w:r>
+          </w:p>
+        </w:tc>
+      </w:tr>
+      <w:tr>
+        <w:tc>
+          <w:tcPr>
+            <w:tcW w:w="2254" w:type="dxa"/>
+            <w:shd w:val="clear" w:color="auto" w:fill="BDD6EE" w:themeFill="accent5" w:themeFillTint="66"/>
+          </w:tcPr>
+          <w:p>
+            <w:pPr>
+              <w:jc w:val="center"/>
+            </w:pPr>
+            <w:r>
+              <w:t>Number</w:t>
+            </w:r>
+          </w:p>
+        </w:tc>
+        <w:tc>
+          <w:tcPr>
+            <w:tcW w:w="2254" w:type="dxa"/>
+            <w:shd w:val="clear" w:color="auto" w:fill="BDD6EE" w:themeFill="accent5" w:themeFillTint="66"/>
+          </w:tcPr>
+          <w:p>
+            <w:pPr>
+              <w:jc w:val="center"/>
+            </w:pPr>
+            <w:r>
+              <w:t>Input</w:t>
+            </w:r>
+          </w:p>
+        </w:tc>
+        <w:tc>
+          <w:tcPr>
+            <w:tcW w:w="2254" w:type="dxa"/>
+            <w:shd w:val="clear" w:color="auto" w:fill="BDD6EE" w:themeFill="accent5" w:themeFillTint="66"/>
+          </w:tcPr>
+          <w:p>
+            <w:pPr>
+              <w:jc w:val="center"/>
+            </w:pPr>
+            <w:r>
+              <w:t>Output</w:t>
+            </w:r>
+          </w:p>
+        </w:tc>
+        <w:tc>
+          <w:tcPr>
+            <w:tcW w:w="2254" w:type="dxa"/>
+            <w:shd w:val="clear" w:color="auto" w:fill="BDD6EE" w:themeFill="accent5" w:themeFillTint="66"/>
+          </w:tcPr>
+          <w:p>
+            <w:pPr>
+              <w:jc w:val="center"/>
+            </w:pPr>
+            <w:r>
+              <w:t>Result</w:t>
+            </w:r>
+          </w:p>
+        </w:tc>
+      </w:tr>
+      <w:tr>
+        <w:tc>
+          <w:tcPr>
+            <w:tcW w:w="2254" w:type="dxa"/>
+            <w:vMerge w:val="restart"/>
+            <w:shd w:val="clear" w:color="auto" w:fill="FFFF00"/>
+          </w:tcPr>
+          <w:p>
+            <w:r>
+              <w:t>1)</w:t>
+            </w:r>
+          </w:p>
+        </w:tc>
+        <w:tc>
+          <w:tcPr>
+            <w:tcW w:w="2254" w:type="dxa"/>
+          </w:tcPr>
+          <w:p>
+            <w:r>
+              <w:t>Number of Stock</w:t>
+            </w:r>
+          </w:p>
+        </w:tc>
+        <w:tc>
+          <w:tcPr>
+            <w:tcW w:w="2254" w:type="dxa"/>
+          </w:tcPr>
+          <w:p>
+            <w:r>
+              <w:t>20</w:t>
+            </w:r>
+          </w:p>
+          <w:p/>
+          <w:p/>
+        </w:tc>
+        <w:tc>
+          <w:tcPr>
+            <w:tcW w:w="2254" w:type="dxa"/>
+            <w:vMerge w:val="restart"/>
+          </w:tcPr>
+          <w:p>
+            <w:r>
+              <w:drawing>
+                <wp:inline distT="0" distB="0" distL="0" distR="0" wp14:anchorId="12647F3D" wp14:editId="70B6163B">
+                  <wp:extent cx="2279242" cy="1046018"/>
+                  <wp:effectExtent l="0" t="0" r="6985" b="1905"/>
+                  <wp:docPr id="5" name="Picture 5"/>
+                  <wp:cNvGraphicFramePr>
+                    <a:graphicFrameLocks xmlns:a="http://schemas.openxmlformats.org/drawingml/2006/main" noChangeAspect="1"/>
+                  </wp:cNvGraphicFramePr>
+                  <a:graphic xmlns:a="http://schemas.openxmlformats.org/drawingml/2006/main">
+                    <a:graphicData uri="http://schemas.openxmlformats.org/drawingml/2006/picture">
+                      <pic:pic xmlns:pic="http://schemas.openxmlformats.org/drawingml/2006/picture">
+                        <pic:nvPicPr>
+                          <pic:cNvPr id="1" name=""/>
+                          <pic:cNvPicPr/>
+                        </pic:nvPicPr>
+                        <pic:blipFill>
+                          <a:blip r:embed="rId10"/>
+                          <a:stretch>
+                            <a:fillRect/>
+                          </a:stretch>
+                        </pic:blipFill>
+                        <pic:spPr>
+                          <a:xfrm>
+                            <a:off x="0" y="0"/>
+                            <a:ext cx="2440059" cy="1119822"/>
+                          </a:xfrm>
+                          <a:prstGeom prst="rect">
+                            <a:avLst/>
+                          </a:prstGeom>
+                        </pic:spPr>
+                      </pic:pic>
+                    </a:graphicData>
+                  </a:graphic>
+                </wp:inline>
+              </w:drawing>
+            </w:r>
+          </w:p>
+        </w:tc>
+      </w:tr>
+      <w:tr>
+        <w:tc>
+          <w:tcPr>
+            <w:tcW w:w="2254" w:type="dxa"/>
+            <w:vMerge/>
+            <w:shd w:val="clear" w:color="auto" w:fill="FFFF00"/>
+          </w:tcPr>
+          <w:p/>
+        </w:tc>
+        <w:tc>
+          <w:tcPr>
+            <w:tcW w:w="2254" w:type="dxa"/>
+          </w:tcPr>
+          <w:p>
+            <w:r>
+              <w:t>Prices</w:t>
+            </w:r>
+          </w:p>
+        </w:tc>
+        <w:tc>
+          <w:tcPr>
+            <w:tcW w:w="2254" w:type="dxa"/>
+          </w:tcPr>
+          <w:p>
+            <w:r>
+              <w:t>1200</w:t>
+            </w:r>
+          </w:p>
+        </w:tc>
+        <w:tc>
+          <w:tcPr>
+            <w:tcW w:w="2254" w:type="dxa"/>
+            <w:vMerge/>
+          </w:tcPr>
+          <w:p/>
+        </w:tc>
+      </w:tr>
+    </w:tbl>
+    <w:p/>
+    <w:tbl>
+      <w:tblPr>
+        <w:tblStyle w:val="TableGrid"/>
+        <w:tblW w:w="0" w:type="auto"/>
+        <w:tblLook w:val="04A0" w:firstRow="1" w:lastRow="0" w:firstColumn="1" w:lastColumn="0" w:noHBand="0" w:noVBand="1"/>
+      </w:tblPr>
+      <w:tblGrid>
+        <w:gridCol w:w="2254"/>
+        <w:gridCol w:w="2254"/>
+        <w:gridCol w:w="2254"/>
+        <w:gridCol w:w="2254"/>
+      </w:tblGrid>
+      <w:tr>
+        <w:tc>
+          <w:tcPr>
+            <w:tcW w:w="9016" w:type="dxa"/>
+            <w:gridSpan w:val="4"/>
+          </w:tcPr>
+          <w:p/>
+        </w:tc>
+      </w:tr>
+      <w:tr>
+        <w:tc>
+          <w:tcPr>
+            <w:tcW w:w="2254" w:type="dxa"/>
+          </w:tcPr>
+          <w:p/>
+        </w:tc>
+        <w:tc>
+          <w:tcPr>
+            <w:tcW w:w="2254" w:type="dxa"/>
+          </w:tcPr>
+          <w:p/>
+        </w:tc>
+        <w:tc>
+          <w:tcPr>
+            <w:tcW w:w="2254" w:type="dxa"/>
+          </w:tcPr>
+          <w:p/>
+        </w:tc>
+        <w:tc>
+          <w:tcPr>
+            <w:tcW w:w="2254" w:type="dxa"/>
+          </w:tcPr>
+          <w:p/>
+        </w:tc>
+      </w:tr>
+      <w:tr>
+        <w:tc>
+          <w:tcPr>
+            <w:tcW w:w="2254" w:type="dxa"/>
+          </w:tcPr>
+          <w:p/>
+        </w:tc>
+        <w:tc>
+          <w:tcPr>
+            <w:tcW w:w="2254" w:type="dxa"/>
+          </w:tcPr>
+          <w:p/>
+        </w:tc>
+        <w:tc>
+          <w:tcPr>
+            <w:tcW w:w="2254" w:type="dxa"/>
+          </w:tcPr>
+          <w:p/>
+        </w:tc>
+        <w:tc>
+          <w:tcPr>
+            <w:tcW w:w="2254" w:type="dxa"/>
+          </w:tcPr>
+          <w:p/>
+        </w:tc>
+      </w:tr>
+      <w:tr>
+        <w:tc>
+          <w:tcPr>
+            <w:tcW w:w="2254" w:type="dxa"/>
+          </w:tcPr>
+          <w:p/>
+        </w:tc>
+        <w:tc>
+          <w:tcPr>
+            <w:tcW w:w="2254" w:type="dxa"/>
+          </w:tcPr>
+          <w:p/>
+        </w:tc>
+        <w:tc>
+          <w:tcPr>
+            <w:tcW w:w="2254" w:type="dxa"/>
+          </w:tcPr>
+          <w:p/>
+        </w:tc>
+        <w:tc>
+          <w:tcPr>
+            <w:tcW w:w="2254" w:type="dxa"/>
+          </w:tcPr>
+          <w:p/>
+        </w:tc>
+      </w:tr>
+      <w:tr>
+        <w:tc>
+          <w:tcPr>
+            <w:tcW w:w="2254" w:type="dxa"/>
+          </w:tcPr>
+          <w:p/>
+        </w:tc>
+        <w:tc>
+          <w:tcPr>
+            <w:tcW w:w="2254" w:type="dxa"/>
+          </w:tcPr>
+          <w:p/>
+        </w:tc>
+        <w:tc>
+          <w:tcPr>
+            <w:tcW w:w="2254" w:type="dxa"/>
+          </w:tcPr>
+          <w:p/>
+        </w:tc>
+        <w:tc>
+          <w:tcPr>
+            <w:tcW w:w="2254" w:type="dxa"/>
+          </w:tcPr>
+          <w:p/>
+        </w:tc>
+      </w:tr>
+      <w:tr>
+        <w:tc>
+          <w:tcPr>
+            <w:tcW w:w="2254" w:type="dxa"/>
+          </w:tcPr>
+          <w:p/>
+        </w:tc>
+        <w:tc>
+          <w:tcPr>
+            <w:tcW w:w="2254" w:type="dxa"/>
+          </w:tcPr>
+          <w:p/>
+        </w:tc>
+        <w:tc>
+          <w:tcPr>
+            <w:tcW w:w="2254" w:type="dxa"/>
+          </w:tcPr>
+          <w:p/>
+        </w:tc>
+        <w:tc>
+          <w:tcPr>
+            <w:tcW w:w="2254" w:type="dxa"/>
+          </w:tcPr>
+          <w:p/>
+        </w:tc>
+      </w:tr>
+    </w:tbl>
+    <w:p/>
+    <w:tbl>
+      <w:tblPr>
+        <w:tblStyle w:val="TableGrid"/>
+        <w:tblW w:w="0" w:type="auto"/>
+        <w:tblLook w:val="04A0" w:firstRow="1" w:lastRow="0" w:firstColumn="1" w:lastColumn="0" w:noHBand="0" w:noVBand="1"/>
+      </w:tblPr>
+      <w:tblGrid>
+        <w:gridCol w:w="2254"/>
+        <w:gridCol w:w="2254"/>
+        <w:gridCol w:w="2254"/>
+        <w:gridCol w:w="2254"/>
+      </w:tblGrid>
+      <w:tr>
+        <w:tc>
+          <w:tcPr>
+            <w:tcW w:w="9016" w:type="dxa"/>
+            <w:gridSpan w:val="4"/>
+          </w:tcPr>
+          <w:p/>
+        </w:tc>
+      </w:tr>
+      <w:tr>
+        <w:tc>
+          <w:tcPr>
+            <w:tcW w:w="2254" w:type="dxa"/>
+          </w:tcPr>
+          <w:p/>
+        </w:tc>
+        <w:tc>
+          <w:tcPr>
+            <w:tcW w:w="2254" w:type="dxa"/>
+          </w:tcPr>
+          <w:p/>
+        </w:tc>
+        <w:tc>
+          <w:tcPr>
+            <w:tcW w:w="2254" w:type="dxa"/>
+          </w:tcPr>
+          <w:p/>
+        </w:tc>
+        <w:tc>
+          <w:tcPr>
+            <w:tcW w:w="2254" w:type="dxa"/>
+          </w:tcPr>
+          <w:p/>
+        </w:tc>
+      </w:tr>
+      <w:tr>
+        <w:tc>
+          <w:tcPr>
+            <w:tcW w:w="2254" w:type="dxa"/>
+          </w:tcPr>
+          <w:p/>
+        </w:tc>
+        <w:tc>
+          <w:tcPr>
+            <w:tcW w:w="2254" w:type="dxa"/>
+          </w:tcPr>
+          <w:p/>
+        </w:tc>
+        <w:tc>
+          <w:tcPr>
+            <w:tcW w:w="2254" w:type="dxa"/>
+          </w:tcPr>
+          <w:p/>
+        </w:tc>
+        <w:tc>
+          <w:tcPr>
+            <w:tcW w:w="2254" w:type="dxa"/>
+          </w:tcPr>
+          <w:p/>
+        </w:tc>
+      </w:tr>
+      <w:tr>
+        <w:tc>
+          <w:tcPr>
+            <w:tcW w:w="2254" w:type="dxa"/>
+          </w:tcPr>
+          <w:p/>
+        </w:tc>
+        <w:tc>
+          <w:tcPr>
+            <w:tcW w:w="2254" w:type="dxa"/>
+          </w:tcPr>
+          <w:p/>
+        </w:tc>
+        <w:tc>
+          <w:tcPr>
+            <w:tcW w:w="2254" w:type="dxa"/>
+          </w:tcPr>
+          <w:p/>
+        </w:tc>
+        <w:tc>
+          <w:tcPr>
+            <w:tcW w:w="2254" w:type="dxa"/>
+          </w:tcPr>
+          <w:p/>
+        </w:tc>
+      </w:tr>
+      <w:tr>
+        <w:tc>
+          <w:tcPr>
+            <w:tcW w:w="2254" w:type="dxa"/>
+          </w:tcPr>
+          <w:p/>
+        </w:tc>
+        <w:tc>
+          <w:tcPr>
+            <w:tcW w:w="2254" w:type="dxa"/>
+          </w:tcPr>
+          <w:p/>
+        </w:tc>
+        <w:tc>
+          <w:tcPr>
+            <w:tcW w:w="2254" w:type="dxa"/>
+          </w:tcPr>
+          <w:p/>
+        </w:tc>
+        <w:tc>
+          <w:tcPr>
+            <w:tcW w:w="2254" w:type="dxa"/>
+          </w:tcPr>
+          <w:p/>
+        </w:tc>
+      </w:tr>
+      <w:tr>
+        <w:tc>
+          <w:tcPr>
+            <w:tcW w:w="2254" w:type="dxa"/>
+          </w:tcPr>
+          <w:p/>
+        </w:tc>
+        <w:tc>
+          <w:tcPr>
+            <w:tcW w:w="2254" w:type="dxa"/>
+          </w:tcPr>
+          <w:p/>
+        </w:tc>
+        <w:tc>
+          <w:tcPr>
+            <w:tcW w:w="2254" w:type="dxa"/>
+          </w:tcPr>
+          <w:p/>
+        </w:tc>
+        <w:tc>
+          <w:tcPr>
+            <w:tcW w:w="2254" w:type="dxa"/>
+          </w:tcPr>
+          <w:p/>
+        </w:tc>
+      </w:tr>
+    </w:tbl>
     <w:p/>
     <w:p>
       <w:pPr>
@@ -1880,12 +2737,12 @@
       <w:pPr>
         <w:pStyle w:val="Heading1"/>
       </w:pPr>
-      <w:bookmarkStart w:id="4" w:name="_Toc161084089"/>
+      <w:bookmarkStart w:id="3" w:name="_Toc161084089"/>
       <w:r>
         <w:lastRenderedPageBreak/>
         <w:t>Analysis of the Problem – Step 2</w:t>
       </w:r>
-      <w:bookmarkEnd w:id="4"/>
+      <w:bookmarkEnd w:id="3"/>
     </w:p>
     <w:p/>
     <w:p>
@@ -2062,11 +2919,11 @@
       <w:pPr>
         <w:pStyle w:val="Heading2"/>
       </w:pPr>
-      <w:bookmarkStart w:id="5" w:name="_Toc161084090"/>
+      <w:bookmarkStart w:id="4" w:name="_Toc161084090"/>
       <w:r>
         <w:t>Analysis the tasks</w:t>
       </w:r>
-      <w:bookmarkEnd w:id="5"/>
+      <w:bookmarkEnd w:id="4"/>
     </w:p>
     <w:p/>
     <w:p>
@@ -2798,13 +3655,8 @@
       <w:r>
         <w:t xml:space="preserve">If no, the delivery will be </w:t>
       </w:r>
-      <w:proofErr w:type="spellStart"/>
-      <w:r>
-        <w:t>canceled</w:t>
-      </w:r>
-      <w:proofErr w:type="spellEnd"/>
-      <w:r>
-        <w:t>,</w:t>
+      <w:r>
+        <w:t>canceled,</w:t>
       </w:r>
       <w:r>
         <w:t xml:space="preserve"> and display message to inform staff.</w:t>
@@ -2856,12 +3708,8 @@
       <w:r>
         <w:br w:type="page"/>
       </w:r>
-    </w:p>
-    <w:p/>
-    <w:p>
-      <w:r>
-        <w:br w:type="page"/>
-      </w:r>
+      <w:bookmarkStart w:id="5" w:name="_GoBack"/>
+      <w:bookmarkEnd w:id="5"/>
     </w:p>
     <w:p>
       <w:pPr>
@@ -2931,8 +3779,8 @@
       </w:r>
     </w:p>
     <w:sectPr>
-      <w:headerReference w:type="default" r:id="rId9"/>
-      <w:footerReference w:type="default" r:id="rId10"/>
+      <w:headerReference w:type="default" r:id="rId11"/>
+      <w:footerReference w:type="default" r:id="rId12"/>
       <w:pgSz w:w="11906" w:h="16838"/>
       <w:pgMar w:top="1440" w:right="1440" w:bottom="1440" w:left="1440" w:header="708" w:footer="708" w:gutter="0"/>
       <w:cols w:space="708"/>
@@ -3365,6 +4213,95 @@
     </w:lvl>
   </w:abstractNum>
   <w:abstractNum w:abstractNumId="3" w15:restartNumberingAfterBreak="0">
+    <w:nsid w:val="225A0539"/>
+    <w:multiLevelType w:val="hybridMultilevel"/>
+    <w:tmpl w:val="7F2A041E"/>
+    <w:lvl w:ilvl="0" w:tplc="4409000F">
+      <w:start w:val="1"/>
+      <w:numFmt w:val="decimal"/>
+      <w:lvlText w:val="%1."/>
+      <w:lvlJc w:val="left"/>
+      <w:pPr>
+        <w:ind w:left="720" w:hanging="360"/>
+      </w:pPr>
+      <w:rPr>
+        <w:rFonts w:hint="default"/>
+      </w:rPr>
+    </w:lvl>
+    <w:lvl w:ilvl="1" w:tplc="44090019" w:tentative="1">
+      <w:start w:val="1"/>
+      <w:numFmt w:val="lowerLetter"/>
+      <w:lvlText w:val="%2."/>
+      <w:lvlJc w:val="left"/>
+      <w:pPr>
+        <w:ind w:left="1440" w:hanging="360"/>
+      </w:pPr>
+    </w:lvl>
+    <w:lvl w:ilvl="2" w:tplc="4409001B" w:tentative="1">
+      <w:start w:val="1"/>
+      <w:numFmt w:val="lowerRoman"/>
+      <w:lvlText w:val="%3."/>
+      <w:lvlJc w:val="right"/>
+      <w:pPr>
+        <w:ind w:left="2160" w:hanging="180"/>
+      </w:pPr>
+    </w:lvl>
+    <w:lvl w:ilvl="3" w:tplc="4409000F" w:tentative="1">
+      <w:start w:val="1"/>
+      <w:numFmt w:val="decimal"/>
+      <w:lvlText w:val="%4."/>
+      <w:lvlJc w:val="left"/>
+      <w:pPr>
+        <w:ind w:left="2880" w:hanging="360"/>
+      </w:pPr>
+    </w:lvl>
+    <w:lvl w:ilvl="4" w:tplc="44090019" w:tentative="1">
+      <w:start w:val="1"/>
+      <w:numFmt w:val="lowerLetter"/>
+      <w:lvlText w:val="%5."/>
+      <w:lvlJc w:val="left"/>
+      <w:pPr>
+        <w:ind w:left="3600" w:hanging="360"/>
+      </w:pPr>
+    </w:lvl>
+    <w:lvl w:ilvl="5" w:tplc="4409001B" w:tentative="1">
+      <w:start w:val="1"/>
+      <w:numFmt w:val="lowerRoman"/>
+      <w:lvlText w:val="%6."/>
+      <w:lvlJc w:val="right"/>
+      <w:pPr>
+        <w:ind w:left="4320" w:hanging="180"/>
+      </w:pPr>
+    </w:lvl>
+    <w:lvl w:ilvl="6" w:tplc="4409000F" w:tentative="1">
+      <w:start w:val="1"/>
+      <w:numFmt w:val="decimal"/>
+      <w:lvlText w:val="%7."/>
+      <w:lvlJc w:val="left"/>
+      <w:pPr>
+        <w:ind w:left="5040" w:hanging="360"/>
+      </w:pPr>
+    </w:lvl>
+    <w:lvl w:ilvl="7" w:tplc="44090019" w:tentative="1">
+      <w:start w:val="1"/>
+      <w:numFmt w:val="lowerLetter"/>
+      <w:lvlText w:val="%8."/>
+      <w:lvlJc w:val="left"/>
+      <w:pPr>
+        <w:ind w:left="5760" w:hanging="360"/>
+      </w:pPr>
+    </w:lvl>
+    <w:lvl w:ilvl="8" w:tplc="4409001B" w:tentative="1">
+      <w:start w:val="1"/>
+      <w:numFmt w:val="lowerRoman"/>
+      <w:lvlText w:val="%9."/>
+      <w:lvlJc w:val="right"/>
+      <w:pPr>
+        <w:ind w:left="6480" w:hanging="180"/>
+      </w:pPr>
+    </w:lvl>
+  </w:abstractNum>
+  <w:abstractNum w:abstractNumId="4" w15:restartNumberingAfterBreak="0">
     <w:nsid w:val="312221D4"/>
     <w:multiLevelType w:val="hybridMultilevel"/>
     <w:tmpl w:val="DA1C1AE4"/>
@@ -3477,7 +4414,7 @@
       </w:rPr>
     </w:lvl>
   </w:abstractNum>
-  <w:abstractNum w:abstractNumId="4" w15:restartNumberingAfterBreak="0">
+  <w:abstractNum w:abstractNumId="5" w15:restartNumberingAfterBreak="0">
     <w:nsid w:val="3922149A"/>
     <w:multiLevelType w:val="hybridMultilevel"/>
     <w:tmpl w:val="F4144574"/>
@@ -3563,7 +4500,7 @@
       </w:pPr>
     </w:lvl>
   </w:abstractNum>
-  <w:abstractNum w:abstractNumId="5" w15:restartNumberingAfterBreak="0">
+  <w:abstractNum w:abstractNumId="6" w15:restartNumberingAfterBreak="0">
     <w:nsid w:val="4D4470E2"/>
     <w:multiLevelType w:val="hybridMultilevel"/>
     <w:tmpl w:val="A23A2F18"/>
@@ -3676,7 +4613,7 @@
       </w:rPr>
     </w:lvl>
   </w:abstractNum>
-  <w:abstractNum w:abstractNumId="6" w15:restartNumberingAfterBreak="0">
+  <w:abstractNum w:abstractNumId="7" w15:restartNumberingAfterBreak="0">
     <w:nsid w:val="58D817D0"/>
     <w:multiLevelType w:val="hybridMultilevel"/>
     <w:tmpl w:val="81E24922"/>
@@ -3762,7 +4699,7 @@
       </w:pPr>
     </w:lvl>
   </w:abstractNum>
-  <w:abstractNum w:abstractNumId="7" w15:restartNumberingAfterBreak="0">
+  <w:abstractNum w:abstractNumId="8" w15:restartNumberingAfterBreak="0">
     <w:nsid w:val="5A7925AD"/>
     <w:multiLevelType w:val="hybridMultilevel"/>
     <w:tmpl w:val="73669AC2"/>
@@ -3851,7 +4788,7 @@
       </w:pPr>
     </w:lvl>
   </w:abstractNum>
-  <w:abstractNum w:abstractNumId="8" w15:restartNumberingAfterBreak="0">
+  <w:abstractNum w:abstractNumId="9" w15:restartNumberingAfterBreak="0">
     <w:nsid w:val="5B7A1A79"/>
     <w:multiLevelType w:val="hybridMultilevel"/>
     <w:tmpl w:val="225A57DA"/>
@@ -3964,7 +4901,96 @@
       </w:rPr>
     </w:lvl>
   </w:abstractNum>
-  <w:abstractNum w:abstractNumId="9" w15:restartNumberingAfterBreak="0">
+  <w:abstractNum w:abstractNumId="10" w15:restartNumberingAfterBreak="0">
+    <w:nsid w:val="60E335C1"/>
+    <w:multiLevelType w:val="hybridMultilevel"/>
+    <w:tmpl w:val="D36438FE"/>
+    <w:lvl w:ilvl="0" w:tplc="4409000F">
+      <w:start w:val="1"/>
+      <w:numFmt w:val="decimal"/>
+      <w:lvlText w:val="%1."/>
+      <w:lvlJc w:val="left"/>
+      <w:pPr>
+        <w:ind w:left="720" w:hanging="360"/>
+      </w:pPr>
+      <w:rPr>
+        <w:rFonts w:hint="default"/>
+      </w:rPr>
+    </w:lvl>
+    <w:lvl w:ilvl="1" w:tplc="44090019" w:tentative="1">
+      <w:start w:val="1"/>
+      <w:numFmt w:val="lowerLetter"/>
+      <w:lvlText w:val="%2."/>
+      <w:lvlJc w:val="left"/>
+      <w:pPr>
+        <w:ind w:left="1440" w:hanging="360"/>
+      </w:pPr>
+    </w:lvl>
+    <w:lvl w:ilvl="2" w:tplc="4409001B" w:tentative="1">
+      <w:start w:val="1"/>
+      <w:numFmt w:val="lowerRoman"/>
+      <w:lvlText w:val="%3."/>
+      <w:lvlJc w:val="right"/>
+      <w:pPr>
+        <w:ind w:left="2160" w:hanging="180"/>
+      </w:pPr>
+    </w:lvl>
+    <w:lvl w:ilvl="3" w:tplc="4409000F" w:tentative="1">
+      <w:start w:val="1"/>
+      <w:numFmt w:val="decimal"/>
+      <w:lvlText w:val="%4."/>
+      <w:lvlJc w:val="left"/>
+      <w:pPr>
+        <w:ind w:left="2880" w:hanging="360"/>
+      </w:pPr>
+    </w:lvl>
+    <w:lvl w:ilvl="4" w:tplc="44090019" w:tentative="1">
+      <w:start w:val="1"/>
+      <w:numFmt w:val="lowerLetter"/>
+      <w:lvlText w:val="%5."/>
+      <w:lvlJc w:val="left"/>
+      <w:pPr>
+        <w:ind w:left="3600" w:hanging="360"/>
+      </w:pPr>
+    </w:lvl>
+    <w:lvl w:ilvl="5" w:tplc="4409001B" w:tentative="1">
+      <w:start w:val="1"/>
+      <w:numFmt w:val="lowerRoman"/>
+      <w:lvlText w:val="%6."/>
+      <w:lvlJc w:val="right"/>
+      <w:pPr>
+        <w:ind w:left="4320" w:hanging="180"/>
+      </w:pPr>
+    </w:lvl>
+    <w:lvl w:ilvl="6" w:tplc="4409000F" w:tentative="1">
+      <w:start w:val="1"/>
+      <w:numFmt w:val="decimal"/>
+      <w:lvlText w:val="%7."/>
+      <w:lvlJc w:val="left"/>
+      <w:pPr>
+        <w:ind w:left="5040" w:hanging="360"/>
+      </w:pPr>
+    </w:lvl>
+    <w:lvl w:ilvl="7" w:tplc="44090019" w:tentative="1">
+      <w:start w:val="1"/>
+      <w:numFmt w:val="lowerLetter"/>
+      <w:lvlText w:val="%8."/>
+      <w:lvlJc w:val="left"/>
+      <w:pPr>
+        <w:ind w:left="5760" w:hanging="360"/>
+      </w:pPr>
+    </w:lvl>
+    <w:lvl w:ilvl="8" w:tplc="4409001B" w:tentative="1">
+      <w:start w:val="1"/>
+      <w:numFmt w:val="lowerRoman"/>
+      <w:lvlText w:val="%9."/>
+      <w:lvlJc w:val="right"/>
+      <w:pPr>
+        <w:ind w:left="6480" w:hanging="180"/>
+      </w:pPr>
+    </w:lvl>
+  </w:abstractNum>
+  <w:abstractNum w:abstractNumId="11" w15:restartNumberingAfterBreak="0">
     <w:nsid w:val="6B2F2FDC"/>
     <w:multiLevelType w:val="multilevel"/>
     <w:tmpl w:val="A8EE2C46"/>
@@ -4050,7 +5076,7 @@
       </w:pPr>
     </w:lvl>
   </w:abstractNum>
-  <w:abstractNum w:abstractNumId="10" w15:restartNumberingAfterBreak="0">
+  <w:abstractNum w:abstractNumId="12" w15:restartNumberingAfterBreak="0">
     <w:nsid w:val="6CE2782E"/>
     <w:multiLevelType w:val="hybridMultilevel"/>
     <w:tmpl w:val="C4AA449E"/>
@@ -4139,7 +5165,7 @@
       </w:pPr>
     </w:lvl>
   </w:abstractNum>
-  <w:abstractNum w:abstractNumId="11" w15:restartNumberingAfterBreak="0">
+  <w:abstractNum w:abstractNumId="13" w15:restartNumberingAfterBreak="0">
     <w:nsid w:val="6E435DFA"/>
     <w:multiLevelType w:val="hybridMultilevel"/>
     <w:tmpl w:val="FCEC984E"/>
@@ -4225,7 +5251,7 @@
       </w:pPr>
     </w:lvl>
   </w:abstractNum>
-  <w:abstractNum w:abstractNumId="12" w15:restartNumberingAfterBreak="0">
+  <w:abstractNum w:abstractNumId="14" w15:restartNumberingAfterBreak="0">
     <w:nsid w:val="79230F1A"/>
     <w:multiLevelType w:val="hybridMultilevel"/>
     <w:tmpl w:val="3B9424C2"/>
@@ -4339,10 +5365,10 @@
     </w:lvl>
   </w:abstractNum>
   <w:num w:numId="1">
-    <w:abstractNumId w:val="11"/>
+    <w:abstractNumId w:val="13"/>
   </w:num>
   <w:num w:numId="2">
-    <w:abstractNumId w:val="7"/>
+    <w:abstractNumId w:val="8"/>
   </w:num>
   <w:num w:numId="3">
     <w:abstractNumId w:val="2"/>
@@ -4351,25 +5377,25 @@
     <w:abstractNumId w:val="0"/>
   </w:num>
   <w:num w:numId="5">
+    <w:abstractNumId w:val="14"/>
+  </w:num>
+  <w:num w:numId="6">
+    <w:abstractNumId w:val="7"/>
+  </w:num>
+  <w:num w:numId="7">
     <w:abstractNumId w:val="12"/>
   </w:num>
-  <w:num w:numId="6">
+  <w:num w:numId="8">
     <w:abstractNumId w:val="6"/>
   </w:num>
-  <w:num w:numId="7">
-    <w:abstractNumId w:val="10"/>
-  </w:num>
-  <w:num w:numId="8">
+  <w:num w:numId="9">
     <w:abstractNumId w:val="5"/>
   </w:num>
-  <w:num w:numId="9">
+  <w:num w:numId="10">
     <w:abstractNumId w:val="4"/>
   </w:num>
-  <w:num w:numId="10">
-    <w:abstractNumId w:val="3"/>
-  </w:num>
   <w:num w:numId="11">
-    <w:abstractNumId w:val="8"/>
+    <w:abstractNumId w:val="9"/>
   </w:num>
   <w:num w:numId="12">
     <w:abstractNumId w:val="1"/>
@@ -4402,7 +5428,7 @@
     </w:lvlOverride>
   </w:num>
   <w:num w:numId="13">
-    <w:abstractNumId w:val="9"/>
+    <w:abstractNumId w:val="11"/>
     <w:lvlOverride w:ilvl="0">
       <w:startOverride w:val="9"/>
     </w:lvlOverride>
@@ -4430,6 +5456,12 @@
     <w:lvlOverride w:ilvl="8">
       <w:startOverride w:val="1"/>
     </w:lvlOverride>
+  </w:num>
+  <w:num w:numId="14">
+    <w:abstractNumId w:val="3"/>
+  </w:num>
+  <w:num w:numId="15">
+    <w:abstractNumId w:val="10"/>
   </w:num>
 </w:numbering>
 </file>
@@ -5428,7 +6460,7 @@
 </file>
 
 <file path=customXml/itemProps1.xml><?xml version="1.0" encoding="utf-8"?>
-<ds:datastoreItem xmlns:ds="http://schemas.openxmlformats.org/officeDocument/2006/customXml" ds:itemID="{4967B71C-3454-456D-B56A-8EA3B4A598AA}">
+<ds:datastoreItem xmlns:ds="http://schemas.openxmlformats.org/officeDocument/2006/customXml" ds:itemID="{7241092F-1373-4C50-BEB1-C4645CA10B09}">
   <ds:schemaRefs>
     <ds:schemaRef ds:uri="http://schemas.openxmlformats.org/officeDocument/2006/bibliography"/>
   </ds:schemaRefs>

</xml_diff>

<commit_message>
fixed the display problem
</commit_message>
<xml_diff>
--- a/PSD/PSD Final Assignment Documentation.docx
+++ b/PSD/PSD Final Assignment Documentation.docx
@@ -1,6 +1,6 @@
 
 <file path=word/document.xml><?xml version="1.0" encoding="utf-8"?>
-<w:document xmlns:wpc="http://schemas.microsoft.com/office/word/2010/wordprocessingCanvas" xmlns:cx="http://schemas.microsoft.com/office/drawing/2014/chartex" xmlns:cx1="http://schemas.microsoft.com/office/drawing/2015/9/8/chartex" xmlns:cx2="http://schemas.microsoft.com/office/drawing/2015/10/21/chartex" xmlns:cx3="http://schemas.microsoft.com/office/drawing/2016/5/9/chartex" xmlns:cx4="http://schemas.microsoft.com/office/drawing/2016/5/10/chartex" xmlns:cx5="http://schemas.microsoft.com/office/drawing/2016/5/11/chartex" xmlns:cx6="http://schemas.microsoft.com/office/drawing/2016/5/12/chartex" xmlns:cx7="http://schemas.microsoft.com/office/drawing/2016/5/13/chartex" xmlns:cx8="http://schemas.microsoft.com/office/drawing/2016/5/14/chartex" xmlns:mc="http://schemas.openxmlformats.org/markup-compatibility/2006" xmlns:aink="http://schemas.microsoft.com/office/drawing/2016/ink" xmlns:am3d="http://schemas.microsoft.com/office/drawing/2017/model3d" xmlns:o="urn:schemas-microsoft-com:office:office" xmlns:r="http://schemas.openxmlformats.org/officeDocument/2006/relationships" xmlns:m="http://schemas.openxmlformats.org/officeDocument/2006/math" xmlns:v="urn:schemas-microsoft-com:vml" xmlns:wp14="http://schemas.microsoft.com/office/word/2010/wordprocessingDrawing" xmlns:wp="http://schemas.openxmlformats.org/drawingml/2006/wordprocessingDrawing" xmlns:w10="urn:schemas-microsoft-com:office:word" xmlns:w="http://schemas.openxmlformats.org/wordprocessingml/2006/main" xmlns:w14="http://schemas.microsoft.com/office/word/2010/wordml" xmlns:w15="http://schemas.microsoft.com/office/word/2012/wordml" xmlns:w16cid="http://schemas.microsoft.com/office/word/2016/wordml/cid" xmlns:w16se="http://schemas.microsoft.com/office/word/2015/wordml/symex" xmlns:wpg="http://schemas.microsoft.com/office/word/2010/wordprocessingGroup" xmlns:wpi="http://schemas.microsoft.com/office/word/2010/wordprocessingInk" xmlns:wne="http://schemas.microsoft.com/office/word/2006/wordml" xmlns:wps="http://schemas.microsoft.com/office/word/2010/wordprocessingShape" mc:Ignorable="w14 w15 w16se w16cid wp14">
+<w:document xmlns:wpc="http://schemas.microsoft.com/office/word/2010/wordprocessingCanvas" xmlns:cx="http://schemas.microsoft.com/office/drawing/2014/chartex" xmlns:cx1="http://schemas.microsoft.com/office/drawing/2015/9/8/chartex" xmlns:mc="http://schemas.openxmlformats.org/markup-compatibility/2006" xmlns:o="urn:schemas-microsoft-com:office:office" xmlns:r="http://schemas.openxmlformats.org/officeDocument/2006/relationships" xmlns:m="http://schemas.openxmlformats.org/officeDocument/2006/math" xmlns:v="urn:schemas-microsoft-com:vml" xmlns:wp14="http://schemas.microsoft.com/office/word/2010/wordprocessingDrawing" xmlns:wp="http://schemas.openxmlformats.org/drawingml/2006/wordprocessingDrawing" xmlns:w10="urn:schemas-microsoft-com:office:word" xmlns:w="http://schemas.openxmlformats.org/wordprocessingml/2006/main" xmlns:w14="http://schemas.microsoft.com/office/word/2010/wordml" xmlns:w15="http://schemas.microsoft.com/office/word/2012/wordml" xmlns:w16se="http://schemas.microsoft.com/office/word/2015/wordml/symex" xmlns:wpg="http://schemas.microsoft.com/office/word/2010/wordprocessingGroup" xmlns:wpi="http://schemas.microsoft.com/office/word/2010/wordprocessingInk" xmlns:wne="http://schemas.microsoft.com/office/word/2006/wordml" xmlns:wps="http://schemas.microsoft.com/office/word/2010/wordprocessingShape" mc:Ignorable="w14 w15 w16se wp14">
   <w:body>
     <w:p>
       <w:r>
@@ -97,7 +97,7 @@
               </wp:anchor>
             </w:drawing>
           </mc:Choice>
-          <mc:Fallback>
+          <mc:Fallback xmlns:w16cid="http://schemas.microsoft.com/office/word/2016/wordml/cid" xmlns:am3d="http://schemas.microsoft.com/office/drawing/2017/model3d" xmlns:aink="http://schemas.microsoft.com/office/drawing/2016/ink" xmlns:cx8="http://schemas.microsoft.com/office/drawing/2016/5/14/chartex" xmlns:cx7="http://schemas.microsoft.com/office/drawing/2016/5/13/chartex" xmlns:cx6="http://schemas.microsoft.com/office/drawing/2016/5/12/chartex" xmlns:cx5="http://schemas.microsoft.com/office/drawing/2016/5/11/chartex" xmlns:cx4="http://schemas.microsoft.com/office/drawing/2016/5/10/chartex" xmlns:cx3="http://schemas.microsoft.com/office/drawing/2016/5/9/chartex" xmlns:cx2="http://schemas.microsoft.com/office/drawing/2015/10/21/chartex">
             <w:pict>
               <v:rect w14:anchorId="65E916A0" id="Rectangle 1" o:spid="_x0000_s1026" style="position:absolute;left:0;text-align:left;margin-left:0;margin-top:3pt;width:329.4pt;height:48.6pt;z-index:251659264;visibility:visible;mso-wrap-style:square;mso-width-percent:0;mso-height-percent:0;mso-wrap-distance-left:9pt;mso-wrap-distance-top:0;mso-wrap-distance-right:9pt;mso-wrap-distance-bottom:0;mso-position-horizontal:left;mso-position-horizontal-relative:page;mso-position-vertical:absolute;mso-position-vertical-relative:text;mso-width-percent:0;mso-height-percent:0;mso-width-relative:margin;mso-height-relative:margin;v-text-anchor:middle" o:gfxdata="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" fillcolor="#4472c4 [3204]" strokecolor="#1f3763 [1604]" strokeweight="1pt">
                 <v:textbox>
@@ -1775,6 +1775,48 @@
       <w:r>
         <w:t xml:space="preserve">, but with some of the problem I have is not been fix yet like staff password and also the UI enhance. </w:t>
       </w:r>
+    </w:p>
+    <w:p/>
+    <w:p>
+      <w:pPr>
+        <w:pStyle w:val="ListParagraph"/>
+        <w:numPr>
+          <w:ilvl w:val="0"/>
+          <w:numId w:val="9"/>
+        </w:numPr>
+        <w:rPr>
+          <w:b/>
+        </w:rPr>
+      </w:pPr>
+      <w:r>
+        <w:rPr>
+          <w:b/>
+        </w:rPr>
+        <w:lastRenderedPageBreak/>
+        <w:t>DAY 4 – 14/03/2024 – Thursday</w:t>
+      </w:r>
+    </w:p>
+    <w:p>
+      <w:pPr>
+        <w:pStyle w:val="ListParagraph"/>
+        <w:numPr>
+          <w:ilvl w:val="0"/>
+          <w:numId w:val="11"/>
+        </w:numPr>
+      </w:pPr>
+      <w:r>
+        <w:t>Found a bug on display mobile detail and got stuck on this problem for an hour, I was able to fix it by lecture helping.</w:t>
+      </w:r>
+    </w:p>
+    <w:p>
+      <w:pPr>
+        <w:tabs>
+          <w:tab w:val="left" w:pos="924"/>
+        </w:tabs>
+        <w:rPr>
+          <w:b/>
+        </w:rPr>
+      </w:pPr>
     </w:p>
     <w:p>
       <w:pPr>
@@ -2162,6 +2204,53 @@
       </w:r>
     </w:p>
     <w:p/>
+    <w:p>
+      <w:pPr>
+        <w:pStyle w:val="ListParagraph"/>
+        <w:numPr>
+          <w:ilvl w:val="0"/>
+          <w:numId w:val="14"/>
+        </w:numPr>
+      </w:pPr>
+      <w:r>
+        <w:t xml:space="preserve">Problem </w:t>
+      </w:r>
+    </w:p>
+    <w:p>
+      <w:pPr>
+        <w:pStyle w:val="ListParagraph"/>
+        <w:numPr>
+          <w:ilvl w:val="0"/>
+          <w:numId w:val="8"/>
+        </w:numPr>
+      </w:pPr>
+      <w:r>
+        <w:t xml:space="preserve">The next problem is having trouble displaying the mobile detail which is when I input the laptop detail it will crash because the java couldn’t catch Mobile for some reason. The reason why I couldn’t catch mobile because I put a catch method that force java to do this variable. </w:t>
+      </w:r>
+    </w:p>
+    <w:p>
+      <w:pPr>
+        <w:pStyle w:val="ListParagraph"/>
+      </w:pPr>
+    </w:p>
+    <w:p>
+      <w:pPr>
+        <w:pStyle w:val="ListParagraph"/>
+      </w:pPr>
+      <w:r>
+        <w:t>Example;</w:t>
+      </w:r>
+    </w:p>
+    <w:p>
+      <w:pPr>
+        <w:pStyle w:val="ListParagraph"/>
+      </w:pPr>
+      <w:r>
+        <w:t>Mobile = (March) each;</w:t>
+      </w:r>
+      <w:bookmarkStart w:id="3" w:name="_GoBack"/>
+      <w:bookmarkEnd w:id="3"/>
+    </w:p>
     <w:p/>
     <w:p/>
     <w:p/>
@@ -2182,11 +2271,6 @@
     <w:p/>
     <w:p/>
     <w:p/>
-    <w:p/>
-    <w:p/>
-    <w:p/>
-    <w:p/>
-    <w:p/>
     <w:p>
       <w:pPr>
         <w:pStyle w:val="Heading2"/>
@@ -2335,6 +2419,9 @@
           </w:tcPr>
           <w:p>
             <w:r>
+              <w:rPr>
+                <w:noProof/>
+              </w:rPr>
               <w:drawing>
                 <wp:inline distT="0" distB="0" distL="0" distR="0" wp14:anchorId="12647F3D" wp14:editId="70B6163B">
                   <wp:extent cx="2279242" cy="1046018"/>
@@ -2737,12 +2824,12 @@
       <w:pPr>
         <w:pStyle w:val="Heading1"/>
       </w:pPr>
-      <w:bookmarkStart w:id="3" w:name="_Toc161084089"/>
+      <w:bookmarkStart w:id="4" w:name="_Toc161084089"/>
       <w:r>
         <w:lastRenderedPageBreak/>
         <w:t>Analysis of the Problem – Step 2</w:t>
       </w:r>
-      <w:bookmarkEnd w:id="3"/>
+      <w:bookmarkEnd w:id="4"/>
     </w:p>
     <w:p/>
     <w:p>
@@ -2919,11 +3006,11 @@
       <w:pPr>
         <w:pStyle w:val="Heading2"/>
       </w:pPr>
-      <w:bookmarkStart w:id="4" w:name="_Toc161084090"/>
+      <w:bookmarkStart w:id="5" w:name="_Toc161084090"/>
       <w:r>
         <w:t>Analysis the tasks</w:t>
       </w:r>
-      <w:bookmarkEnd w:id="4"/>
+      <w:bookmarkEnd w:id="5"/>
     </w:p>
     <w:p/>
     <w:p>
@@ -3708,8 +3795,6 @@
       <w:r>
         <w:br w:type="page"/>
       </w:r>
-      <w:bookmarkStart w:id="5" w:name="_GoBack"/>
-      <w:bookmarkEnd w:id="5"/>
     </w:p>
     <w:p>
       <w:pPr>
@@ -3791,7 +3876,7 @@
 </file>
 
 <file path=word/endnotes.xml><?xml version="1.0" encoding="utf-8"?>
-<w:endnotes xmlns:wpc="http://schemas.microsoft.com/office/word/2010/wordprocessingCanvas" xmlns:cx="http://schemas.microsoft.com/office/drawing/2014/chartex" xmlns:cx1="http://schemas.microsoft.com/office/drawing/2015/9/8/chartex" xmlns:cx2="http://schemas.microsoft.com/office/drawing/2015/10/21/chartex" xmlns:cx3="http://schemas.microsoft.com/office/drawing/2016/5/9/chartex" xmlns:cx4="http://schemas.microsoft.com/office/drawing/2016/5/10/chartex" xmlns:cx5="http://schemas.microsoft.com/office/drawing/2016/5/11/chartex" xmlns:cx6="http://schemas.microsoft.com/office/drawing/2016/5/12/chartex" xmlns:cx7="http://schemas.microsoft.com/office/drawing/2016/5/13/chartex" xmlns:cx8="http://schemas.microsoft.com/office/drawing/2016/5/14/chartex" xmlns:mc="http://schemas.openxmlformats.org/markup-compatibility/2006" xmlns:aink="http://schemas.microsoft.com/office/drawing/2016/ink" xmlns:am3d="http://schemas.microsoft.com/office/drawing/2017/model3d" xmlns:o="urn:schemas-microsoft-com:office:office" xmlns:r="http://schemas.openxmlformats.org/officeDocument/2006/relationships" xmlns:m="http://schemas.openxmlformats.org/officeDocument/2006/math" xmlns:v="urn:schemas-microsoft-com:vml" xmlns:wp14="http://schemas.microsoft.com/office/word/2010/wordprocessingDrawing" xmlns:wp="http://schemas.openxmlformats.org/drawingml/2006/wordprocessingDrawing" xmlns:w10="urn:schemas-microsoft-com:office:word" xmlns:w="http://schemas.openxmlformats.org/wordprocessingml/2006/main" xmlns:w14="http://schemas.microsoft.com/office/word/2010/wordml" xmlns:w15="http://schemas.microsoft.com/office/word/2012/wordml" xmlns:w16cid="http://schemas.microsoft.com/office/word/2016/wordml/cid" xmlns:w16se="http://schemas.microsoft.com/office/word/2015/wordml/symex" xmlns:wpg="http://schemas.microsoft.com/office/word/2010/wordprocessingGroup" xmlns:wpi="http://schemas.microsoft.com/office/word/2010/wordprocessingInk" xmlns:wne="http://schemas.microsoft.com/office/word/2006/wordml" xmlns:wps="http://schemas.microsoft.com/office/word/2010/wordprocessingShape" mc:Ignorable="w14 w15 w16se w16cid wp14">
+<w:endnotes xmlns:wpc="http://schemas.microsoft.com/office/word/2010/wordprocessingCanvas" xmlns:cx="http://schemas.microsoft.com/office/drawing/2014/chartex" xmlns:cx1="http://schemas.microsoft.com/office/drawing/2015/9/8/chartex" xmlns:mc="http://schemas.openxmlformats.org/markup-compatibility/2006" xmlns:o="urn:schemas-microsoft-com:office:office" xmlns:r="http://schemas.openxmlformats.org/officeDocument/2006/relationships" xmlns:m="http://schemas.openxmlformats.org/officeDocument/2006/math" xmlns:v="urn:schemas-microsoft-com:vml" xmlns:wp14="http://schemas.microsoft.com/office/word/2010/wordprocessingDrawing" xmlns:wp="http://schemas.openxmlformats.org/drawingml/2006/wordprocessingDrawing" xmlns:w10="urn:schemas-microsoft-com:office:word" xmlns:w="http://schemas.openxmlformats.org/wordprocessingml/2006/main" xmlns:w14="http://schemas.microsoft.com/office/word/2010/wordml" xmlns:w15="http://schemas.microsoft.com/office/word/2012/wordml" xmlns:w16se="http://schemas.microsoft.com/office/word/2015/wordml/symex" xmlns:wpg="http://schemas.microsoft.com/office/word/2010/wordprocessingGroup" xmlns:wpi="http://schemas.microsoft.com/office/word/2010/wordprocessingInk" xmlns:wne="http://schemas.microsoft.com/office/word/2006/wordml" xmlns:wps="http://schemas.microsoft.com/office/word/2010/wordprocessingShape" mc:Ignorable="w14 w15 w16se wp14">
   <w:endnote w:type="separator" w:id="-1">
     <w:p>
       <w:pPr>
@@ -3816,7 +3901,7 @@
 </file>
 
 <file path=word/footer1.xml><?xml version="1.0" encoding="utf-8"?>
-<w:ftr xmlns:wpc="http://schemas.microsoft.com/office/word/2010/wordprocessingCanvas" xmlns:cx="http://schemas.microsoft.com/office/drawing/2014/chartex" xmlns:cx1="http://schemas.microsoft.com/office/drawing/2015/9/8/chartex" xmlns:cx2="http://schemas.microsoft.com/office/drawing/2015/10/21/chartex" xmlns:cx3="http://schemas.microsoft.com/office/drawing/2016/5/9/chartex" xmlns:cx4="http://schemas.microsoft.com/office/drawing/2016/5/10/chartex" xmlns:cx5="http://schemas.microsoft.com/office/drawing/2016/5/11/chartex" xmlns:cx6="http://schemas.microsoft.com/office/drawing/2016/5/12/chartex" xmlns:cx7="http://schemas.microsoft.com/office/drawing/2016/5/13/chartex" xmlns:cx8="http://schemas.microsoft.com/office/drawing/2016/5/14/chartex" xmlns:mc="http://schemas.openxmlformats.org/markup-compatibility/2006" xmlns:aink="http://schemas.microsoft.com/office/drawing/2016/ink" xmlns:am3d="http://schemas.microsoft.com/office/drawing/2017/model3d" xmlns:o="urn:schemas-microsoft-com:office:office" xmlns:r="http://schemas.openxmlformats.org/officeDocument/2006/relationships" xmlns:m="http://schemas.openxmlformats.org/officeDocument/2006/math" xmlns:v="urn:schemas-microsoft-com:vml" xmlns:wp14="http://schemas.microsoft.com/office/word/2010/wordprocessingDrawing" xmlns:wp="http://schemas.openxmlformats.org/drawingml/2006/wordprocessingDrawing" xmlns:w10="urn:schemas-microsoft-com:office:word" xmlns:w="http://schemas.openxmlformats.org/wordprocessingml/2006/main" xmlns:w14="http://schemas.microsoft.com/office/word/2010/wordml" xmlns:w15="http://schemas.microsoft.com/office/word/2012/wordml" xmlns:w16cid="http://schemas.microsoft.com/office/word/2016/wordml/cid" xmlns:w16se="http://schemas.microsoft.com/office/word/2015/wordml/symex" xmlns:wpg="http://schemas.microsoft.com/office/word/2010/wordprocessingGroup" xmlns:wpi="http://schemas.microsoft.com/office/word/2010/wordprocessingInk" xmlns:wne="http://schemas.microsoft.com/office/word/2006/wordml" xmlns:wps="http://schemas.microsoft.com/office/word/2010/wordprocessingShape" mc:Ignorable="w14 w15 w16se w16cid wp14">
+<w:ftr xmlns:wpc="http://schemas.microsoft.com/office/word/2010/wordprocessingCanvas" xmlns:cx="http://schemas.microsoft.com/office/drawing/2014/chartex" xmlns:cx1="http://schemas.microsoft.com/office/drawing/2015/9/8/chartex" xmlns:mc="http://schemas.openxmlformats.org/markup-compatibility/2006" xmlns:o="urn:schemas-microsoft-com:office:office" xmlns:r="http://schemas.openxmlformats.org/officeDocument/2006/relationships" xmlns:m="http://schemas.openxmlformats.org/officeDocument/2006/math" xmlns:v="urn:schemas-microsoft-com:vml" xmlns:wp14="http://schemas.microsoft.com/office/word/2010/wordprocessingDrawing" xmlns:wp="http://schemas.openxmlformats.org/drawingml/2006/wordprocessingDrawing" xmlns:w10="urn:schemas-microsoft-com:office:word" xmlns:w="http://schemas.openxmlformats.org/wordprocessingml/2006/main" xmlns:w14="http://schemas.microsoft.com/office/word/2010/wordml" xmlns:w15="http://schemas.microsoft.com/office/word/2012/wordml" xmlns:w16se="http://schemas.microsoft.com/office/word/2015/wordml/symex" xmlns:wpg="http://schemas.microsoft.com/office/word/2010/wordprocessingGroup" xmlns:wpi="http://schemas.microsoft.com/office/word/2010/wordprocessingInk" xmlns:wne="http://schemas.microsoft.com/office/word/2006/wordml" xmlns:wps="http://schemas.microsoft.com/office/word/2010/wordprocessingShape" mc:Ignorable="w14 w15 w16se wp14">
   <w:sdt>
     <w:sdtPr>
       <w:id w:val="969410970"/>
@@ -3858,7 +3943,7 @@
             <w:bCs/>
             <w:noProof/>
           </w:rPr>
-          <w:t>9</w:t>
+          <w:t>8</w:t>
         </w:r>
         <w:r>
           <w:rPr>
@@ -3894,7 +3979,7 @@
 </file>
 
 <file path=word/footnotes.xml><?xml version="1.0" encoding="utf-8"?>
-<w:footnotes xmlns:wpc="http://schemas.microsoft.com/office/word/2010/wordprocessingCanvas" xmlns:cx="http://schemas.microsoft.com/office/drawing/2014/chartex" xmlns:cx1="http://schemas.microsoft.com/office/drawing/2015/9/8/chartex" xmlns:cx2="http://schemas.microsoft.com/office/drawing/2015/10/21/chartex" xmlns:cx3="http://schemas.microsoft.com/office/drawing/2016/5/9/chartex" xmlns:cx4="http://schemas.microsoft.com/office/drawing/2016/5/10/chartex" xmlns:cx5="http://schemas.microsoft.com/office/drawing/2016/5/11/chartex" xmlns:cx6="http://schemas.microsoft.com/office/drawing/2016/5/12/chartex" xmlns:cx7="http://schemas.microsoft.com/office/drawing/2016/5/13/chartex" xmlns:cx8="http://schemas.microsoft.com/office/drawing/2016/5/14/chartex" xmlns:mc="http://schemas.openxmlformats.org/markup-compatibility/2006" xmlns:aink="http://schemas.microsoft.com/office/drawing/2016/ink" xmlns:am3d="http://schemas.microsoft.com/office/drawing/2017/model3d" xmlns:o="urn:schemas-microsoft-com:office:office" xmlns:r="http://schemas.openxmlformats.org/officeDocument/2006/relationships" xmlns:m="http://schemas.openxmlformats.org/officeDocument/2006/math" xmlns:v="urn:schemas-microsoft-com:vml" xmlns:wp14="http://schemas.microsoft.com/office/word/2010/wordprocessingDrawing" xmlns:wp="http://schemas.openxmlformats.org/drawingml/2006/wordprocessingDrawing" xmlns:w10="urn:schemas-microsoft-com:office:word" xmlns:w="http://schemas.openxmlformats.org/wordprocessingml/2006/main" xmlns:w14="http://schemas.microsoft.com/office/word/2010/wordml" xmlns:w15="http://schemas.microsoft.com/office/word/2012/wordml" xmlns:w16cid="http://schemas.microsoft.com/office/word/2016/wordml/cid" xmlns:w16se="http://schemas.microsoft.com/office/word/2015/wordml/symex" xmlns:wpg="http://schemas.microsoft.com/office/word/2010/wordprocessingGroup" xmlns:wpi="http://schemas.microsoft.com/office/word/2010/wordprocessingInk" xmlns:wne="http://schemas.microsoft.com/office/word/2006/wordml" xmlns:wps="http://schemas.microsoft.com/office/word/2010/wordprocessingShape" mc:Ignorable="w14 w15 w16se w16cid wp14">
+<w:footnotes xmlns:wpc="http://schemas.microsoft.com/office/word/2010/wordprocessingCanvas" xmlns:cx="http://schemas.microsoft.com/office/drawing/2014/chartex" xmlns:cx1="http://schemas.microsoft.com/office/drawing/2015/9/8/chartex" xmlns:mc="http://schemas.openxmlformats.org/markup-compatibility/2006" xmlns:o="urn:schemas-microsoft-com:office:office" xmlns:r="http://schemas.openxmlformats.org/officeDocument/2006/relationships" xmlns:m="http://schemas.openxmlformats.org/officeDocument/2006/math" xmlns:v="urn:schemas-microsoft-com:vml" xmlns:wp14="http://schemas.microsoft.com/office/word/2010/wordprocessingDrawing" xmlns:wp="http://schemas.openxmlformats.org/drawingml/2006/wordprocessingDrawing" xmlns:w10="urn:schemas-microsoft-com:office:word" xmlns:w="http://schemas.openxmlformats.org/wordprocessingml/2006/main" xmlns:w14="http://schemas.microsoft.com/office/word/2010/wordml" xmlns:w15="http://schemas.microsoft.com/office/word/2012/wordml" xmlns:w16se="http://schemas.microsoft.com/office/word/2015/wordml/symex" xmlns:wpg="http://schemas.microsoft.com/office/word/2010/wordprocessingGroup" xmlns:wpi="http://schemas.microsoft.com/office/word/2010/wordprocessingInk" xmlns:wne="http://schemas.microsoft.com/office/word/2006/wordml" xmlns:wps="http://schemas.microsoft.com/office/word/2010/wordprocessingShape" mc:Ignorable="w14 w15 w16se wp14">
   <w:footnote w:type="separator" w:id="-1">
     <w:p>
       <w:pPr>
@@ -3919,7 +4004,7 @@
 </file>
 
 <file path=word/header1.xml><?xml version="1.0" encoding="utf-8"?>
-<w:hdr xmlns:wpc="http://schemas.microsoft.com/office/word/2010/wordprocessingCanvas" xmlns:cx="http://schemas.microsoft.com/office/drawing/2014/chartex" xmlns:cx1="http://schemas.microsoft.com/office/drawing/2015/9/8/chartex" xmlns:cx2="http://schemas.microsoft.com/office/drawing/2015/10/21/chartex" xmlns:cx3="http://schemas.microsoft.com/office/drawing/2016/5/9/chartex" xmlns:cx4="http://schemas.microsoft.com/office/drawing/2016/5/10/chartex" xmlns:cx5="http://schemas.microsoft.com/office/drawing/2016/5/11/chartex" xmlns:cx6="http://schemas.microsoft.com/office/drawing/2016/5/12/chartex" xmlns:cx7="http://schemas.microsoft.com/office/drawing/2016/5/13/chartex" xmlns:cx8="http://schemas.microsoft.com/office/drawing/2016/5/14/chartex" xmlns:mc="http://schemas.openxmlformats.org/markup-compatibility/2006" xmlns:aink="http://schemas.microsoft.com/office/drawing/2016/ink" xmlns:am3d="http://schemas.microsoft.com/office/drawing/2017/model3d" xmlns:o="urn:schemas-microsoft-com:office:office" xmlns:r="http://schemas.openxmlformats.org/officeDocument/2006/relationships" xmlns:m="http://schemas.openxmlformats.org/officeDocument/2006/math" xmlns:v="urn:schemas-microsoft-com:vml" xmlns:wp14="http://schemas.microsoft.com/office/word/2010/wordprocessingDrawing" xmlns:wp="http://schemas.openxmlformats.org/drawingml/2006/wordprocessingDrawing" xmlns:w10="urn:schemas-microsoft-com:office:word" xmlns:w="http://schemas.openxmlformats.org/wordprocessingml/2006/main" xmlns:w14="http://schemas.microsoft.com/office/word/2010/wordml" xmlns:w15="http://schemas.microsoft.com/office/word/2012/wordml" xmlns:w16cid="http://schemas.microsoft.com/office/word/2016/wordml/cid" xmlns:w16se="http://schemas.microsoft.com/office/word/2015/wordml/symex" xmlns:wpg="http://schemas.microsoft.com/office/word/2010/wordprocessingGroup" xmlns:wpi="http://schemas.microsoft.com/office/word/2010/wordprocessingInk" xmlns:wne="http://schemas.microsoft.com/office/word/2006/wordml" xmlns:wps="http://schemas.microsoft.com/office/word/2010/wordprocessingShape" mc:Ignorable="w14 w15 w16se w16cid wp14">
+<w:hdr xmlns:wpc="http://schemas.microsoft.com/office/word/2010/wordprocessingCanvas" xmlns:cx="http://schemas.microsoft.com/office/drawing/2014/chartex" xmlns:cx1="http://schemas.microsoft.com/office/drawing/2015/9/8/chartex" xmlns:mc="http://schemas.openxmlformats.org/markup-compatibility/2006" xmlns:o="urn:schemas-microsoft-com:office:office" xmlns:r="http://schemas.openxmlformats.org/officeDocument/2006/relationships" xmlns:m="http://schemas.openxmlformats.org/officeDocument/2006/math" xmlns:v="urn:schemas-microsoft-com:vml" xmlns:wp14="http://schemas.microsoft.com/office/word/2010/wordprocessingDrawing" xmlns:wp="http://schemas.openxmlformats.org/drawingml/2006/wordprocessingDrawing" xmlns:w10="urn:schemas-microsoft-com:office:word" xmlns:w="http://schemas.openxmlformats.org/wordprocessingml/2006/main" xmlns:w14="http://schemas.microsoft.com/office/word/2010/wordml" xmlns:w15="http://schemas.microsoft.com/office/word/2012/wordml" xmlns:w16se="http://schemas.microsoft.com/office/word/2015/wordml/symex" xmlns:wpg="http://schemas.microsoft.com/office/word/2010/wordprocessingGroup" xmlns:wpi="http://schemas.microsoft.com/office/word/2010/wordprocessingInk" xmlns:wne="http://schemas.microsoft.com/office/word/2006/wordml" xmlns:wps="http://schemas.microsoft.com/office/word/2010/wordprocessingShape" mc:Ignorable="w14 w15 w16se wp14">
   <w:p>
     <w:pPr>
       <w:pStyle w:val="Header"/>
@@ -3939,7 +4024,7 @@
 </file>
 
 <file path=word/numbering.xml><?xml version="1.0" encoding="utf-8"?>
-<w:numbering xmlns:wpc="http://schemas.microsoft.com/office/word/2010/wordprocessingCanvas" xmlns:cx="http://schemas.microsoft.com/office/drawing/2014/chartex" xmlns:cx1="http://schemas.microsoft.com/office/drawing/2015/9/8/chartex" xmlns:cx2="http://schemas.microsoft.com/office/drawing/2015/10/21/chartex" xmlns:cx3="http://schemas.microsoft.com/office/drawing/2016/5/9/chartex" xmlns:cx4="http://schemas.microsoft.com/office/drawing/2016/5/10/chartex" xmlns:cx5="http://schemas.microsoft.com/office/drawing/2016/5/11/chartex" xmlns:cx6="http://schemas.microsoft.com/office/drawing/2016/5/12/chartex" xmlns:cx7="http://schemas.microsoft.com/office/drawing/2016/5/13/chartex" xmlns:cx8="http://schemas.microsoft.com/office/drawing/2016/5/14/chartex" xmlns:mc="http://schemas.openxmlformats.org/markup-compatibility/2006" xmlns:aink="http://schemas.microsoft.com/office/drawing/2016/ink" xmlns:am3d="http://schemas.microsoft.com/office/drawing/2017/model3d" xmlns:o="urn:schemas-microsoft-com:office:office" xmlns:r="http://schemas.openxmlformats.org/officeDocument/2006/relationships" xmlns:m="http://schemas.openxmlformats.org/officeDocument/2006/math" xmlns:v="urn:schemas-microsoft-com:vml" xmlns:wp14="http://schemas.microsoft.com/office/word/2010/wordprocessingDrawing" xmlns:wp="http://schemas.openxmlformats.org/drawingml/2006/wordprocessingDrawing" xmlns:w10="urn:schemas-microsoft-com:office:word" xmlns:w="http://schemas.openxmlformats.org/wordprocessingml/2006/main" xmlns:w14="http://schemas.microsoft.com/office/word/2010/wordml" xmlns:w15="http://schemas.microsoft.com/office/word/2012/wordml" xmlns:w16cid="http://schemas.microsoft.com/office/word/2016/wordml/cid" xmlns:w16se="http://schemas.microsoft.com/office/word/2015/wordml/symex" xmlns:wpg="http://schemas.microsoft.com/office/word/2010/wordprocessingGroup" xmlns:wpi="http://schemas.microsoft.com/office/word/2010/wordprocessingInk" xmlns:wne="http://schemas.microsoft.com/office/word/2006/wordml" xmlns:wps="http://schemas.microsoft.com/office/word/2010/wordprocessingShape" mc:Ignorable="w14 w15 w16se w16cid wp14">
+<w:numbering xmlns:wpc="http://schemas.microsoft.com/office/word/2010/wordprocessingCanvas" xmlns:cx="http://schemas.microsoft.com/office/drawing/2014/chartex" xmlns:cx1="http://schemas.microsoft.com/office/drawing/2015/9/8/chartex" xmlns:mc="http://schemas.openxmlformats.org/markup-compatibility/2006" xmlns:o="urn:schemas-microsoft-com:office:office" xmlns:r="http://schemas.openxmlformats.org/officeDocument/2006/relationships" xmlns:m="http://schemas.openxmlformats.org/officeDocument/2006/math" xmlns:v="urn:schemas-microsoft-com:vml" xmlns:wp14="http://schemas.microsoft.com/office/word/2010/wordprocessingDrawing" xmlns:wp="http://schemas.openxmlformats.org/drawingml/2006/wordprocessingDrawing" xmlns:w10="urn:schemas-microsoft-com:office:word" xmlns:w="http://schemas.openxmlformats.org/wordprocessingml/2006/main" xmlns:w14="http://schemas.microsoft.com/office/word/2010/wordml" xmlns:w15="http://schemas.microsoft.com/office/word/2012/wordml" xmlns:w16se="http://schemas.microsoft.com/office/word/2015/wordml/symex" xmlns:wpg="http://schemas.microsoft.com/office/word/2010/wordprocessingGroup" xmlns:wpi="http://schemas.microsoft.com/office/word/2010/wordprocessingInk" xmlns:wne="http://schemas.microsoft.com/office/word/2006/wordml" xmlns:wps="http://schemas.microsoft.com/office/word/2010/wordprocessingShape" mc:Ignorable="w14 w15 w16se wp14">
   <w:abstractNum w:abstractNumId="0" w15:restartNumberingAfterBreak="0">
     <w:nsid w:val="0F277B8C"/>
     <w:multiLevelType w:val="hybridMultilevel"/>
@@ -4902,6 +4987,92 @@
     </w:lvl>
   </w:abstractNum>
   <w:abstractNum w:abstractNumId="10" w15:restartNumberingAfterBreak="0">
+    <w:nsid w:val="5F1A39EF"/>
+    <w:multiLevelType w:val="hybridMultilevel"/>
+    <w:tmpl w:val="F4144574"/>
+    <w:lvl w:ilvl="0" w:tplc="4409000F">
+      <w:start w:val="1"/>
+      <w:numFmt w:val="decimal"/>
+      <w:lvlText w:val="%1."/>
+      <w:lvlJc w:val="left"/>
+      <w:pPr>
+        <w:ind w:left="720" w:hanging="360"/>
+      </w:pPr>
+    </w:lvl>
+    <w:lvl w:ilvl="1" w:tplc="44090019" w:tentative="1">
+      <w:start w:val="1"/>
+      <w:numFmt w:val="lowerLetter"/>
+      <w:lvlText w:val="%2."/>
+      <w:lvlJc w:val="left"/>
+      <w:pPr>
+        <w:ind w:left="1440" w:hanging="360"/>
+      </w:pPr>
+    </w:lvl>
+    <w:lvl w:ilvl="2" w:tplc="4409001B" w:tentative="1">
+      <w:start w:val="1"/>
+      <w:numFmt w:val="lowerRoman"/>
+      <w:lvlText w:val="%3."/>
+      <w:lvlJc w:val="right"/>
+      <w:pPr>
+        <w:ind w:left="2160" w:hanging="180"/>
+      </w:pPr>
+    </w:lvl>
+    <w:lvl w:ilvl="3" w:tplc="4409000F" w:tentative="1">
+      <w:start w:val="1"/>
+      <w:numFmt w:val="decimal"/>
+      <w:lvlText w:val="%4."/>
+      <w:lvlJc w:val="left"/>
+      <w:pPr>
+        <w:ind w:left="2880" w:hanging="360"/>
+      </w:pPr>
+    </w:lvl>
+    <w:lvl w:ilvl="4" w:tplc="44090019" w:tentative="1">
+      <w:start w:val="1"/>
+      <w:numFmt w:val="lowerLetter"/>
+      <w:lvlText w:val="%5."/>
+      <w:lvlJc w:val="left"/>
+      <w:pPr>
+        <w:ind w:left="3600" w:hanging="360"/>
+      </w:pPr>
+    </w:lvl>
+    <w:lvl w:ilvl="5" w:tplc="4409001B" w:tentative="1">
+      <w:start w:val="1"/>
+      <w:numFmt w:val="lowerRoman"/>
+      <w:lvlText w:val="%6."/>
+      <w:lvlJc w:val="right"/>
+      <w:pPr>
+        <w:ind w:left="4320" w:hanging="180"/>
+      </w:pPr>
+    </w:lvl>
+    <w:lvl w:ilvl="6" w:tplc="4409000F" w:tentative="1">
+      <w:start w:val="1"/>
+      <w:numFmt w:val="decimal"/>
+      <w:lvlText w:val="%7."/>
+      <w:lvlJc w:val="left"/>
+      <w:pPr>
+        <w:ind w:left="5040" w:hanging="360"/>
+      </w:pPr>
+    </w:lvl>
+    <w:lvl w:ilvl="7" w:tplc="44090019" w:tentative="1">
+      <w:start w:val="1"/>
+      <w:numFmt w:val="lowerLetter"/>
+      <w:lvlText w:val="%8."/>
+      <w:lvlJc w:val="left"/>
+      <w:pPr>
+        <w:ind w:left="5760" w:hanging="360"/>
+      </w:pPr>
+    </w:lvl>
+    <w:lvl w:ilvl="8" w:tplc="4409001B" w:tentative="1">
+      <w:start w:val="1"/>
+      <w:numFmt w:val="lowerRoman"/>
+      <w:lvlText w:val="%9."/>
+      <w:lvlJc w:val="right"/>
+      <w:pPr>
+        <w:ind w:left="6480" w:hanging="180"/>
+      </w:pPr>
+    </w:lvl>
+  </w:abstractNum>
+  <w:abstractNum w:abstractNumId="11" w15:restartNumberingAfterBreak="0">
     <w:nsid w:val="60E335C1"/>
     <w:multiLevelType w:val="hybridMultilevel"/>
     <w:tmpl w:val="D36438FE"/>
@@ -4990,7 +5161,7 @@
       </w:pPr>
     </w:lvl>
   </w:abstractNum>
-  <w:abstractNum w:abstractNumId="11" w15:restartNumberingAfterBreak="0">
+  <w:abstractNum w:abstractNumId="12" w15:restartNumberingAfterBreak="0">
     <w:nsid w:val="6B2F2FDC"/>
     <w:multiLevelType w:val="multilevel"/>
     <w:tmpl w:val="A8EE2C46"/>
@@ -5076,7 +5247,7 @@
       </w:pPr>
     </w:lvl>
   </w:abstractNum>
-  <w:abstractNum w:abstractNumId="12" w15:restartNumberingAfterBreak="0">
+  <w:abstractNum w:abstractNumId="13" w15:restartNumberingAfterBreak="0">
     <w:nsid w:val="6CE2782E"/>
     <w:multiLevelType w:val="hybridMultilevel"/>
     <w:tmpl w:val="C4AA449E"/>
@@ -5165,7 +5336,7 @@
       </w:pPr>
     </w:lvl>
   </w:abstractNum>
-  <w:abstractNum w:abstractNumId="13" w15:restartNumberingAfterBreak="0">
+  <w:abstractNum w:abstractNumId="14" w15:restartNumberingAfterBreak="0">
     <w:nsid w:val="6E435DFA"/>
     <w:multiLevelType w:val="hybridMultilevel"/>
     <w:tmpl w:val="FCEC984E"/>
@@ -5251,7 +5422,7 @@
       </w:pPr>
     </w:lvl>
   </w:abstractNum>
-  <w:abstractNum w:abstractNumId="14" w15:restartNumberingAfterBreak="0">
+  <w:abstractNum w:abstractNumId="15" w15:restartNumberingAfterBreak="0">
     <w:nsid w:val="79230F1A"/>
     <w:multiLevelType w:val="hybridMultilevel"/>
     <w:tmpl w:val="3B9424C2"/>
@@ -5365,7 +5536,7 @@
     </w:lvl>
   </w:abstractNum>
   <w:num w:numId="1">
-    <w:abstractNumId w:val="13"/>
+    <w:abstractNumId w:val="14"/>
   </w:num>
   <w:num w:numId="2">
     <w:abstractNumId w:val="8"/>
@@ -5377,13 +5548,13 @@
     <w:abstractNumId w:val="0"/>
   </w:num>
   <w:num w:numId="5">
-    <w:abstractNumId w:val="14"/>
+    <w:abstractNumId w:val="15"/>
   </w:num>
   <w:num w:numId="6">
     <w:abstractNumId w:val="7"/>
   </w:num>
   <w:num w:numId="7">
-    <w:abstractNumId w:val="12"/>
+    <w:abstractNumId w:val="13"/>
   </w:num>
   <w:num w:numId="8">
     <w:abstractNumId w:val="6"/>
@@ -5428,7 +5599,7 @@
     </w:lvlOverride>
   </w:num>
   <w:num w:numId="13">
-    <w:abstractNumId w:val="11"/>
+    <w:abstractNumId w:val="12"/>
     <w:lvlOverride w:ilvl="0">
       <w:startOverride w:val="9"/>
     </w:lvlOverride>
@@ -5461,13 +5632,16 @@
     <w:abstractNumId w:val="3"/>
   </w:num>
   <w:num w:numId="15">
+    <w:abstractNumId w:val="11"/>
+  </w:num>
+  <w:num w:numId="16">
     <w:abstractNumId w:val="10"/>
   </w:num>
 </w:numbering>
 </file>
 
 <file path=word/styles.xml><?xml version="1.0" encoding="utf-8"?>
-<w:styles xmlns:mc="http://schemas.openxmlformats.org/markup-compatibility/2006" xmlns:r="http://schemas.openxmlformats.org/officeDocument/2006/relationships" xmlns:w="http://schemas.openxmlformats.org/wordprocessingml/2006/main" xmlns:w14="http://schemas.microsoft.com/office/word/2010/wordml" xmlns:w15="http://schemas.microsoft.com/office/word/2012/wordml" xmlns:w16cid="http://schemas.microsoft.com/office/word/2016/wordml/cid" xmlns:w16se="http://schemas.microsoft.com/office/word/2015/wordml/symex" mc:Ignorable="w14 w15 w16se w16cid">
+<w:styles xmlns:mc="http://schemas.openxmlformats.org/markup-compatibility/2006" xmlns:r="http://schemas.openxmlformats.org/officeDocument/2006/relationships" xmlns:w="http://schemas.openxmlformats.org/wordprocessingml/2006/main" xmlns:w14="http://schemas.microsoft.com/office/word/2010/wordml" xmlns:w15="http://schemas.microsoft.com/office/word/2012/wordml" xmlns:w16se="http://schemas.microsoft.com/office/word/2015/wordml/symex" mc:Ignorable="w14 w15 w16se">
   <w:docDefaults>
     <w:rPrDefault>
       <w:rPr>
@@ -5483,7 +5657,7 @@
       </w:pPr>
     </w:pPrDefault>
   </w:docDefaults>
-  <w:latentStyles w:defLockedState="0" w:defUIPriority="99" w:defSemiHidden="0" w:defUnhideWhenUsed="0" w:defQFormat="0" w:count="375">
+  <w:latentStyles w:defLockedState="0" w:defUIPriority="99" w:defSemiHidden="0" w:defUnhideWhenUsed="0" w:defQFormat="0" w:count="371">
     <w:lsdException w:name="Normal" w:uiPriority="0" w:qFormat="1"/>
     <w:lsdException w:name="heading 1" w:uiPriority="9" w:qFormat="1"/>
     <w:lsdException w:name="heading 2" w:semiHidden="1" w:uiPriority="9" w:unhideWhenUsed="1" w:qFormat="1"/>
@@ -5855,10 +6029,6 @@
     <w:lsdException w:name="List Table 5 Dark Accent 6" w:uiPriority="50"/>
     <w:lsdException w:name="List Table 6 Colorful Accent 6" w:uiPriority="51"/>
     <w:lsdException w:name="List Table 7 Colorful Accent 6" w:uiPriority="52"/>
-    <w:lsdException w:name="Mention" w:semiHidden="1" w:unhideWhenUsed="1"/>
-    <w:lsdException w:name="Smart Hyperlink" w:semiHidden="1" w:unhideWhenUsed="1"/>
-    <w:lsdException w:name="Hashtag" w:semiHidden="1" w:unhideWhenUsed="1"/>
-    <w:lsdException w:name="Unresolved Mention" w:semiHidden="1" w:unhideWhenUsed="1"/>
   </w:latentStyles>
   <w:style w:type="paragraph" w:default="1" w:styleId="Normal">
     <w:name w:val="Normal"/>
@@ -6460,7 +6630,7 @@
 </file>
 
 <file path=customXml/itemProps1.xml><?xml version="1.0" encoding="utf-8"?>
-<ds:datastoreItem xmlns:ds="http://schemas.openxmlformats.org/officeDocument/2006/customXml" ds:itemID="{7241092F-1373-4C50-BEB1-C4645CA10B09}">
+<ds:datastoreItem xmlns:ds="http://schemas.openxmlformats.org/officeDocument/2006/customXml" ds:itemID="{8363C25C-3C4A-4EF5-885A-7C8DDC678FD8}">
   <ds:schemaRefs>
     <ds:schemaRef ds:uri="http://schemas.openxmlformats.org/officeDocument/2006/bibliography"/>
   </ds:schemaRefs>

</xml_diff>

<commit_message>
almost finish the entire project
</commit_message>
<xml_diff>
--- a/PSD/PSD Final Assignment Documentation.docx
+++ b/PSD/PSD Final Assignment Documentation.docx
@@ -957,7 +957,9 @@
               <w:tab w:val="right" w:leader="dot" w:pos="9016"/>
             </w:tabs>
             <w:rPr>
+              <w:rFonts w:asciiTheme="minorHAnsi" w:hAnsiTheme="minorHAnsi"/>
               <w:noProof/>
+              <w:sz w:val="22"/>
             </w:rPr>
           </w:pPr>
           <w:r>
@@ -969,7 +971,7 @@
           <w:r>
             <w:fldChar w:fldCharType="separate"/>
           </w:r>
-          <w:hyperlink w:anchor="_Toc161084086" w:history="1">
+          <w:hyperlink w:anchor="_Toc161487265" w:history="1">
             <w:r>
               <w:rPr>
                 <w:rStyle w:val="Hyperlink"/>
@@ -996,7 +998,7 @@
                 <w:noProof/>
                 <w:webHidden/>
               </w:rPr>
-              <w:instrText xml:space="preserve"> PAGEREF _Toc161084086 \h </w:instrText>
+              <w:instrText xml:space="preserve"> PAGEREF _Toc161487265 \h </w:instrText>
             </w:r>
             <w:r>
               <w:rPr>
@@ -1034,10 +1036,12 @@
               <w:tab w:val="right" w:leader="dot" w:pos="9016"/>
             </w:tabs>
             <w:rPr>
+              <w:rFonts w:asciiTheme="minorHAnsi" w:hAnsiTheme="minorHAnsi"/>
               <w:noProof/>
+              <w:sz w:val="22"/>
             </w:rPr>
           </w:pPr>
-          <w:hyperlink w:anchor="_Toc161084087" w:history="1">
+          <w:hyperlink w:anchor="_Toc161487266" w:history="1">
             <w:r>
               <w:rPr>
                 <w:rStyle w:val="Hyperlink"/>
@@ -1064,7 +1068,7 @@
                 <w:noProof/>
                 <w:webHidden/>
               </w:rPr>
-              <w:instrText xml:space="preserve"> PAGEREF _Toc161084087 \h </w:instrText>
+              <w:instrText xml:space="preserve"> PAGEREF _Toc161487266 \h </w:instrText>
             </w:r>
             <w:r>
               <w:rPr>
@@ -1085,6 +1089,288 @@
                 <w:webHidden/>
               </w:rPr>
               <w:t>5</w:t>
+            </w:r>
+            <w:r>
+              <w:rPr>
+                <w:noProof/>
+                <w:webHidden/>
+              </w:rPr>
+              <w:fldChar w:fldCharType="end"/>
+            </w:r>
+          </w:hyperlink>
+          <w:bookmarkStart w:id="0" w:name="_GoBack"/>
+          <w:bookmarkEnd w:id="0"/>
+        </w:p>
+        <w:p>
+          <w:pPr>
+            <w:pStyle w:val="TOC1"/>
+            <w:tabs>
+              <w:tab w:val="right" w:leader="dot" w:pos="9016"/>
+            </w:tabs>
+            <w:rPr>
+              <w:rFonts w:asciiTheme="minorHAnsi" w:hAnsiTheme="minorHAnsi"/>
+              <w:noProof/>
+              <w:sz w:val="22"/>
+            </w:rPr>
+          </w:pPr>
+          <w:hyperlink w:anchor="_Toc161487267" w:history="1">
+            <w:r>
+              <w:rPr>
+                <w:rStyle w:val="Hyperlink"/>
+                <w:noProof/>
+              </w:rPr>
+              <w:t>Understanding of Project – Step 1</w:t>
+            </w:r>
+            <w:r>
+              <w:rPr>
+                <w:noProof/>
+                <w:webHidden/>
+              </w:rPr>
+              <w:tab/>
+            </w:r>
+            <w:r>
+              <w:rPr>
+                <w:noProof/>
+                <w:webHidden/>
+              </w:rPr>
+              <w:fldChar w:fldCharType="begin"/>
+            </w:r>
+            <w:r>
+              <w:rPr>
+                <w:noProof/>
+                <w:webHidden/>
+              </w:rPr>
+              <w:instrText xml:space="preserve"> PAGEREF _Toc161487267 \h </w:instrText>
+            </w:r>
+            <w:r>
+              <w:rPr>
+                <w:noProof/>
+                <w:webHidden/>
+              </w:rPr>
+            </w:r>
+            <w:r>
+              <w:rPr>
+                <w:noProof/>
+                <w:webHidden/>
+              </w:rPr>
+              <w:fldChar w:fldCharType="separate"/>
+            </w:r>
+            <w:r>
+              <w:rPr>
+                <w:noProof/>
+                <w:webHidden/>
+              </w:rPr>
+              <w:t>7</w:t>
+            </w:r>
+            <w:r>
+              <w:rPr>
+                <w:noProof/>
+                <w:webHidden/>
+              </w:rPr>
+              <w:fldChar w:fldCharType="end"/>
+            </w:r>
+          </w:hyperlink>
+        </w:p>
+        <w:p>
+          <w:pPr>
+            <w:pStyle w:val="TOC2"/>
+            <w:tabs>
+              <w:tab w:val="right" w:leader="dot" w:pos="9016"/>
+            </w:tabs>
+            <w:rPr>
+              <w:rFonts w:asciiTheme="minorHAnsi" w:hAnsiTheme="minorHAnsi"/>
+              <w:noProof/>
+              <w:sz w:val="22"/>
+            </w:rPr>
+          </w:pPr>
+          <w:hyperlink w:anchor="_Toc161487268" w:history="1">
+            <w:r>
+              <w:rPr>
+                <w:rStyle w:val="Hyperlink"/>
+                <w:noProof/>
+              </w:rPr>
+              <w:t>Problem and Solving</w:t>
+            </w:r>
+            <w:r>
+              <w:rPr>
+                <w:noProof/>
+                <w:webHidden/>
+              </w:rPr>
+              <w:tab/>
+            </w:r>
+            <w:r>
+              <w:rPr>
+                <w:noProof/>
+                <w:webHidden/>
+              </w:rPr>
+              <w:fldChar w:fldCharType="begin"/>
+            </w:r>
+            <w:r>
+              <w:rPr>
+                <w:noProof/>
+                <w:webHidden/>
+              </w:rPr>
+              <w:instrText xml:space="preserve"> PAGEREF _Toc161487268 \h </w:instrText>
+            </w:r>
+            <w:r>
+              <w:rPr>
+                <w:noProof/>
+                <w:webHidden/>
+              </w:rPr>
+            </w:r>
+            <w:r>
+              <w:rPr>
+                <w:noProof/>
+                <w:webHidden/>
+              </w:rPr>
+              <w:fldChar w:fldCharType="separate"/>
+            </w:r>
+            <w:r>
+              <w:rPr>
+                <w:noProof/>
+                <w:webHidden/>
+              </w:rPr>
+              <w:t>7</w:t>
+            </w:r>
+            <w:r>
+              <w:rPr>
+                <w:noProof/>
+                <w:webHidden/>
+              </w:rPr>
+              <w:fldChar w:fldCharType="end"/>
+            </w:r>
+          </w:hyperlink>
+        </w:p>
+        <w:p>
+          <w:pPr>
+            <w:pStyle w:val="TOC2"/>
+            <w:tabs>
+              <w:tab w:val="right" w:leader="dot" w:pos="9016"/>
+            </w:tabs>
+            <w:rPr>
+              <w:rFonts w:asciiTheme="minorHAnsi" w:hAnsiTheme="minorHAnsi"/>
+              <w:noProof/>
+              <w:sz w:val="22"/>
+            </w:rPr>
+          </w:pPr>
+          <w:hyperlink w:anchor="_Toc161487269" w:history="1">
+            <w:r>
+              <w:rPr>
+                <w:rStyle w:val="Hyperlink"/>
+                <w:noProof/>
+              </w:rPr>
+              <w:t>List all the data that need to store in the resulting program</w:t>
+            </w:r>
+            <w:r>
+              <w:rPr>
+                <w:noProof/>
+                <w:webHidden/>
+              </w:rPr>
+              <w:tab/>
+            </w:r>
+            <w:r>
+              <w:rPr>
+                <w:noProof/>
+                <w:webHidden/>
+              </w:rPr>
+              <w:fldChar w:fldCharType="begin"/>
+            </w:r>
+            <w:r>
+              <w:rPr>
+                <w:noProof/>
+                <w:webHidden/>
+              </w:rPr>
+              <w:instrText xml:space="preserve"> PAGEREF _Toc161487269 \h </w:instrText>
+            </w:r>
+            <w:r>
+              <w:rPr>
+                <w:noProof/>
+                <w:webHidden/>
+              </w:rPr>
+            </w:r>
+            <w:r>
+              <w:rPr>
+                <w:noProof/>
+                <w:webHidden/>
+              </w:rPr>
+              <w:fldChar w:fldCharType="separate"/>
+            </w:r>
+            <w:r>
+              <w:rPr>
+                <w:noProof/>
+                <w:webHidden/>
+              </w:rPr>
+              <w:t>9</w:t>
+            </w:r>
+            <w:r>
+              <w:rPr>
+                <w:noProof/>
+                <w:webHidden/>
+              </w:rPr>
+              <w:fldChar w:fldCharType="end"/>
+            </w:r>
+          </w:hyperlink>
+        </w:p>
+        <w:p>
+          <w:pPr>
+            <w:pStyle w:val="TOC2"/>
+            <w:tabs>
+              <w:tab w:val="right" w:leader="dot" w:pos="9016"/>
+            </w:tabs>
+            <w:rPr>
+              <w:rFonts w:asciiTheme="minorHAnsi" w:hAnsiTheme="minorHAnsi"/>
+              <w:noProof/>
+              <w:sz w:val="22"/>
+            </w:rPr>
+          </w:pPr>
+          <w:hyperlink w:anchor="_Toc161487270" w:history="1">
+            <w:r>
+              <w:rPr>
+                <w:rStyle w:val="Hyperlink"/>
+                <w:noProof/>
+              </w:rPr>
+              <w:t>Convert the data item into variable name</w:t>
+            </w:r>
+            <w:r>
+              <w:rPr>
+                <w:noProof/>
+                <w:webHidden/>
+              </w:rPr>
+              <w:tab/>
+            </w:r>
+            <w:r>
+              <w:rPr>
+                <w:noProof/>
+                <w:webHidden/>
+              </w:rPr>
+              <w:fldChar w:fldCharType="begin"/>
+            </w:r>
+            <w:r>
+              <w:rPr>
+                <w:noProof/>
+                <w:webHidden/>
+              </w:rPr>
+              <w:instrText xml:space="preserve"> PAGEREF _Toc161487270 \h </w:instrText>
+            </w:r>
+            <w:r>
+              <w:rPr>
+                <w:noProof/>
+                <w:webHidden/>
+              </w:rPr>
+            </w:r>
+            <w:r>
+              <w:rPr>
+                <w:noProof/>
+                <w:webHidden/>
+              </w:rPr>
+              <w:fldChar w:fldCharType="separate"/>
+            </w:r>
+            <w:r>
+              <w:rPr>
+                <w:noProof/>
+                <w:webHidden/>
+              </w:rPr>
+              <w:t>10</w:t>
             </w:r>
             <w:r>
               <w:rPr>
@@ -1102,16 +1388,18 @@
               <w:tab w:val="right" w:leader="dot" w:pos="9016"/>
             </w:tabs>
             <w:rPr>
+              <w:rFonts w:asciiTheme="minorHAnsi" w:hAnsiTheme="minorHAnsi"/>
               <w:noProof/>
+              <w:sz w:val="22"/>
             </w:rPr>
           </w:pPr>
-          <w:hyperlink w:anchor="_Toc161084088" w:history="1">
+          <w:hyperlink w:anchor="_Toc161487271" w:history="1">
             <w:r>
               <w:rPr>
                 <w:rStyle w:val="Hyperlink"/>
                 <w:noProof/>
               </w:rPr>
-              <w:t>Understanding of Project – Step 1</w:t>
+              <w:t>Analysis of the Problem – Step 2</w:t>
             </w:r>
             <w:r>
               <w:rPr>
@@ -1132,7 +1420,7 @@
                 <w:noProof/>
                 <w:webHidden/>
               </w:rPr>
-              <w:instrText xml:space="preserve"> PAGEREF _Toc161084088 \h </w:instrText>
+              <w:instrText xml:space="preserve"> PAGEREF _Toc161487271 \h </w:instrText>
             </w:r>
             <w:r>
               <w:rPr>
@@ -1152,7 +1440,77 @@
                 <w:noProof/>
                 <w:webHidden/>
               </w:rPr>
-              <w:t>6</w:t>
+              <w:t>12</w:t>
+            </w:r>
+            <w:r>
+              <w:rPr>
+                <w:noProof/>
+                <w:webHidden/>
+              </w:rPr>
+              <w:fldChar w:fldCharType="end"/>
+            </w:r>
+          </w:hyperlink>
+        </w:p>
+        <w:p>
+          <w:pPr>
+            <w:pStyle w:val="TOC2"/>
+            <w:tabs>
+              <w:tab w:val="right" w:leader="dot" w:pos="9016"/>
+            </w:tabs>
+            <w:rPr>
+              <w:rFonts w:asciiTheme="minorHAnsi" w:hAnsiTheme="minorHAnsi"/>
+              <w:noProof/>
+              <w:sz w:val="22"/>
+            </w:rPr>
+          </w:pPr>
+          <w:hyperlink w:anchor="_Toc161487272" w:history="1">
+            <w:r>
+              <w:rPr>
+                <w:rStyle w:val="Hyperlink"/>
+                <w:noProof/>
+              </w:rPr>
+              <w:t>Analysis the tasks</w:t>
+            </w:r>
+            <w:r>
+              <w:rPr>
+                <w:noProof/>
+                <w:webHidden/>
+              </w:rPr>
+              <w:tab/>
+            </w:r>
+            <w:r>
+              <w:rPr>
+                <w:noProof/>
+                <w:webHidden/>
+              </w:rPr>
+              <w:fldChar w:fldCharType="begin"/>
+            </w:r>
+            <w:r>
+              <w:rPr>
+                <w:noProof/>
+                <w:webHidden/>
+              </w:rPr>
+              <w:instrText xml:space="preserve"> PAGEREF _Toc161487272 \h </w:instrText>
+            </w:r>
+            <w:r>
+              <w:rPr>
+                <w:noProof/>
+                <w:webHidden/>
+              </w:rPr>
+            </w:r>
+            <w:r>
+              <w:rPr>
+                <w:noProof/>
+                <w:webHidden/>
+              </w:rPr>
+              <w:fldChar w:fldCharType="separate"/>
+            </w:r>
+            <w:r>
+              <w:rPr>
+                <w:noProof/>
+                <w:webHidden/>
+              </w:rPr>
+              <w:t>12</w:t>
             </w:r>
             <w:r>
               <w:rPr>
@@ -1170,16 +1528,18 @@
               <w:tab w:val="right" w:leader="dot" w:pos="9016"/>
             </w:tabs>
             <w:rPr>
+              <w:rFonts w:asciiTheme="minorHAnsi" w:hAnsiTheme="minorHAnsi"/>
               <w:noProof/>
+              <w:sz w:val="22"/>
             </w:rPr>
           </w:pPr>
-          <w:hyperlink w:anchor="_Toc161084089" w:history="1">
+          <w:hyperlink w:anchor="_Toc161487273" w:history="1">
             <w:r>
               <w:rPr>
                 <w:rStyle w:val="Hyperlink"/>
                 <w:noProof/>
               </w:rPr>
-              <w:t>Analysis of the Problem – Step 2</w:t>
+              <w:t>Design of Complex Tasks – Step 3</w:t>
             </w:r>
             <w:r>
               <w:rPr>
@@ -1200,7 +1560,7 @@
                 <w:noProof/>
                 <w:webHidden/>
               </w:rPr>
-              <w:instrText xml:space="preserve"> PAGEREF _Toc161084089 \h </w:instrText>
+              <w:instrText xml:space="preserve"> PAGEREF _Toc161487273 \h </w:instrText>
             </w:r>
             <w:r>
               <w:rPr>
@@ -1220,143 +1580,7 @@
                 <w:noProof/>
                 <w:webHidden/>
               </w:rPr>
-              <w:t>8</w:t>
-            </w:r>
-            <w:r>
-              <w:rPr>
-                <w:noProof/>
-                <w:webHidden/>
-              </w:rPr>
-              <w:fldChar w:fldCharType="end"/>
-            </w:r>
-          </w:hyperlink>
-        </w:p>
-        <w:p>
-          <w:pPr>
-            <w:pStyle w:val="TOC2"/>
-            <w:tabs>
-              <w:tab w:val="right" w:leader="dot" w:pos="9016"/>
-            </w:tabs>
-            <w:rPr>
-              <w:noProof/>
-            </w:rPr>
-          </w:pPr>
-          <w:hyperlink w:anchor="_Toc161084090" w:history="1">
-            <w:r>
-              <w:rPr>
-                <w:rStyle w:val="Hyperlink"/>
-                <w:noProof/>
-              </w:rPr>
-              <w:t>Analysis the tasks</w:t>
-            </w:r>
-            <w:r>
-              <w:rPr>
-                <w:noProof/>
-                <w:webHidden/>
-              </w:rPr>
-              <w:tab/>
-            </w:r>
-            <w:r>
-              <w:rPr>
-                <w:noProof/>
-                <w:webHidden/>
-              </w:rPr>
-              <w:fldChar w:fldCharType="begin"/>
-            </w:r>
-            <w:r>
-              <w:rPr>
-                <w:noProof/>
-                <w:webHidden/>
-              </w:rPr>
-              <w:instrText xml:space="preserve"> PAGEREF _Toc161084090 \h </w:instrText>
-            </w:r>
-            <w:r>
-              <w:rPr>
-                <w:noProof/>
-                <w:webHidden/>
-              </w:rPr>
-            </w:r>
-            <w:r>
-              <w:rPr>
-                <w:noProof/>
-                <w:webHidden/>
-              </w:rPr>
-              <w:fldChar w:fldCharType="separate"/>
-            </w:r>
-            <w:r>
-              <w:rPr>
-                <w:noProof/>
-                <w:webHidden/>
-              </w:rPr>
-              <w:t>8</w:t>
-            </w:r>
-            <w:r>
-              <w:rPr>
-                <w:noProof/>
-                <w:webHidden/>
-              </w:rPr>
-              <w:fldChar w:fldCharType="end"/>
-            </w:r>
-          </w:hyperlink>
-        </w:p>
-        <w:p>
-          <w:pPr>
-            <w:pStyle w:val="TOC1"/>
-            <w:tabs>
-              <w:tab w:val="right" w:leader="dot" w:pos="9016"/>
-            </w:tabs>
-            <w:rPr>
-              <w:noProof/>
-            </w:rPr>
-          </w:pPr>
-          <w:hyperlink w:anchor="_Toc161084091" w:history="1">
-            <w:r>
-              <w:rPr>
-                <w:rStyle w:val="Hyperlink"/>
-                <w:noProof/>
-              </w:rPr>
-              <w:t>Design of Complex Tasks – Step 3</w:t>
-            </w:r>
-            <w:r>
-              <w:rPr>
-                <w:noProof/>
-                <w:webHidden/>
-              </w:rPr>
-              <w:tab/>
-            </w:r>
-            <w:r>
-              <w:rPr>
-                <w:noProof/>
-                <w:webHidden/>
-              </w:rPr>
-              <w:fldChar w:fldCharType="begin"/>
-            </w:r>
-            <w:r>
-              <w:rPr>
-                <w:noProof/>
-                <w:webHidden/>
-              </w:rPr>
-              <w:instrText xml:space="preserve"> PAGEREF _Toc161084091 \h </w:instrText>
-            </w:r>
-            <w:r>
-              <w:rPr>
-                <w:noProof/>
-                <w:webHidden/>
-              </w:rPr>
-            </w:r>
-            <w:r>
-              <w:rPr>
-                <w:noProof/>
-                <w:webHidden/>
-              </w:rPr>
-              <w:fldChar w:fldCharType="separate"/>
-            </w:r>
-            <w:r>
-              <w:rPr>
-                <w:noProof/>
-                <w:webHidden/>
-              </w:rPr>
-              <w:t>10</w:t>
+              <w:t>14</w:t>
             </w:r>
             <w:r>
               <w:rPr>
@@ -1391,12 +1615,12 @@
       <w:pPr>
         <w:pStyle w:val="Heading1"/>
       </w:pPr>
-      <w:bookmarkStart w:id="0" w:name="_Toc161084086"/>
+      <w:bookmarkStart w:id="1" w:name="_Toc161487265"/>
       <w:r>
         <w:lastRenderedPageBreak/>
         <w:t>Introduction</w:t>
       </w:r>
-      <w:bookmarkEnd w:id="0"/>
+      <w:bookmarkEnd w:id="1"/>
     </w:p>
     <w:p>
       <w:pPr>
@@ -1428,11 +1652,11 @@
       <w:pPr>
         <w:pStyle w:val="Heading1"/>
       </w:pPr>
-      <w:bookmarkStart w:id="1" w:name="_Toc161084087"/>
+      <w:bookmarkStart w:id="2" w:name="_Toc161487266"/>
       <w:r>
         <w:t>Diary Report</w:t>
       </w:r>
-      <w:bookmarkEnd w:id="1"/>
+      <w:bookmarkEnd w:id="2"/>
     </w:p>
     <w:p/>
     <w:p>
@@ -1825,8 +2049,6 @@
         </w:rPr>
         <w:t>Friday</w:t>
       </w:r>
-      <w:bookmarkStart w:id="2" w:name="_GoBack"/>
-      <w:bookmarkEnd w:id="2"/>
     </w:p>
     <w:p>
       <w:pPr>
@@ -1877,16 +2099,23 @@
       </w:r>
     </w:p>
     <w:p/>
-    <w:p/>
-    <w:p>
-      <w:pPr>
-        <w:tabs>
-          <w:tab w:val="left" w:pos="924"/>
-        </w:tabs>
+    <w:p>
+      <w:pPr>
+        <w:pStyle w:val="ListParagraph"/>
+        <w:numPr>
+          <w:ilvl w:val="0"/>
+          <w:numId w:val="9"/>
+        </w:numPr>
         <w:rPr>
           <w:b/>
         </w:rPr>
       </w:pPr>
+      <w:r>
+        <w:rPr>
+          <w:b/>
+        </w:rPr>
+        <w:t xml:space="preserve">DAY 6 – 15/03/2024 – Saturday </w:t>
+      </w:r>
     </w:p>
     <w:p>
       <w:pPr>
@@ -1895,14 +2124,49 @@
           <w:ilvl w:val="0"/>
           <w:numId w:val="11"/>
         </w:numPr>
+      </w:pPr>
+      <w:r>
+        <w:t>Found a bug on linking the menu, I was able to fix it by checking the problem one by one. But end up by creating a pure module that doing validation for catching the input error.</w:t>
+      </w:r>
+    </w:p>
+    <w:p>
+      <w:pPr>
+        <w:pStyle w:val="ListParagraph"/>
+        <w:numPr>
+          <w:ilvl w:val="0"/>
+          <w:numId w:val="11"/>
+        </w:numPr>
+      </w:pPr>
+      <w:r>
+        <w:t xml:space="preserve">Continue enhance the UI. </w:t>
+      </w:r>
+    </w:p>
+    <w:p/>
+    <w:p>
+      <w:pPr>
+        <w:tabs>
+          <w:tab w:val="left" w:pos="924"/>
+        </w:tabs>
         <w:rPr>
           <w:b/>
         </w:rPr>
       </w:pPr>
-      <w:r>
+    </w:p>
+    <w:p>
+      <w:pPr>
+        <w:pStyle w:val="ListParagraph"/>
+        <w:numPr>
+          <w:ilvl w:val="0"/>
+          <w:numId w:val="11"/>
+        </w:numPr>
         <w:rPr>
           <w:b/>
         </w:rPr>
+      </w:pPr>
+      <w:r>
+        <w:rPr>
+          <w:b/>
+        </w:rPr>
         <w:br w:type="page"/>
       </w:r>
     </w:p>
@@ -1910,7 +2174,7 @@
       <w:pPr>
         <w:pStyle w:val="Heading1"/>
       </w:pPr>
-      <w:bookmarkStart w:id="3" w:name="_Toc161084088"/>
+      <w:bookmarkStart w:id="3" w:name="_Toc161487267"/>
       <w:r>
         <w:lastRenderedPageBreak/>
         <w:t>Understanding of Project – Step</w:t>
@@ -2020,9 +2284,11 @@
       <w:pPr>
         <w:pStyle w:val="Heading2"/>
       </w:pPr>
+      <w:bookmarkStart w:id="4" w:name="_Toc161487268"/>
       <w:r>
         <w:t>Problem and Solving</w:t>
       </w:r>
+      <w:bookmarkEnd w:id="4"/>
     </w:p>
     <w:p/>
     <w:p>
@@ -2384,11 +2650,9 @@
       <w:r>
         <w:t xml:space="preserve"> I just need to delete that line of code and create </w:t>
       </w:r>
-      <w:proofErr w:type="gramStart"/>
-      <w:r>
-        <w:t>a</w:t>
-      </w:r>
-      <w:proofErr w:type="gramEnd"/>
+      <w:r>
+        <w:t>an</w:t>
+      </w:r>
       <w:r>
         <w:t xml:space="preserve"> if else statement with using “instanceof” method</w:t>
       </w:r>
@@ -2419,6 +2683,7 @@
       <w:pPr>
         <w:pStyle w:val="Heading2"/>
       </w:pPr>
+      <w:bookmarkStart w:id="5" w:name="_Toc161487269"/>
       <w:r>
         <w:lastRenderedPageBreak/>
         <w:t xml:space="preserve">List all the </w:t>
@@ -2432,6 +2697,7 @@
       <w:r>
         <w:t>in the resulting program</w:t>
       </w:r>
+      <w:bookmarkEnd w:id="5"/>
     </w:p>
     <w:p/>
     <w:tbl>
@@ -2959,8 +3225,2324 @@
       </w:r>
     </w:p>
     <w:p>
+      <w:pPr>
+        <w:pStyle w:val="Heading2"/>
+      </w:pPr>
+      <w:bookmarkStart w:id="6" w:name="_Toc161487270"/>
       <w:r>
         <w:lastRenderedPageBreak/>
+        <w:t>Convert the data item into variable name</w:t>
+      </w:r>
+      <w:bookmarkEnd w:id="6"/>
+    </w:p>
+    <w:p/>
+    <w:tbl>
+      <w:tblPr>
+        <w:tblStyle w:val="TableGrid"/>
+        <w:tblW w:w="0" w:type="auto"/>
+        <w:tblLayout w:type="fixed"/>
+        <w:tblLook w:val="04A0" w:firstRow="1" w:lastRow="0" w:firstColumn="1" w:lastColumn="0" w:noHBand="0" w:noVBand="1"/>
+      </w:tblPr>
+      <w:tblGrid>
+        <w:gridCol w:w="1696"/>
+        <w:gridCol w:w="2552"/>
+        <w:gridCol w:w="2410"/>
+        <w:gridCol w:w="2358"/>
+      </w:tblGrid>
+      <w:tr>
+        <w:tc>
+          <w:tcPr>
+            <w:tcW w:w="9016" w:type="dxa"/>
+            <w:gridSpan w:val="4"/>
+            <w:shd w:val="clear" w:color="auto" w:fill="1F3864" w:themeFill="accent1" w:themeFillShade="80"/>
+          </w:tcPr>
+          <w:p>
+            <w:pPr>
+              <w:pStyle w:val="NoSpacing"/>
+            </w:pPr>
+            <w:r>
+              <w:t>Main</w:t>
+            </w:r>
+          </w:p>
+        </w:tc>
+      </w:tr>
+      <w:tr>
+        <w:tc>
+          <w:tcPr>
+            <w:tcW w:w="1696" w:type="dxa"/>
+            <w:shd w:val="clear" w:color="auto" w:fill="B4C6E7" w:themeFill="accent1" w:themeFillTint="66"/>
+          </w:tcPr>
+          <w:p>
+            <w:pPr>
+              <w:pStyle w:val="NoSpacing"/>
+            </w:pPr>
+            <w:r>
+              <w:t>Input:</w:t>
+            </w:r>
+          </w:p>
+        </w:tc>
+        <w:tc>
+          <w:tcPr>
+            <w:tcW w:w="2552" w:type="dxa"/>
+            <w:shd w:val="clear" w:color="auto" w:fill="B4C6E7" w:themeFill="accent1" w:themeFillTint="66"/>
+          </w:tcPr>
+          <w:p>
+            <w:pPr>
+              <w:pStyle w:val="NoSpacing"/>
+            </w:pPr>
+            <w:r>
+              <w:t>Type of Variable</w:t>
+            </w:r>
+          </w:p>
+        </w:tc>
+        <w:tc>
+          <w:tcPr>
+            <w:tcW w:w="2410" w:type="dxa"/>
+            <w:shd w:val="clear" w:color="auto" w:fill="B4C6E7" w:themeFill="accent1" w:themeFillTint="66"/>
+          </w:tcPr>
+          <w:p>
+            <w:pPr>
+              <w:pStyle w:val="NoSpacing"/>
+            </w:pPr>
+            <w:r>
+              <w:t>Global/Local/Instance/Reference</w:t>
+            </w:r>
+          </w:p>
+        </w:tc>
+        <w:tc>
+          <w:tcPr>
+            <w:tcW w:w="2358" w:type="dxa"/>
+            <w:shd w:val="clear" w:color="auto" w:fill="B4C6E7" w:themeFill="accent1" w:themeFillTint="66"/>
+          </w:tcPr>
+          <w:p>
+            <w:pPr>
+              <w:pStyle w:val="NoSpacing"/>
+            </w:pPr>
+            <w:r>
+              <w:t>Location</w:t>
+            </w:r>
+          </w:p>
+        </w:tc>
+      </w:tr>
+      <w:tr>
+        <w:trPr>
+          <w:trHeight w:val="234"/>
+        </w:trPr>
+        <w:tc>
+          <w:tcPr>
+            <w:tcW w:w="1696" w:type="dxa"/>
+            <w:shd w:val="clear" w:color="auto" w:fill="FFE599" w:themeFill="accent4" w:themeFillTint="66"/>
+          </w:tcPr>
+          <w:p>
+            <w:r>
+              <w:t>finalFile, finalFile2, finalFile3.</w:t>
+            </w:r>
+          </w:p>
+        </w:tc>
+        <w:tc>
+          <w:tcPr>
+            <w:tcW w:w="2552" w:type="dxa"/>
+            <w:shd w:val="clear" w:color="auto" w:fill="FFE599" w:themeFill="accent4" w:themeFillTint="66"/>
+          </w:tcPr>
+          <w:p>
+            <w:r>
+              <w:t>String</w:t>
+            </w:r>
+          </w:p>
+        </w:tc>
+        <w:tc>
+          <w:tcPr>
+            <w:tcW w:w="2410" w:type="dxa"/>
+            <w:vMerge w:val="restart"/>
+            <w:shd w:val="clear" w:color="auto" w:fill="FFE599" w:themeFill="accent4" w:themeFillTint="66"/>
+          </w:tcPr>
+          <w:p>
+            <w:r>
+              <w:t>Global</w:t>
+            </w:r>
+          </w:p>
+          <w:p/>
+          <w:p/>
+          <w:p/>
+          <w:p>
+            <w:r>
+              <w:t>Global, reference</w:t>
+            </w:r>
+          </w:p>
+        </w:tc>
+        <w:tc>
+          <w:tcPr>
+            <w:tcW w:w="2358" w:type="dxa"/>
+            <w:vMerge w:val="restart"/>
+            <w:shd w:val="clear" w:color="auto" w:fill="FFE599" w:themeFill="accent4" w:themeFillTint="66"/>
+          </w:tcPr>
+          <w:p>
+            <w:r>
+              <w:t>Main class, global</w:t>
+            </w:r>
+          </w:p>
+        </w:tc>
+      </w:tr>
+      <w:tr>
+        <w:tc>
+          <w:tcPr>
+            <w:tcW w:w="1696" w:type="dxa"/>
+            <w:shd w:val="clear" w:color="auto" w:fill="FFE599" w:themeFill="accent4" w:themeFillTint="66"/>
+          </w:tcPr>
+          <w:p>
+            <w:r>
+              <w:t>count</w:t>
+            </w:r>
+          </w:p>
+        </w:tc>
+        <w:tc>
+          <w:tcPr>
+            <w:tcW w:w="2552" w:type="dxa"/>
+            <w:shd w:val="clear" w:color="auto" w:fill="FFE599" w:themeFill="accent4" w:themeFillTint="66"/>
+          </w:tcPr>
+          <w:p>
+            <w:r>
+              <w:t>int</w:t>
+            </w:r>
+          </w:p>
+        </w:tc>
+        <w:tc>
+          <w:tcPr>
+            <w:tcW w:w="2410" w:type="dxa"/>
+            <w:vMerge/>
+          </w:tcPr>
+          <w:p/>
+        </w:tc>
+        <w:tc>
+          <w:tcPr>
+            <w:tcW w:w="2358" w:type="dxa"/>
+            <w:vMerge/>
+          </w:tcPr>
+          <w:p/>
+        </w:tc>
+      </w:tr>
+      <w:tr>
+        <w:tc>
+          <w:tcPr>
+            <w:tcW w:w="1696" w:type="dxa"/>
+            <w:shd w:val="clear" w:color="auto" w:fill="FFE599" w:themeFill="accent4" w:themeFillTint="66"/>
+          </w:tcPr>
+          <w:p>
+            <w:r>
+              <w:t>list, sList</w:t>
+            </w:r>
+          </w:p>
+        </w:tc>
+        <w:tc>
+          <w:tcPr>
+            <w:tcW w:w="2552" w:type="dxa"/>
+            <w:shd w:val="clear" w:color="auto" w:fill="FFE599" w:themeFill="accent4" w:themeFillTint="66"/>
+          </w:tcPr>
+          <w:p>
+            <w:r>
+              <w:t>Inventory, Staff</w:t>
+            </w:r>
+          </w:p>
+        </w:tc>
+        <w:tc>
+          <w:tcPr>
+            <w:tcW w:w="2410" w:type="dxa"/>
+            <w:vMerge/>
+          </w:tcPr>
+          <w:p/>
+        </w:tc>
+        <w:tc>
+          <w:tcPr>
+            <w:tcW w:w="2358" w:type="dxa"/>
+            <w:vMerge/>
+          </w:tcPr>
+          <w:p/>
+        </w:tc>
+      </w:tr>
+      <w:tr>
+        <w:tc>
+          <w:tcPr>
+            <w:tcW w:w="1696" w:type="dxa"/>
+            <w:shd w:val="clear" w:color="auto" w:fill="C5E0B3" w:themeFill="accent6" w:themeFillTint="66"/>
+          </w:tcPr>
+          <w:p>
+            <w:r>
+              <w:t>list, sList</w:t>
+            </w:r>
+          </w:p>
+        </w:tc>
+        <w:tc>
+          <w:tcPr>
+            <w:tcW w:w="2552" w:type="dxa"/>
+            <w:shd w:val="clear" w:color="auto" w:fill="C5E0B3" w:themeFill="accent6" w:themeFillTint="66"/>
+          </w:tcPr>
+          <w:p>
+            <w:r>
+              <w:t>Inventory, Staff</w:t>
+            </w:r>
+          </w:p>
+        </w:tc>
+        <w:tc>
+          <w:tcPr>
+            <w:tcW w:w="2410" w:type="dxa"/>
+            <w:shd w:val="clear" w:color="auto" w:fill="C5E0B3" w:themeFill="accent6" w:themeFillTint="66"/>
+          </w:tcPr>
+          <w:p>
+            <w:r>
+              <w:t>Local</w:t>
+            </w:r>
+          </w:p>
+        </w:tc>
+        <w:tc>
+          <w:tcPr>
+            <w:tcW w:w="2358" w:type="dxa"/>
+            <w:shd w:val="clear" w:color="auto" w:fill="C5E0B3" w:themeFill="accent6" w:themeFillTint="66"/>
+          </w:tcPr>
+          <w:p>
+            <w:r>
+              <w:t>Main constructor</w:t>
+            </w:r>
+          </w:p>
+        </w:tc>
+      </w:tr>
+      <w:tr>
+        <w:tc>
+          <w:tcPr>
+            <w:tcW w:w="1696" w:type="dxa"/>
+            <w:shd w:val="clear" w:color="auto" w:fill="FFD966" w:themeFill="accent4" w:themeFillTint="99"/>
+          </w:tcPr>
+          <w:p>
+            <w:r>
+              <w:t>Splite</w:t>
+            </w:r>
+          </w:p>
+        </w:tc>
+        <w:tc>
+          <w:tcPr>
+            <w:tcW w:w="2552" w:type="dxa"/>
+            <w:shd w:val="clear" w:color="auto" w:fill="FFD966" w:themeFill="accent4" w:themeFillTint="99"/>
+          </w:tcPr>
+          <w:p>
+            <w:r>
+              <w:t>String</w:t>
+            </w:r>
+          </w:p>
+        </w:tc>
+        <w:tc>
+          <w:tcPr>
+            <w:tcW w:w="2410" w:type="dxa"/>
+            <w:shd w:val="clear" w:color="auto" w:fill="FFD966" w:themeFill="accent4" w:themeFillTint="99"/>
+          </w:tcPr>
+          <w:p>
+            <w:r>
+              <w:t>Local</w:t>
+            </w:r>
+          </w:p>
+        </w:tc>
+        <w:tc>
+          <w:tcPr>
+            <w:tcW w:w="2358" w:type="dxa"/>
+            <w:vMerge w:val="restart"/>
+            <w:shd w:val="clear" w:color="auto" w:fill="FFD966" w:themeFill="accent4" w:themeFillTint="99"/>
+          </w:tcPr>
+          <w:p>
+            <w:r>
+              <w:t>updateTextFile</w:t>
+            </w:r>
+          </w:p>
+        </w:tc>
+      </w:tr>
+      <w:tr>
+        <w:tc>
+          <w:tcPr>
+            <w:tcW w:w="1696" w:type="dxa"/>
+            <w:shd w:val="clear" w:color="auto" w:fill="FFD966" w:themeFill="accent4" w:themeFillTint="99"/>
+          </w:tcPr>
+          <w:p>
+            <w:r>
+              <w:t>each</w:t>
+            </w:r>
+          </w:p>
+        </w:tc>
+        <w:tc>
+          <w:tcPr>
+            <w:tcW w:w="2552" w:type="dxa"/>
+            <w:shd w:val="clear" w:color="auto" w:fill="FFD966" w:themeFill="accent4" w:themeFillTint="99"/>
+          </w:tcPr>
+          <w:p>
+            <w:r>
+              <w:t>Inventory</w:t>
+            </w:r>
+          </w:p>
+        </w:tc>
+        <w:tc>
+          <w:tcPr>
+            <w:tcW w:w="2410" w:type="dxa"/>
+            <w:shd w:val="clear" w:color="auto" w:fill="FFD966" w:themeFill="accent4" w:themeFillTint="99"/>
+          </w:tcPr>
+          <w:p>
+            <w:r>
+              <w:t>Local, reference</w:t>
+            </w:r>
+          </w:p>
+        </w:tc>
+        <w:tc>
+          <w:tcPr>
+            <w:tcW w:w="2358" w:type="dxa"/>
+            <w:vMerge/>
+            <w:shd w:val="clear" w:color="auto" w:fill="FFD966" w:themeFill="accent4" w:themeFillTint="99"/>
+          </w:tcPr>
+          <w:p/>
+        </w:tc>
+      </w:tr>
+      <w:tr>
+        <w:tc>
+          <w:tcPr>
+            <w:tcW w:w="1696" w:type="dxa"/>
+            <w:shd w:val="clear" w:color="auto" w:fill="FFD966" w:themeFill="accent4" w:themeFillTint="99"/>
+          </w:tcPr>
+          <w:p>
+            <w:r>
+              <w:t>laptop</w:t>
+            </w:r>
+          </w:p>
+        </w:tc>
+        <w:tc>
+          <w:tcPr>
+            <w:tcW w:w="2552" w:type="dxa"/>
+            <w:shd w:val="clear" w:color="auto" w:fill="FFD966" w:themeFill="accent4" w:themeFillTint="99"/>
+          </w:tcPr>
+          <w:p>
+            <w:r>
+              <w:t>Laptop</w:t>
+            </w:r>
+          </w:p>
+        </w:tc>
+        <w:tc>
+          <w:tcPr>
+            <w:tcW w:w="2410" w:type="dxa"/>
+            <w:shd w:val="clear" w:color="auto" w:fill="FFD966" w:themeFill="accent4" w:themeFillTint="99"/>
+          </w:tcPr>
+          <w:p>
+            <w:r>
+              <w:t>Local, reference</w:t>
+            </w:r>
+          </w:p>
+        </w:tc>
+        <w:tc>
+          <w:tcPr>
+            <w:tcW w:w="2358" w:type="dxa"/>
+            <w:vMerge/>
+            <w:shd w:val="clear" w:color="auto" w:fill="FFD966" w:themeFill="accent4" w:themeFillTint="99"/>
+          </w:tcPr>
+          <w:p/>
+        </w:tc>
+      </w:tr>
+      <w:tr>
+        <w:tc>
+          <w:tcPr>
+            <w:tcW w:w="1696" w:type="dxa"/>
+            <w:shd w:val="clear" w:color="auto" w:fill="FFD966" w:themeFill="accent4" w:themeFillTint="99"/>
+          </w:tcPr>
+          <w:p>
+            <w:r>
+              <w:t>mobile</w:t>
+            </w:r>
+          </w:p>
+        </w:tc>
+        <w:tc>
+          <w:tcPr>
+            <w:tcW w:w="2552" w:type="dxa"/>
+            <w:shd w:val="clear" w:color="auto" w:fill="FFD966" w:themeFill="accent4" w:themeFillTint="99"/>
+          </w:tcPr>
+          <w:p>
+            <w:r>
+              <w:t>Mobile</w:t>
+            </w:r>
+          </w:p>
+        </w:tc>
+        <w:tc>
+          <w:tcPr>
+            <w:tcW w:w="2410" w:type="dxa"/>
+            <w:shd w:val="clear" w:color="auto" w:fill="FFD966" w:themeFill="accent4" w:themeFillTint="99"/>
+          </w:tcPr>
+          <w:p>
+            <w:r>
+              <w:t>Local, reference</w:t>
+            </w:r>
+          </w:p>
+        </w:tc>
+        <w:tc>
+          <w:tcPr>
+            <w:tcW w:w="2358" w:type="dxa"/>
+            <w:vMerge/>
+            <w:shd w:val="clear" w:color="auto" w:fill="FFD966" w:themeFill="accent4" w:themeFillTint="99"/>
+          </w:tcPr>
+          <w:p/>
+        </w:tc>
+      </w:tr>
+      <w:tr>
+        <w:tc>
+          <w:tcPr>
+            <w:tcW w:w="1696" w:type="dxa"/>
+            <w:shd w:val="clear" w:color="auto" w:fill="FFD966" w:themeFill="accent4" w:themeFillTint="99"/>
+          </w:tcPr>
+          <w:p>
+            <w:r>
+              <w:t>laptopList, list</w:t>
+            </w:r>
+          </w:p>
+        </w:tc>
+        <w:tc>
+          <w:tcPr>
+            <w:tcW w:w="2552" w:type="dxa"/>
+            <w:shd w:val="clear" w:color="auto" w:fill="FFD966" w:themeFill="accent4" w:themeFillTint="99"/>
+          </w:tcPr>
+          <w:p>
+            <w:r>
+              <w:t>String</w:t>
+            </w:r>
+          </w:p>
+        </w:tc>
+        <w:tc>
+          <w:tcPr>
+            <w:tcW w:w="2410" w:type="dxa"/>
+            <w:vMerge w:val="restart"/>
+            <w:shd w:val="clear" w:color="auto" w:fill="FFD966" w:themeFill="accent4" w:themeFillTint="99"/>
+          </w:tcPr>
+          <w:p>
+            <w:r>
+              <w:t>Local</w:t>
+            </w:r>
+          </w:p>
+        </w:tc>
+        <w:tc>
+          <w:tcPr>
+            <w:tcW w:w="2358" w:type="dxa"/>
+            <w:vMerge/>
+            <w:shd w:val="clear" w:color="auto" w:fill="FFD966" w:themeFill="accent4" w:themeFillTint="99"/>
+          </w:tcPr>
+          <w:p/>
+        </w:tc>
+      </w:tr>
+      <w:tr>
+        <w:tc>
+          <w:tcPr>
+            <w:tcW w:w="1696" w:type="dxa"/>
+            <w:shd w:val="clear" w:color="auto" w:fill="FFD966" w:themeFill="accent4" w:themeFillTint="99"/>
+          </w:tcPr>
+          <w:p>
+            <w:r>
+              <w:t xml:space="preserve">menuOption </w:t>
+            </w:r>
+          </w:p>
+        </w:tc>
+        <w:tc>
+          <w:tcPr>
+            <w:tcW w:w="2552" w:type="dxa"/>
+            <w:shd w:val="clear" w:color="auto" w:fill="FFD966" w:themeFill="accent4" w:themeFillTint="99"/>
+          </w:tcPr>
+          <w:p>
+            <w:r>
+              <w:t>int</w:t>
+            </w:r>
+          </w:p>
+        </w:tc>
+        <w:tc>
+          <w:tcPr>
+            <w:tcW w:w="2410" w:type="dxa"/>
+            <w:vMerge/>
+            <w:shd w:val="clear" w:color="auto" w:fill="FFD966" w:themeFill="accent4" w:themeFillTint="99"/>
+          </w:tcPr>
+          <w:p/>
+        </w:tc>
+        <w:tc>
+          <w:tcPr>
+            <w:tcW w:w="2358" w:type="dxa"/>
+            <w:shd w:val="clear" w:color="auto" w:fill="FFD966" w:themeFill="accent4" w:themeFillTint="99"/>
+          </w:tcPr>
+          <w:p>
+            <w:r>
+              <w:t>askMenuOption</w:t>
+            </w:r>
+          </w:p>
+        </w:tc>
+      </w:tr>
+      <w:tr>
+        <w:tc>
+          <w:tcPr>
+            <w:tcW w:w="1696" w:type="dxa"/>
+            <w:shd w:val="clear" w:color="auto" w:fill="FFE599" w:themeFill="accent4" w:themeFillTint="66"/>
+          </w:tcPr>
+          <w:p>
+            <w:r>
+              <w:t>option</w:t>
+            </w:r>
+          </w:p>
+        </w:tc>
+        <w:tc>
+          <w:tcPr>
+            <w:tcW w:w="2552" w:type="dxa"/>
+            <w:shd w:val="clear" w:color="auto" w:fill="FFE599" w:themeFill="accent4" w:themeFillTint="66"/>
+          </w:tcPr>
+          <w:p>
+            <w:r>
+              <w:t>int</w:t>
+            </w:r>
+          </w:p>
+        </w:tc>
+        <w:tc>
+          <w:tcPr>
+            <w:tcW w:w="2410" w:type="dxa"/>
+            <w:vMerge w:val="restart"/>
+            <w:shd w:val="clear" w:color="auto" w:fill="FFE599" w:themeFill="accent4" w:themeFillTint="66"/>
+          </w:tcPr>
+          <w:p>
+            <w:r>
+              <w:t>Local</w:t>
+            </w:r>
+          </w:p>
+        </w:tc>
+        <w:tc>
+          <w:tcPr>
+            <w:tcW w:w="2358" w:type="dxa"/>
+            <w:vMerge w:val="restart"/>
+            <w:shd w:val="clear" w:color="auto" w:fill="FFE599" w:themeFill="accent4" w:themeFillTint="66"/>
+          </w:tcPr>
+          <w:p>
+            <w:r>
+              <w:t>checkOption</w:t>
+            </w:r>
+          </w:p>
+        </w:tc>
+      </w:tr>
+      <w:tr>
+        <w:tc>
+          <w:tcPr>
+            <w:tcW w:w="1696" w:type="dxa"/>
+            <w:shd w:val="clear" w:color="auto" w:fill="FFE599" w:themeFill="accent4" w:themeFillTint="66"/>
+          </w:tcPr>
+          <w:p>
+            <w:r>
+              <w:t>isValidOption</w:t>
+            </w:r>
+          </w:p>
+        </w:tc>
+        <w:tc>
+          <w:tcPr>
+            <w:tcW w:w="2552" w:type="dxa"/>
+            <w:shd w:val="clear" w:color="auto" w:fill="FFE599" w:themeFill="accent4" w:themeFillTint="66"/>
+          </w:tcPr>
+          <w:p>
+            <w:r>
+              <w:t>boolean</w:t>
+            </w:r>
+          </w:p>
+        </w:tc>
+        <w:tc>
+          <w:tcPr>
+            <w:tcW w:w="2410" w:type="dxa"/>
+            <w:vMerge/>
+            <w:shd w:val="clear" w:color="auto" w:fill="FFE599" w:themeFill="accent4" w:themeFillTint="66"/>
+          </w:tcPr>
+          <w:p/>
+        </w:tc>
+        <w:tc>
+          <w:tcPr>
+            <w:tcW w:w="2358" w:type="dxa"/>
+            <w:vMerge/>
+            <w:shd w:val="clear" w:color="auto" w:fill="FFE599" w:themeFill="accent4" w:themeFillTint="66"/>
+          </w:tcPr>
+          <w:p/>
+        </w:tc>
+      </w:tr>
+      <w:tr>
+        <w:tc>
+          <w:tcPr>
+            <w:tcW w:w="1696" w:type="dxa"/>
+            <w:shd w:val="clear" w:color="auto" w:fill="C5E0B3" w:themeFill="accent6" w:themeFillTint="66"/>
+          </w:tcPr>
+          <w:p>
+            <w:r>
+              <w:t>customerOption</w:t>
+            </w:r>
+          </w:p>
+        </w:tc>
+        <w:tc>
+          <w:tcPr>
+            <w:tcW w:w="2552" w:type="dxa"/>
+            <w:shd w:val="clear" w:color="auto" w:fill="C5E0B3" w:themeFill="accent6" w:themeFillTint="66"/>
+          </w:tcPr>
+          <w:p>
+            <w:r>
+              <w:t>int</w:t>
+            </w:r>
+          </w:p>
+        </w:tc>
+        <w:tc>
+          <w:tcPr>
+            <w:tcW w:w="2410" w:type="dxa"/>
+            <w:shd w:val="clear" w:color="auto" w:fill="C5E0B3" w:themeFill="accent6" w:themeFillTint="66"/>
+          </w:tcPr>
+          <w:p>
+            <w:r>
+              <w:t>Local</w:t>
+            </w:r>
+          </w:p>
+        </w:tc>
+        <w:tc>
+          <w:tcPr>
+            <w:tcW w:w="2358" w:type="dxa"/>
+            <w:shd w:val="clear" w:color="auto" w:fill="C5E0B3" w:themeFill="accent6" w:themeFillTint="66"/>
+          </w:tcPr>
+          <w:p>
+            <w:r>
+              <w:t>askCustomerMenuOption</w:t>
+            </w:r>
+          </w:p>
+        </w:tc>
+      </w:tr>
+      <w:tr>
+        <w:tc>
+          <w:tcPr>
+            <w:tcW w:w="1696" w:type="dxa"/>
+            <w:shd w:val="clear" w:color="auto" w:fill="FFD966" w:themeFill="accent4" w:themeFillTint="99"/>
+          </w:tcPr>
+          <w:p>
+            <w:r>
+              <w:t>mobile</w:t>
+            </w:r>
+          </w:p>
+        </w:tc>
+        <w:tc>
+          <w:tcPr>
+            <w:tcW w:w="2552" w:type="dxa"/>
+            <w:shd w:val="clear" w:color="auto" w:fill="FFD966" w:themeFill="accent4" w:themeFillTint="99"/>
+          </w:tcPr>
+          <w:p>
+            <w:r>
+              <w:t>Mobile</w:t>
+            </w:r>
+          </w:p>
+        </w:tc>
+        <w:tc>
+          <w:tcPr>
+            <w:tcW w:w="2410" w:type="dxa"/>
+            <w:shd w:val="clear" w:color="auto" w:fill="FFD966" w:themeFill="accent4" w:themeFillTint="99"/>
+          </w:tcPr>
+          <w:p>
+            <w:r>
+              <w:t>Local, reference</w:t>
+            </w:r>
+          </w:p>
+        </w:tc>
+        <w:tc>
+          <w:tcPr>
+            <w:tcW w:w="2358" w:type="dxa"/>
+            <w:vMerge w:val="restart"/>
+            <w:shd w:val="clear" w:color="auto" w:fill="FFD966" w:themeFill="accent4" w:themeFillTint="99"/>
+          </w:tcPr>
+          <w:p>
+            <w:r>
+              <w:t>buyMobile, buyLaptop</w:t>
+            </w:r>
+          </w:p>
+        </w:tc>
+      </w:tr>
+      <w:tr>
+        <w:tc>
+          <w:tcPr>
+            <w:tcW w:w="1696" w:type="dxa"/>
+            <w:shd w:val="clear" w:color="auto" w:fill="FFD966" w:themeFill="accent4" w:themeFillTint="99"/>
+          </w:tcPr>
+          <w:p>
+            <w:r>
+              <w:t>b</w:t>
+            </w:r>
+            <w:r>
+              <w:t>rand, model,ans</w:t>
+            </w:r>
+          </w:p>
+        </w:tc>
+        <w:tc>
+          <w:tcPr>
+            <w:tcW w:w="2552" w:type="dxa"/>
+            <w:shd w:val="clear" w:color="auto" w:fill="FFD966" w:themeFill="accent4" w:themeFillTint="99"/>
+          </w:tcPr>
+          <w:p>
+            <w:r>
+              <w:t>String</w:t>
+            </w:r>
+          </w:p>
+        </w:tc>
+        <w:tc>
+          <w:tcPr>
+            <w:tcW w:w="2410" w:type="dxa"/>
+            <w:shd w:val="clear" w:color="auto" w:fill="FFD966" w:themeFill="accent4" w:themeFillTint="99"/>
+          </w:tcPr>
+          <w:p>
+            <w:r>
+              <w:t>Local</w:t>
+            </w:r>
+          </w:p>
+        </w:tc>
+        <w:tc>
+          <w:tcPr>
+            <w:tcW w:w="2358" w:type="dxa"/>
+            <w:vMerge/>
+            <w:shd w:val="clear" w:color="auto" w:fill="FFD966" w:themeFill="accent4" w:themeFillTint="99"/>
+          </w:tcPr>
+          <w:p/>
+        </w:tc>
+      </w:tr>
+      <w:tr>
+        <w:tc>
+          <w:tcPr>
+            <w:tcW w:w="1696" w:type="dxa"/>
+            <w:shd w:val="clear" w:color="auto" w:fill="FFD966" w:themeFill="accent4" w:themeFillTint="99"/>
+          </w:tcPr>
+          <w:p>
+            <w:r>
+              <w:t>quantity</w:t>
+            </w:r>
+          </w:p>
+        </w:tc>
+        <w:tc>
+          <w:tcPr>
+            <w:tcW w:w="2552" w:type="dxa"/>
+            <w:shd w:val="clear" w:color="auto" w:fill="FFD966" w:themeFill="accent4" w:themeFillTint="99"/>
+          </w:tcPr>
+          <w:p>
+            <w:r>
+              <w:t>int</w:t>
+            </w:r>
+          </w:p>
+        </w:tc>
+        <w:tc>
+          <w:tcPr>
+            <w:tcW w:w="2410" w:type="dxa"/>
+            <w:shd w:val="clear" w:color="auto" w:fill="FFD966" w:themeFill="accent4" w:themeFillTint="99"/>
+          </w:tcPr>
+          <w:p>
+            <w:r>
+              <w:t>Local</w:t>
+            </w:r>
+          </w:p>
+        </w:tc>
+        <w:tc>
+          <w:tcPr>
+            <w:tcW w:w="2358" w:type="dxa"/>
+            <w:vMerge/>
+            <w:shd w:val="clear" w:color="auto" w:fill="FFD966" w:themeFill="accent4" w:themeFillTint="99"/>
+          </w:tcPr>
+          <w:p/>
+        </w:tc>
+      </w:tr>
+      <w:tr>
+        <w:tc>
+          <w:tcPr>
+            <w:tcW w:w="1696" w:type="dxa"/>
+            <w:shd w:val="clear" w:color="auto" w:fill="FFE599" w:themeFill="accent4" w:themeFillTint="66"/>
+          </w:tcPr>
+          <w:p>
+            <w:r>
+              <w:t>password</w:t>
+            </w:r>
+          </w:p>
+        </w:tc>
+        <w:tc>
+          <w:tcPr>
+            <w:tcW w:w="2552" w:type="dxa"/>
+            <w:shd w:val="clear" w:color="auto" w:fill="FFE599" w:themeFill="accent4" w:themeFillTint="66"/>
+          </w:tcPr>
+          <w:p>
+            <w:r>
+              <w:t>String</w:t>
+            </w:r>
+          </w:p>
+        </w:tc>
+        <w:tc>
+          <w:tcPr>
+            <w:tcW w:w="2410" w:type="dxa"/>
+            <w:shd w:val="clear" w:color="auto" w:fill="FFE599" w:themeFill="accent4" w:themeFillTint="66"/>
+          </w:tcPr>
+          <w:p>
+            <w:r>
+              <w:t>Local</w:t>
+            </w:r>
+          </w:p>
+        </w:tc>
+        <w:tc>
+          <w:tcPr>
+            <w:tcW w:w="2358" w:type="dxa"/>
+            <w:vMerge w:val="restart"/>
+            <w:shd w:val="clear" w:color="auto" w:fill="FFE599" w:themeFill="accent4" w:themeFillTint="66"/>
+          </w:tcPr>
+          <w:p>
+            <w:r>
+              <w:t>askThePassword</w:t>
+            </w:r>
+          </w:p>
+        </w:tc>
+      </w:tr>
+      <w:tr>
+        <w:tc>
+          <w:tcPr>
+            <w:tcW w:w="1696" w:type="dxa"/>
+            <w:shd w:val="clear" w:color="auto" w:fill="FFE599" w:themeFill="accent4" w:themeFillTint="66"/>
+          </w:tcPr>
+          <w:p>
+            <w:r>
+              <w:t>staff</w:t>
+            </w:r>
+          </w:p>
+        </w:tc>
+        <w:tc>
+          <w:tcPr>
+            <w:tcW w:w="2552" w:type="dxa"/>
+            <w:shd w:val="clear" w:color="auto" w:fill="FFE599" w:themeFill="accent4" w:themeFillTint="66"/>
+          </w:tcPr>
+          <w:p>
+            <w:r>
+              <w:t>Staff</w:t>
+            </w:r>
+          </w:p>
+        </w:tc>
+        <w:tc>
+          <w:tcPr>
+            <w:tcW w:w="2410" w:type="dxa"/>
+            <w:shd w:val="clear" w:color="auto" w:fill="FFE599" w:themeFill="accent4" w:themeFillTint="66"/>
+          </w:tcPr>
+          <w:p>
+            <w:r>
+              <w:t>Local, reference</w:t>
+            </w:r>
+          </w:p>
+        </w:tc>
+        <w:tc>
+          <w:tcPr>
+            <w:tcW w:w="2358" w:type="dxa"/>
+            <w:vMerge/>
+            <w:shd w:val="clear" w:color="auto" w:fill="FFE599" w:themeFill="accent4" w:themeFillTint="66"/>
+          </w:tcPr>
+          <w:p/>
+        </w:tc>
+      </w:tr>
+      <w:tr>
+        <w:tc>
+          <w:tcPr>
+            <w:tcW w:w="1696" w:type="dxa"/>
+            <w:shd w:val="clear" w:color="auto" w:fill="C5E0B3" w:themeFill="accent6" w:themeFillTint="66"/>
+          </w:tcPr>
+          <w:p>
+            <w:r>
+              <w:t>staff</w:t>
+            </w:r>
+          </w:p>
+        </w:tc>
+        <w:tc>
+          <w:tcPr>
+            <w:tcW w:w="2552" w:type="dxa"/>
+            <w:shd w:val="clear" w:color="auto" w:fill="C5E0B3" w:themeFill="accent6" w:themeFillTint="66"/>
+          </w:tcPr>
+          <w:p>
+            <w:r>
+              <w:t>Staff</w:t>
+            </w:r>
+          </w:p>
+        </w:tc>
+        <w:tc>
+          <w:tcPr>
+            <w:tcW w:w="2410" w:type="dxa"/>
+            <w:shd w:val="clear" w:color="auto" w:fill="C5E0B3" w:themeFill="accent6" w:themeFillTint="66"/>
+          </w:tcPr>
+          <w:p>
+            <w:r>
+              <w:t>Local, reference</w:t>
+            </w:r>
+          </w:p>
+        </w:tc>
+        <w:tc>
+          <w:tcPr>
+            <w:tcW w:w="2358" w:type="dxa"/>
+            <w:shd w:val="clear" w:color="auto" w:fill="C5E0B3" w:themeFill="accent6" w:themeFillTint="66"/>
+          </w:tcPr>
+          <w:p>
+            <w:r>
+              <w:t>searchPassword</w:t>
+            </w:r>
+          </w:p>
+        </w:tc>
+      </w:tr>
+      <w:tr>
+        <w:tc>
+          <w:tcPr>
+            <w:tcW w:w="1696" w:type="dxa"/>
+            <w:shd w:val="clear" w:color="auto" w:fill="FFD966" w:themeFill="accent4" w:themeFillTint="99"/>
+          </w:tcPr>
+          <w:p>
+            <w:r>
+              <w:t>staName,</w:t>
+            </w:r>
+          </w:p>
+          <w:p>
+            <w:r>
+              <w:t>staPass,</w:t>
+            </w:r>
+          </w:p>
+          <w:p>
+            <w:r>
+              <w:t>staID</w:t>
+            </w:r>
+          </w:p>
+        </w:tc>
+        <w:tc>
+          <w:tcPr>
+            <w:tcW w:w="2552" w:type="dxa"/>
+            <w:shd w:val="clear" w:color="auto" w:fill="FFD966" w:themeFill="accent4" w:themeFillTint="99"/>
+          </w:tcPr>
+          <w:p>
+            <w:r>
+              <w:t>String</w:t>
+            </w:r>
+          </w:p>
+        </w:tc>
+        <w:tc>
+          <w:tcPr>
+            <w:tcW w:w="2410" w:type="dxa"/>
+            <w:shd w:val="clear" w:color="auto" w:fill="FFD966" w:themeFill="accent4" w:themeFillTint="99"/>
+          </w:tcPr>
+          <w:p>
+            <w:r>
+              <w:t>Local</w:t>
+            </w:r>
+          </w:p>
+        </w:tc>
+        <w:tc>
+          <w:tcPr>
+            <w:tcW w:w="2358" w:type="dxa"/>
+            <w:vMerge w:val="restart"/>
+            <w:shd w:val="clear" w:color="auto" w:fill="FFD966" w:themeFill="accent4" w:themeFillTint="99"/>
+          </w:tcPr>
+          <w:p>
+            <w:r>
+              <w:t>createPassword</w:t>
+            </w:r>
+          </w:p>
+        </w:tc>
+      </w:tr>
+      <w:tr>
+        <w:tc>
+          <w:tcPr>
+            <w:tcW w:w="1696" w:type="dxa"/>
+            <w:shd w:val="clear" w:color="auto" w:fill="FFD966" w:themeFill="accent4" w:themeFillTint="99"/>
+          </w:tcPr>
+          <w:p>
+            <w:r>
+              <w:t>staff</w:t>
+            </w:r>
+          </w:p>
+        </w:tc>
+        <w:tc>
+          <w:tcPr>
+            <w:tcW w:w="2552" w:type="dxa"/>
+            <w:shd w:val="clear" w:color="auto" w:fill="FFD966" w:themeFill="accent4" w:themeFillTint="99"/>
+          </w:tcPr>
+          <w:p>
+            <w:r>
+              <w:t>Staff</w:t>
+            </w:r>
+          </w:p>
+        </w:tc>
+        <w:tc>
+          <w:tcPr>
+            <w:tcW w:w="2410" w:type="dxa"/>
+            <w:shd w:val="clear" w:color="auto" w:fill="FFD966" w:themeFill="accent4" w:themeFillTint="99"/>
+          </w:tcPr>
+          <w:p>
+            <w:r>
+              <w:t>Local, reference</w:t>
+            </w:r>
+          </w:p>
+        </w:tc>
+        <w:tc>
+          <w:tcPr>
+            <w:tcW w:w="2358" w:type="dxa"/>
+            <w:vMerge/>
+            <w:shd w:val="clear" w:color="auto" w:fill="FFD966" w:themeFill="accent4" w:themeFillTint="99"/>
+          </w:tcPr>
+          <w:p/>
+        </w:tc>
+      </w:tr>
+      <w:tr>
+        <w:tc>
+          <w:tcPr>
+            <w:tcW w:w="1696" w:type="dxa"/>
+            <w:shd w:val="clear" w:color="auto" w:fill="C5E0B3" w:themeFill="accent6" w:themeFillTint="66"/>
+          </w:tcPr>
+          <w:p>
+            <w:r>
+              <w:t xml:space="preserve">staffOption </w:t>
+            </w:r>
+          </w:p>
+        </w:tc>
+        <w:tc>
+          <w:tcPr>
+            <w:tcW w:w="2552" w:type="dxa"/>
+            <w:shd w:val="clear" w:color="auto" w:fill="C5E0B3" w:themeFill="accent6" w:themeFillTint="66"/>
+          </w:tcPr>
+          <w:p>
+            <w:r>
+              <w:t>int</w:t>
+            </w:r>
+          </w:p>
+        </w:tc>
+        <w:tc>
+          <w:tcPr>
+            <w:tcW w:w="2410" w:type="dxa"/>
+            <w:shd w:val="clear" w:color="auto" w:fill="C5E0B3" w:themeFill="accent6" w:themeFillTint="66"/>
+          </w:tcPr>
+          <w:p>
+            <w:r>
+              <w:t>Local</w:t>
+            </w:r>
+          </w:p>
+        </w:tc>
+        <w:tc>
+          <w:tcPr>
+            <w:tcW w:w="2358" w:type="dxa"/>
+            <w:shd w:val="clear" w:color="auto" w:fill="C5E0B3" w:themeFill="accent6" w:themeFillTint="66"/>
+          </w:tcPr>
+          <w:p>
+            <w:r>
+              <w:t>askStaffMenuOption</w:t>
+            </w:r>
+          </w:p>
+        </w:tc>
+      </w:tr>
+      <w:tr>
+        <w:tc>
+          <w:tcPr>
+            <w:tcW w:w="1696" w:type="dxa"/>
+            <w:shd w:val="clear" w:color="auto" w:fill="FFE599" w:themeFill="accent4" w:themeFillTint="66"/>
+          </w:tcPr>
+          <w:p>
+            <w:r>
+              <w:t>Brand, model, memoryOption,   ans</w:t>
+            </w:r>
+          </w:p>
+        </w:tc>
+        <w:tc>
+          <w:tcPr>
+            <w:tcW w:w="2552" w:type="dxa"/>
+            <w:shd w:val="clear" w:color="auto" w:fill="FFE599" w:themeFill="accent4" w:themeFillTint="66"/>
+          </w:tcPr>
+          <w:p>
+            <w:r>
+              <w:t>String</w:t>
+            </w:r>
+          </w:p>
+        </w:tc>
+        <w:tc>
+          <w:tcPr>
+            <w:tcW w:w="2410" w:type="dxa"/>
+            <w:vMerge w:val="restart"/>
+            <w:shd w:val="clear" w:color="auto" w:fill="FFE599" w:themeFill="accent4" w:themeFillTint="66"/>
+          </w:tcPr>
+          <w:p>
+            <w:r>
+              <w:t>Local</w:t>
+            </w:r>
+          </w:p>
+        </w:tc>
+        <w:tc>
+          <w:tcPr>
+            <w:tcW w:w="2358" w:type="dxa"/>
+            <w:vMerge w:val="restart"/>
+            <w:shd w:val="clear" w:color="auto" w:fill="FFE599" w:themeFill="accent4" w:themeFillTint="66"/>
+          </w:tcPr>
+          <w:p>
+            <w:r>
+              <w:t xml:space="preserve">staffMenuOption1, </w:t>
+            </w:r>
+            <w:r>
+              <w:t>staffMenuOption</w:t>
+            </w:r>
+            <w:r>
+              <w:t>2</w:t>
+            </w:r>
+          </w:p>
+        </w:tc>
+      </w:tr>
+      <w:tr>
+        <w:tc>
+          <w:tcPr>
+            <w:tcW w:w="1696" w:type="dxa"/>
+            <w:shd w:val="clear" w:color="auto" w:fill="FFE599" w:themeFill="accent4" w:themeFillTint="66"/>
+          </w:tcPr>
+          <w:p>
+            <w:r>
+              <w:t>numOfAsk</w:t>
+            </w:r>
+          </w:p>
+        </w:tc>
+        <w:tc>
+          <w:tcPr>
+            <w:tcW w:w="2552" w:type="dxa"/>
+            <w:shd w:val="clear" w:color="auto" w:fill="FFE599" w:themeFill="accent4" w:themeFillTint="66"/>
+          </w:tcPr>
+          <w:p>
+            <w:r>
+              <w:t>int</w:t>
+            </w:r>
+          </w:p>
+        </w:tc>
+        <w:tc>
+          <w:tcPr>
+            <w:tcW w:w="2410" w:type="dxa"/>
+            <w:vMerge/>
+            <w:shd w:val="clear" w:color="auto" w:fill="FFE599" w:themeFill="accent4" w:themeFillTint="66"/>
+          </w:tcPr>
+          <w:p/>
+        </w:tc>
+        <w:tc>
+          <w:tcPr>
+            <w:tcW w:w="2358" w:type="dxa"/>
+            <w:vMerge/>
+            <w:shd w:val="clear" w:color="auto" w:fill="FFE599" w:themeFill="accent4" w:themeFillTint="66"/>
+          </w:tcPr>
+          <w:p/>
+        </w:tc>
+      </w:tr>
+      <w:tr>
+        <w:tc>
+          <w:tcPr>
+            <w:tcW w:w="1696" w:type="dxa"/>
+            <w:shd w:val="clear" w:color="auto" w:fill="FFE599" w:themeFill="accent4" w:themeFillTint="66"/>
+          </w:tcPr>
+          <w:p>
+            <w:r>
+              <w:t>mobile</w:t>
+            </w:r>
+          </w:p>
+        </w:tc>
+        <w:tc>
+          <w:tcPr>
+            <w:tcW w:w="2552" w:type="dxa"/>
+            <w:shd w:val="clear" w:color="auto" w:fill="FFE599" w:themeFill="accent4" w:themeFillTint="66"/>
+          </w:tcPr>
+          <w:p>
+            <w:r>
+              <w:t>Mobile</w:t>
+            </w:r>
+          </w:p>
+        </w:tc>
+        <w:tc>
+          <w:tcPr>
+            <w:tcW w:w="2410" w:type="dxa"/>
+            <w:shd w:val="clear" w:color="auto" w:fill="FFE599" w:themeFill="accent4" w:themeFillTint="66"/>
+          </w:tcPr>
+          <w:p>
+            <w:r>
+              <w:t>Local, reference</w:t>
+            </w:r>
+          </w:p>
+        </w:tc>
+        <w:tc>
+          <w:tcPr>
+            <w:tcW w:w="2358" w:type="dxa"/>
+            <w:vMerge/>
+            <w:shd w:val="clear" w:color="auto" w:fill="FFE599" w:themeFill="accent4" w:themeFillTint="66"/>
+          </w:tcPr>
+          <w:p/>
+        </w:tc>
+      </w:tr>
+      <w:tr>
+        <w:tc>
+          <w:tcPr>
+            <w:tcW w:w="1696" w:type="dxa"/>
+            <w:shd w:val="clear" w:color="auto" w:fill="FFD966" w:themeFill="accent4" w:themeFillTint="99"/>
+          </w:tcPr>
+          <w:p>
+            <w:r>
+              <w:t>mobile, laptop</w:t>
+            </w:r>
+          </w:p>
+        </w:tc>
+        <w:tc>
+          <w:tcPr>
+            <w:tcW w:w="2552" w:type="dxa"/>
+            <w:shd w:val="clear" w:color="auto" w:fill="FFD966" w:themeFill="accent4" w:themeFillTint="99"/>
+          </w:tcPr>
+          <w:p>
+            <w:r>
+              <w:t>Mobile, Laptop</w:t>
+            </w:r>
+          </w:p>
+        </w:tc>
+        <w:tc>
+          <w:tcPr>
+            <w:tcW w:w="2410" w:type="dxa"/>
+            <w:shd w:val="clear" w:color="auto" w:fill="FFD966" w:themeFill="accent4" w:themeFillTint="99"/>
+          </w:tcPr>
+          <w:p>
+            <w:r>
+              <w:t>Local, reference</w:t>
+            </w:r>
+          </w:p>
+        </w:tc>
+        <w:tc>
+          <w:tcPr>
+            <w:tcW w:w="2358" w:type="dxa"/>
+            <w:vMerge w:val="restart"/>
+            <w:shd w:val="clear" w:color="auto" w:fill="FFD966" w:themeFill="accent4" w:themeFillTint="99"/>
+          </w:tcPr>
+          <w:p>
+            <w:r>
+              <w:t>UpdateStockAndDelivery</w:t>
+            </w:r>
+          </w:p>
+        </w:tc>
+      </w:tr>
+      <w:tr>
+        <w:tc>
+          <w:tcPr>
+            <w:tcW w:w="1696" w:type="dxa"/>
+            <w:shd w:val="clear" w:color="auto" w:fill="FFD966" w:themeFill="accent4" w:themeFillTint="99"/>
+          </w:tcPr>
+          <w:p>
+            <w:r>
+              <w:t>typeOfProd,</w:t>
+            </w:r>
+          </w:p>
+          <w:p>
+            <w:r>
+              <w:t xml:space="preserve">brand, </w:t>
+            </w:r>
+          </w:p>
+          <w:p>
+            <w:r>
+              <w:t>model.</w:t>
+            </w:r>
+          </w:p>
+        </w:tc>
+        <w:tc>
+          <w:tcPr>
+            <w:tcW w:w="2552" w:type="dxa"/>
+            <w:shd w:val="clear" w:color="auto" w:fill="FFD966" w:themeFill="accent4" w:themeFillTint="99"/>
+          </w:tcPr>
+          <w:p>
+            <w:r>
+              <w:t>String</w:t>
+            </w:r>
+          </w:p>
+        </w:tc>
+        <w:tc>
+          <w:tcPr>
+            <w:tcW w:w="2410" w:type="dxa"/>
+            <w:shd w:val="clear" w:color="auto" w:fill="FFD966" w:themeFill="accent4" w:themeFillTint="99"/>
+          </w:tcPr>
+          <w:p>
+            <w:r>
+              <w:t>Local</w:t>
+            </w:r>
+          </w:p>
+        </w:tc>
+        <w:tc>
+          <w:tcPr>
+            <w:tcW w:w="2358" w:type="dxa"/>
+            <w:vMerge/>
+            <w:shd w:val="clear" w:color="auto" w:fill="FFD966" w:themeFill="accent4" w:themeFillTint="99"/>
+          </w:tcPr>
+          <w:p/>
+        </w:tc>
+      </w:tr>
+      <w:tr>
+        <w:tc>
+          <w:tcPr>
+            <w:tcW w:w="1696" w:type="dxa"/>
+            <w:shd w:val="clear" w:color="auto" w:fill="C5E0B3" w:themeFill="accent6" w:themeFillTint="66"/>
+          </w:tcPr>
+          <w:p>
+            <w:r>
+              <w:t>each</w:t>
+            </w:r>
+          </w:p>
+        </w:tc>
+        <w:tc>
+          <w:tcPr>
+            <w:tcW w:w="2552" w:type="dxa"/>
+            <w:shd w:val="clear" w:color="auto" w:fill="C5E0B3" w:themeFill="accent6" w:themeFillTint="66"/>
+          </w:tcPr>
+          <w:p>
+            <w:r>
+              <w:t>Inventory</w:t>
+            </w:r>
+          </w:p>
+        </w:tc>
+        <w:tc>
+          <w:tcPr>
+            <w:tcW w:w="2410" w:type="dxa"/>
+            <w:shd w:val="clear" w:color="auto" w:fill="C5E0B3" w:themeFill="accent6" w:themeFillTint="66"/>
+          </w:tcPr>
+          <w:p>
+            <w:r>
+              <w:t>Local, reference</w:t>
+            </w:r>
+          </w:p>
+        </w:tc>
+        <w:tc>
+          <w:tcPr>
+            <w:tcW w:w="2358" w:type="dxa"/>
+            <w:shd w:val="clear" w:color="auto" w:fill="C5E0B3" w:themeFill="accent6" w:themeFillTint="66"/>
+          </w:tcPr>
+          <w:p>
+            <w:r>
+              <w:t>checkStock</w:t>
+            </w:r>
+          </w:p>
+        </w:tc>
+      </w:tr>
+      <w:tr>
+        <w:tc>
+          <w:tcPr>
+            <w:tcW w:w="1696" w:type="dxa"/>
+            <w:shd w:val="clear" w:color="auto" w:fill="FFE599" w:themeFill="accent4" w:themeFillTint="66"/>
+          </w:tcPr>
+          <w:p>
+            <w:r>
+              <w:t>stock</w:t>
+            </w:r>
+          </w:p>
+        </w:tc>
+        <w:tc>
+          <w:tcPr>
+            <w:tcW w:w="2552" w:type="dxa"/>
+            <w:shd w:val="clear" w:color="auto" w:fill="FFE599" w:themeFill="accent4" w:themeFillTint="66"/>
+          </w:tcPr>
+          <w:p>
+            <w:r>
+              <w:t>int</w:t>
+            </w:r>
+          </w:p>
+        </w:tc>
+        <w:tc>
+          <w:tcPr>
+            <w:tcW w:w="2410" w:type="dxa"/>
+            <w:vMerge w:val="restart"/>
+            <w:shd w:val="clear" w:color="auto" w:fill="FFE599" w:themeFill="accent4" w:themeFillTint="66"/>
+          </w:tcPr>
+          <w:p>
+            <w:r>
+              <w:t>Local</w:t>
+            </w:r>
+          </w:p>
+        </w:tc>
+        <w:tc>
+          <w:tcPr>
+            <w:tcW w:w="2358" w:type="dxa"/>
+            <w:vMerge w:val="restart"/>
+            <w:shd w:val="clear" w:color="auto" w:fill="FFE599" w:themeFill="accent4" w:themeFillTint="66"/>
+          </w:tcPr>
+          <w:p>
+            <w:r>
+              <w:t>setMobileStockAndPrices</w:t>
+            </w:r>
+            <w:r>
+              <w:t>,</w:t>
+            </w:r>
+          </w:p>
+          <w:p>
+            <w:r>
+              <w:t>setLaptopStockAndPrices</w:t>
+            </w:r>
+          </w:p>
+        </w:tc>
+      </w:tr>
+      <w:tr>
+        <w:tc>
+          <w:tcPr>
+            <w:tcW w:w="1696" w:type="dxa"/>
+            <w:shd w:val="clear" w:color="auto" w:fill="FFE599" w:themeFill="accent4" w:themeFillTint="66"/>
+          </w:tcPr>
+          <w:p>
+            <w:r>
+              <w:t>prices</w:t>
+            </w:r>
+          </w:p>
+        </w:tc>
+        <w:tc>
+          <w:tcPr>
+            <w:tcW w:w="2552" w:type="dxa"/>
+            <w:shd w:val="clear" w:color="auto" w:fill="FFE599" w:themeFill="accent4" w:themeFillTint="66"/>
+          </w:tcPr>
+          <w:p>
+            <w:r>
+              <w:t>double</w:t>
+            </w:r>
+          </w:p>
+        </w:tc>
+        <w:tc>
+          <w:tcPr>
+            <w:tcW w:w="2410" w:type="dxa"/>
+            <w:vMerge/>
+          </w:tcPr>
+          <w:p/>
+        </w:tc>
+        <w:tc>
+          <w:tcPr>
+            <w:tcW w:w="2358" w:type="dxa"/>
+            <w:vMerge/>
+          </w:tcPr>
+          <w:p/>
+        </w:tc>
+      </w:tr>
+      <w:tr>
+        <w:tc>
+          <w:tcPr>
+            <w:tcW w:w="1696" w:type="dxa"/>
+            <w:shd w:val="clear" w:color="auto" w:fill="FFD966" w:themeFill="accent4" w:themeFillTint="99"/>
+          </w:tcPr>
+          <w:p>
+            <w:r>
+              <w:t>mobile</w:t>
+            </w:r>
+          </w:p>
+        </w:tc>
+        <w:tc>
+          <w:tcPr>
+            <w:tcW w:w="2552" w:type="dxa"/>
+            <w:shd w:val="clear" w:color="auto" w:fill="FFD966" w:themeFill="accent4" w:themeFillTint="99"/>
+          </w:tcPr>
+          <w:p>
+            <w:r>
+              <w:t>Mobile</w:t>
+            </w:r>
+          </w:p>
+        </w:tc>
+        <w:tc>
+          <w:tcPr>
+            <w:tcW w:w="2410" w:type="dxa"/>
+            <w:vMerge w:val="restart"/>
+            <w:shd w:val="clear" w:color="auto" w:fill="FFD966" w:themeFill="accent4" w:themeFillTint="99"/>
+          </w:tcPr>
+          <w:p>
+            <w:r>
+              <w:t>Local, reference</w:t>
+            </w:r>
+          </w:p>
+        </w:tc>
+        <w:tc>
+          <w:tcPr>
+            <w:tcW w:w="2358" w:type="dxa"/>
+            <w:vMerge w:val="restart"/>
+            <w:shd w:val="clear" w:color="auto" w:fill="FFD966" w:themeFill="accent4" w:themeFillTint="99"/>
+          </w:tcPr>
+          <w:p>
+            <w:r>
+              <w:t>searchMobileProducts</w:t>
+            </w:r>
+            <w:r>
+              <w:t>,</w:t>
+            </w:r>
+          </w:p>
+          <w:p>
+            <w:r>
+              <w:t>searchLaptopProducts</w:t>
+            </w:r>
+          </w:p>
+        </w:tc>
+      </w:tr>
+      <w:tr>
+        <w:tc>
+          <w:tcPr>
+            <w:tcW w:w="1696" w:type="dxa"/>
+            <w:shd w:val="clear" w:color="auto" w:fill="FFD966" w:themeFill="accent4" w:themeFillTint="99"/>
+          </w:tcPr>
+          <w:p>
+            <w:r>
+              <w:t>laptop</w:t>
+            </w:r>
+          </w:p>
+        </w:tc>
+        <w:tc>
+          <w:tcPr>
+            <w:tcW w:w="2552" w:type="dxa"/>
+            <w:shd w:val="clear" w:color="auto" w:fill="FFD966" w:themeFill="accent4" w:themeFillTint="99"/>
+          </w:tcPr>
+          <w:p>
+            <w:r>
+              <w:t>Laptop</w:t>
+            </w:r>
+          </w:p>
+        </w:tc>
+        <w:tc>
+          <w:tcPr>
+            <w:tcW w:w="2410" w:type="dxa"/>
+            <w:vMerge/>
+            <w:shd w:val="clear" w:color="auto" w:fill="FFD966" w:themeFill="accent4" w:themeFillTint="99"/>
+          </w:tcPr>
+          <w:p/>
+        </w:tc>
+        <w:tc>
+          <w:tcPr>
+            <w:tcW w:w="2358" w:type="dxa"/>
+            <w:vMerge/>
+            <w:shd w:val="clear" w:color="auto" w:fill="FFD966" w:themeFill="accent4" w:themeFillTint="99"/>
+          </w:tcPr>
+          <w:p/>
+        </w:tc>
+      </w:tr>
+      <w:tr>
+        <w:tc>
+          <w:tcPr>
+            <w:tcW w:w="1696" w:type="dxa"/>
+            <w:shd w:val="clear" w:color="auto" w:fill="C5E0B3" w:themeFill="accent6" w:themeFillTint="66"/>
+          </w:tcPr>
+          <w:p>
+            <w:r>
+              <w:t>input</w:t>
+            </w:r>
+          </w:p>
+        </w:tc>
+        <w:tc>
+          <w:tcPr>
+            <w:tcW w:w="2552" w:type="dxa"/>
+            <w:shd w:val="clear" w:color="auto" w:fill="C5E0B3" w:themeFill="accent6" w:themeFillTint="66"/>
+          </w:tcPr>
+          <w:p>
+            <w:r>
+              <w:t>String</w:t>
+            </w:r>
+          </w:p>
+        </w:tc>
+        <w:tc>
+          <w:tcPr>
+            <w:tcW w:w="2410" w:type="dxa"/>
+            <w:shd w:val="clear" w:color="auto" w:fill="C5E0B3" w:themeFill="accent6" w:themeFillTint="66"/>
+          </w:tcPr>
+          <w:p>
+            <w:r>
+              <w:t>Local</w:t>
+            </w:r>
+          </w:p>
+        </w:tc>
+        <w:tc>
+          <w:tcPr>
+            <w:tcW w:w="2358" w:type="dxa"/>
+            <w:shd w:val="clear" w:color="auto" w:fill="C5E0B3" w:themeFill="accent6" w:themeFillTint="66"/>
+          </w:tcPr>
+          <w:p>
+            <w:r>
+              <w:t>exit</w:t>
+            </w:r>
+          </w:p>
+        </w:tc>
+      </w:tr>
+    </w:tbl>
+    <w:p>
+      <w:pPr>
+        <w:pStyle w:val="Heading2"/>
+      </w:pPr>
+    </w:p>
+    <w:tbl>
+      <w:tblPr>
+        <w:tblStyle w:val="TableGrid"/>
+        <w:tblW w:w="0" w:type="auto"/>
+        <w:tblLayout w:type="fixed"/>
+        <w:tblLook w:val="04A0" w:firstRow="1" w:lastRow="0" w:firstColumn="1" w:lastColumn="0" w:noHBand="0" w:noVBand="1"/>
+      </w:tblPr>
+      <w:tblGrid>
+        <w:gridCol w:w="1635"/>
+        <w:gridCol w:w="2613"/>
+        <w:gridCol w:w="2410"/>
+        <w:gridCol w:w="2358"/>
+      </w:tblGrid>
+      <w:tr>
+        <w:tc>
+          <w:tcPr>
+            <w:tcW w:w="9016" w:type="dxa"/>
+            <w:gridSpan w:val="4"/>
+            <w:shd w:val="clear" w:color="auto" w:fill="1F3864" w:themeFill="accent1" w:themeFillShade="80"/>
+          </w:tcPr>
+          <w:p>
+            <w:pPr>
+              <w:pStyle w:val="NoSpacing"/>
+            </w:pPr>
+            <w:r>
+              <w:t>Inventory</w:t>
+            </w:r>
+          </w:p>
+        </w:tc>
+      </w:tr>
+      <w:tr>
+        <w:tc>
+          <w:tcPr>
+            <w:tcW w:w="1635" w:type="dxa"/>
+            <w:shd w:val="clear" w:color="auto" w:fill="B4C6E7" w:themeFill="accent1" w:themeFillTint="66"/>
+          </w:tcPr>
+          <w:p>
+            <w:pPr>
+              <w:pStyle w:val="NoSpacing"/>
+            </w:pPr>
+            <w:r>
+              <w:t>Input:</w:t>
+            </w:r>
+          </w:p>
+        </w:tc>
+        <w:tc>
+          <w:tcPr>
+            <w:tcW w:w="2613" w:type="dxa"/>
+            <w:shd w:val="clear" w:color="auto" w:fill="B4C6E7" w:themeFill="accent1" w:themeFillTint="66"/>
+          </w:tcPr>
+          <w:p>
+            <w:pPr>
+              <w:pStyle w:val="NoSpacing"/>
+            </w:pPr>
+            <w:r>
+              <w:t>Type of Variable</w:t>
+            </w:r>
+          </w:p>
+        </w:tc>
+        <w:tc>
+          <w:tcPr>
+            <w:tcW w:w="2410" w:type="dxa"/>
+            <w:shd w:val="clear" w:color="auto" w:fill="B4C6E7" w:themeFill="accent1" w:themeFillTint="66"/>
+          </w:tcPr>
+          <w:p>
+            <w:pPr>
+              <w:pStyle w:val="NoSpacing"/>
+            </w:pPr>
+            <w:r>
+              <w:t>Global/Local/Instance/Reference</w:t>
+            </w:r>
+          </w:p>
+        </w:tc>
+        <w:tc>
+          <w:tcPr>
+            <w:tcW w:w="2358" w:type="dxa"/>
+            <w:shd w:val="clear" w:color="auto" w:fill="B4C6E7" w:themeFill="accent1" w:themeFillTint="66"/>
+          </w:tcPr>
+          <w:p>
+            <w:pPr>
+              <w:pStyle w:val="NoSpacing"/>
+            </w:pPr>
+            <w:r>
+              <w:t>Location</w:t>
+            </w:r>
+          </w:p>
+        </w:tc>
+      </w:tr>
+      <w:tr>
+        <w:tc>
+          <w:tcPr>
+            <w:tcW w:w="1635" w:type="dxa"/>
+            <w:shd w:val="clear" w:color="auto" w:fill="FFD966" w:themeFill="accent4" w:themeFillTint="99"/>
+          </w:tcPr>
+          <w:p>
+            <w:r>
+              <w:t>numOfStock</w:t>
+            </w:r>
+          </w:p>
+        </w:tc>
+        <w:tc>
+          <w:tcPr>
+            <w:tcW w:w="2613" w:type="dxa"/>
+            <w:shd w:val="clear" w:color="auto" w:fill="FFD966" w:themeFill="accent4" w:themeFillTint="99"/>
+          </w:tcPr>
+          <w:p>
+            <w:r>
+              <w:t>int</w:t>
+            </w:r>
+          </w:p>
+        </w:tc>
+        <w:tc>
+          <w:tcPr>
+            <w:tcW w:w="2410" w:type="dxa"/>
+            <w:vMerge w:val="restart"/>
+            <w:shd w:val="clear" w:color="auto" w:fill="FFD966" w:themeFill="accent4" w:themeFillTint="99"/>
+          </w:tcPr>
+          <w:p>
+            <w:r>
+              <w:t>Global, local, instance</w:t>
+            </w:r>
+          </w:p>
+        </w:tc>
+        <w:tc>
+          <w:tcPr>
+            <w:tcW w:w="2358" w:type="dxa"/>
+            <w:vMerge w:val="restart"/>
+            <w:shd w:val="clear" w:color="auto" w:fill="FFD966" w:themeFill="accent4" w:themeFillTint="99"/>
+          </w:tcPr>
+          <w:p>
+            <w:r>
+              <w:t>Two constructors, getter, setter, toString.</w:t>
+            </w:r>
+          </w:p>
+        </w:tc>
+      </w:tr>
+      <w:tr>
+        <w:tc>
+          <w:tcPr>
+            <w:tcW w:w="1635" w:type="dxa"/>
+            <w:shd w:val="clear" w:color="auto" w:fill="FFD966" w:themeFill="accent4" w:themeFillTint="99"/>
+          </w:tcPr>
+          <w:p>
+            <w:r>
+              <w:t>prices</w:t>
+            </w:r>
+          </w:p>
+        </w:tc>
+        <w:tc>
+          <w:tcPr>
+            <w:tcW w:w="2613" w:type="dxa"/>
+            <w:shd w:val="clear" w:color="auto" w:fill="FFD966" w:themeFill="accent4" w:themeFillTint="99"/>
+          </w:tcPr>
+          <w:p>
+            <w:r>
+              <w:t>double</w:t>
+            </w:r>
+          </w:p>
+        </w:tc>
+        <w:tc>
+          <w:tcPr>
+            <w:tcW w:w="2410" w:type="dxa"/>
+            <w:vMerge/>
+          </w:tcPr>
+          <w:p/>
+        </w:tc>
+        <w:tc>
+          <w:tcPr>
+            <w:tcW w:w="2358" w:type="dxa"/>
+            <w:vMerge/>
+          </w:tcPr>
+          <w:p/>
+        </w:tc>
+      </w:tr>
+    </w:tbl>
+    <w:p>
+      <w:pPr>
+        <w:pStyle w:val="Heading2"/>
+      </w:pPr>
+    </w:p>
+    <w:p/>
+    <w:tbl>
+      <w:tblPr>
+        <w:tblStyle w:val="TableGrid"/>
+        <w:tblW w:w="0" w:type="auto"/>
+        <w:tblLayout w:type="fixed"/>
+        <w:tblLook w:val="04A0" w:firstRow="1" w:lastRow="0" w:firstColumn="1" w:lastColumn="0" w:noHBand="0" w:noVBand="1"/>
+      </w:tblPr>
+      <w:tblGrid>
+        <w:gridCol w:w="1635"/>
+        <w:gridCol w:w="2613"/>
+        <w:gridCol w:w="2410"/>
+        <w:gridCol w:w="2358"/>
+      </w:tblGrid>
+      <w:tr>
+        <w:tc>
+          <w:tcPr>
+            <w:tcW w:w="9016" w:type="dxa"/>
+            <w:gridSpan w:val="4"/>
+            <w:shd w:val="clear" w:color="auto" w:fill="1F3864" w:themeFill="accent1" w:themeFillShade="80"/>
+          </w:tcPr>
+          <w:p>
+            <w:pPr>
+              <w:pStyle w:val="NoSpacing"/>
+            </w:pPr>
+            <w:r>
+              <w:lastRenderedPageBreak/>
+              <w:t>Mobile</w:t>
+            </w:r>
+            <w:r>
+              <w:t xml:space="preserve"> &amp; Laptop</w:t>
+            </w:r>
+          </w:p>
+        </w:tc>
+      </w:tr>
+      <w:tr>
+        <w:tc>
+          <w:tcPr>
+            <w:tcW w:w="1635" w:type="dxa"/>
+            <w:shd w:val="clear" w:color="auto" w:fill="B4C6E7" w:themeFill="accent1" w:themeFillTint="66"/>
+          </w:tcPr>
+          <w:p>
+            <w:pPr>
+              <w:pStyle w:val="NoSpacing"/>
+            </w:pPr>
+            <w:r>
+              <w:t>Input:</w:t>
+            </w:r>
+          </w:p>
+        </w:tc>
+        <w:tc>
+          <w:tcPr>
+            <w:tcW w:w="2613" w:type="dxa"/>
+            <w:shd w:val="clear" w:color="auto" w:fill="B4C6E7" w:themeFill="accent1" w:themeFillTint="66"/>
+          </w:tcPr>
+          <w:p>
+            <w:pPr>
+              <w:pStyle w:val="NoSpacing"/>
+            </w:pPr>
+            <w:r>
+              <w:t>Type of Variable</w:t>
+            </w:r>
+          </w:p>
+        </w:tc>
+        <w:tc>
+          <w:tcPr>
+            <w:tcW w:w="2410" w:type="dxa"/>
+            <w:shd w:val="clear" w:color="auto" w:fill="B4C6E7" w:themeFill="accent1" w:themeFillTint="66"/>
+          </w:tcPr>
+          <w:p>
+            <w:pPr>
+              <w:pStyle w:val="NoSpacing"/>
+            </w:pPr>
+            <w:r>
+              <w:t>Global/Local/Instance/Reference</w:t>
+            </w:r>
+          </w:p>
+        </w:tc>
+        <w:tc>
+          <w:tcPr>
+            <w:tcW w:w="2358" w:type="dxa"/>
+            <w:shd w:val="clear" w:color="auto" w:fill="B4C6E7" w:themeFill="accent1" w:themeFillTint="66"/>
+          </w:tcPr>
+          <w:p>
+            <w:pPr>
+              <w:pStyle w:val="NoSpacing"/>
+            </w:pPr>
+            <w:r>
+              <w:t>Location</w:t>
+            </w:r>
+          </w:p>
+        </w:tc>
+      </w:tr>
+      <w:tr>
+        <w:tc>
+          <w:tcPr>
+            <w:tcW w:w="1635" w:type="dxa"/>
+            <w:shd w:val="clear" w:color="auto" w:fill="FFD966" w:themeFill="accent4" w:themeFillTint="99"/>
+          </w:tcPr>
+          <w:p>
+            <w:r>
+              <w:t>tyOf</w:t>
+            </w:r>
+            <w:r>
+              <w:t>Product</w:t>
+            </w:r>
+          </w:p>
+        </w:tc>
+        <w:tc>
+          <w:tcPr>
+            <w:tcW w:w="2613" w:type="dxa"/>
+            <w:vMerge w:val="restart"/>
+            <w:shd w:val="clear" w:color="auto" w:fill="FFD966" w:themeFill="accent4" w:themeFillTint="99"/>
+          </w:tcPr>
+          <w:p>
+            <w:r>
+              <w:t>String</w:t>
+            </w:r>
+          </w:p>
+        </w:tc>
+        <w:tc>
+          <w:tcPr>
+            <w:tcW w:w="2410" w:type="dxa"/>
+            <w:vMerge w:val="restart"/>
+            <w:shd w:val="clear" w:color="auto" w:fill="FFD966" w:themeFill="accent4" w:themeFillTint="99"/>
+          </w:tcPr>
+          <w:p>
+            <w:r>
+              <w:t>Global, local, instance</w:t>
+            </w:r>
+          </w:p>
+        </w:tc>
+        <w:tc>
+          <w:tcPr>
+            <w:tcW w:w="2358" w:type="dxa"/>
+            <w:vMerge w:val="restart"/>
+            <w:shd w:val="clear" w:color="auto" w:fill="FFD966" w:themeFill="accent4" w:themeFillTint="99"/>
+          </w:tcPr>
+          <w:p>
+            <w:r>
+              <w:t xml:space="preserve">Two constructors, </w:t>
+            </w:r>
+          </w:p>
+          <w:p>
+            <w:r>
+              <w:t xml:space="preserve">getter, </w:t>
+            </w:r>
+          </w:p>
+          <w:p>
+            <w:r>
+              <w:t>setter,</w:t>
+            </w:r>
+          </w:p>
+          <w:p>
+            <w:r>
+              <w:t>toString</w:t>
+            </w:r>
+            <w:r>
+              <w:t>,</w:t>
+            </w:r>
+          </w:p>
+          <w:p>
+            <w:r>
+              <w:t>toStockString</w:t>
+            </w:r>
+            <w:r>
+              <w:t>.</w:t>
+            </w:r>
+          </w:p>
+        </w:tc>
+      </w:tr>
+      <w:tr>
+        <w:tc>
+          <w:tcPr>
+            <w:tcW w:w="1635" w:type="dxa"/>
+            <w:shd w:val="clear" w:color="auto" w:fill="FFD966" w:themeFill="accent4" w:themeFillTint="99"/>
+          </w:tcPr>
+          <w:p>
+            <w:r>
+              <w:t>brand</w:t>
+            </w:r>
+          </w:p>
+        </w:tc>
+        <w:tc>
+          <w:tcPr>
+            <w:tcW w:w="2613" w:type="dxa"/>
+            <w:vMerge/>
+          </w:tcPr>
+          <w:p/>
+        </w:tc>
+        <w:tc>
+          <w:tcPr>
+            <w:tcW w:w="2410" w:type="dxa"/>
+            <w:vMerge/>
+          </w:tcPr>
+          <w:p/>
+        </w:tc>
+        <w:tc>
+          <w:tcPr>
+            <w:tcW w:w="2358" w:type="dxa"/>
+            <w:vMerge/>
+          </w:tcPr>
+          <w:p/>
+        </w:tc>
+      </w:tr>
+      <w:tr>
+        <w:tc>
+          <w:tcPr>
+            <w:tcW w:w="1635" w:type="dxa"/>
+            <w:shd w:val="clear" w:color="auto" w:fill="FFD966" w:themeFill="accent4" w:themeFillTint="99"/>
+          </w:tcPr>
+          <w:p>
+            <w:r>
+              <w:t>modelMob</w:t>
+            </w:r>
+            <w:r>
+              <w:t xml:space="preserve"> &amp; Lap</w:t>
+            </w:r>
+          </w:p>
+        </w:tc>
+        <w:tc>
+          <w:tcPr>
+            <w:tcW w:w="2613" w:type="dxa"/>
+            <w:vMerge/>
+          </w:tcPr>
+          <w:p/>
+        </w:tc>
+        <w:tc>
+          <w:tcPr>
+            <w:tcW w:w="2410" w:type="dxa"/>
+            <w:vMerge/>
+          </w:tcPr>
+          <w:p/>
+        </w:tc>
+        <w:tc>
+          <w:tcPr>
+            <w:tcW w:w="2358" w:type="dxa"/>
+            <w:vMerge/>
+          </w:tcPr>
+          <w:p/>
+        </w:tc>
+      </w:tr>
+      <w:tr>
+        <w:tc>
+          <w:tcPr>
+            <w:tcW w:w="1635" w:type="dxa"/>
+            <w:shd w:val="clear" w:color="auto" w:fill="FFD966" w:themeFill="accent4" w:themeFillTint="99"/>
+          </w:tcPr>
+          <w:p>
+            <w:r>
+              <w:t>memoryOp</w:t>
+            </w:r>
+            <w:r>
+              <w:t>tion</w:t>
+            </w:r>
+          </w:p>
+        </w:tc>
+        <w:tc>
+          <w:tcPr>
+            <w:tcW w:w="2613" w:type="dxa"/>
+            <w:vMerge/>
+          </w:tcPr>
+          <w:p/>
+        </w:tc>
+        <w:tc>
+          <w:tcPr>
+            <w:tcW w:w="2410" w:type="dxa"/>
+            <w:vMerge/>
+          </w:tcPr>
+          <w:p/>
+        </w:tc>
+        <w:tc>
+          <w:tcPr>
+            <w:tcW w:w="2358" w:type="dxa"/>
+            <w:vMerge/>
+          </w:tcPr>
+          <w:p/>
+        </w:tc>
+      </w:tr>
+    </w:tbl>
+    <w:p>
+      <w:pPr>
+        <w:pStyle w:val="Heading2"/>
+      </w:pPr>
+    </w:p>
+    <w:tbl>
+      <w:tblPr>
+        <w:tblStyle w:val="TableGrid"/>
+        <w:tblpPr w:leftFromText="180" w:rightFromText="180" w:vertAnchor="text" w:horzAnchor="margin" w:tblpY="-39"/>
+        <w:tblW w:w="0" w:type="auto"/>
+        <w:tblLayout w:type="fixed"/>
+        <w:tblLook w:val="04A0" w:firstRow="1" w:lastRow="0" w:firstColumn="1" w:lastColumn="0" w:noHBand="0" w:noVBand="1"/>
+      </w:tblPr>
+      <w:tblGrid>
+        <w:gridCol w:w="1635"/>
+        <w:gridCol w:w="2613"/>
+        <w:gridCol w:w="2410"/>
+        <w:gridCol w:w="2358"/>
+      </w:tblGrid>
+      <w:tr>
+        <w:tc>
+          <w:tcPr>
+            <w:tcW w:w="9016" w:type="dxa"/>
+            <w:gridSpan w:val="4"/>
+            <w:shd w:val="clear" w:color="auto" w:fill="1F3864" w:themeFill="accent1" w:themeFillShade="80"/>
+          </w:tcPr>
+          <w:p>
+            <w:pPr>
+              <w:pStyle w:val="NoSpacing"/>
+            </w:pPr>
+            <w:r>
+              <w:t>Staff</w:t>
+            </w:r>
+          </w:p>
+        </w:tc>
+      </w:tr>
+      <w:tr>
+        <w:tc>
+          <w:tcPr>
+            <w:tcW w:w="1635" w:type="dxa"/>
+            <w:shd w:val="clear" w:color="auto" w:fill="B4C6E7" w:themeFill="accent1" w:themeFillTint="66"/>
+          </w:tcPr>
+          <w:p>
+            <w:pPr>
+              <w:pStyle w:val="NoSpacing"/>
+            </w:pPr>
+            <w:r>
+              <w:t>Input:</w:t>
+            </w:r>
+          </w:p>
+        </w:tc>
+        <w:tc>
+          <w:tcPr>
+            <w:tcW w:w="2613" w:type="dxa"/>
+            <w:shd w:val="clear" w:color="auto" w:fill="B4C6E7" w:themeFill="accent1" w:themeFillTint="66"/>
+          </w:tcPr>
+          <w:p>
+            <w:pPr>
+              <w:pStyle w:val="NoSpacing"/>
+            </w:pPr>
+            <w:r>
+              <w:t>Type of Variable</w:t>
+            </w:r>
+          </w:p>
+        </w:tc>
+        <w:tc>
+          <w:tcPr>
+            <w:tcW w:w="2410" w:type="dxa"/>
+            <w:shd w:val="clear" w:color="auto" w:fill="B4C6E7" w:themeFill="accent1" w:themeFillTint="66"/>
+          </w:tcPr>
+          <w:p>
+            <w:pPr>
+              <w:pStyle w:val="NoSpacing"/>
+            </w:pPr>
+            <w:r>
+              <w:t>Global/Local/Instance/Reference</w:t>
+            </w:r>
+          </w:p>
+        </w:tc>
+        <w:tc>
+          <w:tcPr>
+            <w:tcW w:w="2358" w:type="dxa"/>
+            <w:shd w:val="clear" w:color="auto" w:fill="B4C6E7" w:themeFill="accent1" w:themeFillTint="66"/>
+          </w:tcPr>
+          <w:p>
+            <w:pPr>
+              <w:pStyle w:val="NoSpacing"/>
+            </w:pPr>
+            <w:r>
+              <w:t>Location</w:t>
+            </w:r>
+          </w:p>
+        </w:tc>
+      </w:tr>
+      <w:tr>
+        <w:tc>
+          <w:tcPr>
+            <w:tcW w:w="1635" w:type="dxa"/>
+            <w:shd w:val="clear" w:color="auto" w:fill="FFD966" w:themeFill="accent4" w:themeFillTint="99"/>
+          </w:tcPr>
+          <w:p>
+            <w:r>
+              <w:t>staffName</w:t>
+            </w:r>
+          </w:p>
+        </w:tc>
+        <w:tc>
+          <w:tcPr>
+            <w:tcW w:w="2613" w:type="dxa"/>
+            <w:vMerge w:val="restart"/>
+            <w:shd w:val="clear" w:color="auto" w:fill="FFD966" w:themeFill="accent4" w:themeFillTint="99"/>
+          </w:tcPr>
+          <w:p>
+            <w:r>
+              <w:t>String</w:t>
+            </w:r>
+          </w:p>
+        </w:tc>
+        <w:tc>
+          <w:tcPr>
+            <w:tcW w:w="2410" w:type="dxa"/>
+            <w:vMerge w:val="restart"/>
+            <w:shd w:val="clear" w:color="auto" w:fill="FFD966" w:themeFill="accent4" w:themeFillTint="99"/>
+          </w:tcPr>
+          <w:p>
+            <w:r>
+              <w:t>Global, local, instance</w:t>
+            </w:r>
+          </w:p>
+        </w:tc>
+        <w:tc>
+          <w:tcPr>
+            <w:tcW w:w="2358" w:type="dxa"/>
+            <w:vMerge w:val="restart"/>
+            <w:shd w:val="clear" w:color="auto" w:fill="FFD966" w:themeFill="accent4" w:themeFillTint="99"/>
+          </w:tcPr>
+          <w:p>
+            <w:r>
+              <w:t xml:space="preserve">Two constructors, </w:t>
+            </w:r>
+          </w:p>
+          <w:p>
+            <w:r>
+              <w:t xml:space="preserve">getter, </w:t>
+            </w:r>
+          </w:p>
+          <w:p>
+            <w:r>
+              <w:t>setter,</w:t>
+            </w:r>
+          </w:p>
+          <w:p>
+            <w:r>
+              <w:t>toString</w:t>
+            </w:r>
+            <w:r>
+              <w:t>.</w:t>
+            </w:r>
+          </w:p>
+        </w:tc>
+      </w:tr>
+      <w:tr>
+        <w:tc>
+          <w:tcPr>
+            <w:tcW w:w="1635" w:type="dxa"/>
+            <w:shd w:val="clear" w:color="auto" w:fill="FFD966" w:themeFill="accent4" w:themeFillTint="99"/>
+          </w:tcPr>
+          <w:p>
+            <w:r>
+              <w:t>staffID</w:t>
+            </w:r>
+          </w:p>
+        </w:tc>
+        <w:tc>
+          <w:tcPr>
+            <w:tcW w:w="2613" w:type="dxa"/>
+            <w:vMerge/>
+          </w:tcPr>
+          <w:p/>
+        </w:tc>
+        <w:tc>
+          <w:tcPr>
+            <w:tcW w:w="2410" w:type="dxa"/>
+            <w:vMerge/>
+          </w:tcPr>
+          <w:p/>
+        </w:tc>
+        <w:tc>
+          <w:tcPr>
+            <w:tcW w:w="2358" w:type="dxa"/>
+            <w:vMerge/>
+          </w:tcPr>
+          <w:p/>
+        </w:tc>
+      </w:tr>
+      <w:tr>
+        <w:tc>
+          <w:tcPr>
+            <w:tcW w:w="1635" w:type="dxa"/>
+            <w:shd w:val="clear" w:color="auto" w:fill="FFD966" w:themeFill="accent4" w:themeFillTint="99"/>
+          </w:tcPr>
+          <w:p>
+            <w:r>
+              <w:t>password</w:t>
+            </w:r>
+          </w:p>
+        </w:tc>
+        <w:tc>
+          <w:tcPr>
+            <w:tcW w:w="2613" w:type="dxa"/>
+            <w:vMerge/>
+          </w:tcPr>
+          <w:p/>
+        </w:tc>
+        <w:tc>
+          <w:tcPr>
+            <w:tcW w:w="2410" w:type="dxa"/>
+            <w:vMerge/>
+          </w:tcPr>
+          <w:p/>
+        </w:tc>
+        <w:tc>
+          <w:tcPr>
+            <w:tcW w:w="2358" w:type="dxa"/>
+            <w:vMerge/>
+          </w:tcPr>
+          <w:p/>
+        </w:tc>
+      </w:tr>
+    </w:tbl>
+    <w:p>
+      <w:pPr>
+        <w:pStyle w:val="Heading2"/>
+        <w:rPr>
+          <w:rFonts w:hint="eastAsia"/>
+        </w:rPr>
+      </w:pPr>
+      <w:r>
         <w:br w:type="page"/>
       </w:r>
     </w:p>
@@ -2968,12 +5550,12 @@
       <w:pPr>
         <w:pStyle w:val="Heading1"/>
       </w:pPr>
-      <w:bookmarkStart w:id="4" w:name="_Toc161084089"/>
+      <w:bookmarkStart w:id="7" w:name="_Toc161487271"/>
       <w:r>
         <w:lastRenderedPageBreak/>
         <w:t>Analysis of the Problem – Step 2</w:t>
       </w:r>
-      <w:bookmarkEnd w:id="4"/>
+      <w:bookmarkEnd w:id="7"/>
     </w:p>
     <w:p/>
     <w:p>
@@ -3150,11 +5732,11 @@
       <w:pPr>
         <w:pStyle w:val="Heading2"/>
       </w:pPr>
-      <w:bookmarkStart w:id="5" w:name="_Toc161084090"/>
+      <w:bookmarkStart w:id="8" w:name="_Toc161487272"/>
       <w:r>
         <w:t>Analysis the tasks</w:t>
       </w:r>
-      <w:bookmarkEnd w:id="5"/>
+      <w:bookmarkEnd w:id="8"/>
     </w:p>
     <w:p/>
     <w:p>
@@ -4593,8 +7175,12 @@
     <w:p>
       <w:pPr>
         <w:pStyle w:val="ListParagraph"/>
+        <w:spacing w:line="256" w:lineRule="auto"/>
         <w:ind w:left="1080"/>
         <w:jc w:val="left"/>
+        <w:rPr>
+          <w:highlight w:val="yellow"/>
+        </w:rPr>
       </w:pPr>
     </w:p>
     <w:p>
@@ -4612,27 +7198,23 @@
       </w:pPr>
       <w:r>
         <w:rPr>
+          <w:rFonts w:hint="eastAsia"/>
           <w:highlight w:val="yellow"/>
         </w:rPr>
-        <w:t xml:space="preserve">Staff menu Option </w:t>
+        <w:t>Dis</w:t>
       </w:r>
       <w:r>
         <w:rPr>
           <w:highlight w:val="yellow"/>
-        </w:rPr>
-        <w:t>4</w:t>
-      </w:r>
-      <w:r>
-        <w:rPr>
-          <w:highlight w:val="yellow"/>
-        </w:rPr>
-        <w:t xml:space="preserve"> – Go back to the main menu.</w:t>
-      </w:r>
-    </w:p>
-    <w:p>
-      <w:pPr>
-        <w:pStyle w:val="ListParagraph"/>
-        <w:ind w:left="420"/>
+          <w:lang w:val="en-US"/>
+        </w:rPr>
+        <w:t>play the current stock status, to check which products to add.</w:t>
+      </w:r>
+    </w:p>
+    <w:p>
+      <w:pPr>
+        <w:pStyle w:val="ListParagraph"/>
+        <w:ind w:left="1080"/>
         <w:jc w:val="left"/>
       </w:pPr>
     </w:p>
@@ -4646,6 +7228,45 @@
         <w:spacing w:line="256" w:lineRule="auto"/>
         <w:jc w:val="left"/>
         <w:rPr>
+          <w:highlight w:val="yellow"/>
+        </w:rPr>
+      </w:pPr>
+      <w:r>
+        <w:rPr>
+          <w:highlight w:val="yellow"/>
+        </w:rPr>
+        <w:t xml:space="preserve">Staff menu Option </w:t>
+      </w:r>
+      <w:r>
+        <w:rPr>
+          <w:highlight w:val="yellow"/>
+        </w:rPr>
+        <w:t>4</w:t>
+      </w:r>
+      <w:r>
+        <w:rPr>
+          <w:highlight w:val="yellow"/>
+        </w:rPr>
+        <w:t xml:space="preserve"> – Go back to the main menu.</w:t>
+      </w:r>
+    </w:p>
+    <w:p>
+      <w:pPr>
+        <w:pStyle w:val="ListParagraph"/>
+        <w:ind w:left="420"/>
+        <w:jc w:val="left"/>
+      </w:pPr>
+    </w:p>
+    <w:p>
+      <w:pPr>
+        <w:pStyle w:val="ListParagraph"/>
+        <w:numPr>
+          <w:ilvl w:val="0"/>
+          <w:numId w:val="12"/>
+        </w:numPr>
+        <w:spacing w:line="256" w:lineRule="auto"/>
+        <w:jc w:val="left"/>
+        <w:rPr>
           <w:highlight w:val="green"/>
         </w:rPr>
       </w:pPr>
@@ -4665,7 +7286,7 @@
       <w:pPr>
         <w:pStyle w:val="Heading1"/>
       </w:pPr>
-      <w:bookmarkStart w:id="6" w:name="_Toc161084091"/>
+      <w:bookmarkStart w:id="9" w:name="_Toc161487273"/>
       <w:r>
         <w:lastRenderedPageBreak/>
         <w:t>Design of Complex Tasks – Step</w:t>
@@ -4673,7 +7294,7 @@
       <w:r>
         <w:t xml:space="preserve"> 3</w:t>
       </w:r>
-      <w:bookmarkEnd w:id="6"/>
+      <w:bookmarkEnd w:id="9"/>
     </w:p>
     <w:p/>
     <w:p>
@@ -4696,6 +7317,7 @@
           <w:tcPr>
             <w:tcW w:w="9016" w:type="dxa"/>
             <w:gridSpan w:val="2"/>
+            <w:shd w:val="clear" w:color="auto" w:fill="B4C6E7" w:themeFill="accent1" w:themeFillTint="66"/>
           </w:tcPr>
           <w:p>
             <w:pPr>
@@ -4711,6 +7333,7 @@
         <w:tc>
           <w:tcPr>
             <w:tcW w:w="1129" w:type="dxa"/>
+            <w:shd w:val="clear" w:color="auto" w:fill="FFFF00"/>
           </w:tcPr>
           <w:p>
             <w:pPr>
@@ -4781,6 +7404,7 @@
           <w:tcPr>
             <w:tcW w:w="9016" w:type="dxa"/>
             <w:gridSpan w:val="2"/>
+            <w:shd w:val="clear" w:color="auto" w:fill="B4C6E7" w:themeFill="accent1" w:themeFillTint="66"/>
           </w:tcPr>
           <w:p>
             <w:pPr>
@@ -4796,6 +7420,7 @@
         <w:tc>
           <w:tcPr>
             <w:tcW w:w="1129" w:type="dxa"/>
+            <w:shd w:val="clear" w:color="auto" w:fill="FFFF00"/>
           </w:tcPr>
           <w:p>
             <w:pPr>
@@ -4868,19 +7493,7 @@
               </w:numPr>
             </w:pPr>
             <w:r>
-              <w:t xml:space="preserve">If customer input </w:t>
-            </w:r>
-            <w:r>
-              <w:t>2</w:t>
-            </w:r>
-            <w:r>
-              <w:t xml:space="preserve">, it connects to the </w:t>
-            </w:r>
-            <w:r>
-              <w:t>staff</w:t>
-            </w:r>
-            <w:r>
-              <w:t xml:space="preserve"> menu</w:t>
+              <w:t>If customer input 2, it connects to the staff menu</w:t>
             </w:r>
           </w:p>
         </w:tc>
@@ -4890,6 +7503,7 @@
           <w:tcPr>
             <w:tcW w:w="9016" w:type="dxa"/>
             <w:gridSpan w:val="2"/>
+            <w:shd w:val="clear" w:color="auto" w:fill="B4C6E7" w:themeFill="accent1" w:themeFillTint="66"/>
           </w:tcPr>
           <w:p>
             <w:pPr>
@@ -4905,6 +7519,7 @@
         <w:tc>
           <w:tcPr>
             <w:tcW w:w="1129" w:type="dxa"/>
+            <w:shd w:val="clear" w:color="auto" w:fill="FFFF00"/>
           </w:tcPr>
           <w:p>
             <w:pPr>
@@ -4989,10 +7604,7 @@
               </w:numPr>
             </w:pPr>
             <w:r>
-              <w:t xml:space="preserve">If customer input 1, it connects to the </w:t>
-            </w:r>
-            <w:r>
-              <w:t>display mobile</w:t>
+              <w:t>If customer input 1, it connects to the display mobile</w:t>
             </w:r>
           </w:p>
           <w:p>
@@ -5004,10 +7616,7 @@
               </w:numPr>
             </w:pPr>
             <w:r>
-              <w:t xml:space="preserve">If customer input 2, it connects to the display </w:t>
-            </w:r>
-            <w:r>
-              <w:t>laptop</w:t>
+              <w:t>If customer input 2, it connects to the display laptop</w:t>
             </w:r>
           </w:p>
           <w:p>
@@ -5019,19 +7628,7 @@
               </w:numPr>
             </w:pPr>
             <w:r>
-              <w:t xml:space="preserve">If customer input </w:t>
-            </w:r>
-            <w:r>
-              <w:t>3</w:t>
-            </w:r>
-            <w:r>
-              <w:t xml:space="preserve">, it connects to the </w:t>
-            </w:r>
-            <w:r>
-              <w:t>purchase</w:t>
-            </w:r>
-            <w:r>
-              <w:t xml:space="preserve"> mobile</w:t>
+              <w:t>If customer input 3, it connects to the purchase mobile</w:t>
             </w:r>
           </w:p>
           <w:p>
@@ -5043,19 +7640,7 @@
               </w:numPr>
             </w:pPr>
             <w:r>
-              <w:t xml:space="preserve">If customer input </w:t>
-            </w:r>
-            <w:r>
-              <w:t>4</w:t>
-            </w:r>
-            <w:r>
-              <w:t>, it connects to the purchase</w:t>
-            </w:r>
-            <w:r>
-              <w:t xml:space="preserve"> </w:t>
-            </w:r>
-            <w:r>
-              <w:t>laptop</w:t>
+              <w:t>If customer input 4, it connects to the purchase laptop</w:t>
             </w:r>
           </w:p>
         </w:tc>
@@ -5065,6 +7650,7 @@
           <w:tcPr>
             <w:tcW w:w="9016" w:type="dxa"/>
             <w:gridSpan w:val="2"/>
+            <w:shd w:val="clear" w:color="auto" w:fill="B4C6E7" w:themeFill="accent1" w:themeFillTint="66"/>
           </w:tcPr>
           <w:p>
             <w:pPr>
@@ -5080,6 +7666,7 @@
         <w:tc>
           <w:tcPr>
             <w:tcW w:w="1129" w:type="dxa"/>
+            <w:shd w:val="clear" w:color="auto" w:fill="FFFF00"/>
           </w:tcPr>
           <w:p>
             <w:pPr>
@@ -5119,6 +7706,7 @@
           <w:tcPr>
             <w:tcW w:w="9016" w:type="dxa"/>
             <w:gridSpan w:val="2"/>
+            <w:shd w:val="clear" w:color="auto" w:fill="B4C6E7" w:themeFill="accent1" w:themeFillTint="66"/>
           </w:tcPr>
           <w:p>
             <w:pPr>
@@ -5134,6 +7722,7 @@
         <w:tc>
           <w:tcPr>
             <w:tcW w:w="1129" w:type="dxa"/>
+            <w:shd w:val="clear" w:color="auto" w:fill="FFFF00"/>
           </w:tcPr>
           <w:p>
             <w:pPr>
@@ -5221,6 +7810,7 @@
           <w:tcPr>
             <w:tcW w:w="9016" w:type="dxa"/>
             <w:gridSpan w:val="2"/>
+            <w:shd w:val="clear" w:color="auto" w:fill="B4C6E7" w:themeFill="accent1" w:themeFillTint="66"/>
           </w:tcPr>
           <w:p>
             <w:pPr>
@@ -5236,6 +7826,7 @@
         <w:tc>
           <w:tcPr>
             <w:tcW w:w="1129" w:type="dxa"/>
+            <w:shd w:val="clear" w:color="auto" w:fill="FFFF00"/>
           </w:tcPr>
           <w:p>
             <w:pPr>
@@ -5275,6 +7866,7 @@
           <w:tcPr>
             <w:tcW w:w="9016" w:type="dxa"/>
             <w:gridSpan w:val="2"/>
+            <w:shd w:val="clear" w:color="auto" w:fill="B4C6E7" w:themeFill="accent1" w:themeFillTint="66"/>
           </w:tcPr>
           <w:p>
             <w:pPr>
@@ -5290,6 +7882,7 @@
         <w:tc>
           <w:tcPr>
             <w:tcW w:w="1129" w:type="dxa"/>
+            <w:shd w:val="clear" w:color="auto" w:fill="FFFF00"/>
           </w:tcPr>
           <w:p>
             <w:pPr>
@@ -5334,64 +7927,519 @@
       <w:tr>
         <w:tc>
           <w:tcPr>
-            <w:tcW w:w="1129" w:type="dxa"/>
-          </w:tcPr>
-          <w:p/>
-        </w:tc>
-        <w:tc>
-          <w:tcPr>
-            <w:tcW w:w="7887" w:type="dxa"/>
-          </w:tcPr>
-          <w:p/>
+            <w:tcW w:w="9016" w:type="dxa"/>
+            <w:gridSpan w:val="2"/>
+            <w:shd w:val="clear" w:color="auto" w:fill="B4C6E7" w:themeFill="accent1" w:themeFillTint="66"/>
+          </w:tcPr>
+          <w:p>
+            <w:pPr>
+              <w:pStyle w:val="NoSpacing"/>
+            </w:pPr>
+            <w:r>
+              <w:t>13 &amp; 14</w:t>
+            </w:r>
+          </w:p>
         </w:tc>
       </w:tr>
       <w:tr>
         <w:tc>
           <w:tcPr>
             <w:tcW w:w="1129" w:type="dxa"/>
-          </w:tcPr>
-          <w:p/>
+            <w:shd w:val="clear" w:color="auto" w:fill="FFFF00"/>
+          </w:tcPr>
+          <w:p>
+            <w:pPr>
+              <w:pStyle w:val="ListParagraph"/>
+              <w:numPr>
+                <w:ilvl w:val="0"/>
+                <w:numId w:val="19"/>
+              </w:numPr>
+            </w:pPr>
+          </w:p>
         </w:tc>
         <w:tc>
           <w:tcPr>
             <w:tcW w:w="7887" w:type="dxa"/>
           </w:tcPr>
-          <w:p/>
+          <w:p>
+            <w:pPr>
+              <w:pStyle w:val="ListParagraph"/>
+              <w:numPr>
+                <w:ilvl w:val="0"/>
+                <w:numId w:val="8"/>
+              </w:numPr>
+            </w:pPr>
+            <w:r>
+              <w:t>Staff menu option 1 &amp; 2</w:t>
+            </w:r>
+          </w:p>
+          <w:p>
+            <w:pPr>
+              <w:pStyle w:val="ListParagraph"/>
+              <w:numPr>
+                <w:ilvl w:val="0"/>
+                <w:numId w:val="8"/>
+              </w:numPr>
+            </w:pPr>
+            <w:r>
+              <w:t>Ask the staff to input the brand.</w:t>
+            </w:r>
+          </w:p>
+          <w:p>
+            <w:pPr>
+              <w:pStyle w:val="ListParagraph"/>
+              <w:numPr>
+                <w:ilvl w:val="0"/>
+                <w:numId w:val="20"/>
+              </w:numPr>
+            </w:pPr>
+            <w:r>
+              <w:t>Example: Samsung, Apple, Google</w:t>
+            </w:r>
+          </w:p>
+          <w:p>
+            <w:pPr>
+              <w:pStyle w:val="ListParagraph"/>
+              <w:numPr>
+                <w:ilvl w:val="0"/>
+                <w:numId w:val="8"/>
+              </w:numPr>
+            </w:pPr>
+            <w:r>
+              <w:t>Ask the staff to input the model.</w:t>
+            </w:r>
+          </w:p>
+          <w:p>
+            <w:pPr>
+              <w:pStyle w:val="ListParagraph"/>
+              <w:numPr>
+                <w:ilvl w:val="0"/>
+                <w:numId w:val="20"/>
+              </w:numPr>
+            </w:pPr>
+            <w:r>
+              <w:t xml:space="preserve">Example: </w:t>
+            </w:r>
+            <w:r>
+              <w:t xml:space="preserve">Galaxy S21, iPhone 12, </w:t>
+            </w:r>
+            <w:r>
+              <w:rPr>
+                <w:rFonts w:hint="eastAsia"/>
+              </w:rPr>
+              <w:t>Google</w:t>
+            </w:r>
+            <w:r>
+              <w:t xml:space="preserve"> pixel.</w:t>
+            </w:r>
+          </w:p>
+          <w:p>
+            <w:pPr>
+              <w:pStyle w:val="ListParagraph"/>
+              <w:numPr>
+                <w:ilvl w:val="0"/>
+                <w:numId w:val="8"/>
+              </w:numPr>
+            </w:pPr>
+            <w:r>
+              <w:t xml:space="preserve">Ask the staff to input the memory option. </w:t>
+            </w:r>
+          </w:p>
+          <w:p>
+            <w:pPr>
+              <w:pStyle w:val="ListParagraph"/>
+              <w:numPr>
+                <w:ilvl w:val="0"/>
+                <w:numId w:val="20"/>
+              </w:numPr>
+            </w:pPr>
+            <w:r>
+              <w:t xml:space="preserve">Example: 128GB, 256GB, 512GB,1TB. </w:t>
+            </w:r>
+          </w:p>
+          <w:p>
+            <w:pPr>
+              <w:pStyle w:val="ListParagraph"/>
+              <w:numPr>
+                <w:ilvl w:val="0"/>
+                <w:numId w:val="8"/>
+              </w:numPr>
+            </w:pPr>
+            <w:r>
+              <w:t>Ask the staff did you wish to process?</w:t>
+            </w:r>
+          </w:p>
+          <w:p>
+            <w:pPr>
+              <w:pStyle w:val="ListParagraph"/>
+              <w:numPr>
+                <w:ilvl w:val="0"/>
+                <w:numId w:val="8"/>
+              </w:numPr>
+            </w:pPr>
+            <w:r>
+              <w:t>If yes update to the text file and object and display message that tell staff item is been added.</w:t>
+            </w:r>
+          </w:p>
+          <w:p>
+            <w:pPr>
+              <w:pStyle w:val="ListParagraph"/>
+              <w:numPr>
+                <w:ilvl w:val="0"/>
+                <w:numId w:val="8"/>
+              </w:numPr>
+            </w:pPr>
+            <w:r>
+              <w:t xml:space="preserve">If no, no action taken, display message couldn’t process. </w:t>
+            </w:r>
+          </w:p>
+          <w:p>
+            <w:pPr>
+              <w:pStyle w:val="ListParagraph"/>
+              <w:numPr>
+                <w:ilvl w:val="0"/>
+                <w:numId w:val="8"/>
+              </w:numPr>
+            </w:pPr>
+            <w:r>
+              <w:t xml:space="preserve">If not both of them, display incorrect answer. </w:t>
+            </w:r>
+          </w:p>
+          <w:p>
+            <w:pPr>
+              <w:pStyle w:val="ListParagraph"/>
+            </w:pPr>
+          </w:p>
         </w:tc>
       </w:tr>
       <w:tr>
         <w:tc>
           <w:tcPr>
+            <w:tcW w:w="9016" w:type="dxa"/>
+            <w:gridSpan w:val="2"/>
+            <w:shd w:val="clear" w:color="auto" w:fill="B4C6E7" w:themeFill="accent1" w:themeFillTint="66"/>
+          </w:tcPr>
+          <w:p>
+            <w:pPr>
+              <w:pStyle w:val="NoSpacing"/>
+            </w:pPr>
+            <w:r>
+              <w:lastRenderedPageBreak/>
+              <w:t>15</w:t>
+            </w:r>
+          </w:p>
+        </w:tc>
+      </w:tr>
+      <w:tr>
+        <w:tc>
+          <w:tcPr>
             <w:tcW w:w="1129" w:type="dxa"/>
-          </w:tcPr>
-          <w:p/>
+            <w:shd w:val="clear" w:color="auto" w:fill="FFFF00"/>
+          </w:tcPr>
+          <w:p>
+            <w:pPr>
+              <w:pStyle w:val="ListParagraph"/>
+              <w:numPr>
+                <w:ilvl w:val="0"/>
+                <w:numId w:val="19"/>
+              </w:numPr>
+            </w:pPr>
+          </w:p>
         </w:tc>
         <w:tc>
           <w:tcPr>
             <w:tcW w:w="7887" w:type="dxa"/>
           </w:tcPr>
-          <w:p/>
+          <w:p>
+            <w:pPr>
+              <w:pStyle w:val="ListParagraph"/>
+              <w:numPr>
+                <w:ilvl w:val="0"/>
+                <w:numId w:val="8"/>
+              </w:numPr>
+            </w:pPr>
+            <w:r>
+              <w:t>Staff menu option 3</w:t>
+            </w:r>
+          </w:p>
+          <w:p>
+            <w:pPr>
+              <w:pStyle w:val="ListParagraph"/>
+              <w:numPr>
+                <w:ilvl w:val="0"/>
+                <w:numId w:val="8"/>
+              </w:numPr>
+            </w:pPr>
+            <w:r>
+              <w:t>Ask the staff to enter the type of product</w:t>
+            </w:r>
+          </w:p>
+          <w:p>
+            <w:pPr>
+              <w:pStyle w:val="ListParagraph"/>
+              <w:numPr>
+                <w:ilvl w:val="0"/>
+                <w:numId w:val="8"/>
+              </w:numPr>
+            </w:pPr>
+            <w:r>
+              <w:t>If it mobile and laptop to the following;</w:t>
+            </w:r>
+          </w:p>
+          <w:p>
+            <w:pPr>
+              <w:pStyle w:val="ListParagraph"/>
+              <w:numPr>
+                <w:ilvl w:val="0"/>
+                <w:numId w:val="8"/>
+              </w:numPr>
+            </w:pPr>
+            <w:r>
+              <w:t xml:space="preserve">Ask user </w:t>
+            </w:r>
+            <w:r>
+              <w:t>to input</w:t>
+            </w:r>
+            <w:r>
+              <w:t xml:space="preserve"> the brand and the mode</w:t>
+            </w:r>
+            <w:r>
+              <w:t>l.</w:t>
+            </w:r>
+          </w:p>
+          <w:p>
+            <w:pPr>
+              <w:pStyle w:val="ListParagraph"/>
+              <w:numPr>
+                <w:ilvl w:val="0"/>
+                <w:numId w:val="8"/>
+              </w:numPr>
+            </w:pPr>
+            <w:r>
+              <w:t>If match, ask staff to enter the stock wish to add and the prices of the products.</w:t>
+            </w:r>
+          </w:p>
+          <w:p>
+            <w:pPr>
+              <w:pStyle w:val="ListParagraph"/>
+              <w:numPr>
+                <w:ilvl w:val="0"/>
+                <w:numId w:val="8"/>
+              </w:numPr>
+            </w:pPr>
+            <w:r>
+              <w:t>If not match, display message that couldn’t found the product.</w:t>
+            </w:r>
+          </w:p>
+          <w:p>
+            <w:pPr>
+              <w:pStyle w:val="ListParagraph"/>
+              <w:numPr>
+                <w:ilvl w:val="0"/>
+                <w:numId w:val="8"/>
+              </w:numPr>
+            </w:pPr>
+            <w:r>
+              <w:t xml:space="preserve">If it not both of them, display currently not support the type of product. </w:t>
+            </w:r>
+          </w:p>
+        </w:tc>
+      </w:tr>
+      <w:tr>
+        <w:tc>
+          <w:tcPr>
+            <w:tcW w:w="9016" w:type="dxa"/>
+            <w:gridSpan w:val="2"/>
+            <w:shd w:val="clear" w:color="auto" w:fill="B4C6E7" w:themeFill="accent1" w:themeFillTint="66"/>
+          </w:tcPr>
+          <w:p>
+            <w:pPr>
+              <w:pStyle w:val="NoSpacing"/>
+            </w:pPr>
+            <w:r>
+              <w:t>16</w:t>
+            </w:r>
+          </w:p>
+        </w:tc>
+      </w:tr>
+      <w:tr>
+        <w:tc>
+          <w:tcPr>
+            <w:tcW w:w="1129" w:type="dxa"/>
+            <w:shd w:val="clear" w:color="auto" w:fill="FFFF00"/>
+          </w:tcPr>
+          <w:p>
+            <w:pPr>
+              <w:pStyle w:val="ListParagraph"/>
+              <w:numPr>
+                <w:ilvl w:val="0"/>
+                <w:numId w:val="19"/>
+              </w:numPr>
+            </w:pPr>
+          </w:p>
+        </w:tc>
+        <w:tc>
+          <w:tcPr>
+            <w:tcW w:w="7887" w:type="dxa"/>
+          </w:tcPr>
+          <w:p>
+            <w:pPr>
+              <w:pStyle w:val="ListParagraph"/>
+              <w:numPr>
+                <w:ilvl w:val="0"/>
+                <w:numId w:val="8"/>
+              </w:numPr>
+            </w:pPr>
+            <w:r>
+              <w:t>Staff menu option 4</w:t>
+            </w:r>
+          </w:p>
+          <w:p>
+            <w:pPr>
+              <w:pStyle w:val="ListParagraph"/>
+              <w:numPr>
+                <w:ilvl w:val="0"/>
+                <w:numId w:val="8"/>
+              </w:numPr>
+            </w:pPr>
+            <w:r>
+              <w:t xml:space="preserve">Display the product detail with stock and prices, to check which product of stock need to delivery. </w:t>
+            </w:r>
+          </w:p>
+        </w:tc>
+      </w:tr>
+      <w:tr>
+        <w:tc>
+          <w:tcPr>
+            <w:tcW w:w="9016" w:type="dxa"/>
+            <w:gridSpan w:val="2"/>
+            <w:shd w:val="clear" w:color="auto" w:fill="B4C6E7" w:themeFill="accent1" w:themeFillTint="66"/>
+          </w:tcPr>
+          <w:p>
+            <w:pPr>
+              <w:pStyle w:val="NoSpacing"/>
+            </w:pPr>
+            <w:r>
+              <w:t>17</w:t>
+            </w:r>
+          </w:p>
+        </w:tc>
+      </w:tr>
+      <w:tr>
+        <w:tc>
+          <w:tcPr>
+            <w:tcW w:w="1129" w:type="dxa"/>
+            <w:shd w:val="clear" w:color="auto" w:fill="FFFF00"/>
+          </w:tcPr>
+          <w:p>
+            <w:pPr>
+              <w:pStyle w:val="ListParagraph"/>
+              <w:numPr>
+                <w:ilvl w:val="0"/>
+                <w:numId w:val="19"/>
+              </w:numPr>
+            </w:pPr>
+          </w:p>
+        </w:tc>
+        <w:tc>
+          <w:tcPr>
+            <w:tcW w:w="7887" w:type="dxa"/>
+          </w:tcPr>
+          <w:p>
+            <w:pPr>
+              <w:pStyle w:val="ListParagraph"/>
+              <w:numPr>
+                <w:ilvl w:val="0"/>
+                <w:numId w:val="8"/>
+              </w:numPr>
+            </w:pPr>
+            <w:r>
+              <w:t>Staff menu option 5</w:t>
+            </w:r>
+          </w:p>
+          <w:p>
+            <w:pPr>
+              <w:pStyle w:val="ListParagraph"/>
+              <w:numPr>
+                <w:ilvl w:val="0"/>
+                <w:numId w:val="8"/>
+              </w:numPr>
+            </w:pPr>
+            <w:r>
+              <w:t>Go back to the main menu.</w:t>
+            </w:r>
+          </w:p>
+          <w:p>
+            <w:pPr>
+              <w:ind w:left="360"/>
+            </w:pPr>
+          </w:p>
+        </w:tc>
+      </w:tr>
+      <w:tr>
+        <w:tc>
+          <w:tcPr>
+            <w:tcW w:w="9016" w:type="dxa"/>
+            <w:gridSpan w:val="2"/>
+            <w:shd w:val="clear" w:color="auto" w:fill="B4C6E7" w:themeFill="accent1" w:themeFillTint="66"/>
+          </w:tcPr>
+          <w:p>
+            <w:pPr>
+              <w:pStyle w:val="NoSpacing"/>
+            </w:pPr>
+            <w:r>
+              <w:t>18</w:t>
+            </w:r>
+          </w:p>
+        </w:tc>
+      </w:tr>
+      <w:tr>
+        <w:tc>
+          <w:tcPr>
+            <w:tcW w:w="1129" w:type="dxa"/>
+            <w:shd w:val="clear" w:color="auto" w:fill="FFFF00"/>
+          </w:tcPr>
+          <w:p>
+            <w:pPr>
+              <w:pStyle w:val="ListParagraph"/>
+              <w:numPr>
+                <w:ilvl w:val="0"/>
+                <w:numId w:val="19"/>
+              </w:numPr>
+            </w:pPr>
+          </w:p>
+        </w:tc>
+        <w:tc>
+          <w:tcPr>
+            <w:tcW w:w="7887" w:type="dxa"/>
+          </w:tcPr>
+          <w:p>
+            <w:pPr>
+              <w:pStyle w:val="ListParagraph"/>
+              <w:numPr>
+                <w:ilvl w:val="0"/>
+                <w:numId w:val="8"/>
+              </w:numPr>
+            </w:pPr>
+            <w:r>
+              <w:t>Main option 3</w:t>
+            </w:r>
+          </w:p>
+          <w:p>
+            <w:pPr>
+              <w:pStyle w:val="ListParagraph"/>
+              <w:numPr>
+                <w:ilvl w:val="0"/>
+                <w:numId w:val="8"/>
+              </w:numPr>
+            </w:pPr>
+            <w:r>
+              <w:t>Exit the program.</w:t>
+            </w:r>
+          </w:p>
         </w:tc>
       </w:tr>
     </w:tbl>
-    <w:p>
-      <w:pPr>
-        <w:rPr>
-          <w:rFonts w:eastAsiaTheme="majorEastAsia" w:cstheme="majorBidi"/>
-          <w:color w:val="2F5496" w:themeColor="accent1" w:themeShade="BF"/>
-          <w:sz w:val="32"/>
-          <w:szCs w:val="32"/>
-        </w:rPr>
-      </w:pPr>
-      <w:r>
-        <w:br w:type="page"/>
-      </w:r>
-    </w:p>
-    <w:p>
-      <w:pPr>
-        <w:pStyle w:val="Heading1"/>
-      </w:pPr>
-    </w:p>
     <w:p>
       <w:pPr>
         <w:rPr>
@@ -5586,6 +8634,95 @@
 <file path=word/numbering.xml><?xml version="1.0" encoding="utf-8"?>
 <w:numbering xmlns:wpc="http://schemas.microsoft.com/office/word/2010/wordprocessingCanvas" xmlns:cx="http://schemas.microsoft.com/office/drawing/2014/chartex" xmlns:cx1="http://schemas.microsoft.com/office/drawing/2015/9/8/chartex" xmlns:cx2="http://schemas.microsoft.com/office/drawing/2015/10/21/chartex" xmlns:cx3="http://schemas.microsoft.com/office/drawing/2016/5/9/chartex" xmlns:cx4="http://schemas.microsoft.com/office/drawing/2016/5/10/chartex" xmlns:cx5="http://schemas.microsoft.com/office/drawing/2016/5/11/chartex" xmlns:cx6="http://schemas.microsoft.com/office/drawing/2016/5/12/chartex" xmlns:cx7="http://schemas.microsoft.com/office/drawing/2016/5/13/chartex" xmlns:cx8="http://schemas.microsoft.com/office/drawing/2016/5/14/chartex" xmlns:mc="http://schemas.openxmlformats.org/markup-compatibility/2006" xmlns:aink="http://schemas.microsoft.com/office/drawing/2016/ink" xmlns:am3d="http://schemas.microsoft.com/office/drawing/2017/model3d" xmlns:o="urn:schemas-microsoft-com:office:office" xmlns:r="http://schemas.openxmlformats.org/officeDocument/2006/relationships" xmlns:m="http://schemas.openxmlformats.org/officeDocument/2006/math" xmlns:v="urn:schemas-microsoft-com:vml" xmlns:wp14="http://schemas.microsoft.com/office/word/2010/wordprocessingDrawing" xmlns:wp="http://schemas.openxmlformats.org/drawingml/2006/wordprocessingDrawing" xmlns:w10="urn:schemas-microsoft-com:office:word" xmlns:w="http://schemas.openxmlformats.org/wordprocessingml/2006/main" xmlns:w14="http://schemas.microsoft.com/office/word/2010/wordml" xmlns:w15="http://schemas.microsoft.com/office/word/2012/wordml" xmlns:w16cid="http://schemas.microsoft.com/office/word/2016/wordml/cid" xmlns:w16se="http://schemas.microsoft.com/office/word/2015/wordml/symex" xmlns:wpg="http://schemas.microsoft.com/office/word/2010/wordprocessingGroup" xmlns:wpi="http://schemas.microsoft.com/office/word/2010/wordprocessingInk" xmlns:wne="http://schemas.microsoft.com/office/word/2006/wordml" xmlns:wps="http://schemas.microsoft.com/office/word/2010/wordprocessingShape" mc:Ignorable="w14 w15 w16se w16cid wp14">
   <w:abstractNum w:abstractNumId="0" w15:restartNumberingAfterBreak="0">
+    <w:nsid w:val="0EC84A38"/>
+    <w:multiLevelType w:val="hybridMultilevel"/>
+    <w:tmpl w:val="1604FD48"/>
+    <w:lvl w:ilvl="0" w:tplc="44090001">
+      <w:start w:val="1"/>
+      <w:numFmt w:val="bullet"/>
+      <w:lvlText w:val=""/>
+      <w:lvlJc w:val="left"/>
+      <w:pPr>
+        <w:ind w:left="1440" w:hanging="360"/>
+      </w:pPr>
+      <w:rPr>
+        <w:rFonts w:ascii="Symbol" w:hAnsi="Symbol" w:hint="default"/>
+      </w:rPr>
+    </w:lvl>
+    <w:lvl w:ilvl="1" w:tplc="44090019" w:tentative="1">
+      <w:start w:val="1"/>
+      <w:numFmt w:val="lowerLetter"/>
+      <w:lvlText w:val="%2."/>
+      <w:lvlJc w:val="left"/>
+      <w:pPr>
+        <w:ind w:left="2160" w:hanging="360"/>
+      </w:pPr>
+    </w:lvl>
+    <w:lvl w:ilvl="2" w:tplc="4409001B" w:tentative="1">
+      <w:start w:val="1"/>
+      <w:numFmt w:val="lowerRoman"/>
+      <w:lvlText w:val="%3."/>
+      <w:lvlJc w:val="right"/>
+      <w:pPr>
+        <w:ind w:left="2880" w:hanging="180"/>
+      </w:pPr>
+    </w:lvl>
+    <w:lvl w:ilvl="3" w:tplc="4409000F" w:tentative="1">
+      <w:start w:val="1"/>
+      <w:numFmt w:val="decimal"/>
+      <w:lvlText w:val="%4."/>
+      <w:lvlJc w:val="left"/>
+      <w:pPr>
+        <w:ind w:left="3600" w:hanging="360"/>
+      </w:pPr>
+    </w:lvl>
+    <w:lvl w:ilvl="4" w:tplc="44090019" w:tentative="1">
+      <w:start w:val="1"/>
+      <w:numFmt w:val="lowerLetter"/>
+      <w:lvlText w:val="%5."/>
+      <w:lvlJc w:val="left"/>
+      <w:pPr>
+        <w:ind w:left="4320" w:hanging="360"/>
+      </w:pPr>
+    </w:lvl>
+    <w:lvl w:ilvl="5" w:tplc="4409001B" w:tentative="1">
+      <w:start w:val="1"/>
+      <w:numFmt w:val="lowerRoman"/>
+      <w:lvlText w:val="%6."/>
+      <w:lvlJc w:val="right"/>
+      <w:pPr>
+        <w:ind w:left="5040" w:hanging="180"/>
+      </w:pPr>
+    </w:lvl>
+    <w:lvl w:ilvl="6" w:tplc="4409000F" w:tentative="1">
+      <w:start w:val="1"/>
+      <w:numFmt w:val="decimal"/>
+      <w:lvlText w:val="%7."/>
+      <w:lvlJc w:val="left"/>
+      <w:pPr>
+        <w:ind w:left="5760" w:hanging="360"/>
+      </w:pPr>
+    </w:lvl>
+    <w:lvl w:ilvl="7" w:tplc="44090019" w:tentative="1">
+      <w:start w:val="1"/>
+      <w:numFmt w:val="lowerLetter"/>
+      <w:lvlText w:val="%8."/>
+      <w:lvlJc w:val="left"/>
+      <w:pPr>
+        <w:ind w:left="6480" w:hanging="360"/>
+      </w:pPr>
+    </w:lvl>
+    <w:lvl w:ilvl="8" w:tplc="4409001B" w:tentative="1">
+      <w:start w:val="1"/>
+      <w:numFmt w:val="lowerRoman"/>
+      <w:lvlText w:val="%9."/>
+      <w:lvlJc w:val="right"/>
+      <w:pPr>
+        <w:ind w:left="7200" w:hanging="180"/>
+      </w:pPr>
+    </w:lvl>
+  </w:abstractNum>
+  <w:abstractNum w:abstractNumId="1" w15:restartNumberingAfterBreak="0">
     <w:nsid w:val="0F277B8C"/>
     <w:multiLevelType w:val="hybridMultilevel"/>
     <w:tmpl w:val="0400B268"/>
@@ -5674,7 +8811,7 @@
       </w:pPr>
     </w:lvl>
   </w:abstractNum>
-  <w:abstractNum w:abstractNumId="1" w15:restartNumberingAfterBreak="0">
+  <w:abstractNum w:abstractNumId="2" w15:restartNumberingAfterBreak="0">
     <w:nsid w:val="130728CE"/>
     <w:multiLevelType w:val="hybridMultilevel"/>
     <w:tmpl w:val="0890E440"/>
@@ -5765,7 +8902,7 @@
       </w:pPr>
     </w:lvl>
   </w:abstractNum>
-  <w:abstractNum w:abstractNumId="2" w15:restartNumberingAfterBreak="0">
+  <w:abstractNum w:abstractNumId="3" w15:restartNumberingAfterBreak="0">
     <w:nsid w:val="17513918"/>
     <w:multiLevelType w:val="multilevel"/>
     <w:tmpl w:val="BB80B984"/>
@@ -5862,7 +8999,7 @@
       </w:pPr>
     </w:lvl>
   </w:abstractNum>
-  <w:abstractNum w:abstractNumId="3" w15:restartNumberingAfterBreak="0">
+  <w:abstractNum w:abstractNumId="4" w15:restartNumberingAfterBreak="0">
     <w:nsid w:val="1B0D6501"/>
     <w:multiLevelType w:val="hybridMultilevel"/>
     <w:tmpl w:val="FF0295C0"/>
@@ -5951,7 +9088,7 @@
       </w:pPr>
     </w:lvl>
   </w:abstractNum>
-  <w:abstractNum w:abstractNumId="4" w15:restartNumberingAfterBreak="0">
+  <w:abstractNum w:abstractNumId="5" w15:restartNumberingAfterBreak="0">
     <w:nsid w:val="1E393809"/>
     <w:multiLevelType w:val="hybridMultilevel"/>
     <w:tmpl w:val="B2ECBE34"/>
@@ -6040,7 +9177,7 @@
       </w:pPr>
     </w:lvl>
   </w:abstractNum>
-  <w:abstractNum w:abstractNumId="5" w15:restartNumberingAfterBreak="0">
+  <w:abstractNum w:abstractNumId="6" w15:restartNumberingAfterBreak="0">
     <w:nsid w:val="21A02EBE"/>
     <w:multiLevelType w:val="multilevel"/>
     <w:tmpl w:val="E63AD048"/>
@@ -6153,7 +9290,7 @@
       </w:rPr>
     </w:lvl>
   </w:abstractNum>
-  <w:abstractNum w:abstractNumId="6" w15:restartNumberingAfterBreak="0">
+  <w:abstractNum w:abstractNumId="7" w15:restartNumberingAfterBreak="0">
     <w:nsid w:val="225A0539"/>
     <w:multiLevelType w:val="multilevel"/>
     <w:tmpl w:val="35682580"/>
@@ -6274,7 +9411,7 @@
       </w:rPr>
     </w:lvl>
   </w:abstractNum>
-  <w:abstractNum w:abstractNumId="7" w15:restartNumberingAfterBreak="0">
+  <w:abstractNum w:abstractNumId="8" w15:restartNumberingAfterBreak="0">
     <w:nsid w:val="312221D4"/>
     <w:multiLevelType w:val="hybridMultilevel"/>
     <w:tmpl w:val="DA1C1AE4"/>
@@ -6387,7 +9524,7 @@
       </w:rPr>
     </w:lvl>
   </w:abstractNum>
-  <w:abstractNum w:abstractNumId="8" w15:restartNumberingAfterBreak="0">
+  <w:abstractNum w:abstractNumId="9" w15:restartNumberingAfterBreak="0">
     <w:nsid w:val="3922149A"/>
     <w:multiLevelType w:val="hybridMultilevel"/>
     <w:tmpl w:val="F4144574"/>
@@ -6473,7 +9610,7 @@
       </w:pPr>
     </w:lvl>
   </w:abstractNum>
-  <w:abstractNum w:abstractNumId="9" w15:restartNumberingAfterBreak="0">
+  <w:abstractNum w:abstractNumId="10" w15:restartNumberingAfterBreak="0">
     <w:nsid w:val="4D4470E2"/>
     <w:multiLevelType w:val="hybridMultilevel"/>
     <w:tmpl w:val="A23A2F18"/>
@@ -6586,7 +9723,7 @@
       </w:rPr>
     </w:lvl>
   </w:abstractNum>
-  <w:abstractNum w:abstractNumId="10" w15:restartNumberingAfterBreak="0">
+  <w:abstractNum w:abstractNumId="11" w15:restartNumberingAfterBreak="0">
     <w:nsid w:val="58D817D0"/>
     <w:multiLevelType w:val="hybridMultilevel"/>
     <w:tmpl w:val="81E24922"/>
@@ -6672,7 +9809,7 @@
       </w:pPr>
     </w:lvl>
   </w:abstractNum>
-  <w:abstractNum w:abstractNumId="11" w15:restartNumberingAfterBreak="0">
+  <w:abstractNum w:abstractNumId="12" w15:restartNumberingAfterBreak="0">
     <w:nsid w:val="5A7925AD"/>
     <w:multiLevelType w:val="hybridMultilevel"/>
     <w:tmpl w:val="73669AC2"/>
@@ -6761,7 +9898,7 @@
       </w:pPr>
     </w:lvl>
   </w:abstractNum>
-  <w:abstractNum w:abstractNumId="12" w15:restartNumberingAfterBreak="0">
+  <w:abstractNum w:abstractNumId="13" w15:restartNumberingAfterBreak="0">
     <w:nsid w:val="5B7A1A79"/>
     <w:multiLevelType w:val="hybridMultilevel"/>
     <w:tmpl w:val="225A57DA"/>
@@ -6874,7 +10011,7 @@
       </w:rPr>
     </w:lvl>
   </w:abstractNum>
-  <w:abstractNum w:abstractNumId="13" w15:restartNumberingAfterBreak="0">
+  <w:abstractNum w:abstractNumId="14" w15:restartNumberingAfterBreak="0">
     <w:nsid w:val="5F1A39EF"/>
     <w:multiLevelType w:val="hybridMultilevel"/>
     <w:tmpl w:val="F4144574"/>
@@ -6960,7 +10097,7 @@
       </w:pPr>
     </w:lvl>
   </w:abstractNum>
-  <w:abstractNum w:abstractNumId="14" w15:restartNumberingAfterBreak="0">
+  <w:abstractNum w:abstractNumId="15" w15:restartNumberingAfterBreak="0">
     <w:nsid w:val="60E335C1"/>
     <w:multiLevelType w:val="hybridMultilevel"/>
     <w:tmpl w:val="D36438FE"/>
@@ -7049,7 +10186,7 @@
       </w:pPr>
     </w:lvl>
   </w:abstractNum>
-  <w:abstractNum w:abstractNumId="15" w15:restartNumberingAfterBreak="0">
+  <w:abstractNum w:abstractNumId="16" w15:restartNumberingAfterBreak="0">
     <w:nsid w:val="6B2F2FDC"/>
     <w:multiLevelType w:val="multilevel"/>
     <w:tmpl w:val="A8EE2C46"/>
@@ -7135,7 +10272,7 @@
       </w:pPr>
     </w:lvl>
   </w:abstractNum>
-  <w:abstractNum w:abstractNumId="16" w15:restartNumberingAfterBreak="0">
+  <w:abstractNum w:abstractNumId="17" w15:restartNumberingAfterBreak="0">
     <w:nsid w:val="6CE2782E"/>
     <w:multiLevelType w:val="hybridMultilevel"/>
     <w:tmpl w:val="C4AA449E"/>
@@ -7224,7 +10361,7 @@
       </w:pPr>
     </w:lvl>
   </w:abstractNum>
-  <w:abstractNum w:abstractNumId="17" w15:restartNumberingAfterBreak="0">
+  <w:abstractNum w:abstractNumId="18" w15:restartNumberingAfterBreak="0">
     <w:nsid w:val="6E435DFA"/>
     <w:multiLevelType w:val="hybridMultilevel"/>
     <w:tmpl w:val="FCEC984E"/>
@@ -7310,7 +10447,7 @@
       </w:pPr>
     </w:lvl>
   </w:abstractNum>
-  <w:abstractNum w:abstractNumId="18" w15:restartNumberingAfterBreak="0">
+  <w:abstractNum w:abstractNumId="19" w15:restartNumberingAfterBreak="0">
     <w:nsid w:val="79230F1A"/>
     <w:multiLevelType w:val="hybridMultilevel"/>
     <w:tmpl w:val="3B9424C2"/>
@@ -7424,40 +10561,40 @@
     </w:lvl>
   </w:abstractNum>
   <w:num w:numId="1">
+    <w:abstractNumId w:val="18"/>
+  </w:num>
+  <w:num w:numId="2">
+    <w:abstractNumId w:val="12"/>
+  </w:num>
+  <w:num w:numId="3">
+    <w:abstractNumId w:val="5"/>
+  </w:num>
+  <w:num w:numId="4">
+    <w:abstractNumId w:val="1"/>
+  </w:num>
+  <w:num w:numId="5">
+    <w:abstractNumId w:val="19"/>
+  </w:num>
+  <w:num w:numId="6">
+    <w:abstractNumId w:val="11"/>
+  </w:num>
+  <w:num w:numId="7">
     <w:abstractNumId w:val="17"/>
   </w:num>
-  <w:num w:numId="2">
-    <w:abstractNumId w:val="11"/>
-  </w:num>
-  <w:num w:numId="3">
-    <w:abstractNumId w:val="4"/>
-  </w:num>
-  <w:num w:numId="4">
-    <w:abstractNumId w:val="0"/>
-  </w:num>
-  <w:num w:numId="5">
-    <w:abstractNumId w:val="18"/>
-  </w:num>
-  <w:num w:numId="6">
+  <w:num w:numId="8">
     <w:abstractNumId w:val="10"/>
   </w:num>
-  <w:num w:numId="7">
-    <w:abstractNumId w:val="16"/>
-  </w:num>
-  <w:num w:numId="8">
+  <w:num w:numId="9">
     <w:abstractNumId w:val="9"/>
   </w:num>
-  <w:num w:numId="9">
+  <w:num w:numId="10">
     <w:abstractNumId w:val="8"/>
   </w:num>
-  <w:num w:numId="10">
-    <w:abstractNumId w:val="7"/>
-  </w:num>
   <w:num w:numId="11">
-    <w:abstractNumId w:val="12"/>
+    <w:abstractNumId w:val="13"/>
   </w:num>
   <w:num w:numId="12">
-    <w:abstractNumId w:val="2"/>
+    <w:abstractNumId w:val="3"/>
     <w:lvlOverride w:ilvl="0">
       <w:startOverride w:val="1"/>
     </w:lvlOverride>
@@ -7487,7 +10624,7 @@
     </w:lvlOverride>
   </w:num>
   <w:num w:numId="13">
-    <w:abstractNumId w:val="15"/>
+    <w:abstractNumId w:val="16"/>
     <w:lvlOverride w:ilvl="0">
       <w:startOverride w:val="9"/>
     </w:lvlOverride>
@@ -7517,22 +10654,25 @@
     </w:lvlOverride>
   </w:num>
   <w:num w:numId="14">
+    <w:abstractNumId w:val="7"/>
+  </w:num>
+  <w:num w:numId="15">
+    <w:abstractNumId w:val="15"/>
+  </w:num>
+  <w:num w:numId="16">
+    <w:abstractNumId w:val="14"/>
+  </w:num>
+  <w:num w:numId="17">
     <w:abstractNumId w:val="6"/>
   </w:num>
-  <w:num w:numId="15">
-    <w:abstractNumId w:val="14"/>
-  </w:num>
-  <w:num w:numId="16">
-    <w:abstractNumId w:val="13"/>
-  </w:num>
-  <w:num w:numId="17">
-    <w:abstractNumId w:val="5"/>
-  </w:num>
   <w:num w:numId="18">
-    <w:abstractNumId w:val="1"/>
+    <w:abstractNumId w:val="2"/>
   </w:num>
   <w:num w:numId="19">
-    <w:abstractNumId w:val="3"/>
+    <w:abstractNumId w:val="4"/>
+  </w:num>
+  <w:num w:numId="20">
+    <w:abstractNumId w:val="0"/>
   </w:num>
 </w:numbering>
 </file>
@@ -8114,14 +11254,13 @@
     <w:aliases w:val="text title"/>
     <w:uiPriority w:val="1"/>
     <w:qFormat/>
-    <w:rsid w:val="00987804"/>
+    <w:rsid w:val="00985707"/>
     <w:pPr>
       <w:spacing w:after="0" w:line="240" w:lineRule="auto"/>
       <w:jc w:val="center"/>
     </w:pPr>
     <w:rPr>
       <w:rFonts w:ascii="Times New Roman" w:hAnsi="Times New Roman"/>
-      <w:b/>
       <w:sz w:val="24"/>
     </w:rPr>
   </w:style>
@@ -8533,7 +11672,7 @@
 </file>
 
 <file path=customXml/itemProps1.xml><?xml version="1.0" encoding="utf-8"?>
-<ds:datastoreItem xmlns:ds="http://schemas.openxmlformats.org/officeDocument/2006/customXml" ds:itemID="{D9D18C46-95C4-499E-9F89-40C4A6406E0D}">
+<ds:datastoreItem xmlns:ds="http://schemas.openxmlformats.org/officeDocument/2006/customXml" ds:itemID="{C302DF79-A72D-4DF8-AA62-558C734F4761}">
   <ds:schemaRefs>
     <ds:schemaRef ds:uri="http://schemas.openxmlformats.org/officeDocument/2006/bibliography"/>
   </ds:schemaRefs>

</xml_diff>

<commit_message>
one more bug on staff password and updating the documentation
</commit_message>
<xml_diff>
--- a/PSD/PSD Final Assignment Documentation.docx
+++ b/PSD/PSD Final Assignment Documentation.docx
@@ -828,6 +828,14 @@
                 <w:rFonts w:cs="Times New Roman"/>
               </w:rPr>
             </w:pPr>
+            <w:r>
+              <w:rPr>
+                <w:rFonts w:cs="Times New Roman"/>
+              </w:rPr>
+              <w:t>3745</w:t>
+            </w:r>
+            <w:bookmarkStart w:id="0" w:name="_GoBack"/>
+            <w:bookmarkEnd w:id="0"/>
           </w:p>
         </w:tc>
       </w:tr>
@@ -971,7 +979,7 @@
           <w:r>
             <w:fldChar w:fldCharType="separate"/>
           </w:r>
-          <w:hyperlink w:anchor="_Toc161487265" w:history="1">
+          <w:hyperlink w:anchor="_Toc161777383" w:history="1">
             <w:r>
               <w:rPr>
                 <w:rStyle w:val="Hyperlink"/>
@@ -998,7 +1006,7 @@
                 <w:noProof/>
                 <w:webHidden/>
               </w:rPr>
-              <w:instrText xml:space="preserve"> PAGEREF _Toc161487265 \h </w:instrText>
+              <w:instrText xml:space="preserve"> PAGEREF _Toc161777383 \h </w:instrText>
             </w:r>
             <w:r>
               <w:rPr>
@@ -1041,7 +1049,7 @@
               <w:sz w:val="22"/>
             </w:rPr>
           </w:pPr>
-          <w:hyperlink w:anchor="_Toc161487266" w:history="1">
+          <w:hyperlink w:anchor="_Toc161777384" w:history="1">
             <w:r>
               <w:rPr>
                 <w:rStyle w:val="Hyperlink"/>
@@ -1068,7 +1076,7 @@
                 <w:noProof/>
                 <w:webHidden/>
               </w:rPr>
-              <w:instrText xml:space="preserve"> PAGEREF _Toc161487266 \h </w:instrText>
+              <w:instrText xml:space="preserve"> PAGEREF _Toc161777384 \h </w:instrText>
             </w:r>
             <w:r>
               <w:rPr>
@@ -1111,7 +1119,7 @@
               <w:sz w:val="22"/>
             </w:rPr>
           </w:pPr>
-          <w:hyperlink w:anchor="_Toc161487267" w:history="1">
+          <w:hyperlink w:anchor="_Toc161777385" w:history="1">
             <w:r>
               <w:rPr>
                 <w:rStyle w:val="Hyperlink"/>
@@ -1138,7 +1146,7 @@
                 <w:noProof/>
                 <w:webHidden/>
               </w:rPr>
-              <w:instrText xml:space="preserve"> PAGEREF _Toc161487267 \h </w:instrText>
+              <w:instrText xml:space="preserve"> PAGEREF _Toc161777385 \h </w:instrText>
             </w:r>
             <w:r>
               <w:rPr>
@@ -1181,7 +1189,7 @@
               <w:sz w:val="22"/>
             </w:rPr>
           </w:pPr>
-          <w:hyperlink w:anchor="_Toc161487268" w:history="1">
+          <w:hyperlink w:anchor="_Toc161777386" w:history="1">
             <w:r>
               <w:rPr>
                 <w:rStyle w:val="Hyperlink"/>
@@ -1208,7 +1216,7 @@
                 <w:noProof/>
                 <w:webHidden/>
               </w:rPr>
-              <w:instrText xml:space="preserve"> PAGEREF _Toc161487268 \h </w:instrText>
+              <w:instrText xml:space="preserve"> PAGEREF _Toc161777386 \h </w:instrText>
             </w:r>
             <w:r>
               <w:rPr>
@@ -1228,7 +1236,7 @@
                 <w:noProof/>
                 <w:webHidden/>
               </w:rPr>
-              <w:t>7</w:t>
+              <w:t>8</w:t>
             </w:r>
             <w:r>
               <w:rPr>
@@ -1251,7 +1259,7 @@
               <w:sz w:val="22"/>
             </w:rPr>
           </w:pPr>
-          <w:hyperlink w:anchor="_Toc161487269" w:history="1">
+          <w:hyperlink w:anchor="_Toc161777387" w:history="1">
             <w:r>
               <w:rPr>
                 <w:rStyle w:val="Hyperlink"/>
@@ -1278,7 +1286,7 @@
                 <w:noProof/>
                 <w:webHidden/>
               </w:rPr>
-              <w:instrText xml:space="preserve"> PAGEREF _Toc161487269 \h </w:instrText>
+              <w:instrText xml:space="preserve"> PAGEREF _Toc161777387 \h </w:instrText>
             </w:r>
             <w:r>
               <w:rPr>
@@ -1298,7 +1306,7 @@
                 <w:noProof/>
                 <w:webHidden/>
               </w:rPr>
-              <w:t>9</w:t>
+              <w:t>10</w:t>
             </w:r>
             <w:r>
               <w:rPr>
@@ -1321,7 +1329,7 @@
               <w:sz w:val="22"/>
             </w:rPr>
           </w:pPr>
-          <w:hyperlink w:anchor="_Toc161487270" w:history="1">
+          <w:hyperlink w:anchor="_Toc161777388" w:history="1">
             <w:r>
               <w:rPr>
                 <w:rStyle w:val="Hyperlink"/>
@@ -1348,7 +1356,7 @@
                 <w:noProof/>
                 <w:webHidden/>
               </w:rPr>
-              <w:instrText xml:space="preserve"> PAGEREF _Toc161487270 \h </w:instrText>
+              <w:instrText xml:space="preserve"> PAGEREF _Toc161777388 \h </w:instrText>
             </w:r>
             <w:r>
               <w:rPr>
@@ -1368,7 +1376,7 @@
                 <w:noProof/>
                 <w:webHidden/>
               </w:rPr>
-              <w:t>10</w:t>
+              <w:t>11</w:t>
             </w:r>
             <w:r>
               <w:rPr>
@@ -1391,7 +1399,7 @@
               <w:sz w:val="22"/>
             </w:rPr>
           </w:pPr>
-          <w:hyperlink w:anchor="_Toc161487271" w:history="1">
+          <w:hyperlink w:anchor="_Toc161777389" w:history="1">
             <w:r>
               <w:rPr>
                 <w:rStyle w:val="Hyperlink"/>
@@ -1418,7 +1426,7 @@
                 <w:noProof/>
                 <w:webHidden/>
               </w:rPr>
-              <w:instrText xml:space="preserve"> PAGEREF _Toc161487271 \h </w:instrText>
+              <w:instrText xml:space="preserve"> PAGEREF _Toc161777389 \h </w:instrText>
             </w:r>
             <w:r>
               <w:rPr>
@@ -1438,7 +1446,7 @@
                 <w:noProof/>
                 <w:webHidden/>
               </w:rPr>
-              <w:t>12</w:t>
+              <w:t>13</w:t>
             </w:r>
             <w:r>
               <w:rPr>
@@ -1461,7 +1469,7 @@
               <w:sz w:val="22"/>
             </w:rPr>
           </w:pPr>
-          <w:hyperlink w:anchor="_Toc161487272" w:history="1">
+          <w:hyperlink w:anchor="_Toc161777390" w:history="1">
             <w:r>
               <w:rPr>
                 <w:rStyle w:val="Hyperlink"/>
@@ -1488,7 +1496,7 @@
                 <w:noProof/>
                 <w:webHidden/>
               </w:rPr>
-              <w:instrText xml:space="preserve"> PAGEREF _Toc161487272 \h </w:instrText>
+              <w:instrText xml:space="preserve"> PAGEREF _Toc161777390 \h </w:instrText>
             </w:r>
             <w:r>
               <w:rPr>
@@ -1508,7 +1516,7 @@
                 <w:noProof/>
                 <w:webHidden/>
               </w:rPr>
-              <w:t>12</w:t>
+              <w:t>13</w:t>
             </w:r>
             <w:r>
               <w:rPr>
@@ -1531,7 +1539,7 @@
               <w:sz w:val="22"/>
             </w:rPr>
           </w:pPr>
-          <w:hyperlink w:anchor="_Toc161487273" w:history="1">
+          <w:hyperlink w:anchor="_Toc161777391" w:history="1">
             <w:r>
               <w:rPr>
                 <w:rStyle w:val="Hyperlink"/>
@@ -1558,7 +1566,7 @@
                 <w:noProof/>
                 <w:webHidden/>
               </w:rPr>
-              <w:instrText xml:space="preserve"> PAGEREF _Toc161487273 \h </w:instrText>
+              <w:instrText xml:space="preserve"> PAGEREF _Toc161777391 \h </w:instrText>
             </w:r>
             <w:r>
               <w:rPr>
@@ -1578,7 +1586,7 @@
                 <w:noProof/>
                 <w:webHidden/>
               </w:rPr>
-              <w:t>14</w:t>
+              <w:t>15</w:t>
             </w:r>
             <w:r>
               <w:rPr>
@@ -1613,12 +1621,12 @@
       <w:pPr>
         <w:pStyle w:val="Heading1"/>
       </w:pPr>
-      <w:bookmarkStart w:id="0" w:name="_Toc161487265"/>
+      <w:bookmarkStart w:id="1" w:name="_Toc161777383"/>
       <w:r>
         <w:lastRenderedPageBreak/>
         <w:t>Introduction</w:t>
       </w:r>
-      <w:bookmarkEnd w:id="0"/>
+      <w:bookmarkEnd w:id="1"/>
     </w:p>
     <w:p>
       <w:pPr>
@@ -1626,20 +1634,21 @@
       </w:pPr>
     </w:p>
     <w:p>
-      <w:pPr>
-        <w:jc w:val="left"/>
-      </w:pPr>
-      <w:r>
-        <w:t>This is the final assignment require by the school</w:t>
-      </w:r>
-      <w:r>
-        <w:t xml:space="preserve"> which is Technological University Dublin</w:t>
-      </w:r>
-      <w:r>
-        <w:t xml:space="preserve"> that we need to create and design a stock control system</w:t>
-      </w:r>
-      <w:r>
-        <w:t xml:space="preserve"> which will contains three steps. </w:t>
+      <w:r>
+        <w:t>The purpose of this final assignment is to be designing a stock control system, by that the university require student to choose a company that relate to the system for example, Tesco, super value, and amazon. However, the aim of the report for Problem Solving and Design is to be written a report base on the process of developing the system. Firstly, the report including a dairy which will report every experience when develop so that the lecture could be able to know the growth of the student.</w:t>
+      </w:r>
+    </w:p>
+    <w:p>
+      <w:r>
+        <w:t>Secondly, the understand of the project section is basically the description of  what’s the problem and what’s the solution. After that, it will the list of data that is importance of entire project such as inventory detail, mobile detail, laptop detail, and the staff detail. Furthermore, it will also list out and cover very variable that will be use in the program including global</w:t>
+      </w:r>
+      <w:r>
+        <w:t xml:space="preserve"> variable, local variable, the reference variable as well as the instance variable. </w:t>
+      </w:r>
+    </w:p>
+    <w:p>
+      <w:r>
+        <w:t>Thirdly, analysis the project is about how student analysis the program by using totally different colour such as blue, yellow and green, find the more example and detail on analysis page. Lastly, this section will show how student is designing all the features and also how student is able to implement it.</w:t>
       </w:r>
       <w:r>
         <w:br w:type="page"/>
@@ -1650,11 +1659,11 @@
       <w:pPr>
         <w:pStyle w:val="Heading1"/>
       </w:pPr>
-      <w:bookmarkStart w:id="1" w:name="_Toc161487266"/>
+      <w:bookmarkStart w:id="2" w:name="_Toc161777384"/>
       <w:r>
         <w:t>Diary Report</w:t>
       </w:r>
-      <w:bookmarkEnd w:id="1"/>
+      <w:bookmarkEnd w:id="2"/>
     </w:p>
     <w:p/>
     <w:p>
@@ -2142,13 +2151,33 @@
     <w:p/>
     <w:p>
       <w:pPr>
-        <w:tabs>
-          <w:tab w:val="left" w:pos="924"/>
-        </w:tabs>
+        <w:pStyle w:val="ListParagraph"/>
+        <w:numPr>
+          <w:ilvl w:val="0"/>
+          <w:numId w:val="9"/>
+        </w:numPr>
         <w:rPr>
           <w:b/>
         </w:rPr>
       </w:pPr>
+      <w:r>
+        <w:rPr>
+          <w:b/>
+        </w:rPr>
+        <w:t>DAY</w:t>
+      </w:r>
+      <w:r>
+        <w:rPr>
+          <w:b/>
+        </w:rPr>
+        <w:t xml:space="preserve"> 7</w:t>
+      </w:r>
+      <w:r>
+        <w:rPr>
+          <w:b/>
+        </w:rPr>
+        <w:t xml:space="preserve"> &amp; - 16/03/2024 – Sunday</w:t>
+      </w:r>
     </w:p>
     <w:p>
       <w:pPr>
@@ -2157,14 +2186,57 @@
           <w:ilvl w:val="0"/>
           <w:numId w:val="11"/>
         </w:numPr>
+      </w:pPr>
+      <w:r>
+        <w:t xml:space="preserve">On this day, I’m trying to store every data permanently as </w:t>
+      </w:r>
+      <w:proofErr w:type="gramStart"/>
+      <w:r>
+        <w:t>a</w:t>
+      </w:r>
+      <w:proofErr w:type="gramEnd"/>
+      <w:r>
+        <w:t xml:space="preserve"> object, so whenever I close the program I still can be able to use the data I were input before which mean convert the binary file back to the object so java could understand it. In order to do that, I’m did a lot of research on it and I found a way which using ObjectOutputStream and Input. However, I wasn’t able to convert it back, but I have an idea of solving it. </w:t>
+      </w:r>
+    </w:p>
+    <w:p>
+      <w:pPr>
+        <w:pStyle w:val="ListParagraph"/>
+        <w:numPr>
+          <w:ilvl w:val="0"/>
+          <w:numId w:val="11"/>
+        </w:numPr>
+      </w:pPr>
+      <w:r>
+        <w:t>Continue fixing a bug on staff password.</w:t>
+      </w:r>
+    </w:p>
+    <w:p/>
+    <w:p>
+      <w:pPr>
+        <w:tabs>
+          <w:tab w:val="left" w:pos="924"/>
+        </w:tabs>
         <w:rPr>
           <w:b/>
         </w:rPr>
       </w:pPr>
-      <w:r>
+    </w:p>
+    <w:p>
+      <w:pPr>
+        <w:pStyle w:val="ListParagraph"/>
+        <w:numPr>
+          <w:ilvl w:val="0"/>
+          <w:numId w:val="11"/>
+        </w:numPr>
         <w:rPr>
           <w:b/>
         </w:rPr>
+      </w:pPr>
+      <w:r>
+        <w:rPr>
+          <w:b/>
+        </w:rPr>
         <w:br w:type="page"/>
       </w:r>
     </w:p>
@@ -2172,7 +2244,7 @@
       <w:pPr>
         <w:pStyle w:val="Heading1"/>
       </w:pPr>
-      <w:bookmarkStart w:id="2" w:name="_Toc161487267"/>
+      <w:bookmarkStart w:id="3" w:name="_Toc161777385"/>
       <w:r>
         <w:lastRenderedPageBreak/>
         <w:t>Understanding of Project – Step</w:t>
@@ -2183,7 +2255,7 @@
       <w:r>
         <w:t>1</w:t>
       </w:r>
-      <w:bookmarkEnd w:id="2"/>
+      <w:bookmarkEnd w:id="3"/>
     </w:p>
     <w:p/>
     <w:p>
@@ -2191,6 +2263,238 @@
         <w:t xml:space="preserve">This section can be categories into three part which is descript the problem that been solve, lists out all the data that need to be solve, and convert the data. </w:t>
       </w:r>
     </w:p>
+    <w:p>
+      <w:r>
+        <w:t xml:space="preserve">The business I choose for the system is base on a very famous and biggest </w:t>
+      </w:r>
+      <w:r>
+        <w:t>company</w:t>
+      </w:r>
+      <w:r>
+        <w:t xml:space="preserve">  </w:t>
+      </w:r>
+      <w:r>
+        <w:t>that sell technology devices in Ireland which is “Currys”</w:t>
+      </w:r>
+      <w:r>
+        <w:t>, yet</w:t>
+      </w:r>
+      <w:r>
+        <w:t xml:space="preserve"> </w:t>
+      </w:r>
+      <w:r>
+        <w:t>the</w:t>
+      </w:r>
+      <w:r>
+        <w:t xml:space="preserve"> main product</w:t>
+      </w:r>
+      <w:r>
+        <w:t>s</w:t>
+      </w:r>
+      <w:r>
+        <w:t xml:space="preserve"> of</w:t>
+      </w:r>
+      <w:r>
+        <w:t xml:space="preserve"> the program is to mobiles and laptop. When the program starts the user could see 3 option which is;</w:t>
+      </w:r>
+    </w:p>
+    <w:p>
+      <w:pPr>
+        <w:pStyle w:val="ListParagraph"/>
+        <w:numPr>
+          <w:ilvl w:val="0"/>
+          <w:numId w:val="22"/>
+        </w:numPr>
+      </w:pPr>
+      <w:r>
+        <w:t xml:space="preserve">Customer menu – which contain 5 option for customer’s to be able to see and purchase the products. </w:t>
+      </w:r>
+    </w:p>
+    <w:p>
+      <w:pPr>
+        <w:pStyle w:val="ListParagraph"/>
+        <w:numPr>
+          <w:ilvl w:val="0"/>
+          <w:numId w:val="22"/>
+        </w:numPr>
+      </w:pPr>
+      <w:r>
+        <w:t xml:space="preserve">Staff menu – With this menu the user needs to input the password only for staff that can prove is a staff and it also contain 5 option which allow staff to adding a new type of products for mobile and laptop. Furthermore, check and add the stock with the prices. </w:t>
+      </w:r>
+    </w:p>
+    <w:p>
+      <w:pPr>
+        <w:pStyle w:val="ListParagraph"/>
+        <w:numPr>
+          <w:ilvl w:val="0"/>
+          <w:numId w:val="22"/>
+        </w:numPr>
+      </w:pPr>
+      <w:r>
+        <w:t xml:space="preserve">Exit the program – as the word mean, when user enter 3 it will close the entire program. </w:t>
+      </w:r>
+    </w:p>
+    <w:p>
+      <w:pPr>
+        <w:pStyle w:val="ListParagraph"/>
+      </w:pPr>
+    </w:p>
+    <w:p>
+      <w:pPr>
+        <w:rPr>
+          <w:b/>
+        </w:rPr>
+      </w:pPr>
+      <w:r>
+        <w:rPr>
+          <w:b/>
+        </w:rPr>
+        <w:t>The following will be customer menu which contain 5 option;</w:t>
+      </w:r>
+    </w:p>
+    <w:p/>
+    <w:p>
+      <w:pPr>
+        <w:pStyle w:val="ListParagraph"/>
+        <w:numPr>
+          <w:ilvl w:val="0"/>
+          <w:numId w:val="23"/>
+        </w:numPr>
+      </w:pPr>
+      <w:r>
+        <w:t xml:space="preserve">Display the mobile detail – This option will only display the mobile detail </w:t>
+      </w:r>
+      <w:r>
+        <w:t>i</w:t>
+      </w:r>
+      <w:r>
+        <w:t>n the list.</w:t>
+      </w:r>
+    </w:p>
+    <w:p>
+      <w:pPr>
+        <w:pStyle w:val="ListParagraph"/>
+        <w:numPr>
+          <w:ilvl w:val="0"/>
+          <w:numId w:val="23"/>
+        </w:numPr>
+      </w:pPr>
+      <w:r>
+        <w:t xml:space="preserve">Display the </w:t>
+      </w:r>
+      <w:r>
+        <w:t>laptop</w:t>
+      </w:r>
+      <w:r>
+        <w:t xml:space="preserve"> detail – This option will only display the</w:t>
+      </w:r>
+      <w:r>
+        <w:t xml:space="preserve"> laptop</w:t>
+      </w:r>
+      <w:r>
+        <w:t xml:space="preserve"> detail </w:t>
+      </w:r>
+      <w:r>
+        <w:t>i</w:t>
+      </w:r>
+      <w:r>
+        <w:t>n the list</w:t>
+      </w:r>
+      <w:r>
+        <w:t>.</w:t>
+      </w:r>
+    </w:p>
+    <w:p>
+      <w:pPr>
+        <w:pStyle w:val="ListParagraph"/>
+        <w:numPr>
+          <w:ilvl w:val="0"/>
+          <w:numId w:val="23"/>
+        </w:numPr>
+      </w:pPr>
+      <w:r>
+        <w:t xml:space="preserve">Purchase the mobile – This option allow customer to purchase the mobiles </w:t>
+      </w:r>
+      <w:r>
+        <w:t>i</w:t>
+      </w:r>
+      <w:r>
+        <w:t>n list.</w:t>
+      </w:r>
+    </w:p>
+    <w:p>
+      <w:pPr>
+        <w:pStyle w:val="ListParagraph"/>
+        <w:numPr>
+          <w:ilvl w:val="0"/>
+          <w:numId w:val="23"/>
+        </w:numPr>
+      </w:pPr>
+      <w:r>
+        <w:t>Purchase the</w:t>
+      </w:r>
+      <w:r>
+        <w:t xml:space="preserve"> laptop</w:t>
+      </w:r>
+      <w:r>
+        <w:t xml:space="preserve"> – This option allow customer to purchase the </w:t>
+      </w:r>
+      <w:r>
+        <w:t>laptops</w:t>
+      </w:r>
+      <w:r>
+        <w:t xml:space="preserve"> </w:t>
+      </w:r>
+      <w:r>
+        <w:t>i</w:t>
+      </w:r>
+      <w:r>
+        <w:t>n list.</w:t>
+      </w:r>
+    </w:p>
+    <w:p>
+      <w:pPr>
+        <w:pStyle w:val="ListParagraph"/>
+        <w:numPr>
+          <w:ilvl w:val="0"/>
+          <w:numId w:val="23"/>
+        </w:numPr>
+      </w:pPr>
+      <w:r>
+        <w:t xml:space="preserve">Exit the customer – This option </w:t>
+      </w:r>
+      <w:r>
+        <w:t>allows</w:t>
+      </w:r>
+      <w:r>
+        <w:t xml:space="preserve"> the customer </w:t>
+      </w:r>
+      <w:r>
+        <w:t>to exit and back</w:t>
+      </w:r>
+      <w:r>
+        <w:t xml:space="preserve"> the customer menu but not exit the program.</w:t>
+      </w:r>
+    </w:p>
+    <w:p>
+      <w:pPr>
+        <w:pStyle w:val="ListParagraph"/>
+      </w:pPr>
+    </w:p>
+    <w:p>
+      <w:pPr>
+        <w:rPr>
+          <w:b/>
+        </w:rPr>
+      </w:pPr>
+      <w:r>
+        <w:rPr>
+          <w:b/>
+        </w:rPr>
+        <w:t>The following is staff menu which contain another 5 option;</w:t>
+      </w:r>
+    </w:p>
+    <w:p/>
     <w:p>
       <w:pPr>
         <w:pStyle w:val="ListParagraph"/>
@@ -2198,6 +2502,105 @@
           <w:ilvl w:val="0"/>
           <w:numId w:val="7"/>
         </w:numPr>
+      </w:pPr>
+      <w:r>
+        <w:t>Add the new mobile – This option allow staff to add a new mobile in the list.</w:t>
+      </w:r>
+    </w:p>
+    <w:p>
+      <w:pPr>
+        <w:pStyle w:val="ListParagraph"/>
+        <w:numPr>
+          <w:ilvl w:val="0"/>
+          <w:numId w:val="7"/>
+        </w:numPr>
+      </w:pPr>
+      <w:r>
+        <w:t xml:space="preserve">Add the new </w:t>
+      </w:r>
+      <w:r>
+        <w:t>laptop</w:t>
+      </w:r>
+      <w:r>
+        <w:t xml:space="preserve"> – This option allow staff to add a new </w:t>
+      </w:r>
+      <w:r>
+        <w:t>laptop</w:t>
+      </w:r>
+      <w:r>
+        <w:t xml:space="preserve"> </w:t>
+      </w:r>
+      <w:r>
+        <w:t>i</w:t>
+      </w:r>
+      <w:r>
+        <w:t>n the list.</w:t>
+      </w:r>
+    </w:p>
+    <w:p>
+      <w:pPr>
+        <w:pStyle w:val="ListParagraph"/>
+        <w:numPr>
+          <w:ilvl w:val="0"/>
+          <w:numId w:val="7"/>
+        </w:numPr>
+      </w:pPr>
+      <w:r>
+        <w:t>Update the stock and prices – This option allow staff to update the stock and prices for specific products.</w:t>
+      </w:r>
+    </w:p>
+    <w:p>
+      <w:pPr>
+        <w:pStyle w:val="ListParagraph"/>
+        <w:numPr>
+          <w:ilvl w:val="0"/>
+          <w:numId w:val="7"/>
+        </w:numPr>
+      </w:pPr>
+      <w:r>
+        <w:t>Check Inventory – This option allow staff to check which products is running out of stock and to know which products need to be add.</w:t>
+      </w:r>
+    </w:p>
+    <w:p>
+      <w:pPr>
+        <w:pStyle w:val="ListParagraph"/>
+        <w:numPr>
+          <w:ilvl w:val="0"/>
+          <w:numId w:val="7"/>
+        </w:numPr>
+      </w:pPr>
+      <w:r>
+        <w:t>Exit the staff menu – This section allows the staff exit and back the staff menu but not the entire program.</w:t>
+      </w:r>
+    </w:p>
+    <w:p/>
+    <w:p>
+      <w:pPr>
+        <w:rPr>
+          <w:b/>
+        </w:rPr>
+      </w:pPr>
+      <w:r>
+        <w:rPr>
+          <w:b/>
+        </w:rPr>
+        <w:t>However, the next section will introduce the following section that will be coming up in the report</w:t>
+      </w:r>
+      <w:r>
+        <w:rPr>
+          <w:b/>
+        </w:rPr>
+        <w:t>, the example as below;</w:t>
+      </w:r>
+    </w:p>
+    <w:p/>
+    <w:p>
+      <w:pPr>
+        <w:pStyle w:val="ListParagraph"/>
+        <w:numPr>
+          <w:ilvl w:val="0"/>
+          <w:numId w:val="24"/>
+        </w:numPr>
         <w:jc w:val="left"/>
       </w:pPr>
       <w:r>
@@ -2229,7 +2632,7 @@
         <w:pStyle w:val="ListParagraph"/>
         <w:numPr>
           <w:ilvl w:val="0"/>
-          <w:numId w:val="7"/>
+          <w:numId w:val="24"/>
         </w:numPr>
       </w:pPr>
       <w:r>
@@ -2258,7 +2661,7 @@
         <w:pStyle w:val="ListParagraph"/>
         <w:numPr>
           <w:ilvl w:val="0"/>
-          <w:numId w:val="7"/>
+          <w:numId w:val="24"/>
         </w:numPr>
       </w:pPr>
       <w:r>
@@ -2282,11 +2685,12 @@
       <w:pPr>
         <w:pStyle w:val="Heading2"/>
       </w:pPr>
-      <w:bookmarkStart w:id="3" w:name="_Toc161487268"/>
-      <w:r>
+      <w:bookmarkStart w:id="4" w:name="_Toc161777386"/>
+      <w:r>
+        <w:lastRenderedPageBreak/>
         <w:t>Problem and Solving</w:t>
       </w:r>
-      <w:bookmarkEnd w:id="3"/>
+      <w:bookmarkEnd w:id="4"/>
     </w:p>
     <w:p/>
     <w:p>
@@ -2306,7 +2710,7 @@
         <w:pStyle w:val="ListParagraph"/>
         <w:numPr>
           <w:ilvl w:val="0"/>
-          <w:numId w:val="8"/>
+          <w:numId w:val="14"/>
         </w:numPr>
       </w:pPr>
       <w:r>
@@ -2314,7 +2718,7 @@
           <w:noProof/>
         </w:rPr>
         <w:drawing>
-          <wp:anchor distT="0" distB="0" distL="114300" distR="114300" simplePos="0" relativeHeight="251662336" behindDoc="0" locked="0" layoutInCell="1" allowOverlap="1" wp14:anchorId="08F2BAF6" wp14:editId="3A54700E">
+          <wp:anchor distT="0" distB="0" distL="114300" distR="114300" simplePos="0" relativeHeight="251662336" behindDoc="0" locked="0" layoutInCell="1" allowOverlap="1" wp14:anchorId="08F2BAF6" wp14:editId="59C6D393">
             <wp:simplePos x="0" y="0"/>
             <wp:positionH relativeFrom="margin">
               <wp:align>right</wp:align>
@@ -2323,7 +2727,7 @@
               <wp:posOffset>702945</wp:posOffset>
             </wp:positionV>
             <wp:extent cx="5318125" cy="2019300"/>
-            <wp:effectExtent l="0" t="0" r="0" b="0"/>
+            <wp:effectExtent l="0" t="0" r="0" b="3810"/>
             <wp:wrapSquare wrapText="bothSides"/>
             <wp:docPr id="4" name="Picture 4" descr="C:\Users\anson\AppData\Local\Microsoft\Windows\INetCache\Content.MSO\42623235.tmp"/>
             <wp:cNvGraphicFramePr>
@@ -2354,7 +2758,7 @@
                   <pic:spPr bwMode="auto">
                     <a:xfrm>
                       <a:off x="0" y="0"/>
-                      <a:ext cx="5336513" cy="2026767"/>
+                      <a:ext cx="5318125" cy="2019300"/>
                     </a:xfrm>
                     <a:prstGeom prst="rect">
                       <a:avLst/>
@@ -2461,8 +2865,15 @@
     </w:p>
     <w:p/>
     <w:p>
-      <w:r>
-        <w:t xml:space="preserve">Update Solution </w:t>
+      <w:pPr>
+        <w:pStyle w:val="ListParagraph"/>
+        <w:numPr>
+          <w:ilvl w:val="0"/>
+          <w:numId w:val="14"/>
+        </w:numPr>
+      </w:pPr>
+      <w:r>
+        <w:t xml:space="preserve">Problem </w:t>
       </w:r>
     </w:p>
     <w:p>
@@ -2474,18 +2885,58 @@
         </w:numPr>
       </w:pPr>
       <w:r>
-        <w:t xml:space="preserve">So, the problem was I create </w:t>
-      </w:r>
-      <w:proofErr w:type="gramStart"/>
-      <w:r>
-        <w:t>a</w:t>
-      </w:r>
-      <w:proofErr w:type="gramEnd"/>
-      <w:r>
-        <w:t xml:space="preserve"> empty object which store nothing in the box that will always return null, the solution here just simply delete and copy that line of code at the bottom which make sure the value will be passing in.</w:t>
-      </w:r>
-    </w:p>
-    <w:p/>
+        <w:t xml:space="preserve">The next problem is having trouble to update the text file include update the file after the action like adding stock, prices, and purchase.  After that, I watch a bunch of videos that teach how to implement the writer and reader, so that I could import the value to the text file. </w:t>
+      </w:r>
+    </w:p>
+    <w:p>
+      <w:pPr>
+        <w:pStyle w:val="ListParagraph"/>
+      </w:pPr>
+    </w:p>
+    <w:p>
+      <w:pPr>
+        <w:pStyle w:val="ListParagraph"/>
+      </w:pPr>
+      <w:r>
+        <w:t xml:space="preserve">Solution </w:t>
+      </w:r>
+    </w:p>
+    <w:p>
+      <w:pPr>
+        <w:pStyle w:val="ListParagraph"/>
+        <w:numPr>
+          <w:ilvl w:val="0"/>
+          <w:numId w:val="8"/>
+        </w:numPr>
+      </w:pPr>
+      <w:r>
+        <w:t xml:space="preserve">The solution here is using try catch statement that will try to catch the location that can create a file that store the value. But instead of </w:t>
+      </w:r>
+      <w:r>
+        <w:t xml:space="preserve">using try catch statement that import the file in most of the method which going to occupy a lot of unnecessary </w:t>
+      </w:r>
+      <w:r>
+        <w:t>space</w:t>
+      </w:r>
+      <w:r>
+        <w:t xml:space="preserve">, I just create a pure module that could be call whenever it needs. </w:t>
+      </w:r>
+    </w:p>
+    <w:p>
+      <w:pPr>
+        <w:pStyle w:val="ListParagraph"/>
+        <w:numPr>
+          <w:ilvl w:val="0"/>
+          <w:numId w:val="8"/>
+        </w:numPr>
+      </w:pPr>
+      <w:r>
+        <w:t xml:space="preserve">I also did a comma between the value which it will arrange the value organize by using array as well. </w:t>
+      </w:r>
+      <w:r>
+        <w:t>And I learn most of the thing through the lecture note, YouTube and google.</w:t>
+      </w:r>
+    </w:p>
     <w:p/>
     <w:p>
       <w:pPr>
@@ -2508,20 +2959,28 @@
         </w:numPr>
       </w:pPr>
       <w:r>
-        <w:t xml:space="preserve">The next problem is having trouble to update the text file include update the file after the action like adding stock, prices, and purchase.  After that, I watch a bunch of videos that teach how to implement the writer and reader, so that I could import the value to the text file. </w:t>
-      </w:r>
-    </w:p>
-    <w:p>
-      <w:pPr>
-        <w:pStyle w:val="ListParagraph"/>
-      </w:pPr>
-    </w:p>
-    <w:p>
-      <w:pPr>
-        <w:pStyle w:val="ListParagraph"/>
-      </w:pPr>
-      <w:r>
-        <w:t xml:space="preserve">Solution </w:t>
+        <w:t xml:space="preserve">The next problem is having trouble displaying the mobile detail which is when I input the laptop detail it will crash because the java couldn’t catch Mobile for some reason. The reason why I couldn’t catch mobile because I put a catch method that force java to do this variable. </w:t>
+      </w:r>
+    </w:p>
+    <w:p>
+      <w:pPr>
+        <w:pStyle w:val="ListParagraph"/>
+      </w:pPr>
+    </w:p>
+    <w:p>
+      <w:pPr>
+        <w:pStyle w:val="ListParagraph"/>
+      </w:pPr>
+      <w:r>
+        <w:t>Example;</w:t>
+      </w:r>
+    </w:p>
+    <w:p>
+      <w:pPr>
+        <w:pStyle w:val="ListParagraph"/>
+      </w:pPr>
+      <w:r>
+        <w:t>Mobile = (March) each;</w:t>
       </w:r>
     </w:p>
     <w:p>
@@ -2533,16 +2992,33 @@
         </w:numPr>
       </w:pPr>
       <w:r>
-        <w:t xml:space="preserve">The solution here is using try catch statement that will try to catch the location that can create a file that store the value. But instead of </w:t>
-      </w:r>
-      <w:r>
-        <w:t xml:space="preserve">using try catch statement that import the file in most of the method which going to occupy a lot of unnecessary </w:t>
-      </w:r>
-      <w:r>
-        <w:t>space</w:t>
-      </w:r>
-      <w:r>
-        <w:t xml:space="preserve">, I just create a pure module that could be call whenever it needs. </w:t>
+        <w:t xml:space="preserve">Which it </w:t>
+      </w:r>
+      <w:r>
+        <w:t>is forcing</w:t>
+      </w:r>
+      <w:r>
+        <w:t xml:space="preserve"> java </w:t>
+      </w:r>
+      <w:r>
+        <w:t xml:space="preserve">to </w:t>
+      </w:r>
+      <w:r>
+        <w:t xml:space="preserve">convert the data with laptop, so it crashes. </w:t>
+      </w:r>
+    </w:p>
+    <w:p>
+      <w:pPr>
+        <w:pStyle w:val="ListParagraph"/>
+      </w:pPr>
+    </w:p>
+    <w:p>
+      <w:pPr>
+        <w:pStyle w:val="ListParagraph"/>
+      </w:pPr>
+      <w:r>
+        <w:lastRenderedPageBreak/>
+        <w:t xml:space="preserve">Solution </w:t>
       </w:r>
     </w:p>
     <w:p>
@@ -2554,10 +3030,25 @@
         </w:numPr>
       </w:pPr>
       <w:r>
-        <w:t xml:space="preserve">I also did a comma between the value which it will arrange the value organize by using array as well. </w:t>
-      </w:r>
-      <w:r>
-        <w:t>And I learn most of the thing through the lecture note, YouTube and google.</w:t>
+        <w:t xml:space="preserve">So </w:t>
+      </w:r>
+      <w:r>
+        <w:t>basically,</w:t>
+      </w:r>
+      <w:r>
+        <w:t xml:space="preserve"> I just need to delete that line of code and create </w:t>
+      </w:r>
+      <w:r>
+        <w:t>an</w:t>
+      </w:r>
+      <w:r>
+        <w:t xml:space="preserve"> if else statement with using “instanceof” method</w:t>
+      </w:r>
+      <w:r>
+        <w:t xml:space="preserve"> inside the for each loop</w:t>
+      </w:r>
+      <w:r>
+        <w:t xml:space="preserve"> to let the java know which products need to be display.</w:t>
       </w:r>
     </w:p>
     <w:p/>
@@ -2570,7 +3061,7 @@
         </w:numPr>
       </w:pPr>
       <w:r>
-        <w:t xml:space="preserve">Problem </w:t>
+        <w:t>Problem</w:t>
       </w:r>
     </w:p>
     <w:p>
@@ -2582,28 +3073,15 @@
         </w:numPr>
       </w:pPr>
       <w:r>
-        <w:t xml:space="preserve">The next problem is having trouble displaying the mobile detail which is when I input the laptop detail it will crash because the java couldn’t catch Mobile for some reason. The reason why I couldn’t catch mobile because I put a catch method that force java to do this variable. </w:t>
-      </w:r>
-    </w:p>
-    <w:p>
-      <w:pPr>
-        <w:pStyle w:val="ListParagraph"/>
-      </w:pPr>
-    </w:p>
-    <w:p>
-      <w:pPr>
-        <w:pStyle w:val="ListParagraph"/>
-      </w:pPr>
-      <w:r>
-        <w:t>Example;</w:t>
-      </w:r>
-    </w:p>
-    <w:p>
-      <w:pPr>
-        <w:pStyle w:val="ListParagraph"/>
-      </w:pPr>
-      <w:r>
-        <w:t>Mobile = (March) each;</w:t>
+        <w:t xml:space="preserve">The next problem is having trouble on convert the text file back to the object which I will be able to use the data I were input before even the program were close. With this, I did a lot of research oh how to convert it back to object which I knew a way that call ObjectOuputStream and ObjectInputStream. </w:t>
+      </w:r>
+    </w:p>
+    <w:p>
+      <w:pPr>
+        <w:ind w:left="360"/>
+      </w:pPr>
+      <w:r>
+        <w:t xml:space="preserve">Solution </w:t>
       </w:r>
     </w:p>
     <w:p>
@@ -2615,62 +3093,24 @@
         </w:numPr>
       </w:pPr>
       <w:r>
-        <w:t xml:space="preserve">Which it </w:t>
-      </w:r>
-      <w:r>
-        <w:t>is forcing</w:t>
-      </w:r>
-      <w:r>
-        <w:t xml:space="preserve"> java </w:t>
-      </w:r>
-      <w:r>
-        <w:t xml:space="preserve">to </w:t>
-      </w:r>
-      <w:r>
-        <w:t xml:space="preserve">convert the data with laptop, so it crashes. </w:t>
-      </w:r>
-    </w:p>
-    <w:p>
-      <w:pPr>
-        <w:pStyle w:val="ListParagraph"/>
-      </w:pPr>
-    </w:p>
-    <w:p>
-      <w:pPr>
-        <w:pStyle w:val="ListParagraph"/>
-      </w:pPr>
-      <w:r>
-        <w:t xml:space="preserve">Solution </w:t>
-      </w:r>
-    </w:p>
-    <w:p>
-      <w:pPr>
-        <w:pStyle w:val="ListParagraph"/>
-        <w:numPr>
-          <w:ilvl w:val="0"/>
-          <w:numId w:val="8"/>
-        </w:numPr>
-      </w:pPr>
-      <w:r>
-        <w:t xml:space="preserve">So </w:t>
-      </w:r>
-      <w:r>
-        <w:t>basically,</w:t>
-      </w:r>
-      <w:r>
-        <w:t xml:space="preserve"> I just need to delete that line of code and create </w:t>
-      </w:r>
-      <w:r>
-        <w:t>an</w:t>
-      </w:r>
-      <w:r>
-        <w:t xml:space="preserve"> if else statement with using “instanceof” method</w:t>
-      </w:r>
-      <w:r>
-        <w:t xml:space="preserve"> inside the for each loop</w:t>
-      </w:r>
-      <w:r>
-        <w:t xml:space="preserve"> to let the java know which products need to be display.</w:t>
+        <w:t xml:space="preserve">The solution here is I create </w:t>
+      </w:r>
+      <w:proofErr w:type="gramStart"/>
+      <w:r>
+        <w:t>a</w:t>
+      </w:r>
+      <w:proofErr w:type="gramEnd"/>
+      <w:r>
+        <w:t xml:space="preserve"> ObjectOuputStream that will create a dat file in a pure module </w:t>
+      </w:r>
+      <w:r>
+        <w:t xml:space="preserve">call update text file, so when the csv file is been created and the dat file will be create at the same time. After that, I create another pure module for implement </w:t>
+      </w:r>
+      <w:r>
+        <w:t>ObjectInputStream</w:t>
+      </w:r>
+      <w:r>
+        <w:t xml:space="preserve"> that will read the dat file and store it as an object, then I call it in the constructor. So, whenever the program start it will check is there any file that can be read. </w:t>
       </w:r>
     </w:p>
     <w:p/>
@@ -2689,13 +3129,21 @@
     <w:p/>
     <w:p/>
     <w:p/>
+    <w:p/>
+    <w:p/>
+    <w:p/>
+    <w:p/>
+    <w:p/>
+    <w:p/>
+    <w:p/>
+    <w:p/>
+    <w:p/>
     <w:p>
       <w:pPr>
         <w:pStyle w:val="Heading2"/>
       </w:pPr>
-      <w:bookmarkStart w:id="4" w:name="_Toc161487269"/>
-      <w:r>
-        <w:lastRenderedPageBreak/>
+      <w:bookmarkStart w:id="5" w:name="_Toc161777387"/>
+      <w:r>
         <w:t xml:space="preserve">List all the </w:t>
       </w:r>
       <w:r>
@@ -2707,7 +3155,7 @@
       <w:r>
         <w:t>in the resulting program</w:t>
       </w:r>
-      <w:bookmarkEnd w:id="4"/>
+      <w:bookmarkEnd w:id="5"/>
     </w:p>
     <w:p/>
     <w:tbl>
@@ -3053,6 +3501,9 @@
               </w:rPr>
             </w:pPr>
             <w:r>
+              <w:rPr>
+                <w:noProof/>
+              </w:rPr>
               <w:drawing>
                 <wp:inline distT="0" distB="0" distL="0" distR="0" wp14:anchorId="52B7272B" wp14:editId="1DEE4988">
                   <wp:extent cx="2287614" cy="1197429"/>
@@ -3335,6 +3786,9 @@
           </w:tcPr>
           <w:p>
             <w:r>
+              <w:rPr>
+                <w:noProof/>
+              </w:rPr>
               <w:drawing>
                 <wp:inline distT="0" distB="0" distL="0" distR="0" wp14:anchorId="14F0C99F" wp14:editId="3CD4324D">
                   <wp:extent cx="2258441" cy="1191986"/>
@@ -3519,6 +3973,9 @@
               <w:t xml:space="preserve"> (</w:t>
             </w:r>
             <w:r>
+              <w:t xml:space="preserve">Individual </w:t>
+            </w:r>
+            <w:r>
               <w:t>User-Define Class</w:t>
             </w:r>
             <w:r>
@@ -3627,6 +4084,9 @@
           </w:tcPr>
           <w:p>
             <w:r>
+              <w:rPr>
+                <w:noProof/>
+              </w:rPr>
               <w:drawing>
                 <wp:inline distT="0" distB="0" distL="0" distR="0" wp14:anchorId="167B393B" wp14:editId="152B8970">
                   <wp:extent cx="2258236" cy="1416050"/>
@@ -3757,12 +4217,12 @@
       <w:pPr>
         <w:pStyle w:val="Heading2"/>
       </w:pPr>
-      <w:bookmarkStart w:id="5" w:name="_Toc161487270"/>
+      <w:bookmarkStart w:id="6" w:name="_Toc161777388"/>
       <w:r>
         <w:lastRenderedPageBreak/>
         <w:t>Convert the data item into variable name</w:t>
       </w:r>
-      <w:bookmarkEnd w:id="5"/>
+      <w:bookmarkEnd w:id="6"/>
     </w:p>
     <w:p/>
     <w:tbl>
@@ -5546,11 +6006,6 @@
         </w:tc>
       </w:tr>
     </w:tbl>
-    <w:p>
-      <w:pPr>
-        <w:pStyle w:val="Heading2"/>
-      </w:pPr>
-    </w:p>
     <w:p/>
     <w:tbl>
       <w:tblPr>
@@ -6063,12 +6518,12 @@
       <w:pPr>
         <w:pStyle w:val="Heading1"/>
       </w:pPr>
-      <w:bookmarkStart w:id="6" w:name="_Toc161487271"/>
+      <w:bookmarkStart w:id="7" w:name="_Toc161777389"/>
       <w:r>
         <w:lastRenderedPageBreak/>
         <w:t>Analysis of the Problem – Step 2</w:t>
       </w:r>
-      <w:bookmarkEnd w:id="6"/>
+      <w:bookmarkEnd w:id="7"/>
     </w:p>
     <w:p/>
     <w:p>
@@ -6245,11 +6700,11 @@
       <w:pPr>
         <w:pStyle w:val="Heading2"/>
       </w:pPr>
-      <w:bookmarkStart w:id="7" w:name="_Toc161487272"/>
+      <w:bookmarkStart w:id="8" w:name="_Toc161777390"/>
       <w:r>
         <w:t>Analysis the tasks</w:t>
       </w:r>
-      <w:bookmarkEnd w:id="7"/>
+      <w:bookmarkEnd w:id="8"/>
     </w:p>
     <w:p/>
     <w:p>
@@ -6287,7 +6742,7 @@
         <w:rPr>
           <w:highlight w:val="yellow"/>
         </w:rPr>
-        <w:t>two constructors.</w:t>
+        <w:t xml:space="preserve">Implement abstract. </w:t>
       </w:r>
     </w:p>
     <w:p>
@@ -6306,7 +6761,7 @@
         <w:rPr>
           <w:highlight w:val="yellow"/>
         </w:rPr>
-        <w:t>Getter and setter.</w:t>
+        <w:t>Two constructors.</w:t>
       </w:r>
     </w:p>
     <w:p>
@@ -6325,7 +6780,45 @@
         <w:rPr>
           <w:highlight w:val="yellow"/>
         </w:rPr>
-        <w:t xml:space="preserve">toString. </w:t>
+        <w:t>Getter &amp; Setter.</w:t>
+      </w:r>
+    </w:p>
+    <w:p>
+      <w:pPr>
+        <w:pStyle w:val="ListParagraph"/>
+        <w:numPr>
+          <w:ilvl w:val="1"/>
+          <w:numId w:val="12"/>
+        </w:numPr>
+        <w:spacing w:line="256" w:lineRule="auto"/>
+        <w:rPr>
+          <w:highlight w:val="yellow"/>
+        </w:rPr>
+      </w:pPr>
+      <w:r>
+        <w:rPr>
+          <w:highlight w:val="yellow"/>
+        </w:rPr>
+        <w:t>toString.</w:t>
+      </w:r>
+    </w:p>
+    <w:p>
+      <w:pPr>
+        <w:pStyle w:val="ListParagraph"/>
+        <w:numPr>
+          <w:ilvl w:val="1"/>
+          <w:numId w:val="12"/>
+        </w:numPr>
+        <w:spacing w:line="256" w:lineRule="auto"/>
+        <w:rPr>
+          <w:highlight w:val="yellow"/>
+        </w:rPr>
+      </w:pPr>
+      <w:r>
+        <w:rPr>
+          <w:highlight w:val="yellow"/>
+        </w:rPr>
+        <w:t>Implement abstract toStockString for update the stock and prices in sub classes.</w:t>
       </w:r>
     </w:p>
     <w:p>
@@ -6333,7 +6826,16 @@
         <w:pStyle w:val="ListParagraph"/>
         <w:spacing w:line="256" w:lineRule="auto"/>
         <w:ind w:left="1080"/>
-      </w:pPr>
+        <w:rPr>
+          <w:highlight w:val="cyan"/>
+        </w:rPr>
+      </w:pPr>
+      <w:r>
+        <w:rPr>
+          <w:highlight w:val="cyan"/>
+        </w:rPr>
+        <w:t xml:space="preserve"> </w:t>
+      </w:r>
     </w:p>
     <w:p>
       <w:pPr>
@@ -6359,7 +6861,7 @@
         <w:pStyle w:val="ListParagraph"/>
         <w:numPr>
           <w:ilvl w:val="1"/>
-          <w:numId w:val="17"/>
+          <w:numId w:val="12"/>
         </w:numPr>
         <w:spacing w:line="256" w:lineRule="auto"/>
         <w:rPr>
@@ -6367,13 +6869,10 @@
         </w:rPr>
       </w:pPr>
       <w:r>
-        <w:t xml:space="preserve"> </w:t>
-      </w:r>
-      <w:r>
         <w:rPr>
           <w:highlight w:val="yellow"/>
         </w:rPr>
-        <w:t>two constructors.</w:t>
+        <w:t xml:space="preserve">Two constructors. </w:t>
       </w:r>
     </w:p>
     <w:p>
@@ -6381,7 +6880,7 @@
         <w:pStyle w:val="ListParagraph"/>
         <w:numPr>
           <w:ilvl w:val="1"/>
-          <w:numId w:val="17"/>
+          <w:numId w:val="12"/>
         </w:numPr>
         <w:spacing w:line="256" w:lineRule="auto"/>
         <w:rPr>
@@ -6392,7 +6891,7 @@
         <w:rPr>
           <w:highlight w:val="yellow"/>
         </w:rPr>
-        <w:t>Getter and setter.</w:t>
+        <w:t>Getters &amp; Setters.</w:t>
       </w:r>
     </w:p>
     <w:p>
@@ -6400,7 +6899,7 @@
         <w:pStyle w:val="ListParagraph"/>
         <w:numPr>
           <w:ilvl w:val="1"/>
-          <w:numId w:val="17"/>
+          <w:numId w:val="12"/>
         </w:numPr>
         <w:spacing w:line="256" w:lineRule="auto"/>
         <w:rPr>
@@ -6412,6 +6911,25 @@
           <w:highlight w:val="yellow"/>
         </w:rPr>
         <w:t xml:space="preserve">toString. </w:t>
+      </w:r>
+    </w:p>
+    <w:p>
+      <w:pPr>
+        <w:pStyle w:val="ListParagraph"/>
+        <w:numPr>
+          <w:ilvl w:val="1"/>
+          <w:numId w:val="12"/>
+        </w:numPr>
+        <w:spacing w:line="256" w:lineRule="auto"/>
+        <w:rPr>
+          <w:highlight w:val="yellow"/>
+        </w:rPr>
+      </w:pPr>
+      <w:r>
+        <w:rPr>
+          <w:highlight w:val="yellow"/>
+        </w:rPr>
+        <w:t>toStockString.</w:t>
       </w:r>
     </w:p>
     <w:p>
@@ -6451,7 +6969,7 @@
         <w:pStyle w:val="ListParagraph"/>
         <w:numPr>
           <w:ilvl w:val="1"/>
-          <w:numId w:val="14"/>
+          <w:numId w:val="12"/>
         </w:numPr>
         <w:spacing w:line="256" w:lineRule="auto"/>
         <w:rPr>
@@ -6462,7 +6980,7 @@
         <w:rPr>
           <w:highlight w:val="yellow"/>
         </w:rPr>
-        <w:t>Two constructors.</w:t>
+        <w:t xml:space="preserve">Two constructors. </w:t>
       </w:r>
     </w:p>
     <w:p>
@@ -6470,7 +6988,7 @@
         <w:pStyle w:val="ListParagraph"/>
         <w:numPr>
           <w:ilvl w:val="1"/>
-          <w:numId w:val="14"/>
+          <w:numId w:val="12"/>
         </w:numPr>
         <w:spacing w:line="256" w:lineRule="auto"/>
         <w:rPr>
@@ -6481,7 +6999,7 @@
         <w:rPr>
           <w:highlight w:val="yellow"/>
         </w:rPr>
-        <w:t>Getter and setter.</w:t>
+        <w:t>Getters &amp; Setters.</w:t>
       </w:r>
     </w:p>
     <w:p>
@@ -6489,7 +7007,7 @@
         <w:pStyle w:val="ListParagraph"/>
         <w:numPr>
           <w:ilvl w:val="1"/>
-          <w:numId w:val="14"/>
+          <w:numId w:val="12"/>
         </w:numPr>
         <w:spacing w:line="256" w:lineRule="auto"/>
         <w:rPr>
@@ -6500,7 +7018,26 @@
         <w:rPr>
           <w:highlight w:val="yellow"/>
         </w:rPr>
-        <w:t>toString.</w:t>
+        <w:t xml:space="preserve">toString. </w:t>
+      </w:r>
+    </w:p>
+    <w:p>
+      <w:pPr>
+        <w:pStyle w:val="ListParagraph"/>
+        <w:numPr>
+          <w:ilvl w:val="1"/>
+          <w:numId w:val="12"/>
+        </w:numPr>
+        <w:spacing w:line="256" w:lineRule="auto"/>
+        <w:rPr>
+          <w:highlight w:val="yellow"/>
+        </w:rPr>
+      </w:pPr>
+      <w:r>
+        <w:rPr>
+          <w:highlight w:val="yellow"/>
+        </w:rPr>
+        <w:t>toStockString.</w:t>
       </w:r>
     </w:p>
     <w:p>
@@ -6531,6 +7068,11 @@
     <w:p>
       <w:pPr>
         <w:pStyle w:val="ListParagraph"/>
+        <w:numPr>
+          <w:ilvl w:val="1"/>
+          <w:numId w:val="12"/>
+        </w:numPr>
+        <w:spacing w:line="256" w:lineRule="auto"/>
         <w:rPr>
           <w:highlight w:val="yellow"/>
         </w:rPr>
@@ -6539,24 +7081,36 @@
         <w:rPr>
           <w:highlight w:val="yellow"/>
         </w:rPr>
-        <w:t xml:space="preserve">4.1Two </w:t>
-      </w:r>
-      <w:r>
+        <w:t xml:space="preserve">Two constructors. </w:t>
+      </w:r>
+    </w:p>
+    <w:p>
+      <w:pPr>
+        <w:pStyle w:val="ListParagraph"/>
+        <w:numPr>
+          <w:ilvl w:val="1"/>
+          <w:numId w:val="12"/>
+        </w:numPr>
+        <w:spacing w:line="256" w:lineRule="auto"/>
         <w:rPr>
           <w:highlight w:val="yellow"/>
         </w:rPr>
-        <w:t>constructs</w:t>
-      </w:r>
+      </w:pPr>
       <w:r>
         <w:rPr>
           <w:highlight w:val="yellow"/>
         </w:rPr>
-        <w:t>.</w:t>
-      </w:r>
-    </w:p>
-    <w:p>
-      <w:pPr>
-        <w:pStyle w:val="ListParagraph"/>
+        <w:t>Getters &amp; Setters.</w:t>
+      </w:r>
+    </w:p>
+    <w:p>
+      <w:pPr>
+        <w:pStyle w:val="ListParagraph"/>
+        <w:numPr>
+          <w:ilvl w:val="1"/>
+          <w:numId w:val="12"/>
+        </w:numPr>
+        <w:spacing w:line="256" w:lineRule="auto"/>
         <w:rPr>
           <w:highlight w:val="yellow"/>
         </w:rPr>
@@ -6565,18 +7119,7 @@
         <w:rPr>
           <w:highlight w:val="yellow"/>
         </w:rPr>
-        <w:t>4.2 Getter and setter.</w:t>
-      </w:r>
-    </w:p>
-    <w:p>
-      <w:pPr>
-        <w:pStyle w:val="ListParagraph"/>
-      </w:pPr>
-      <w:r>
-        <w:rPr>
-          <w:highlight w:val="yellow"/>
-        </w:rPr>
-        <w:t>4.2 toString.</w:t>
+        <w:t xml:space="preserve">toString. </w:t>
       </w:r>
     </w:p>
     <w:p>
@@ -6882,6 +7425,7 @@
         <w:rPr>
           <w:highlight w:val="yellow"/>
         </w:rPr>
+        <w:lastRenderedPageBreak/>
         <w:t xml:space="preserve">If there is enough stock, calculate the prices and display </w:t>
       </w:r>
       <w:r>
@@ -6969,7 +7513,6 @@
         <w:rPr>
           <w:highlight w:val="yellow"/>
         </w:rPr>
-        <w:lastRenderedPageBreak/>
         <w:t xml:space="preserve">Customer menu option 4 </w:t>
       </w:r>
     </w:p>
@@ -7648,6 +8191,19 @@
       </w:pPr>
       <w:r>
         <w:rPr>
+          <w:highlight w:val="yellow"/>
+        </w:rPr>
+        <w:t>- If the stock the staff wish to update is less than 1, display message need to be more than 1</w:t>
+      </w:r>
+    </w:p>
+    <w:p>
+      <w:pPr>
+        <w:pStyle w:val="ListParagraph"/>
+        <w:ind w:left="960"/>
+        <w:jc w:val="left"/>
+      </w:pPr>
+      <w:r>
+        <w:rPr>
           <w:highlight w:val="green"/>
         </w:rPr>
         <w:t>14.3.3 Display a message that the stock has been delivered.</w:t>
@@ -7670,6 +8226,12 @@
         <w:rPr>
           <w:highlight w:val="yellow"/>
         </w:rPr>
+        <w:t xml:space="preserve"> </w:t>
+      </w:r>
+      <w:r>
+        <w:rPr>
+          <w:highlight w:val="yellow"/>
+        </w:rPr>
         <w:t xml:space="preserve">If no, the delivery will be </w:t>
       </w:r>
       <w:r>
@@ -7799,7 +8361,7 @@
       <w:pPr>
         <w:pStyle w:val="Heading1"/>
       </w:pPr>
-      <w:bookmarkStart w:id="8" w:name="_Toc161487273"/>
+      <w:bookmarkStart w:id="9" w:name="_Toc161777391"/>
       <w:r>
         <w:lastRenderedPageBreak/>
         <w:t>Design of Complex Tasks – Step</w:t>
@@ -7807,7 +8369,7 @@
       <w:r>
         <w:t xml:space="preserve"> 3</w:t>
       </w:r>
-      <w:bookmarkEnd w:id="8"/>
+      <w:bookmarkEnd w:id="9"/>
     </w:p>
     <w:p/>
     <w:p>
@@ -8992,8 +9554,6 @@
           <w:szCs w:val="32"/>
         </w:rPr>
       </w:pPr>
-      <w:bookmarkStart w:id="9" w:name="_GoBack"/>
-      <w:bookmarkEnd w:id="9"/>
     </w:p>
     <w:sectPr>
       <w:headerReference w:type="default" r:id="rId14"/>
@@ -9704,7 +10264,7 @@
   <w:abstractNum w:abstractNumId="6" w15:restartNumberingAfterBreak="0">
     <w:nsid w:val="21A02EBE"/>
     <w:multiLevelType w:val="multilevel"/>
-    <w:tmpl w:val="E63AD048"/>
+    <w:tmpl w:val="D80AA53A"/>
     <w:lvl w:ilvl="0">
       <w:start w:val="2"/>
       <w:numFmt w:val="decimal"/>
@@ -9718,7 +10278,7 @@
       </w:rPr>
     </w:lvl>
     <w:lvl w:ilvl="1">
-      <w:start w:val="2"/>
+      <w:start w:val="1"/>
       <w:numFmt w:val="decimal"/>
       <w:lvlText w:val="%1.%2"/>
       <w:lvlJc w:val="left"/>
@@ -10536,6 +11096,95 @@
     </w:lvl>
   </w:abstractNum>
   <w:abstractNum w:abstractNumId="14" w15:restartNumberingAfterBreak="0">
+    <w:nsid w:val="5D084945"/>
+    <w:multiLevelType w:val="hybridMultilevel"/>
+    <w:tmpl w:val="548E3DF2"/>
+    <w:lvl w:ilvl="0" w:tplc="4409000F">
+      <w:start w:val="1"/>
+      <w:numFmt w:val="decimal"/>
+      <w:lvlText w:val="%1."/>
+      <w:lvlJc w:val="left"/>
+      <w:pPr>
+        <w:ind w:left="720" w:hanging="360"/>
+      </w:pPr>
+      <w:rPr>
+        <w:rFonts w:hint="default"/>
+      </w:rPr>
+    </w:lvl>
+    <w:lvl w:ilvl="1" w:tplc="44090019" w:tentative="1">
+      <w:start w:val="1"/>
+      <w:numFmt w:val="lowerLetter"/>
+      <w:lvlText w:val="%2."/>
+      <w:lvlJc w:val="left"/>
+      <w:pPr>
+        <w:ind w:left="1440" w:hanging="360"/>
+      </w:pPr>
+    </w:lvl>
+    <w:lvl w:ilvl="2" w:tplc="4409001B" w:tentative="1">
+      <w:start w:val="1"/>
+      <w:numFmt w:val="lowerRoman"/>
+      <w:lvlText w:val="%3."/>
+      <w:lvlJc w:val="right"/>
+      <w:pPr>
+        <w:ind w:left="2160" w:hanging="180"/>
+      </w:pPr>
+    </w:lvl>
+    <w:lvl w:ilvl="3" w:tplc="4409000F" w:tentative="1">
+      <w:start w:val="1"/>
+      <w:numFmt w:val="decimal"/>
+      <w:lvlText w:val="%4."/>
+      <w:lvlJc w:val="left"/>
+      <w:pPr>
+        <w:ind w:left="2880" w:hanging="360"/>
+      </w:pPr>
+    </w:lvl>
+    <w:lvl w:ilvl="4" w:tplc="44090019" w:tentative="1">
+      <w:start w:val="1"/>
+      <w:numFmt w:val="lowerLetter"/>
+      <w:lvlText w:val="%5."/>
+      <w:lvlJc w:val="left"/>
+      <w:pPr>
+        <w:ind w:left="3600" w:hanging="360"/>
+      </w:pPr>
+    </w:lvl>
+    <w:lvl w:ilvl="5" w:tplc="4409001B" w:tentative="1">
+      <w:start w:val="1"/>
+      <w:numFmt w:val="lowerRoman"/>
+      <w:lvlText w:val="%6."/>
+      <w:lvlJc w:val="right"/>
+      <w:pPr>
+        <w:ind w:left="4320" w:hanging="180"/>
+      </w:pPr>
+    </w:lvl>
+    <w:lvl w:ilvl="6" w:tplc="4409000F" w:tentative="1">
+      <w:start w:val="1"/>
+      <w:numFmt w:val="decimal"/>
+      <w:lvlText w:val="%7."/>
+      <w:lvlJc w:val="left"/>
+      <w:pPr>
+        <w:ind w:left="5040" w:hanging="360"/>
+      </w:pPr>
+    </w:lvl>
+    <w:lvl w:ilvl="7" w:tplc="44090019" w:tentative="1">
+      <w:start w:val="1"/>
+      <w:numFmt w:val="lowerLetter"/>
+      <w:lvlText w:val="%8."/>
+      <w:lvlJc w:val="left"/>
+      <w:pPr>
+        <w:ind w:left="5760" w:hanging="360"/>
+      </w:pPr>
+    </w:lvl>
+    <w:lvl w:ilvl="8" w:tplc="4409001B" w:tentative="1">
+      <w:start w:val="1"/>
+      <w:numFmt w:val="lowerRoman"/>
+      <w:lvlText w:val="%9."/>
+      <w:lvlJc w:val="right"/>
+      <w:pPr>
+        <w:ind w:left="6480" w:hanging="180"/>
+      </w:pPr>
+    </w:lvl>
+  </w:abstractNum>
+  <w:abstractNum w:abstractNumId="15" w15:restartNumberingAfterBreak="0">
     <w:nsid w:val="5F1A39EF"/>
     <w:multiLevelType w:val="hybridMultilevel"/>
     <w:tmpl w:val="F4144574"/>
@@ -10621,7 +11270,7 @@
       </w:pPr>
     </w:lvl>
   </w:abstractNum>
-  <w:abstractNum w:abstractNumId="15" w15:restartNumberingAfterBreak="0">
+  <w:abstractNum w:abstractNumId="16" w15:restartNumberingAfterBreak="0">
     <w:nsid w:val="60E335C1"/>
     <w:multiLevelType w:val="hybridMultilevel"/>
     <w:tmpl w:val="D36438FE"/>
@@ -10710,7 +11359,96 @@
       </w:pPr>
     </w:lvl>
   </w:abstractNum>
-  <w:abstractNum w:abstractNumId="16" w15:restartNumberingAfterBreak="0">
+  <w:abstractNum w:abstractNumId="17" w15:restartNumberingAfterBreak="0">
+    <w:nsid w:val="6A92367A"/>
+    <w:multiLevelType w:val="hybridMultilevel"/>
+    <w:tmpl w:val="559CA61E"/>
+    <w:lvl w:ilvl="0" w:tplc="4409000F">
+      <w:start w:val="1"/>
+      <w:numFmt w:val="decimal"/>
+      <w:lvlText w:val="%1."/>
+      <w:lvlJc w:val="left"/>
+      <w:pPr>
+        <w:ind w:left="720" w:hanging="360"/>
+      </w:pPr>
+      <w:rPr>
+        <w:rFonts w:hint="default"/>
+      </w:rPr>
+    </w:lvl>
+    <w:lvl w:ilvl="1" w:tplc="44090019" w:tentative="1">
+      <w:start w:val="1"/>
+      <w:numFmt w:val="lowerLetter"/>
+      <w:lvlText w:val="%2."/>
+      <w:lvlJc w:val="left"/>
+      <w:pPr>
+        <w:ind w:left="1440" w:hanging="360"/>
+      </w:pPr>
+    </w:lvl>
+    <w:lvl w:ilvl="2" w:tplc="4409001B" w:tentative="1">
+      <w:start w:val="1"/>
+      <w:numFmt w:val="lowerRoman"/>
+      <w:lvlText w:val="%3."/>
+      <w:lvlJc w:val="right"/>
+      <w:pPr>
+        <w:ind w:left="2160" w:hanging="180"/>
+      </w:pPr>
+    </w:lvl>
+    <w:lvl w:ilvl="3" w:tplc="4409000F" w:tentative="1">
+      <w:start w:val="1"/>
+      <w:numFmt w:val="decimal"/>
+      <w:lvlText w:val="%4."/>
+      <w:lvlJc w:val="left"/>
+      <w:pPr>
+        <w:ind w:left="2880" w:hanging="360"/>
+      </w:pPr>
+    </w:lvl>
+    <w:lvl w:ilvl="4" w:tplc="44090019" w:tentative="1">
+      <w:start w:val="1"/>
+      <w:numFmt w:val="lowerLetter"/>
+      <w:lvlText w:val="%5."/>
+      <w:lvlJc w:val="left"/>
+      <w:pPr>
+        <w:ind w:left="3600" w:hanging="360"/>
+      </w:pPr>
+    </w:lvl>
+    <w:lvl w:ilvl="5" w:tplc="4409001B" w:tentative="1">
+      <w:start w:val="1"/>
+      <w:numFmt w:val="lowerRoman"/>
+      <w:lvlText w:val="%6."/>
+      <w:lvlJc w:val="right"/>
+      <w:pPr>
+        <w:ind w:left="4320" w:hanging="180"/>
+      </w:pPr>
+    </w:lvl>
+    <w:lvl w:ilvl="6" w:tplc="4409000F" w:tentative="1">
+      <w:start w:val="1"/>
+      <w:numFmt w:val="decimal"/>
+      <w:lvlText w:val="%7."/>
+      <w:lvlJc w:val="left"/>
+      <w:pPr>
+        <w:ind w:left="5040" w:hanging="360"/>
+      </w:pPr>
+    </w:lvl>
+    <w:lvl w:ilvl="7" w:tplc="44090019" w:tentative="1">
+      <w:start w:val="1"/>
+      <w:numFmt w:val="lowerLetter"/>
+      <w:lvlText w:val="%8."/>
+      <w:lvlJc w:val="left"/>
+      <w:pPr>
+        <w:ind w:left="5760" w:hanging="360"/>
+      </w:pPr>
+    </w:lvl>
+    <w:lvl w:ilvl="8" w:tplc="4409001B" w:tentative="1">
+      <w:start w:val="1"/>
+      <w:numFmt w:val="lowerRoman"/>
+      <w:lvlText w:val="%9."/>
+      <w:lvlJc w:val="right"/>
+      <w:pPr>
+        <w:ind w:left="6480" w:hanging="180"/>
+      </w:pPr>
+    </w:lvl>
+  </w:abstractNum>
+  <w:abstractNum w:abstractNumId="18" w15:restartNumberingAfterBreak="0">
     <w:nsid w:val="6B2F2FDC"/>
     <w:multiLevelType w:val="multilevel"/>
     <w:tmpl w:val="A8EE2C46"/>
@@ -10796,7 +11534,7 @@
       </w:pPr>
     </w:lvl>
   </w:abstractNum>
-  <w:abstractNum w:abstractNumId="17" w15:restartNumberingAfterBreak="0">
+  <w:abstractNum w:abstractNumId="19" w15:restartNumberingAfterBreak="0">
     <w:nsid w:val="6CE2782E"/>
     <w:multiLevelType w:val="hybridMultilevel"/>
     <w:tmpl w:val="C4AA449E"/>
@@ -10885,7 +11623,7 @@
       </w:pPr>
     </w:lvl>
   </w:abstractNum>
-  <w:abstractNum w:abstractNumId="18" w15:restartNumberingAfterBreak="0">
+  <w:abstractNum w:abstractNumId="20" w15:restartNumberingAfterBreak="0">
     <w:nsid w:val="6E435DFA"/>
     <w:multiLevelType w:val="hybridMultilevel"/>
     <w:tmpl w:val="FCEC984E"/>
@@ -10971,7 +11709,7 @@
       </w:pPr>
     </w:lvl>
   </w:abstractNum>
-  <w:abstractNum w:abstractNumId="19" w15:restartNumberingAfterBreak="0">
+  <w:abstractNum w:abstractNumId="21" w15:restartNumberingAfterBreak="0">
     <w:nsid w:val="79230F1A"/>
     <w:multiLevelType w:val="hybridMultilevel"/>
     <w:tmpl w:val="3B9424C2"/>
@@ -11084,8 +11822,186 @@
       </w:rPr>
     </w:lvl>
   </w:abstractNum>
+  <w:abstractNum w:abstractNumId="22" w15:restartNumberingAfterBreak="0">
+    <w:nsid w:val="7ABF4AF7"/>
+    <w:multiLevelType w:val="hybridMultilevel"/>
+    <w:tmpl w:val="AF74A2E2"/>
+    <w:lvl w:ilvl="0" w:tplc="4409000F">
+      <w:start w:val="1"/>
+      <w:numFmt w:val="decimal"/>
+      <w:lvlText w:val="%1."/>
+      <w:lvlJc w:val="left"/>
+      <w:pPr>
+        <w:ind w:left="720" w:hanging="360"/>
+      </w:pPr>
+      <w:rPr>
+        <w:rFonts w:hint="default"/>
+      </w:rPr>
+    </w:lvl>
+    <w:lvl w:ilvl="1" w:tplc="44090019" w:tentative="1">
+      <w:start w:val="1"/>
+      <w:numFmt w:val="lowerLetter"/>
+      <w:lvlText w:val="%2."/>
+      <w:lvlJc w:val="left"/>
+      <w:pPr>
+        <w:ind w:left="1440" w:hanging="360"/>
+      </w:pPr>
+    </w:lvl>
+    <w:lvl w:ilvl="2" w:tplc="4409001B" w:tentative="1">
+      <w:start w:val="1"/>
+      <w:numFmt w:val="lowerRoman"/>
+      <w:lvlText w:val="%3."/>
+      <w:lvlJc w:val="right"/>
+      <w:pPr>
+        <w:ind w:left="2160" w:hanging="180"/>
+      </w:pPr>
+    </w:lvl>
+    <w:lvl w:ilvl="3" w:tplc="4409000F" w:tentative="1">
+      <w:start w:val="1"/>
+      <w:numFmt w:val="decimal"/>
+      <w:lvlText w:val="%4."/>
+      <w:lvlJc w:val="left"/>
+      <w:pPr>
+        <w:ind w:left="2880" w:hanging="360"/>
+      </w:pPr>
+    </w:lvl>
+    <w:lvl w:ilvl="4" w:tplc="44090019" w:tentative="1">
+      <w:start w:val="1"/>
+      <w:numFmt w:val="lowerLetter"/>
+      <w:lvlText w:val="%5."/>
+      <w:lvlJc w:val="left"/>
+      <w:pPr>
+        <w:ind w:left="3600" w:hanging="360"/>
+      </w:pPr>
+    </w:lvl>
+    <w:lvl w:ilvl="5" w:tplc="4409001B" w:tentative="1">
+      <w:start w:val="1"/>
+      <w:numFmt w:val="lowerRoman"/>
+      <w:lvlText w:val="%6."/>
+      <w:lvlJc w:val="right"/>
+      <w:pPr>
+        <w:ind w:left="4320" w:hanging="180"/>
+      </w:pPr>
+    </w:lvl>
+    <w:lvl w:ilvl="6" w:tplc="4409000F" w:tentative="1">
+      <w:start w:val="1"/>
+      <w:numFmt w:val="decimal"/>
+      <w:lvlText w:val="%7."/>
+      <w:lvlJc w:val="left"/>
+      <w:pPr>
+        <w:ind w:left="5040" w:hanging="360"/>
+      </w:pPr>
+    </w:lvl>
+    <w:lvl w:ilvl="7" w:tplc="44090019" w:tentative="1">
+      <w:start w:val="1"/>
+      <w:numFmt w:val="lowerLetter"/>
+      <w:lvlText w:val="%8."/>
+      <w:lvlJc w:val="left"/>
+      <w:pPr>
+        <w:ind w:left="5760" w:hanging="360"/>
+      </w:pPr>
+    </w:lvl>
+    <w:lvl w:ilvl="8" w:tplc="4409001B" w:tentative="1">
+      <w:start w:val="1"/>
+      <w:numFmt w:val="lowerRoman"/>
+      <w:lvlText w:val="%9."/>
+      <w:lvlJc w:val="right"/>
+      <w:pPr>
+        <w:ind w:left="6480" w:hanging="180"/>
+      </w:pPr>
+    </w:lvl>
+  </w:abstractNum>
+  <w:abstractNum w:abstractNumId="23" w15:restartNumberingAfterBreak="0">
+    <w:nsid w:val="7F3C6521"/>
+    <w:multiLevelType w:val="hybridMultilevel"/>
+    <w:tmpl w:val="D7183590"/>
+    <w:lvl w:ilvl="0" w:tplc="4409000F">
+      <w:start w:val="1"/>
+      <w:numFmt w:val="decimal"/>
+      <w:lvlText w:val="%1."/>
+      <w:lvlJc w:val="left"/>
+      <w:pPr>
+        <w:ind w:left="720" w:hanging="360"/>
+      </w:pPr>
+      <w:rPr>
+        <w:rFonts w:hint="default"/>
+      </w:rPr>
+    </w:lvl>
+    <w:lvl w:ilvl="1" w:tplc="44090019" w:tentative="1">
+      <w:start w:val="1"/>
+      <w:numFmt w:val="lowerLetter"/>
+      <w:lvlText w:val="%2."/>
+      <w:lvlJc w:val="left"/>
+      <w:pPr>
+        <w:ind w:left="1440" w:hanging="360"/>
+      </w:pPr>
+    </w:lvl>
+    <w:lvl w:ilvl="2" w:tplc="4409001B" w:tentative="1">
+      <w:start w:val="1"/>
+      <w:numFmt w:val="lowerRoman"/>
+      <w:lvlText w:val="%3."/>
+      <w:lvlJc w:val="right"/>
+      <w:pPr>
+        <w:ind w:left="2160" w:hanging="180"/>
+      </w:pPr>
+    </w:lvl>
+    <w:lvl w:ilvl="3" w:tplc="4409000F" w:tentative="1">
+      <w:start w:val="1"/>
+      <w:numFmt w:val="decimal"/>
+      <w:lvlText w:val="%4."/>
+      <w:lvlJc w:val="left"/>
+      <w:pPr>
+        <w:ind w:left="2880" w:hanging="360"/>
+      </w:pPr>
+    </w:lvl>
+    <w:lvl w:ilvl="4" w:tplc="44090019" w:tentative="1">
+      <w:start w:val="1"/>
+      <w:numFmt w:val="lowerLetter"/>
+      <w:lvlText w:val="%5."/>
+      <w:lvlJc w:val="left"/>
+      <w:pPr>
+        <w:ind w:left="3600" w:hanging="360"/>
+      </w:pPr>
+    </w:lvl>
+    <w:lvl w:ilvl="5" w:tplc="4409001B" w:tentative="1">
+      <w:start w:val="1"/>
+      <w:numFmt w:val="lowerRoman"/>
+      <w:lvlText w:val="%6."/>
+      <w:lvlJc w:val="right"/>
+      <w:pPr>
+        <w:ind w:left="4320" w:hanging="180"/>
+      </w:pPr>
+    </w:lvl>
+    <w:lvl w:ilvl="6" w:tplc="4409000F" w:tentative="1">
+      <w:start w:val="1"/>
+      <w:numFmt w:val="decimal"/>
+      <w:lvlText w:val="%7."/>
+      <w:lvlJc w:val="left"/>
+      <w:pPr>
+        <w:ind w:left="5040" w:hanging="360"/>
+      </w:pPr>
+    </w:lvl>
+    <w:lvl w:ilvl="7" w:tplc="44090019" w:tentative="1">
+      <w:start w:val="1"/>
+      <w:numFmt w:val="lowerLetter"/>
+      <w:lvlText w:val="%8."/>
+      <w:lvlJc w:val="left"/>
+      <w:pPr>
+        <w:ind w:left="5760" w:hanging="360"/>
+      </w:pPr>
+    </w:lvl>
+    <w:lvl w:ilvl="8" w:tplc="4409001B" w:tentative="1">
+      <w:start w:val="1"/>
+      <w:numFmt w:val="lowerRoman"/>
+      <w:lvlText w:val="%9."/>
+      <w:lvlJc w:val="right"/>
+      <w:pPr>
+        <w:ind w:left="6480" w:hanging="180"/>
+      </w:pPr>
+    </w:lvl>
+  </w:abstractNum>
   <w:num w:numId="1">
-    <w:abstractNumId w:val="18"/>
+    <w:abstractNumId w:val="20"/>
   </w:num>
   <w:num w:numId="2">
     <w:abstractNumId w:val="12"/>
@@ -11097,13 +12013,13 @@
     <w:abstractNumId w:val="1"/>
   </w:num>
   <w:num w:numId="5">
-    <w:abstractNumId w:val="19"/>
+    <w:abstractNumId w:val="21"/>
   </w:num>
   <w:num w:numId="6">
     <w:abstractNumId w:val="11"/>
   </w:num>
   <w:num w:numId="7">
-    <w:abstractNumId w:val="17"/>
+    <w:abstractNumId w:val="19"/>
   </w:num>
   <w:num w:numId="8">
     <w:abstractNumId w:val="10"/>
@@ -11148,7 +12064,7 @@
     </w:lvlOverride>
   </w:num>
   <w:num w:numId="13">
-    <w:abstractNumId w:val="16"/>
+    <w:abstractNumId w:val="18"/>
     <w:lvlOverride w:ilvl="0">
       <w:startOverride w:val="9"/>
     </w:lvlOverride>
@@ -11181,10 +12097,10 @@
     <w:abstractNumId w:val="7"/>
   </w:num>
   <w:num w:numId="15">
-    <w:abstractNumId w:val="15"/>
+    <w:abstractNumId w:val="16"/>
   </w:num>
   <w:num w:numId="16">
-    <w:abstractNumId w:val="14"/>
+    <w:abstractNumId w:val="15"/>
   </w:num>
   <w:num w:numId="17">
     <w:abstractNumId w:val="6"/>
@@ -11197,6 +12113,18 @@
   </w:num>
   <w:num w:numId="20">
     <w:abstractNumId w:val="0"/>
+  </w:num>
+  <w:num w:numId="21">
+    <w:abstractNumId w:val="14"/>
+  </w:num>
+  <w:num w:numId="22">
+    <w:abstractNumId w:val="22"/>
+  </w:num>
+  <w:num w:numId="23">
+    <w:abstractNumId w:val="23"/>
+  </w:num>
+  <w:num w:numId="24">
+    <w:abstractNumId w:val="17"/>
   </w:num>
 </w:numbering>
 </file>
@@ -12196,7 +13124,7 @@
 </file>
 
 <file path=customXml/itemProps1.xml><?xml version="1.0" encoding="utf-8"?>
-<ds:datastoreItem xmlns:ds="http://schemas.openxmlformats.org/officeDocument/2006/customXml" ds:itemID="{BB38AABD-BF26-4888-8E50-D0ABCB57AF91}">
+<ds:datastoreItem xmlns:ds="http://schemas.openxmlformats.org/officeDocument/2006/customXml" ds:itemID="{3DF0A9CF-477F-45B5-B3AE-C7722323DD96}">
   <ds:schemaRefs>
     <ds:schemaRef ds:uri="http://schemas.openxmlformats.org/officeDocument/2006/bibliography"/>
   </ds:schemaRefs>

</xml_diff>